<commit_message>
minimal path tracer framework(not tested)
ready to write the driven code
</commit_message>
<xml_diff>
--- a/doc/RayTracer/[Notes]Microfacet Model and PBS.docx
+++ b/doc/RayTracer/[Notes]Microfacet Model and PBS.docx
@@ -357,16 +357,7 @@
           <w:kern w:val="0"/>
           <w:szCs w:val="21"/>
         </w:rPr>
-        <w:t>Cook-Torrance</w:t>
-      </w:r>
-      <w:r>
-        <w:rPr>
-          <w:rFonts w:ascii="Times New Roman" w:eastAsia="宋体" w:hAnsi="Times New Roman" w:cs="Times New Roman"/>
-          <w:color w:val="000000" w:themeColor="text1"/>
-          <w:kern w:val="0"/>
-          <w:szCs w:val="21"/>
-        </w:rPr>
-        <w:t>[DB/OL]</w:t>
+        <w:t>Cook-Torrance[DB/OL]</w:t>
       </w:r>
       <w:r>
         <w:rPr>
@@ -428,15 +419,13 @@
         </w:rPr>
         <w:t>https://zhuanlan.zhihu.com/p/33464301</w:t>
       </w:r>
-      <w:bookmarkStart w:id="0" w:name="_GoBack"/>
-      <w:bookmarkEnd w:id="0"/>
     </w:p>
     <w:p>
       <w:pPr>
         <w:widowControl/>
         <w:jc w:val="left"/>
         <w:rPr>
-          <w:rFonts w:ascii="Times New Roman" w:eastAsia="宋体" w:hAnsi="Times New Roman" w:cs="Times New Roman" w:hint="eastAsia"/>
+          <w:rFonts w:ascii="Times New Roman" w:eastAsia="宋体" w:hAnsi="Times New Roman" w:cs="Times New Roman"/>
           <w:color w:val="000000" w:themeColor="text1"/>
           <w:kern w:val="0"/>
           <w:szCs w:val="21"/>
@@ -565,15 +554,123 @@
           <w:szCs w:val="21"/>
         </w:rPr>
       </w:pPr>
-      <w:r>
-        <w:rPr>
-          <w:rFonts w:ascii="Times New Roman" w:eastAsia="宋体" w:hAnsi="Times New Roman" w:cs="Times New Roman"/>
-          <w:color w:val="000000" w:themeColor="text1"/>
-          <w:kern w:val="0"/>
-          <w:szCs w:val="21"/>
-        </w:rPr>
-        <w:t>http://graphicrants.blogspot.com/2013/08/specular-brdf-reference.html</w:t>
-      </w:r>
+      <w:hyperlink r:id="rId7" w:history="1">
+        <w:r>
+          <w:rPr>
+            <w:rStyle w:val="a7"/>
+            <w:rFonts w:ascii="Times New Roman" w:eastAsia="宋体" w:hAnsi="Times New Roman" w:cs="Times New Roman"/>
+            <w:kern w:val="0"/>
+            <w:szCs w:val="21"/>
+          </w:rPr>
+          <w:t>http://graphicrants.blogspot.com/2013/08/specular-brdf-reference.html</w:t>
+        </w:r>
+      </w:hyperlink>
+    </w:p>
+    <w:p>
+      <w:pPr>
+        <w:widowControl/>
+        <w:jc w:val="left"/>
+        <w:rPr>
+          <w:rFonts w:ascii="Times New Roman" w:eastAsia="宋体" w:hAnsi="Times New Roman" w:cs="Times New Roman"/>
+          <w:color w:val="000000" w:themeColor="text1"/>
+          <w:kern w:val="0"/>
+          <w:szCs w:val="21"/>
+        </w:rPr>
+      </w:pPr>
+    </w:p>
+    <w:p>
+      <w:pPr>
+        <w:widowControl/>
+        <w:jc w:val="left"/>
+        <w:rPr>
+          <w:rFonts w:ascii="Times New Roman" w:eastAsia="宋体" w:hAnsi="Times New Roman" w:cs="Times New Roman"/>
+          <w:color w:val="000000" w:themeColor="text1"/>
+          <w:kern w:val="0"/>
+          <w:szCs w:val="21"/>
+        </w:rPr>
+      </w:pPr>
+      <w:r>
+        <w:rPr>
+          <w:rFonts w:ascii="Times New Roman" w:eastAsia="宋体" w:hAnsi="Times New Roman" w:cs="Times New Roman" w:hint="eastAsia"/>
+          <w:color w:val="000000" w:themeColor="text1"/>
+          <w:kern w:val="0"/>
+          <w:szCs w:val="21"/>
+        </w:rPr>
+        <w:t>G</w:t>
+      </w:r>
+      <w:r>
+        <w:rPr>
+          <w:rFonts w:ascii="Times New Roman" w:eastAsia="宋体" w:hAnsi="Times New Roman" w:cs="Times New Roman"/>
+          <w:color w:val="000000" w:themeColor="text1"/>
+          <w:kern w:val="0"/>
+          <w:szCs w:val="21"/>
+        </w:rPr>
+        <w:t>GX[EG2007]</w:t>
+      </w:r>
+      <w:r>
+        <w:t xml:space="preserve"> </w:t>
+      </w:r>
+      <w:hyperlink r:id="rId8" w:history="1">
+        <w:r>
+          <w:rPr>
+            <w:rStyle w:val="a7"/>
+            <w:rFonts w:ascii="Times New Roman" w:eastAsia="宋体" w:hAnsi="Times New Roman" w:cs="Times New Roman"/>
+            <w:kern w:val="0"/>
+            <w:szCs w:val="21"/>
+          </w:rPr>
+          <w:t>http://www.cs.cornell.edu/~srm/publications/EGSR07-btdf.pdf</w:t>
+        </w:r>
+      </w:hyperlink>
+      <w:r>
+        <w:rPr>
+          <w:rFonts w:ascii="Times New Roman" w:eastAsia="宋体" w:hAnsi="Times New Roman" w:cs="Times New Roman" w:hint="eastAsia"/>
+          <w:color w:val="000000" w:themeColor="text1"/>
+          <w:kern w:val="0"/>
+          <w:szCs w:val="21"/>
+        </w:rPr>
+        <w:t>，可参考其</w:t>
+      </w:r>
+      <w:r>
+        <w:rPr>
+          <w:rFonts w:ascii="Times New Roman" w:eastAsia="宋体" w:hAnsi="Times New Roman" w:cs="Times New Roman" w:hint="eastAsia"/>
+          <w:color w:val="000000" w:themeColor="text1"/>
+          <w:kern w:val="0"/>
+          <w:szCs w:val="21"/>
+        </w:rPr>
+        <w:t>M</w:t>
+      </w:r>
+      <w:r>
+        <w:rPr>
+          <w:rFonts w:ascii="Times New Roman" w:eastAsia="宋体" w:hAnsi="Times New Roman" w:cs="Times New Roman"/>
+          <w:color w:val="000000" w:themeColor="text1"/>
+          <w:kern w:val="0"/>
+          <w:szCs w:val="21"/>
+        </w:rPr>
+        <w:t>icrofacet Theory</w:t>
+      </w:r>
+      <w:r>
+        <w:rPr>
+          <w:rFonts w:ascii="Times New Roman" w:eastAsia="宋体" w:hAnsi="Times New Roman" w:cs="Times New Roman" w:hint="eastAsia"/>
+          <w:color w:val="000000" w:themeColor="text1"/>
+          <w:kern w:val="0"/>
+          <w:szCs w:val="21"/>
+        </w:rPr>
+        <w:t>的简介</w:t>
+      </w:r>
+      <w:bookmarkStart w:id="0" w:name="_GoBack"/>
+      <w:bookmarkEnd w:id="0"/>
+    </w:p>
+    <w:p>
+      <w:pPr>
+        <w:widowControl/>
+        <w:jc w:val="left"/>
+        <w:rPr>
+          <w:rFonts w:ascii="Times New Roman" w:eastAsia="宋体" w:hAnsi="Times New Roman" w:cs="Times New Roman" w:hint="eastAsia"/>
+          <w:color w:val="000000" w:themeColor="text1"/>
+          <w:kern w:val="0"/>
+          <w:szCs w:val="21"/>
+        </w:rPr>
+      </w:pPr>
     </w:p>
     <w:p/>
     <w:sectPr>

</xml_diff>

<commit_message>
notes on PBR (Cook-Torrance and D/G/F term)
</commit_message>
<xml_diff>
--- a/doc/RayTracer/[Notes]Microfacet Model and PBS.docx
+++ b/doc/RayTracer/[Notes]Microfacet Model and PBS.docx
@@ -6749,7 +6749,7 @@
         <w:widowControl/>
         <w:jc w:val="left"/>
         <w:rPr>
-          <w:rFonts w:ascii="Times New Roman" w:eastAsia="微软雅黑 Light" w:hAnsi="Times New Roman" w:cs="Times New Roman" w:hint="eastAsia"/>
+          <w:rFonts w:ascii="Times New Roman" w:eastAsia="微软雅黑 Light" w:hAnsi="Times New Roman" w:cs="Times New Roman"/>
           <w:kern w:val="0"/>
           <w:szCs w:val="21"/>
         </w:rPr>
@@ -13398,7 +13398,6 @@
         <w:jc w:val="left"/>
         <w:rPr>
           <w:rFonts w:ascii="Times New Roman" w:eastAsia="微软雅黑 Light" w:hAnsi="Times New Roman" w:cs="Times New Roman"/>
-          <w:color w:val="000000" w:themeColor="text1"/>
           <w:kern w:val="0"/>
           <w:szCs w:val="21"/>
         </w:rPr>
@@ -13529,6 +13528,19 @@
         </w:rPr>
         <w:t>：</w:t>
       </w:r>
+    </w:p>
+    <w:p>
+      <w:pPr>
+        <w:widowControl/>
+        <w:ind w:firstLine="420"/>
+        <w:jc w:val="left"/>
+        <w:rPr>
+          <w:rFonts w:ascii="Times New Roman" w:eastAsia="微软雅黑 Light" w:hAnsi="Times New Roman" w:cs="Times New Roman" w:hint="eastAsia"/>
+          <w:color w:val="000000" w:themeColor="text1"/>
+          <w:kern w:val="0"/>
+          <w:szCs w:val="21"/>
+        </w:rPr>
+      </w:pPr>
     </w:p>
     <w:p>
       <w:pPr>
@@ -13873,6 +13885,18 @@
           </m:sSup>
         </m:oMath>
       </m:oMathPara>
+    </w:p>
+    <w:p>
+      <w:pPr>
+        <w:widowControl/>
+        <w:jc w:val="left"/>
+        <w:rPr>
+          <w:rFonts w:ascii="Times New Roman" w:eastAsia="微软雅黑 Light" w:hAnsi="Times New Roman" w:cs="Times New Roman" w:hint="eastAsia"/>
+          <w:i/>
+          <w:kern w:val="0"/>
+          <w:szCs w:val="21"/>
+        </w:rPr>
+      </w:pPr>
     </w:p>
     <w:p>
       <w:pPr>
@@ -17488,7 +17512,7 @@
         <w:widowControl/>
         <w:jc w:val="center"/>
         <w:rPr>
-          <w:rFonts w:ascii="微软雅黑 Light" w:eastAsia="微软雅黑 Light" w:hAnsi="微软雅黑 Light" w:hint="eastAsia"/>
+          <w:rFonts w:ascii="微软雅黑 Light" w:eastAsia="微软雅黑 Light" w:hAnsi="微软雅黑 Light"/>
           <w:kern w:val="0"/>
           <w:sz w:val="15"/>
           <w:szCs w:val="15"/>
@@ -18791,6 +18815,9 @@
       </w:r>
       <m:oMath>
         <m:r>
+          <m:rPr>
+            <m:sty m:val="p"/>
+          </m:rPr>
           <w:rPr>
             <w:rFonts w:ascii="Cambria Math" w:eastAsia="微软雅黑 Light" w:hAnsi="Cambria Math" w:cs="Times New Roman"/>
             <w:kern w:val="0"/>
@@ -18981,7 +19008,7 @@
         <w:widowControl/>
         <w:jc w:val="left"/>
         <w:rPr>
-          <w:rFonts w:ascii="Times New Roman" w:eastAsia="微软雅黑 Light" w:hAnsi="Times New Roman" w:cs="Times New Roman" w:hint="eastAsia"/>
+          <w:rFonts w:ascii="Times New Roman" w:eastAsia="微软雅黑 Light" w:hAnsi="Times New Roman" w:cs="Times New Roman"/>
           <w:kern w:val="0"/>
           <w:szCs w:val="21"/>
         </w:rPr>
@@ -19244,15 +19271,7 @@
           <w:kern w:val="0"/>
           <w:szCs w:val="21"/>
         </w:rPr>
-        <w:t>。本课题使用的方案</w:t>
-      </w:r>
-      <w:r>
-        <w:rPr>
-          <w:rFonts w:ascii="Times New Roman" w:eastAsia="微软雅黑 Light" w:hAnsi="Times New Roman" w:cs="Times New Roman"/>
-          <w:kern w:val="0"/>
-          <w:szCs w:val="21"/>
-        </w:rPr>
-        <w:t>结合了近几年工业界</w:t>
+        <w:t>。本课题使用的方案结合了近几年工业界</w:t>
       </w:r>
       <w:r>
         <w:rPr>
@@ -19704,7 +19723,7 @@
       <m:oMath>
         <m:r>
           <m:rPr>
-            <m:sty m:val="b"/>
+            <m:sty m:val="bi"/>
           </m:rPr>
           <w:rPr>
             <w:rFonts w:ascii="Cambria Math" w:eastAsia="微软雅黑 Light" w:hAnsi="Cambria Math" w:cs="Times New Roman"/>
@@ -20171,6 +20190,9 @@
             </m:den>
           </m:f>
           <m:r>
+            <m:rPr>
+              <m:sty m:val="p"/>
+            </m:rPr>
             <w:rPr>
               <w:rFonts w:ascii="Cambria Math" w:eastAsia="微软雅黑 Light" w:hAnsi="Cambria Math" w:cs="Times New Roman"/>
               <w:kern w:val="0"/>
@@ -20587,7 +20609,7 @@
         <w:widowControl/>
         <w:jc w:val="left"/>
         <w:rPr>
-          <w:rFonts w:ascii="微软雅黑 Light" w:eastAsia="微软雅黑 Light" w:hAnsi="微软雅黑 Light" w:hint="eastAsia"/>
+          <w:rFonts w:ascii="微软雅黑 Light" w:eastAsia="微软雅黑 Light" w:hAnsi="微软雅黑 Light"/>
           <w:kern w:val="0"/>
           <w:szCs w:val="21"/>
         </w:rPr>
@@ -21019,6 +21041,9 @@
             </m:e>
           </m:func>
           <m:r>
+            <m:rPr>
+              <m:sty m:val="p"/>
+            </m:rPr>
             <w:rPr>
               <w:rFonts w:ascii="Cambria Math" w:eastAsia="微软雅黑 Light" w:hAnsi="Cambria Math"/>
               <w:kern w:val="0"/>
@@ -21348,7 +21373,7 @@
         <w:widowControl/>
         <w:jc w:val="left"/>
         <w:rPr>
-          <w:rFonts w:ascii="微软雅黑 Light" w:eastAsia="微软雅黑 Light" w:hAnsi="微软雅黑 Light" w:hint="eastAsia"/>
+          <w:rFonts w:ascii="微软雅黑 Light" w:eastAsia="微软雅黑 Light" w:hAnsi="微软雅黑 Light"/>
           <w:kern w:val="0"/>
           <w:szCs w:val="21"/>
         </w:rPr>
@@ -21364,7 +21389,7 @@
       </w:r>
       <w:r>
         <w:rPr>
-          <w:rFonts w:ascii="微软雅黑 Light" w:eastAsia="微软雅黑 Light" w:hAnsi="微软雅黑 Light" w:hint="eastAsia"/>
+          <w:rFonts w:ascii="Times New Roman" w:eastAsia="微软雅黑 Light" w:hAnsi="Times New Roman" w:cs="Times New Roman"/>
           <w:kern w:val="0"/>
           <w:szCs w:val="21"/>
         </w:rPr>
@@ -21372,7 +21397,15 @@
       </w:r>
       <w:r>
         <w:rPr>
-          <w:rFonts w:ascii="微软雅黑 Light" w:eastAsia="微软雅黑 Light" w:hAnsi="微软雅黑 Light" w:cs="Times New Roman"/>
+          <w:rFonts w:ascii="Times New Roman" w:eastAsia="微软雅黑 Light" w:hAnsi="Times New Roman" w:cs="Times New Roman"/>
+          <w:kern w:val="0"/>
+          <w:szCs w:val="21"/>
+        </w:rPr>
+        <w:t>Unreal Engine 4</w:t>
+      </w:r>
+      <w:r>
+        <w:rPr>
+          <w:rFonts w:ascii="Times New Roman" w:eastAsia="微软雅黑 Light" w:hAnsi="Times New Roman" w:cs="Times New Roman"/>
           <w:kern w:val="0"/>
           <w:szCs w:val="21"/>
           <w:u w:val="single"/>
@@ -21381,23 +21414,23 @@
       </w:r>
       <w:r>
         <w:rPr>
-          <w:rFonts w:ascii="微软雅黑 Light" w:eastAsia="微软雅黑 Light" w:hAnsi="微软雅黑 Light" w:cs="Times New Roman" w:hint="eastAsia"/>
-          <w:kern w:val="0"/>
-          <w:szCs w:val="21"/>
-        </w:rPr>
-        <w:t>的做法，使用T</w:t>
-      </w:r>
-      <w:r>
-        <w:rPr>
-          <w:rFonts w:ascii="微软雅黑 Light" w:eastAsia="微软雅黑 Light" w:hAnsi="微软雅黑 Light" w:cs="Times New Roman"/>
-          <w:kern w:val="0"/>
-          <w:szCs w:val="21"/>
-        </w:rPr>
-        <w:t>rowbridge-Reitz GGX</w:t>
-      </w:r>
-      <w:r>
-        <w:rPr>
-          <w:rFonts w:ascii="微软雅黑 Light" w:eastAsia="微软雅黑 Light" w:hAnsi="微软雅黑 Light" w:cs="Times New Roman" w:hint="eastAsia"/>
+          <w:rFonts w:ascii="Times New Roman" w:eastAsia="微软雅黑 Light" w:hAnsi="Times New Roman" w:cs="Times New Roman"/>
+          <w:kern w:val="0"/>
+          <w:szCs w:val="21"/>
+        </w:rPr>
+        <w:t>的做法，使用</w:t>
+      </w:r>
+      <w:r>
+        <w:rPr>
+          <w:rFonts w:ascii="Times New Roman" w:eastAsia="微软雅黑 Light" w:hAnsi="Times New Roman" w:cs="Times New Roman"/>
+          <w:kern w:val="0"/>
+          <w:szCs w:val="21"/>
+        </w:rPr>
+        <w:t>Trowbridge-Reitz GGX</w:t>
+      </w:r>
+      <w:r>
+        <w:rPr>
+          <w:rFonts w:ascii="Times New Roman" w:eastAsia="微软雅黑 Light" w:hAnsi="Times New Roman" w:cs="Times New Roman"/>
           <w:kern w:val="0"/>
           <w:szCs w:val="21"/>
         </w:rPr>
@@ -21587,7 +21620,7 @@
         <w:ind w:left="420" w:firstLineChars="0" w:firstLine="0"/>
         <w:jc w:val="left"/>
         <w:rPr>
-          <w:rFonts w:ascii="Times New Roman" w:eastAsia="微软雅黑 Light" w:hAnsi="Times New Roman" w:cs="Times New Roman" w:hint="eastAsia"/>
+          <w:rFonts w:ascii="Times New Roman" w:eastAsia="微软雅黑 Light" w:hAnsi="Times New Roman" w:cs="Times New Roman"/>
           <w:b/>
           <w:kern w:val="0"/>
           <w:szCs w:val="21"/>
@@ -21618,12 +21651,30 @@
           <w:kern w:val="0"/>
           <w:szCs w:val="21"/>
         </w:rPr>
-        <w:t>几何阴影项</w:t>
+        <w:t>几何</w:t>
+      </w:r>
+      <w:r>
+        <w:rPr>
+          <w:rFonts w:ascii="Times New Roman" w:eastAsia="微软雅黑 Light" w:hAnsi="Times New Roman" w:cs="Times New Roman" w:hint="eastAsia"/>
+          <w:b/>
+          <w:kern w:val="0"/>
+          <w:szCs w:val="21"/>
+        </w:rPr>
+        <w:t>遮蔽</w:t>
+      </w:r>
+      <w:r>
+        <w:rPr>
+          <w:rFonts w:ascii="Times New Roman" w:eastAsia="微软雅黑 Light" w:hAnsi="Times New Roman" w:cs="Times New Roman" w:hint="eastAsia"/>
+          <w:b/>
+          <w:kern w:val="0"/>
+          <w:szCs w:val="21"/>
+        </w:rPr>
+        <w:t>项</w:t>
       </w:r>
       <m:oMath>
         <m:r>
           <m:rPr>
-            <m:sty m:val="b"/>
+            <m:sty m:val="bi"/>
           </m:rPr>
           <w:rPr>
             <w:rFonts w:ascii="Cambria Math" w:eastAsia="微软雅黑 Light" w:hAnsi="Cambria Math" w:cs="Times New Roman"/>
@@ -21633,43 +21684,3186 @@
           <m:t>G</m:t>
         </m:r>
       </m:oMath>
-      <w:bookmarkStart w:id="0" w:name="_GoBack"/>
-      <w:bookmarkEnd w:id="0"/>
+    </w:p>
+    <w:p>
+      <w:pPr>
+        <w:widowControl/>
+        <w:ind w:firstLine="420"/>
+        <w:jc w:val="left"/>
+        <w:rPr>
+          <w:rFonts w:ascii="Times New Roman" w:eastAsia="微软雅黑 Light" w:hAnsi="Times New Roman" w:cs="Times New Roman"/>
+          <w:kern w:val="0"/>
+          <w:szCs w:val="21"/>
+        </w:rPr>
+      </w:pPr>
+      <w:r>
+        <w:rPr>
+          <w:rFonts w:ascii="Times New Roman" w:eastAsia="微软雅黑 Light" w:hAnsi="Times New Roman" w:cs="Times New Roman" w:hint="eastAsia"/>
+          <w:kern w:val="0"/>
+          <w:szCs w:val="21"/>
+          <w:u w:val="single"/>
+        </w:rPr>
+        <w:t>[</w:t>
+      </w:r>
+      <w:r>
+        <w:rPr>
+          <w:rFonts w:ascii="Times New Roman" w:eastAsia="微软雅黑 Light" w:hAnsi="Times New Roman" w:cs="Times New Roman"/>
+          <w:kern w:val="0"/>
+          <w:szCs w:val="21"/>
+          <w:u w:val="single"/>
+        </w:rPr>
+        <w:t>Smith67]</w:t>
+      </w:r>
+      <w:r>
+        <w:rPr>
+          <w:rFonts w:ascii="Times New Roman" w:eastAsia="微软雅黑 Light" w:hAnsi="Times New Roman" w:cs="Times New Roman" w:hint="eastAsia"/>
+          <w:kern w:val="0"/>
+          <w:szCs w:val="21"/>
+        </w:rPr>
+        <w:t>提出</w:t>
+      </w:r>
+      <w:r>
+        <w:rPr>
+          <w:rFonts w:ascii="Times New Roman" w:eastAsia="微软雅黑 Light" w:hAnsi="Times New Roman" w:cs="Times New Roman" w:hint="eastAsia"/>
+          <w:kern w:val="0"/>
+          <w:szCs w:val="21"/>
+        </w:rPr>
+        <w:t>，几何</w:t>
+      </w:r>
+      <w:r>
+        <w:rPr>
+          <w:rFonts w:ascii="Times New Roman" w:eastAsia="微软雅黑 Light" w:hAnsi="Times New Roman" w:cs="Times New Roman" w:hint="eastAsia"/>
+          <w:kern w:val="0"/>
+          <w:szCs w:val="21"/>
+        </w:rPr>
+        <w:t>遮蔽</w:t>
+      </w:r>
+      <w:r>
+        <w:rPr>
+          <w:rFonts w:ascii="Times New Roman" w:eastAsia="微软雅黑 Light" w:hAnsi="Times New Roman" w:cs="Times New Roman" w:hint="eastAsia"/>
+          <w:kern w:val="0"/>
+          <w:szCs w:val="21"/>
+        </w:rPr>
+        <w:t>效应</w:t>
+      </w:r>
+      <w:r>
+        <w:rPr>
+          <w:rFonts w:ascii="Times New Roman" w:eastAsia="微软雅黑 Light" w:hAnsi="Times New Roman" w:cs="Times New Roman" w:hint="eastAsia"/>
+          <w:kern w:val="0"/>
+          <w:szCs w:val="21"/>
+        </w:rPr>
+        <w:t>需要</w:t>
+      </w:r>
+      <w:r>
+        <w:rPr>
+          <w:rFonts w:ascii="Times New Roman" w:eastAsia="微软雅黑 Light" w:hAnsi="Times New Roman" w:cs="Times New Roman" w:hint="eastAsia"/>
+          <w:kern w:val="0"/>
+          <w:szCs w:val="21"/>
+        </w:rPr>
+        <w:t>同时考虑入射光和出射光方向</w:t>
+      </w:r>
+      <w:r>
+        <w:rPr>
+          <w:rFonts w:ascii="Times New Roman" w:eastAsia="微软雅黑 Light" w:hAnsi="Times New Roman" w:cs="Times New Roman" w:hint="eastAsia"/>
+          <w:kern w:val="0"/>
+          <w:szCs w:val="21"/>
+        </w:rPr>
+        <w:t>，</w:t>
+      </w:r>
+      <w:r>
+        <w:rPr>
+          <w:rFonts w:ascii="Times New Roman" w:eastAsia="微软雅黑 Light" w:hAnsi="Times New Roman" w:cs="Times New Roman" w:hint="eastAsia"/>
+          <w:kern w:val="0"/>
+          <w:szCs w:val="21"/>
+        </w:rPr>
+        <w:t>所以他把</w:t>
+      </w:r>
+      <m:oMath>
+        <m:r>
+          <w:rPr>
+            <w:rFonts w:ascii="Cambria Math" w:eastAsia="微软雅黑 Light" w:hAnsi="Cambria Math" w:cs="Times New Roman"/>
+            <w:kern w:val="0"/>
+            <w:szCs w:val="21"/>
+          </w:rPr>
+          <m:t>G</m:t>
+        </m:r>
+      </m:oMath>
+      <w:r>
+        <w:rPr>
+          <w:rFonts w:ascii="Times New Roman" w:eastAsia="微软雅黑 Light" w:hAnsi="Times New Roman" w:cs="Times New Roman" w:hint="eastAsia"/>
+          <w:kern w:val="0"/>
+          <w:szCs w:val="21"/>
+        </w:rPr>
+        <w:t>分成两部分，</w:t>
+      </w:r>
+      <w:r>
+        <w:rPr>
+          <w:rFonts w:ascii="Times New Roman" w:eastAsia="微软雅黑 Light" w:hAnsi="Times New Roman" w:cs="Times New Roman" w:hint="eastAsia"/>
+          <w:kern w:val="0"/>
+          <w:szCs w:val="21"/>
+        </w:rPr>
+        <w:t>分别考虑上入射光与出射光方向上的几何遮蔽：</w:t>
+      </w:r>
     </w:p>
     <w:p>
       <w:pPr>
         <w:widowControl/>
         <w:jc w:val="left"/>
         <w:rPr>
-          <w:rFonts w:asciiTheme="majorHAnsi" w:eastAsiaTheme="majorHAnsi" w:hAnsiTheme="majorHAnsi" w:cs="宋体"/>
-          <w:kern w:val="0"/>
-          <w:sz w:val="24"/>
-          <w:szCs w:val="24"/>
+          <w:rFonts w:ascii="微软雅黑 Light" w:eastAsia="微软雅黑 Light" w:hAnsi="微软雅黑 Light" w:cs="宋体"/>
+          <w:kern w:val="0"/>
+          <w:szCs w:val="21"/>
         </w:rPr>
       </w:pPr>
-      <w:r>
-        <w:rPr>
-          <w:rFonts w:ascii="Times New Roman" w:eastAsia="微软雅黑 Light" w:hAnsi="Times New Roman" w:cs="Times New Roman"/>
-          <w:kern w:val="0"/>
-          <w:szCs w:val="21"/>
-        </w:rPr>
-        <w:tab/>
-      </w:r>
-      <w:r>
-        <w:rPr>
-          <w:rFonts w:ascii="Times New Roman" w:eastAsia="微软雅黑 Light" w:hAnsi="Times New Roman" w:cs="Times New Roman"/>
-          <w:kern w:val="0"/>
-          <w:szCs w:val="21"/>
-        </w:rPr>
-        <w:t>法</w:t>
-      </w:r>
+      <m:oMathPara>
+        <m:oMath>
+          <m:r>
+            <w:rPr>
+              <w:rFonts w:ascii="Cambria Math" w:eastAsia="微软雅黑 Light" w:hAnsi="Cambria Math" w:cs="宋体"/>
+              <w:kern w:val="0"/>
+              <w:szCs w:val="21"/>
+            </w:rPr>
+            <m:t>G</m:t>
+          </m:r>
+          <m:d>
+            <m:dPr>
+              <m:ctrlPr>
+                <w:rPr>
+                  <w:rFonts w:ascii="Cambria Math" w:eastAsia="微软雅黑 Light" w:hAnsi="Cambria Math" w:cs="宋体"/>
+                  <w:i/>
+                  <w:kern w:val="0"/>
+                  <w:szCs w:val="21"/>
+                </w:rPr>
+              </m:ctrlPr>
+            </m:dPr>
+            <m:e>
+              <m:r>
+                <w:rPr>
+                  <w:rFonts w:ascii="Cambria Math" w:eastAsia="微软雅黑 Light" w:hAnsi="Cambria Math" w:cs="宋体"/>
+                  <w:kern w:val="0"/>
+                  <w:szCs w:val="21"/>
+                </w:rPr>
+                <m:t>l,v,h</m:t>
+              </m:r>
+            </m:e>
+          </m:d>
+          <m:r>
+            <w:rPr>
+              <w:rFonts w:ascii="Cambria Math" w:eastAsia="微软雅黑 Light" w:hAnsi="Cambria Math" w:cs="宋体"/>
+              <w:kern w:val="0"/>
+              <w:szCs w:val="21"/>
+            </w:rPr>
+            <m:t>=</m:t>
+          </m:r>
+          <m:sSub>
+            <m:sSubPr>
+              <m:ctrlPr>
+                <w:rPr>
+                  <w:rFonts w:ascii="Cambria Math" w:eastAsia="微软雅黑 Light" w:hAnsi="Cambria Math" w:cs="宋体"/>
+                  <w:i/>
+                  <w:kern w:val="0"/>
+                  <w:szCs w:val="21"/>
+                </w:rPr>
+              </m:ctrlPr>
+            </m:sSubPr>
+            <m:e>
+              <m:r>
+                <w:rPr>
+                  <w:rFonts w:ascii="Cambria Math" w:eastAsia="微软雅黑 Light" w:hAnsi="Cambria Math" w:cs="宋体"/>
+                  <w:kern w:val="0"/>
+                  <w:szCs w:val="21"/>
+                </w:rPr>
+                <m:t>G</m:t>
+              </m:r>
+            </m:e>
+            <m:sub>
+              <m:r>
+                <w:rPr>
+                  <w:rFonts w:ascii="Cambria Math" w:eastAsia="微软雅黑 Light" w:hAnsi="Cambria Math" w:cs="宋体"/>
+                  <w:kern w:val="0"/>
+                  <w:szCs w:val="21"/>
+                </w:rPr>
+                <m:t>sub</m:t>
+              </m:r>
+            </m:sub>
+          </m:sSub>
+          <m:d>
+            <m:dPr>
+              <m:ctrlPr>
+                <w:rPr>
+                  <w:rFonts w:ascii="Cambria Math" w:eastAsia="微软雅黑 Light" w:hAnsi="Cambria Math" w:cs="宋体"/>
+                  <w:i/>
+                  <w:kern w:val="0"/>
+                  <w:szCs w:val="21"/>
+                </w:rPr>
+              </m:ctrlPr>
+            </m:dPr>
+            <m:e>
+              <m:r>
+                <w:rPr>
+                  <w:rFonts w:ascii="Cambria Math" w:eastAsia="微软雅黑 Light" w:hAnsi="Cambria Math" w:cs="宋体"/>
+                  <w:kern w:val="0"/>
+                  <w:szCs w:val="21"/>
+                </w:rPr>
+                <m:t>l</m:t>
+              </m:r>
+            </m:e>
+          </m:d>
+          <m:sSub>
+            <m:sSubPr>
+              <m:ctrlPr>
+                <w:rPr>
+                  <w:rFonts w:ascii="Cambria Math" w:eastAsia="微软雅黑 Light" w:hAnsi="Cambria Math" w:cs="宋体"/>
+                  <w:i/>
+                  <w:kern w:val="0"/>
+                  <w:szCs w:val="21"/>
+                </w:rPr>
+              </m:ctrlPr>
+            </m:sSubPr>
+            <m:e>
+              <m:r>
+                <w:rPr>
+                  <w:rFonts w:ascii="Cambria Math" w:eastAsia="微软雅黑 Light" w:hAnsi="Cambria Math" w:cs="宋体"/>
+                  <w:kern w:val="0"/>
+                  <w:szCs w:val="21"/>
+                </w:rPr>
+                <m:t>G</m:t>
+              </m:r>
+            </m:e>
+            <m:sub>
+              <m:r>
+                <w:rPr>
+                  <w:rFonts w:ascii="Cambria Math" w:eastAsia="微软雅黑 Light" w:hAnsi="Cambria Math" w:cs="宋体"/>
+                  <w:kern w:val="0"/>
+                  <w:szCs w:val="21"/>
+                </w:rPr>
+                <m:t>sub</m:t>
+              </m:r>
+            </m:sub>
+          </m:sSub>
+          <m:r>
+            <w:rPr>
+              <w:rFonts w:ascii="Cambria Math" w:eastAsia="微软雅黑 Light" w:hAnsi="Cambria Math" w:cs="宋体"/>
+              <w:kern w:val="0"/>
+              <w:szCs w:val="21"/>
+            </w:rPr>
+            <m:t>(v)</m:t>
+          </m:r>
+        </m:oMath>
+      </m:oMathPara>
     </w:p>
     <w:p>
       <w:pPr>
         <w:widowControl/>
         <w:jc w:val="left"/>
         <w:rPr>
+          <w:rFonts w:ascii="Times New Roman" w:eastAsia="微软雅黑 Light" w:hAnsi="Times New Roman" w:cs="Times New Roman"/>
+          <w:kern w:val="0"/>
+          <w:szCs w:val="21"/>
+        </w:rPr>
+      </w:pPr>
+      <w:r>
+        <w:rPr>
+          <w:rFonts w:ascii="微软雅黑 Light" w:eastAsia="微软雅黑 Light" w:hAnsi="微软雅黑 Light" w:cs="宋体"/>
+          <w:kern w:val="0"/>
+          <w:szCs w:val="21"/>
+        </w:rPr>
+        <w:tab/>
+      </w:r>
+      <w:r>
+        <w:rPr>
+          <w:rFonts w:ascii="微软雅黑 Light" w:eastAsia="微软雅黑 Light" w:hAnsi="微软雅黑 Light" w:cs="宋体" w:hint="eastAsia"/>
+          <w:kern w:val="0"/>
+          <w:szCs w:val="21"/>
+        </w:rPr>
+        <w:t>其中</w:t>
+      </w:r>
+      <m:oMath>
+        <m:sSub>
+          <m:sSubPr>
+            <m:ctrlPr>
+              <w:rPr>
+                <w:rFonts w:ascii="Cambria Math" w:eastAsia="微软雅黑 Light" w:hAnsi="Cambria Math" w:cs="宋体"/>
+                <w:i/>
+                <w:kern w:val="0"/>
+                <w:szCs w:val="21"/>
+              </w:rPr>
+            </m:ctrlPr>
+          </m:sSubPr>
+          <m:e>
+            <m:r>
+              <w:rPr>
+                <w:rFonts w:ascii="Cambria Math" w:eastAsia="微软雅黑 Light" w:hAnsi="Cambria Math" w:cs="宋体"/>
+                <w:kern w:val="0"/>
+                <w:szCs w:val="21"/>
+              </w:rPr>
+              <m:t>G</m:t>
+            </m:r>
+          </m:e>
+          <m:sub>
+            <m:r>
+              <w:rPr>
+                <w:rFonts w:ascii="Cambria Math" w:eastAsia="微软雅黑 Light" w:hAnsi="Cambria Math" w:cs="宋体"/>
+                <w:kern w:val="0"/>
+                <w:szCs w:val="21"/>
+              </w:rPr>
+              <m:t>sub</m:t>
+            </m:r>
+          </m:sub>
+        </m:sSub>
+      </m:oMath>
+      <w:r>
+        <w:rPr>
+          <w:rFonts w:ascii="微软雅黑 Light" w:eastAsia="微软雅黑 Light" w:hAnsi="微软雅黑 Light" w:cs="宋体" w:hint="eastAsia"/>
+          <w:kern w:val="0"/>
+          <w:szCs w:val="21"/>
+        </w:rPr>
+        <w:t>有多种模型，如</w:t>
+      </w:r>
+      <w:r>
+        <w:rPr>
+          <w:rFonts w:ascii="Times New Roman" w:eastAsia="微软雅黑 Light" w:hAnsi="Times New Roman" w:cs="Times New Roman"/>
+          <w:kern w:val="0"/>
+          <w:szCs w:val="21"/>
+          <w:u w:val="single"/>
+        </w:rPr>
+        <w:t>[Walter07]</w:t>
+      </w:r>
+      <w:r>
+        <w:rPr>
+          <w:rFonts w:ascii="Times New Roman" w:eastAsia="微软雅黑 Light" w:hAnsi="Times New Roman" w:cs="Times New Roman"/>
+          <w:kern w:val="0"/>
+          <w:szCs w:val="21"/>
+        </w:rPr>
+        <w:t>GGX</w:t>
+      </w:r>
+      <w:r>
+        <w:rPr>
+          <w:rFonts w:ascii="Times New Roman" w:eastAsia="微软雅黑 Light" w:hAnsi="Times New Roman" w:cs="Times New Roman" w:hint="eastAsia"/>
+          <w:kern w:val="0"/>
+          <w:szCs w:val="21"/>
+        </w:rPr>
+        <w:t>的几何遮蔽项：</w:t>
+      </w:r>
+    </w:p>
+    <w:p>
+      <w:pPr>
+        <w:widowControl/>
+        <w:jc w:val="left"/>
+        <w:rPr>
+          <w:rFonts w:ascii="微软雅黑 Light" w:eastAsia="微软雅黑 Light" w:hAnsi="微软雅黑 Light" w:cs="宋体" w:hint="eastAsia"/>
+          <w:i/>
+          <w:kern w:val="0"/>
+          <w:szCs w:val="21"/>
+          <w:u w:val="single"/>
+        </w:rPr>
+      </w:pPr>
+      <m:oMathPara>
+        <m:oMath>
+          <m:sSub>
+            <m:sSubPr>
+              <m:ctrlPr>
+                <w:rPr>
+                  <w:rFonts w:ascii="Cambria Math" w:eastAsia="微软雅黑 Light" w:hAnsi="Cambria Math" w:cs="宋体"/>
+                  <w:i/>
+                  <w:kern w:val="0"/>
+                  <w:szCs w:val="21"/>
+                </w:rPr>
+              </m:ctrlPr>
+            </m:sSubPr>
+            <m:e>
+              <m:r>
+                <w:rPr>
+                  <w:rFonts w:ascii="Cambria Math" w:eastAsia="微软雅黑 Light" w:hAnsi="Cambria Math" w:cs="宋体"/>
+                  <w:kern w:val="0"/>
+                  <w:szCs w:val="21"/>
+                </w:rPr>
+                <m:t>G</m:t>
+              </m:r>
+            </m:e>
+            <m:sub>
+              <m:r>
+                <w:rPr>
+                  <w:rFonts w:ascii="Cambria Math" w:eastAsia="微软雅黑 Light" w:hAnsi="Cambria Math" w:cs="宋体"/>
+                  <w:kern w:val="0"/>
+                  <w:szCs w:val="21"/>
+                </w:rPr>
+                <m:t>1-GGX</m:t>
+              </m:r>
+            </m:sub>
+          </m:sSub>
+          <m:d>
+            <m:dPr>
+              <m:ctrlPr>
+                <w:rPr>
+                  <w:rFonts w:ascii="Cambria Math" w:eastAsia="微软雅黑 Light" w:hAnsi="Cambria Math" w:cs="宋体"/>
+                  <w:i/>
+                  <w:kern w:val="0"/>
+                  <w:szCs w:val="21"/>
+                </w:rPr>
+              </m:ctrlPr>
+            </m:dPr>
+            <m:e>
+              <m:r>
+                <w:rPr>
+                  <w:rFonts w:ascii="Cambria Math" w:eastAsia="微软雅黑 Light" w:hAnsi="Cambria Math" w:cs="宋体"/>
+                  <w:kern w:val="0"/>
+                  <w:szCs w:val="21"/>
+                </w:rPr>
+                <m:t>v</m:t>
+              </m:r>
+            </m:e>
+          </m:d>
+          <m:r>
+            <w:rPr>
+              <w:rFonts w:ascii="Cambria Math" w:eastAsia="微软雅黑 Light" w:hAnsi="Cambria Math" w:cs="宋体"/>
+              <w:kern w:val="0"/>
+              <w:szCs w:val="21"/>
+            </w:rPr>
+            <m:t>=</m:t>
+          </m:r>
+          <m:f>
+            <m:fPr>
+              <m:ctrlPr>
+                <w:rPr>
+                  <w:rFonts w:ascii="Cambria Math" w:eastAsia="微软雅黑 Light" w:hAnsi="Cambria Math" w:cs="宋体"/>
+                  <w:i/>
+                  <w:kern w:val="0"/>
+                  <w:szCs w:val="21"/>
+                </w:rPr>
+              </m:ctrlPr>
+            </m:fPr>
+            <m:num>
+              <m:r>
+                <w:rPr>
+                  <w:rFonts w:ascii="Cambria Math" w:eastAsia="微软雅黑 Light" w:hAnsi="Cambria Math" w:cs="宋体"/>
+                  <w:kern w:val="0"/>
+                  <w:szCs w:val="21"/>
+                </w:rPr>
+                <m:t>2(n⋅v)</m:t>
+              </m:r>
+              <m:ctrlPr>
+                <w:rPr>
+                  <w:rFonts w:ascii="Cambria Math" w:eastAsia="微软雅黑 Light" w:hAnsi="Cambria Math" w:cs="宋体"/>
+                  <w:i/>
+                  <w:kern w:val="0"/>
+                  <w:szCs w:val="21"/>
+                  <w:u w:val="single"/>
+                </w:rPr>
+              </m:ctrlPr>
+            </m:num>
+            <m:den>
+              <m:d>
+                <m:dPr>
+                  <m:ctrlPr>
+                    <w:rPr>
+                      <w:rFonts w:ascii="Cambria Math" w:eastAsia="微软雅黑 Light" w:hAnsi="Cambria Math" w:cs="宋体"/>
+                      <w:i/>
+                      <w:kern w:val="0"/>
+                      <w:szCs w:val="21"/>
+                      <w:u w:val="single"/>
+                    </w:rPr>
+                  </m:ctrlPr>
+                </m:dPr>
+                <m:e>
+                  <m:r>
+                    <w:rPr>
+                      <w:rFonts w:ascii="Cambria Math" w:eastAsia="微软雅黑 Light" w:hAnsi="Cambria Math" w:cs="宋体"/>
+                      <w:kern w:val="0"/>
+                      <w:szCs w:val="21"/>
+                      <w:u w:val="single"/>
+                    </w:rPr>
+                    <m:t>n⋅v</m:t>
+                  </m:r>
+                </m:e>
+              </m:d>
+              <m:r>
+                <w:rPr>
+                  <w:rFonts w:ascii="Cambria Math" w:eastAsia="微软雅黑 Light" w:hAnsi="Cambria Math" w:cs="宋体"/>
+                  <w:kern w:val="0"/>
+                  <w:szCs w:val="21"/>
+                  <w:u w:val="single"/>
+                </w:rPr>
+                <m:t>+</m:t>
+              </m:r>
+              <m:rad>
+                <m:radPr>
+                  <m:degHide m:val="1"/>
+                  <m:ctrlPr>
+                    <w:rPr>
+                      <w:rFonts w:ascii="Cambria Math" w:eastAsia="微软雅黑 Light" w:hAnsi="Cambria Math" w:cs="宋体"/>
+                      <w:i/>
+                      <w:kern w:val="0"/>
+                      <w:szCs w:val="21"/>
+                      <w:u w:val="single"/>
+                    </w:rPr>
+                  </m:ctrlPr>
+                </m:radPr>
+                <m:deg>
+                  <m:ctrlPr>
+                    <w:rPr>
+                      <w:rFonts w:ascii="Cambria Math" w:eastAsia="微软雅黑 Light" w:hAnsi="Cambria Math" w:cs="宋体"/>
+                      <w:i/>
+                      <w:kern w:val="0"/>
+                      <w:szCs w:val="21"/>
+                    </w:rPr>
+                  </m:ctrlPr>
+                </m:deg>
+                <m:e>
+                  <m:sSup>
+                    <m:sSupPr>
+                      <m:ctrlPr>
+                        <w:rPr>
+                          <w:rFonts w:ascii="Cambria Math" w:eastAsia="微软雅黑 Light" w:hAnsi="Cambria Math" w:cs="宋体"/>
+                          <w:i/>
+                          <w:kern w:val="0"/>
+                          <w:szCs w:val="21"/>
+                        </w:rPr>
+                      </m:ctrlPr>
+                    </m:sSupPr>
+                    <m:e>
+                      <m:r>
+                        <w:rPr>
+                          <w:rFonts w:ascii="Cambria Math" w:eastAsia="微软雅黑 Light" w:hAnsi="Cambria Math" w:cs="宋体"/>
+                          <w:kern w:val="0"/>
+                          <w:szCs w:val="21"/>
+                        </w:rPr>
+                        <m:t>α</m:t>
+                      </m:r>
+                    </m:e>
+                    <m:sup>
+                      <m:r>
+                        <w:rPr>
+                          <w:rFonts w:ascii="Cambria Math" w:eastAsia="微软雅黑 Light" w:hAnsi="Cambria Math" w:cs="宋体"/>
+                          <w:kern w:val="0"/>
+                          <w:szCs w:val="21"/>
+                        </w:rPr>
+                        <m:t>2</m:t>
+                      </m:r>
+                    </m:sup>
+                  </m:sSup>
+                  <m:r>
+                    <w:rPr>
+                      <w:rFonts w:ascii="Cambria Math" w:eastAsia="微软雅黑 Light" w:hAnsi="Cambria Math" w:cs="宋体"/>
+                      <w:kern w:val="0"/>
+                      <w:szCs w:val="21"/>
+                    </w:rPr>
+                    <m:t>+</m:t>
+                  </m:r>
+                  <m:d>
+                    <m:dPr>
+                      <m:ctrlPr>
+                        <w:rPr>
+                          <w:rFonts w:ascii="Cambria Math" w:eastAsia="微软雅黑 Light" w:hAnsi="Cambria Math" w:cs="宋体"/>
+                          <w:i/>
+                          <w:kern w:val="0"/>
+                          <w:szCs w:val="21"/>
+                        </w:rPr>
+                      </m:ctrlPr>
+                    </m:dPr>
+                    <m:e>
+                      <m:r>
+                        <w:rPr>
+                          <w:rFonts w:ascii="Cambria Math" w:eastAsia="微软雅黑 Light" w:hAnsi="Cambria Math" w:cs="宋体"/>
+                          <w:kern w:val="0"/>
+                          <w:szCs w:val="21"/>
+                        </w:rPr>
+                        <m:t>1-</m:t>
+                      </m:r>
+                      <m:sSup>
+                        <m:sSupPr>
+                          <m:ctrlPr>
+                            <w:rPr>
+                              <w:rFonts w:ascii="Cambria Math" w:eastAsia="微软雅黑 Light" w:hAnsi="Cambria Math" w:cs="宋体"/>
+                              <w:i/>
+                              <w:kern w:val="0"/>
+                              <w:szCs w:val="21"/>
+                            </w:rPr>
+                          </m:ctrlPr>
+                        </m:sSupPr>
+                        <m:e>
+                          <m:r>
+                            <w:rPr>
+                              <w:rFonts w:ascii="Cambria Math" w:eastAsia="微软雅黑 Light" w:hAnsi="Cambria Math" w:cs="宋体"/>
+                              <w:kern w:val="0"/>
+                              <w:szCs w:val="21"/>
+                            </w:rPr>
+                            <m:t>α</m:t>
+                          </m:r>
+                        </m:e>
+                        <m:sup>
+                          <m:r>
+                            <w:rPr>
+                              <w:rFonts w:ascii="Cambria Math" w:eastAsia="微软雅黑 Light" w:hAnsi="Cambria Math" w:cs="宋体"/>
+                              <w:kern w:val="0"/>
+                              <w:szCs w:val="21"/>
+                            </w:rPr>
+                            <m:t>2</m:t>
+                          </m:r>
+                        </m:sup>
+                      </m:sSup>
+                    </m:e>
+                  </m:d>
+                  <m:sSup>
+                    <m:sSupPr>
+                      <m:ctrlPr>
+                        <w:rPr>
+                          <w:rFonts w:ascii="Cambria Math" w:eastAsia="微软雅黑 Light" w:hAnsi="Cambria Math" w:cs="宋体"/>
+                          <w:i/>
+                          <w:kern w:val="0"/>
+                          <w:szCs w:val="21"/>
+                        </w:rPr>
+                      </m:ctrlPr>
+                    </m:sSupPr>
+                    <m:e>
+                      <m:d>
+                        <m:dPr>
+                          <m:ctrlPr>
+                            <w:rPr>
+                              <w:rFonts w:ascii="Cambria Math" w:eastAsia="微软雅黑 Light" w:hAnsi="Cambria Math" w:cs="宋体"/>
+                              <w:i/>
+                              <w:kern w:val="0"/>
+                              <w:szCs w:val="21"/>
+                            </w:rPr>
+                          </m:ctrlPr>
+                        </m:dPr>
+                        <m:e>
+                          <m:r>
+                            <w:rPr>
+                              <w:rFonts w:ascii="Cambria Math" w:eastAsia="微软雅黑 Light" w:hAnsi="Cambria Math" w:cs="宋体"/>
+                              <w:kern w:val="0"/>
+                              <w:szCs w:val="21"/>
+                            </w:rPr>
+                            <m:t>n⋅v</m:t>
+                          </m:r>
+                        </m:e>
+                      </m:d>
+                    </m:e>
+                    <m:sup>
+                      <m:r>
+                        <w:rPr>
+                          <w:rFonts w:ascii="Cambria Math" w:eastAsia="微软雅黑 Light" w:hAnsi="Cambria Math" w:cs="宋体"/>
+                          <w:kern w:val="0"/>
+                          <w:szCs w:val="21"/>
+                        </w:rPr>
+                        <m:t>2</m:t>
+                      </m:r>
+                    </m:sup>
+                  </m:sSup>
+                </m:e>
+              </m:rad>
+            </m:den>
+          </m:f>
+        </m:oMath>
+      </m:oMathPara>
+    </w:p>
+    <w:p>
+      <w:pPr>
+        <w:widowControl/>
+        <w:jc w:val="left"/>
+        <w:rPr>
+          <w:rFonts w:ascii="Times New Roman" w:eastAsia="微软雅黑 Light" w:hAnsi="Times New Roman" w:cs="Times New Roman"/>
+          <w:kern w:val="0"/>
+          <w:szCs w:val="21"/>
+        </w:rPr>
+      </w:pPr>
+      <w:r>
+        <w:rPr>
+          <w:rFonts w:ascii="微软雅黑 Light" w:eastAsia="微软雅黑 Light" w:hAnsi="微软雅黑 Light" w:cs="宋体"/>
+          <w:kern w:val="0"/>
+          <w:szCs w:val="21"/>
+        </w:rPr>
+        <w:tab/>
+      </w:r>
+      <w:r>
+        <w:rPr>
+          <w:rFonts w:ascii="Times New Roman" w:eastAsia="微软雅黑 Light" w:hAnsi="Times New Roman" w:cs="Times New Roman"/>
+          <w:kern w:val="0"/>
+          <w:szCs w:val="21"/>
+          <w:u w:val="single"/>
+        </w:rPr>
+        <w:t>[Walter07</w:t>
+      </w:r>
+      <w:r>
+        <w:rPr>
+          <w:rFonts w:ascii="Times New Roman" w:eastAsia="微软雅黑 Light" w:hAnsi="Times New Roman" w:cs="Times New Roman"/>
+          <w:kern w:val="0"/>
+          <w:szCs w:val="21"/>
+          <w:u w:val="single"/>
+        </w:rPr>
+        <w:t>]</w:t>
+      </w:r>
+      <w:r>
+        <w:rPr>
+          <w:rFonts w:ascii="Times New Roman" w:eastAsia="微软雅黑 Light" w:hAnsi="Times New Roman" w:cs="Times New Roman"/>
+          <w:kern w:val="0"/>
+          <w:szCs w:val="21"/>
+        </w:rPr>
+        <w:t>Beckmann</w:t>
+      </w:r>
+      <w:r>
+        <w:rPr>
+          <w:rFonts w:ascii="Times New Roman" w:eastAsia="微软雅黑 Light" w:hAnsi="Times New Roman" w:cs="Times New Roman" w:hint="eastAsia"/>
+          <w:kern w:val="0"/>
+          <w:szCs w:val="21"/>
+        </w:rPr>
+        <w:t>的几何遮蔽项：</w:t>
+      </w:r>
+    </w:p>
+    <w:p>
+      <w:pPr>
+        <w:widowControl/>
+        <w:jc w:val="left"/>
+        <w:rPr>
+          <w:rFonts w:ascii="Times New Roman" w:eastAsia="微软雅黑 Light" w:hAnsi="Times New Roman" w:cs="Times New Roman" w:hint="eastAsia"/>
+          <w:kern w:val="0"/>
+          <w:szCs w:val="21"/>
+        </w:rPr>
+      </w:pPr>
+      <m:oMathPara>
+        <m:oMath>
+          <m:r>
+            <m:rPr>
+              <m:sty m:val="p"/>
+            </m:rPr>
+            <w:rPr>
+              <w:rFonts w:ascii="Cambria Math" w:eastAsia="微软雅黑 Light" w:hAnsi="Cambria Math" w:cs="Times New Roman"/>
+              <w:kern w:val="0"/>
+              <w:szCs w:val="21"/>
+            </w:rPr>
+            <m:t>c=</m:t>
+          </m:r>
+          <m:f>
+            <m:fPr>
+              <m:ctrlPr>
+                <w:rPr>
+                  <w:rFonts w:ascii="Cambria Math" w:eastAsia="微软雅黑 Light" w:hAnsi="Cambria Math" w:cs="Times New Roman"/>
+                  <w:kern w:val="0"/>
+                  <w:szCs w:val="21"/>
+                </w:rPr>
+              </m:ctrlPr>
+            </m:fPr>
+            <m:num>
+              <m:r>
+                <w:rPr>
+                  <w:rFonts w:ascii="Cambria Math" w:eastAsia="微软雅黑 Light" w:hAnsi="Cambria Math" w:cs="Times New Roman"/>
+                  <w:kern w:val="0"/>
+                  <w:szCs w:val="21"/>
+                </w:rPr>
+                <m:t>n⋅v</m:t>
+              </m:r>
+              <m:ctrlPr>
+                <w:rPr>
+                  <w:rFonts w:ascii="Cambria Math" w:eastAsia="微软雅黑 Light" w:hAnsi="Cambria Math" w:cs="Times New Roman"/>
+                  <w:i/>
+                  <w:kern w:val="0"/>
+                  <w:szCs w:val="21"/>
+                </w:rPr>
+              </m:ctrlPr>
+            </m:num>
+            <m:den>
+              <m:r>
+                <w:rPr>
+                  <w:rFonts w:ascii="Cambria Math" w:eastAsia="微软雅黑 Light" w:hAnsi="Cambria Math" w:cs="Times New Roman"/>
+                  <w:kern w:val="0"/>
+                  <w:szCs w:val="21"/>
+                </w:rPr>
+                <m:t>α</m:t>
+              </m:r>
+              <m:rad>
+                <m:radPr>
+                  <m:degHide m:val="1"/>
+                  <m:ctrlPr>
+                    <w:rPr>
+                      <w:rFonts w:ascii="Cambria Math" w:eastAsia="微软雅黑 Light" w:hAnsi="Cambria Math" w:cs="Times New Roman"/>
+                      <w:i/>
+                      <w:kern w:val="0"/>
+                      <w:szCs w:val="21"/>
+                    </w:rPr>
+                  </m:ctrlPr>
+                </m:radPr>
+                <m:deg/>
+                <m:e>
+                  <m:r>
+                    <w:rPr>
+                      <w:rFonts w:ascii="Cambria Math" w:eastAsia="微软雅黑 Light" w:hAnsi="Cambria Math" w:cs="Times New Roman"/>
+                      <w:kern w:val="0"/>
+                      <w:szCs w:val="21"/>
+                    </w:rPr>
+                    <m:t>1-</m:t>
+                  </m:r>
+                  <m:sSup>
+                    <m:sSupPr>
+                      <m:ctrlPr>
+                        <w:rPr>
+                          <w:rFonts w:ascii="Cambria Math" w:eastAsia="微软雅黑 Light" w:hAnsi="Cambria Math" w:cs="Times New Roman"/>
+                          <w:i/>
+                          <w:kern w:val="0"/>
+                          <w:szCs w:val="21"/>
+                        </w:rPr>
+                      </m:ctrlPr>
+                    </m:sSupPr>
+                    <m:e>
+                      <m:d>
+                        <m:dPr>
+                          <m:ctrlPr>
+                            <w:rPr>
+                              <w:rFonts w:ascii="Cambria Math" w:eastAsia="微软雅黑 Light" w:hAnsi="Cambria Math" w:cs="Times New Roman"/>
+                              <w:i/>
+                              <w:kern w:val="0"/>
+                              <w:szCs w:val="21"/>
+                            </w:rPr>
+                          </m:ctrlPr>
+                        </m:dPr>
+                        <m:e>
+                          <m:r>
+                            <w:rPr>
+                              <w:rFonts w:ascii="Cambria Math" w:eastAsia="微软雅黑 Light" w:hAnsi="Cambria Math" w:cs="Times New Roman"/>
+                              <w:kern w:val="0"/>
+                              <w:szCs w:val="21"/>
+                            </w:rPr>
+                            <m:t>n⋅v</m:t>
+                          </m:r>
+                        </m:e>
+                      </m:d>
+                    </m:e>
+                    <m:sup>
+                      <m:r>
+                        <w:rPr>
+                          <w:rFonts w:ascii="Cambria Math" w:eastAsia="微软雅黑 Light" w:hAnsi="Cambria Math" w:cs="Times New Roman"/>
+                          <w:kern w:val="0"/>
+                          <w:szCs w:val="21"/>
+                        </w:rPr>
+                        <m:t>2</m:t>
+                      </m:r>
+                    </m:sup>
+                  </m:sSup>
+                </m:e>
+              </m:rad>
+            </m:den>
+          </m:f>
+        </m:oMath>
+      </m:oMathPara>
+    </w:p>
+    <w:p>
+      <w:pPr>
+        <w:widowControl/>
+        <w:jc w:val="left"/>
+        <w:rPr>
+          <w:rFonts w:ascii="微软雅黑 Light" w:eastAsia="微软雅黑 Light" w:hAnsi="微软雅黑 Light" w:cs="宋体"/>
+          <w:kern w:val="0"/>
+          <w:szCs w:val="21"/>
+        </w:rPr>
+      </w:pPr>
+      <m:oMathPara>
+        <m:oMath>
+          <m:sSub>
+            <m:sSubPr>
+              <m:ctrlPr>
+                <w:rPr>
+                  <w:rFonts w:ascii="Cambria Math" w:eastAsia="微软雅黑 Light" w:hAnsi="Cambria Math" w:cs="宋体"/>
+                  <w:i/>
+                  <w:kern w:val="0"/>
+                  <w:szCs w:val="21"/>
+                </w:rPr>
+              </m:ctrlPr>
+            </m:sSubPr>
+            <m:e>
+              <m:r>
+                <w:rPr>
+                  <w:rFonts w:ascii="Cambria Math" w:eastAsia="微软雅黑 Light" w:hAnsi="Cambria Math" w:cs="宋体"/>
+                  <w:kern w:val="0"/>
+                  <w:szCs w:val="21"/>
+                </w:rPr>
+                <m:t>G</m:t>
+              </m:r>
+            </m:e>
+            <m:sub>
+              <m:r>
+                <w:rPr>
+                  <w:rFonts w:ascii="Cambria Math" w:eastAsia="微软雅黑 Light" w:hAnsi="Cambria Math" w:cs="宋体"/>
+                  <w:kern w:val="0"/>
+                  <w:szCs w:val="21"/>
+                </w:rPr>
+                <m:t>1-Beckmann</m:t>
+              </m:r>
+            </m:sub>
+          </m:sSub>
+          <m:r>
+            <w:rPr>
+              <w:rFonts w:ascii="Cambria Math" w:eastAsia="微软雅黑 Light" w:hAnsi="Cambria Math" w:cs="宋体"/>
+              <w:kern w:val="0"/>
+              <w:szCs w:val="21"/>
+            </w:rPr>
+            <m:t>(</m:t>
+          </m:r>
+          <m:r>
+            <w:rPr>
+              <w:rFonts w:ascii="Cambria Math" w:eastAsia="微软雅黑 Light" w:hAnsi="Cambria Math" w:cs="宋体"/>
+              <w:kern w:val="0"/>
+              <w:szCs w:val="21"/>
+            </w:rPr>
+            <m:t>v)</m:t>
+          </m:r>
+          <m:r>
+            <w:rPr>
+              <w:rFonts w:ascii="Cambria Math" w:eastAsia="微软雅黑 Light" w:hAnsi="Cambria Math" w:cs="宋体"/>
+              <w:kern w:val="0"/>
+              <w:szCs w:val="21"/>
+            </w:rPr>
+            <m:t>=</m:t>
+          </m:r>
+          <m:d>
+            <m:dPr>
+              <m:begChr m:val="{"/>
+              <m:endChr m:val=""/>
+              <m:ctrlPr>
+                <w:rPr>
+                  <w:rFonts w:ascii="Cambria Math" w:eastAsia="微软雅黑 Light" w:hAnsi="Cambria Math" w:cs="宋体"/>
+                  <w:i/>
+                  <w:kern w:val="0"/>
+                  <w:szCs w:val="21"/>
+                </w:rPr>
+              </m:ctrlPr>
+            </m:dPr>
+            <m:e>
+              <m:m>
+                <m:mPr>
+                  <m:mcs>
+                    <m:mc>
+                      <m:mcPr>
+                        <m:count m:val="2"/>
+                        <m:mcJc m:val="center"/>
+                      </m:mcPr>
+                    </m:mc>
+                  </m:mcs>
+                  <m:ctrlPr>
+                    <w:rPr>
+                      <w:rFonts w:ascii="Cambria Math" w:eastAsia="微软雅黑 Light" w:hAnsi="Cambria Math" w:cs="宋体"/>
+                      <w:i/>
+                      <w:kern w:val="0"/>
+                      <w:szCs w:val="21"/>
+                    </w:rPr>
+                  </m:ctrlPr>
+                </m:mPr>
+                <m:mr>
+                  <m:e>
+                    <m:f>
+                      <m:fPr>
+                        <m:ctrlPr>
+                          <w:rPr>
+                            <w:rFonts w:ascii="Cambria Math" w:eastAsia="微软雅黑 Light" w:hAnsi="Cambria Math" w:cs="宋体"/>
+                            <w:i/>
+                            <w:kern w:val="0"/>
+                            <w:szCs w:val="21"/>
+                          </w:rPr>
+                        </m:ctrlPr>
+                      </m:fPr>
+                      <m:num>
+                        <m:r>
+                          <w:rPr>
+                            <w:rFonts w:ascii="Cambria Math" w:eastAsia="微软雅黑 Light" w:hAnsi="Cambria Math" w:cs="宋体"/>
+                            <w:kern w:val="0"/>
+                            <w:szCs w:val="21"/>
+                          </w:rPr>
+                          <m:t>3.535c+2.181</m:t>
+                        </m:r>
+                        <m:sSup>
+                          <m:sSupPr>
+                            <m:ctrlPr>
+                              <w:rPr>
+                                <w:rFonts w:ascii="Cambria Math" w:eastAsia="微软雅黑 Light" w:hAnsi="Cambria Math" w:cs="宋体"/>
+                                <w:i/>
+                                <w:kern w:val="0"/>
+                                <w:szCs w:val="21"/>
+                              </w:rPr>
+                            </m:ctrlPr>
+                          </m:sSupPr>
+                          <m:e>
+                            <m:r>
+                              <w:rPr>
+                                <w:rFonts w:ascii="Cambria Math" w:eastAsia="微软雅黑 Light" w:hAnsi="Cambria Math" w:cs="宋体"/>
+                                <w:kern w:val="0"/>
+                                <w:szCs w:val="21"/>
+                              </w:rPr>
+                              <m:t>c</m:t>
+                            </m:r>
+                          </m:e>
+                          <m:sup>
+                            <m:r>
+                              <w:rPr>
+                                <w:rFonts w:ascii="Cambria Math" w:eastAsia="微软雅黑 Light" w:hAnsi="Cambria Math" w:cs="宋体"/>
+                                <w:kern w:val="0"/>
+                                <w:szCs w:val="21"/>
+                              </w:rPr>
+                              <m:t>2</m:t>
+                            </m:r>
+                          </m:sup>
+                        </m:sSup>
+                      </m:num>
+                      <m:den>
+                        <m:r>
+                          <w:rPr>
+                            <w:rFonts w:ascii="Cambria Math" w:eastAsia="微软雅黑 Light" w:hAnsi="Cambria Math" w:cs="宋体"/>
+                            <w:kern w:val="0"/>
+                            <w:szCs w:val="21"/>
+                          </w:rPr>
+                          <m:t>1+2.276c+2.577</m:t>
+                        </m:r>
+                        <m:sSup>
+                          <m:sSupPr>
+                            <m:ctrlPr>
+                              <w:rPr>
+                                <w:rFonts w:ascii="Cambria Math" w:eastAsia="微软雅黑 Light" w:hAnsi="Cambria Math" w:cs="宋体"/>
+                                <w:i/>
+                                <w:kern w:val="0"/>
+                                <w:szCs w:val="21"/>
+                              </w:rPr>
+                            </m:ctrlPr>
+                          </m:sSupPr>
+                          <m:e>
+                            <m:r>
+                              <w:rPr>
+                                <w:rFonts w:ascii="Cambria Math" w:eastAsia="微软雅黑 Light" w:hAnsi="Cambria Math" w:cs="宋体"/>
+                                <w:kern w:val="0"/>
+                                <w:szCs w:val="21"/>
+                              </w:rPr>
+                              <m:t>c</m:t>
+                            </m:r>
+                          </m:e>
+                          <m:sup>
+                            <m:r>
+                              <w:rPr>
+                                <w:rFonts w:ascii="Cambria Math" w:eastAsia="微软雅黑 Light" w:hAnsi="Cambria Math" w:cs="宋体"/>
+                                <w:kern w:val="0"/>
+                                <w:szCs w:val="21"/>
+                              </w:rPr>
+                              <m:t>2</m:t>
+                            </m:r>
+                          </m:sup>
+                        </m:sSup>
+                      </m:den>
+                    </m:f>
+                  </m:e>
+                  <m:e>
+                    <m:r>
+                      <w:rPr>
+                        <w:rFonts w:ascii="Cambria Math" w:eastAsia="微软雅黑 Light" w:hAnsi="Cambria Math" w:cs="宋体"/>
+                        <w:kern w:val="0"/>
+                        <w:szCs w:val="21"/>
+                      </w:rPr>
+                      <m:t>(</m:t>
+                    </m:r>
+                    <m:r>
+                      <m:rPr>
+                        <m:sty m:val="p"/>
+                      </m:rPr>
+                      <w:rPr>
+                        <w:rFonts w:ascii="Cambria Math" w:eastAsia="微软雅黑 Light" w:hAnsi="Cambria Math" w:cs="宋体"/>
+                        <w:kern w:val="0"/>
+                        <w:szCs w:val="21"/>
+                      </w:rPr>
+                      <m:t>if</m:t>
+                    </m:r>
+                    <m:r>
+                      <w:rPr>
+                        <w:rFonts w:ascii="Cambria Math" w:eastAsia="微软雅黑 Light" w:hAnsi="Cambria Math" w:cs="宋体"/>
+                        <w:kern w:val="0"/>
+                        <w:szCs w:val="21"/>
+                      </w:rPr>
+                      <m:t xml:space="preserve"> c&lt;1.6)</m:t>
+                    </m:r>
+                  </m:e>
+                </m:mr>
+                <m:mr>
+                  <m:e>
+                    <m:r>
+                      <w:rPr>
+                        <w:rFonts w:ascii="Cambria Math" w:eastAsia="微软雅黑 Light" w:hAnsi="Cambria Math" w:cs="宋体"/>
+                        <w:kern w:val="0"/>
+                        <w:szCs w:val="21"/>
+                      </w:rPr>
+                      <m:t>1</m:t>
+                    </m:r>
+                  </m:e>
+                  <m:e>
+                    <m:r>
+                      <w:rPr>
+                        <w:rFonts w:ascii="Cambria Math" w:eastAsia="微软雅黑 Light" w:hAnsi="Cambria Math" w:cs="宋体"/>
+                        <w:kern w:val="0"/>
+                        <w:szCs w:val="21"/>
+                      </w:rPr>
+                      <m:t>(</m:t>
+                    </m:r>
+                    <m:r>
+                      <m:rPr>
+                        <m:sty m:val="p"/>
+                      </m:rPr>
+                      <w:rPr>
+                        <w:rFonts w:ascii="Cambria Math" w:eastAsia="微软雅黑 Light" w:hAnsi="Cambria Math" w:cs="宋体"/>
+                        <w:kern w:val="0"/>
+                        <w:szCs w:val="21"/>
+                      </w:rPr>
+                      <m:t>if</m:t>
+                    </m:r>
+                    <m:r>
+                      <w:rPr>
+                        <w:rFonts w:ascii="Cambria Math" w:eastAsia="微软雅黑 Light" w:hAnsi="Cambria Math" w:cs="宋体"/>
+                        <w:kern w:val="0"/>
+                        <w:szCs w:val="21"/>
+                      </w:rPr>
+                      <m:t xml:space="preserve"> c≥1.6)</m:t>
+                    </m:r>
+                  </m:e>
+                </m:mr>
+              </m:m>
+            </m:e>
+          </m:d>
+        </m:oMath>
+      </m:oMathPara>
+    </w:p>
+    <w:p>
+      <w:pPr>
+        <w:widowControl/>
+        <w:jc w:val="left"/>
+        <w:rPr>
+          <w:rFonts w:ascii="Times New Roman" w:eastAsia="微软雅黑 Light" w:hAnsi="Times New Roman" w:cs="Times New Roman"/>
+          <w:kern w:val="0"/>
+          <w:szCs w:val="21"/>
+        </w:rPr>
+      </w:pPr>
+      <w:r>
+        <w:rPr>
+          <w:rFonts w:ascii="微软雅黑 Light" w:eastAsia="微软雅黑 Light" w:hAnsi="微软雅黑 Light" w:cs="宋体"/>
+          <w:kern w:val="0"/>
+          <w:szCs w:val="21"/>
+        </w:rPr>
+        <w:tab/>
+      </w:r>
+      <w:r>
+        <w:rPr>
+          <w:rFonts w:ascii="Times New Roman" w:eastAsia="微软雅黑 Light" w:hAnsi="Times New Roman" w:cs="Times New Roman"/>
+          <w:kern w:val="0"/>
+          <w:szCs w:val="21"/>
+          <w:u w:val="single"/>
+        </w:rPr>
+        <w:t>[Schlick94]</w:t>
+      </w:r>
+      <w:r>
+        <w:rPr>
+          <w:rFonts w:ascii="Times New Roman" w:eastAsia="微软雅黑 Light" w:hAnsi="Times New Roman" w:cs="Times New Roman"/>
+          <w:kern w:val="0"/>
+          <w:szCs w:val="21"/>
+          <w:u w:val="single"/>
+        </w:rPr>
+        <w:t>[Karis-SIG-course-2013]</w:t>
+      </w:r>
+      <w:r>
+        <w:rPr>
+          <w:rFonts w:ascii="Times New Roman" w:eastAsia="微软雅黑 Light" w:hAnsi="Times New Roman" w:cs="Times New Roman"/>
+          <w:kern w:val="0"/>
+          <w:szCs w:val="21"/>
+        </w:rPr>
+        <w:t>UE4</w:t>
+      </w:r>
+      <w:r>
+        <w:rPr>
+          <w:rFonts w:ascii="Times New Roman" w:eastAsia="微软雅黑 Light" w:hAnsi="Times New Roman" w:cs="Times New Roman" w:hint="eastAsia"/>
+          <w:kern w:val="0"/>
+          <w:szCs w:val="21"/>
+        </w:rPr>
+        <w:t>基于</w:t>
+      </w:r>
+      <w:proofErr w:type="spellStart"/>
+      <w:r>
+        <w:rPr>
+          <w:rFonts w:ascii="Times New Roman" w:eastAsia="微软雅黑 Light" w:hAnsi="Times New Roman" w:cs="Times New Roman" w:hint="eastAsia"/>
+          <w:kern w:val="0"/>
+          <w:szCs w:val="21"/>
+        </w:rPr>
+        <w:t>S</w:t>
+      </w:r>
+      <w:r>
+        <w:rPr>
+          <w:rFonts w:ascii="Times New Roman" w:eastAsia="微软雅黑 Light" w:hAnsi="Times New Roman" w:cs="Times New Roman"/>
+          <w:kern w:val="0"/>
+          <w:szCs w:val="21"/>
+        </w:rPr>
+        <w:t>chlick</w:t>
+      </w:r>
+      <w:proofErr w:type="spellEnd"/>
+      <w:r>
+        <w:rPr>
+          <w:rFonts w:ascii="Times New Roman" w:eastAsia="微软雅黑 Light" w:hAnsi="Times New Roman" w:cs="Times New Roman"/>
+          <w:kern w:val="0"/>
+          <w:szCs w:val="21"/>
+        </w:rPr>
+        <w:t>-Beckmann</w:t>
+      </w:r>
+      <w:r>
+        <w:rPr>
+          <w:rFonts w:ascii="Times New Roman" w:eastAsia="微软雅黑 Light" w:hAnsi="Times New Roman" w:cs="Times New Roman" w:hint="eastAsia"/>
+          <w:kern w:val="0"/>
+          <w:szCs w:val="21"/>
+        </w:rPr>
+        <w:t>模型改进</w:t>
+      </w:r>
+      <w:r>
+        <w:rPr>
+          <w:rFonts w:ascii="Times New Roman" w:eastAsia="微软雅黑 Light" w:hAnsi="Times New Roman" w:cs="Times New Roman" w:hint="eastAsia"/>
+          <w:kern w:val="0"/>
+          <w:szCs w:val="21"/>
+        </w:rPr>
+        <w:t>的</w:t>
+      </w:r>
+      <w:proofErr w:type="spellStart"/>
+      <w:r>
+        <w:rPr>
+          <w:rFonts w:ascii="Times New Roman" w:eastAsia="微软雅黑 Light" w:hAnsi="Times New Roman" w:cs="Times New Roman" w:hint="eastAsia"/>
+          <w:kern w:val="0"/>
+          <w:szCs w:val="21"/>
+        </w:rPr>
+        <w:t>S</w:t>
+      </w:r>
+      <w:r>
+        <w:rPr>
+          <w:rFonts w:ascii="Times New Roman" w:eastAsia="微软雅黑 Light" w:hAnsi="Times New Roman" w:cs="Times New Roman"/>
+          <w:kern w:val="0"/>
+          <w:szCs w:val="21"/>
+        </w:rPr>
+        <w:t>chlick</w:t>
+      </w:r>
+      <w:proofErr w:type="spellEnd"/>
+      <w:r>
+        <w:rPr>
+          <w:rFonts w:ascii="Times New Roman" w:eastAsia="微软雅黑 Light" w:hAnsi="Times New Roman" w:cs="Times New Roman"/>
+          <w:kern w:val="0"/>
+          <w:szCs w:val="21"/>
+        </w:rPr>
+        <w:t>-GGX</w:t>
+      </w:r>
+      <w:r>
+        <w:rPr>
+          <w:rFonts w:ascii="Times New Roman" w:eastAsia="微软雅黑 Light" w:hAnsi="Times New Roman" w:cs="Times New Roman" w:hint="eastAsia"/>
+          <w:kern w:val="0"/>
+          <w:szCs w:val="21"/>
+        </w:rPr>
+        <w:t>几何遮蔽</w:t>
+      </w:r>
+      <w:r>
+        <w:rPr>
+          <w:rFonts w:ascii="Times New Roman" w:eastAsia="微软雅黑 Light" w:hAnsi="Times New Roman" w:cs="Times New Roman" w:hint="eastAsia"/>
+          <w:kern w:val="0"/>
+          <w:szCs w:val="21"/>
+        </w:rPr>
+        <w:t>项：</w:t>
+      </w:r>
+    </w:p>
+    <w:p>
+      <w:pPr>
+        <w:widowControl/>
+        <w:jc w:val="left"/>
+        <w:rPr>
+          <w:rFonts w:ascii="Times New Roman" w:eastAsia="微软雅黑 Light" w:hAnsi="Times New Roman" w:cs="Times New Roman" w:hint="eastAsia"/>
+          <w:i/>
+          <w:kern w:val="0"/>
+          <w:szCs w:val="21"/>
+        </w:rPr>
+      </w:pPr>
+      <m:oMathPara>
+        <m:oMath>
+          <m:r>
+            <w:rPr>
+              <w:rFonts w:ascii="Cambria Math" w:eastAsia="微软雅黑 Light" w:hAnsi="Cambria Math" w:cs="Times New Roman"/>
+              <w:kern w:val="0"/>
+              <w:szCs w:val="21"/>
+            </w:rPr>
+            <m:t>k=</m:t>
+          </m:r>
+          <m:f>
+            <m:fPr>
+              <m:ctrlPr>
+                <w:rPr>
+                  <w:rFonts w:ascii="Cambria Math" w:eastAsia="微软雅黑 Light" w:hAnsi="Cambria Math" w:cs="Times New Roman"/>
+                  <w:i/>
+                  <w:kern w:val="0"/>
+                  <w:szCs w:val="21"/>
+                </w:rPr>
+              </m:ctrlPr>
+            </m:fPr>
+            <m:num>
+              <m:r>
+                <w:rPr>
+                  <w:rFonts w:ascii="Cambria Math" w:eastAsia="微软雅黑 Light" w:hAnsi="Cambria Math" w:cs="Times New Roman"/>
+                  <w:kern w:val="0"/>
+                  <w:szCs w:val="21"/>
+                </w:rPr>
+                <m:t>α</m:t>
+              </m:r>
+            </m:num>
+            <m:den>
+              <m:r>
+                <w:rPr>
+                  <w:rFonts w:ascii="Cambria Math" w:eastAsia="微软雅黑 Light" w:hAnsi="Cambria Math" w:cs="Times New Roman"/>
+                  <w:kern w:val="0"/>
+                  <w:szCs w:val="21"/>
+                </w:rPr>
+                <m:t>2</m:t>
+              </m:r>
+            </m:den>
+          </m:f>
+        </m:oMath>
+      </m:oMathPara>
+    </w:p>
+    <w:p>
+      <w:pPr>
+        <w:widowControl/>
+        <w:jc w:val="left"/>
+        <w:rPr>
+          <w:rFonts w:ascii="微软雅黑 Light" w:eastAsia="微软雅黑 Light" w:hAnsi="微软雅黑 Light" w:cs="宋体" w:hint="eastAsia"/>
+          <w:i/>
+          <w:kern w:val="0"/>
+          <w:szCs w:val="21"/>
+        </w:rPr>
+      </w:pPr>
+      <m:oMathPara>
+        <m:oMath>
+          <m:sSub>
+            <m:sSubPr>
+              <m:ctrlPr>
+                <w:rPr>
+                  <w:rFonts w:ascii="Cambria Math" w:eastAsia="微软雅黑 Light" w:hAnsi="Cambria Math" w:cs="宋体"/>
+                  <w:i/>
+                  <w:kern w:val="0"/>
+                  <w:szCs w:val="21"/>
+                </w:rPr>
+              </m:ctrlPr>
+            </m:sSubPr>
+            <m:e>
+              <m:r>
+                <w:rPr>
+                  <w:rFonts w:ascii="Cambria Math" w:eastAsia="微软雅黑 Light" w:hAnsi="Cambria Math" w:cs="宋体"/>
+                  <w:kern w:val="0"/>
+                  <w:szCs w:val="21"/>
+                </w:rPr>
+                <m:t>G</m:t>
+              </m:r>
+            </m:e>
+            <m:sub>
+              <m:r>
+                <w:rPr>
+                  <w:rFonts w:ascii="Cambria Math" w:eastAsia="微软雅黑 Light" w:hAnsi="Cambria Math" w:cs="宋体"/>
+                  <w:kern w:val="0"/>
+                  <w:szCs w:val="21"/>
+                </w:rPr>
+                <m:t>1-SchlickGGX</m:t>
+              </m:r>
+            </m:sub>
+          </m:sSub>
+          <m:r>
+            <w:rPr>
+              <w:rFonts w:ascii="Cambria Math" w:eastAsia="微软雅黑 Light" w:hAnsi="Cambria Math" w:cs="宋体"/>
+              <w:kern w:val="0"/>
+              <w:szCs w:val="21"/>
+            </w:rPr>
+            <m:t>(v)</m:t>
+          </m:r>
+          <m:r>
+            <w:rPr>
+              <w:rFonts w:ascii="Cambria Math" w:eastAsia="微软雅黑 Light" w:hAnsi="Cambria Math" w:cs="宋体"/>
+              <w:kern w:val="0"/>
+              <w:szCs w:val="21"/>
+            </w:rPr>
+            <m:t>=</m:t>
+          </m:r>
+          <m:f>
+            <m:fPr>
+              <m:ctrlPr>
+                <w:rPr>
+                  <w:rFonts w:ascii="Cambria Math" w:eastAsia="微软雅黑 Light" w:hAnsi="Cambria Math" w:cs="宋体"/>
+                  <w:i/>
+                  <w:kern w:val="0"/>
+                  <w:szCs w:val="21"/>
+                </w:rPr>
+              </m:ctrlPr>
+            </m:fPr>
+            <m:num>
+              <m:r>
+                <w:rPr>
+                  <w:rFonts w:ascii="Cambria Math" w:eastAsia="微软雅黑 Light" w:hAnsi="Cambria Math" w:cs="宋体"/>
+                  <w:kern w:val="0"/>
+                  <w:szCs w:val="21"/>
+                </w:rPr>
+                <m:t>n⋅v</m:t>
+              </m:r>
+            </m:num>
+            <m:den>
+              <m:d>
+                <m:dPr>
+                  <m:ctrlPr>
+                    <w:rPr>
+                      <w:rFonts w:ascii="Cambria Math" w:eastAsia="微软雅黑 Light" w:hAnsi="Cambria Math" w:cs="宋体"/>
+                      <w:i/>
+                      <w:kern w:val="0"/>
+                      <w:szCs w:val="21"/>
+                    </w:rPr>
+                  </m:ctrlPr>
+                </m:dPr>
+                <m:e>
+                  <m:r>
+                    <w:rPr>
+                      <w:rFonts w:ascii="Cambria Math" w:eastAsia="微软雅黑 Light" w:hAnsi="Cambria Math" w:cs="宋体"/>
+                      <w:kern w:val="0"/>
+                      <w:szCs w:val="21"/>
+                    </w:rPr>
+                    <m:t>n⋅v</m:t>
+                  </m:r>
+                </m:e>
+              </m:d>
+              <m:d>
+                <m:dPr>
+                  <m:ctrlPr>
+                    <w:rPr>
+                      <w:rFonts w:ascii="Cambria Math" w:eastAsia="微软雅黑 Light" w:hAnsi="Cambria Math" w:cs="宋体"/>
+                      <w:i/>
+                      <w:kern w:val="0"/>
+                      <w:szCs w:val="21"/>
+                    </w:rPr>
+                  </m:ctrlPr>
+                </m:dPr>
+                <m:e>
+                  <m:r>
+                    <w:rPr>
+                      <w:rFonts w:ascii="Cambria Math" w:eastAsia="微软雅黑 Light" w:hAnsi="Cambria Math" w:cs="宋体"/>
+                      <w:kern w:val="0"/>
+                      <w:szCs w:val="21"/>
+                    </w:rPr>
+                    <m:t>1-</m:t>
+                  </m:r>
+                  <m:r>
+                    <w:rPr>
+                      <w:rFonts w:ascii="Cambria Math" w:eastAsia="微软雅黑 Light" w:hAnsi="Cambria Math" w:cs="宋体"/>
+                      <w:kern w:val="0"/>
+                      <w:szCs w:val="21"/>
+                    </w:rPr>
+                    <m:t>k</m:t>
+                  </m:r>
+                </m:e>
+              </m:d>
+              <m:r>
+                <w:rPr>
+                  <w:rFonts w:ascii="Cambria Math" w:eastAsia="微软雅黑 Light" w:hAnsi="Cambria Math" w:cs="宋体"/>
+                  <w:kern w:val="0"/>
+                  <w:szCs w:val="21"/>
+                </w:rPr>
+                <m:t>+</m:t>
+              </m:r>
+              <m:d>
+                <m:dPr>
+                  <m:ctrlPr>
+                    <w:rPr>
+                      <w:rFonts w:ascii="Cambria Math" w:eastAsia="微软雅黑 Light" w:hAnsi="Cambria Math" w:cs="宋体"/>
+                      <w:i/>
+                      <w:kern w:val="0"/>
+                      <w:szCs w:val="21"/>
+                    </w:rPr>
+                  </m:ctrlPr>
+                </m:dPr>
+                <m:e>
+                  <m:r>
+                    <w:rPr>
+                      <w:rFonts w:ascii="Cambria Math" w:eastAsia="微软雅黑 Light" w:hAnsi="Cambria Math" w:cs="宋体"/>
+                      <w:kern w:val="0"/>
+                      <w:szCs w:val="21"/>
+                    </w:rPr>
+                    <m:t>k</m:t>
+                  </m:r>
+                </m:e>
+              </m:d>
+            </m:den>
+          </m:f>
+        </m:oMath>
+      </m:oMathPara>
+    </w:p>
+    <w:p>
+      <w:pPr>
+        <w:widowControl/>
+        <w:jc w:val="left"/>
+        <w:rPr>
+          <w:rFonts w:ascii="微软雅黑 Light" w:eastAsia="微软雅黑 Light" w:hAnsi="微软雅黑 Light" w:cs="宋体"/>
+          <w:kern w:val="0"/>
+          <w:szCs w:val="21"/>
+        </w:rPr>
+      </w:pPr>
+      <w:r>
+        <w:rPr>
+          <w:rFonts w:ascii="微软雅黑 Light" w:eastAsia="微软雅黑 Light" w:hAnsi="微软雅黑 Light" w:cs="宋体"/>
+          <w:kern w:val="0"/>
+          <w:szCs w:val="21"/>
+        </w:rPr>
+        <w:tab/>
+      </w:r>
+      <w:r>
+        <w:rPr>
+          <w:rFonts w:ascii="微软雅黑 Light" w:eastAsia="微软雅黑 Light" w:hAnsi="微软雅黑 Light" w:cs="宋体" w:hint="eastAsia"/>
+          <w:kern w:val="0"/>
+          <w:szCs w:val="21"/>
+        </w:rPr>
+        <w:t>本项目</w:t>
+      </w:r>
+      <w:r>
+        <w:rPr>
+          <w:rFonts w:ascii="Times New Roman" w:eastAsia="微软雅黑 Light" w:hAnsi="Times New Roman" w:cs="Times New Roman"/>
+          <w:kern w:val="0"/>
+          <w:szCs w:val="21"/>
+        </w:rPr>
+        <w:t>将采用</w:t>
+      </w:r>
+      <w:r>
+        <w:rPr>
+          <w:rFonts w:ascii="Times New Roman" w:eastAsia="微软雅黑 Light" w:hAnsi="Times New Roman" w:cs="Times New Roman"/>
+          <w:kern w:val="0"/>
+          <w:szCs w:val="21"/>
+        </w:rPr>
+        <w:t>UE4</w:t>
+      </w:r>
+      <w:r>
+        <w:rPr>
+          <w:rFonts w:ascii="Times New Roman" w:eastAsia="微软雅黑 Light" w:hAnsi="Times New Roman" w:cs="Times New Roman"/>
+          <w:kern w:val="0"/>
+          <w:szCs w:val="21"/>
+        </w:rPr>
+        <w:t>使用的</w:t>
+      </w:r>
+      <w:proofErr w:type="spellStart"/>
+      <w:r>
+        <w:rPr>
+          <w:rFonts w:ascii="Times New Roman" w:eastAsia="微软雅黑 Light" w:hAnsi="Times New Roman" w:cs="Times New Roman"/>
+          <w:kern w:val="0"/>
+          <w:szCs w:val="21"/>
+        </w:rPr>
+        <w:t>Schlick</w:t>
+      </w:r>
+      <w:proofErr w:type="spellEnd"/>
+      <w:r>
+        <w:rPr>
+          <w:rFonts w:ascii="Times New Roman" w:eastAsia="微软雅黑 Light" w:hAnsi="Times New Roman" w:cs="Times New Roman"/>
+          <w:kern w:val="0"/>
+          <w:szCs w:val="21"/>
+        </w:rPr>
+        <w:t>-GGX-Smith</w:t>
+      </w:r>
+      <w:r>
+        <w:rPr>
+          <w:rFonts w:ascii="Times New Roman" w:eastAsia="微软雅黑 Light" w:hAnsi="Times New Roman" w:cs="Times New Roman"/>
+          <w:kern w:val="0"/>
+          <w:szCs w:val="21"/>
+        </w:rPr>
+        <w:t>几何遮蔽</w:t>
+      </w:r>
+      <w:r>
+        <w:rPr>
+          <w:rFonts w:ascii="微软雅黑 Light" w:eastAsia="微软雅黑 Light" w:hAnsi="微软雅黑 Light" w:cs="宋体" w:hint="eastAsia"/>
+          <w:kern w:val="0"/>
+          <w:szCs w:val="21"/>
+        </w:rPr>
+        <w:t>项：</w:t>
+      </w:r>
+    </w:p>
+    <w:p>
+      <w:pPr>
+        <w:widowControl/>
+        <w:jc w:val="left"/>
+        <w:rPr>
+          <w:rFonts w:ascii="微软雅黑 Light" w:eastAsia="微软雅黑 Light" w:hAnsi="微软雅黑 Light" w:cs="宋体" w:hint="eastAsia"/>
+          <w:kern w:val="0"/>
+          <w:szCs w:val="21"/>
+        </w:rPr>
+      </w:pPr>
+      <m:oMathPara>
+        <m:oMath>
+          <m:sSub>
+            <m:sSubPr>
+              <m:ctrlPr>
+                <w:rPr>
+                  <w:rFonts w:ascii="Cambria Math" w:eastAsia="微软雅黑 Light" w:hAnsi="Cambria Math" w:cs="宋体"/>
+                  <w:i/>
+                  <w:kern w:val="0"/>
+                  <w:szCs w:val="21"/>
+                </w:rPr>
+              </m:ctrlPr>
+            </m:sSubPr>
+            <m:e>
+              <m:r>
+                <w:rPr>
+                  <w:rFonts w:ascii="Cambria Math" w:eastAsia="微软雅黑 Light" w:hAnsi="Cambria Math" w:cs="宋体"/>
+                  <w:kern w:val="0"/>
+                  <w:szCs w:val="21"/>
+                </w:rPr>
+                <m:t>G</m:t>
+              </m:r>
+            </m:e>
+            <m:sub>
+              <m:r>
+                <w:rPr>
+                  <w:rFonts w:ascii="Cambria Math" w:eastAsia="微软雅黑 Light" w:hAnsi="Cambria Math" w:cs="宋体"/>
+                  <w:kern w:val="0"/>
+                  <w:szCs w:val="21"/>
+                </w:rPr>
+                <m:t>schlick-GGX</m:t>
+              </m:r>
+            </m:sub>
+          </m:sSub>
+          <m:d>
+            <m:dPr>
+              <m:ctrlPr>
+                <w:rPr>
+                  <w:rFonts w:ascii="Cambria Math" w:eastAsia="微软雅黑 Light" w:hAnsi="Cambria Math" w:cs="宋体"/>
+                  <w:i/>
+                  <w:kern w:val="0"/>
+                  <w:szCs w:val="21"/>
+                </w:rPr>
+              </m:ctrlPr>
+            </m:dPr>
+            <m:e>
+              <m:r>
+                <w:rPr>
+                  <w:rFonts w:ascii="Cambria Math" w:eastAsia="微软雅黑 Light" w:hAnsi="Cambria Math" w:cs="宋体"/>
+                  <w:kern w:val="0"/>
+                  <w:szCs w:val="21"/>
+                </w:rPr>
+                <m:t>l,v,h</m:t>
+              </m:r>
+            </m:e>
+          </m:d>
+          <m:r>
+            <m:rPr>
+              <m:sty m:val="p"/>
+            </m:rPr>
+            <w:rPr>
+              <w:rFonts w:ascii="Cambria Math" w:eastAsia="微软雅黑 Light" w:hAnsi="Cambria Math" w:cs="宋体" w:hint="eastAsia"/>
+              <w:kern w:val="0"/>
+              <w:szCs w:val="21"/>
+            </w:rPr>
+            <m:t>=</m:t>
+          </m:r>
+          <m:sSub>
+            <m:sSubPr>
+              <m:ctrlPr>
+                <w:rPr>
+                  <w:rFonts w:ascii="Cambria Math" w:eastAsia="微软雅黑 Light" w:hAnsi="Cambria Math" w:cs="宋体"/>
+                  <w:i/>
+                  <w:kern w:val="0"/>
+                  <w:szCs w:val="21"/>
+                </w:rPr>
+              </m:ctrlPr>
+            </m:sSubPr>
+            <m:e>
+              <m:r>
+                <w:rPr>
+                  <w:rFonts w:ascii="Cambria Math" w:eastAsia="微软雅黑 Light" w:hAnsi="Cambria Math" w:cs="宋体"/>
+                  <w:kern w:val="0"/>
+                  <w:szCs w:val="21"/>
+                </w:rPr>
+                <m:t>G</m:t>
+              </m:r>
+            </m:e>
+            <m:sub>
+              <m:r>
+                <w:rPr>
+                  <w:rFonts w:ascii="Cambria Math" w:eastAsia="微软雅黑 Light" w:hAnsi="Cambria Math" w:cs="宋体"/>
+                  <w:kern w:val="0"/>
+                  <w:szCs w:val="21"/>
+                </w:rPr>
+                <m:t>1-SchlickGGX</m:t>
+              </m:r>
+            </m:sub>
+          </m:sSub>
+          <m:r>
+            <w:rPr>
+              <w:rFonts w:ascii="Cambria Math" w:eastAsia="微软雅黑 Light" w:hAnsi="Cambria Math" w:cs="宋体"/>
+              <w:kern w:val="0"/>
+              <w:szCs w:val="21"/>
+            </w:rPr>
+            <m:t>(v)</m:t>
+          </m:r>
+          <m:sSub>
+            <m:sSubPr>
+              <m:ctrlPr>
+                <w:rPr>
+                  <w:rFonts w:ascii="Cambria Math" w:eastAsia="微软雅黑 Light" w:hAnsi="Cambria Math" w:cs="宋体"/>
+                  <w:i/>
+                  <w:kern w:val="0"/>
+                  <w:szCs w:val="21"/>
+                </w:rPr>
+              </m:ctrlPr>
+            </m:sSubPr>
+            <m:e>
+              <m:r>
+                <w:rPr>
+                  <w:rFonts w:ascii="Cambria Math" w:eastAsia="微软雅黑 Light" w:hAnsi="Cambria Math" w:cs="宋体"/>
+                  <w:kern w:val="0"/>
+                  <w:szCs w:val="21"/>
+                </w:rPr>
+                <m:t>G</m:t>
+              </m:r>
+            </m:e>
+            <m:sub>
+              <m:r>
+                <w:rPr>
+                  <w:rFonts w:ascii="Cambria Math" w:eastAsia="微软雅黑 Light" w:hAnsi="Cambria Math" w:cs="宋体"/>
+                  <w:kern w:val="0"/>
+                  <w:szCs w:val="21"/>
+                </w:rPr>
+                <m:t>1-SchlickGGX</m:t>
+              </m:r>
+            </m:sub>
+          </m:sSub>
+          <m:r>
+            <w:rPr>
+              <w:rFonts w:ascii="Cambria Math" w:eastAsia="微软雅黑 Light" w:hAnsi="Cambria Math" w:cs="宋体"/>
+              <w:kern w:val="0"/>
+              <w:szCs w:val="21"/>
+            </w:rPr>
+            <m:t>(</m:t>
+          </m:r>
+          <m:r>
+            <w:rPr>
+              <w:rFonts w:ascii="Cambria Math" w:eastAsia="微软雅黑 Light" w:hAnsi="Cambria Math" w:cs="宋体"/>
+              <w:kern w:val="0"/>
+              <w:szCs w:val="21"/>
+            </w:rPr>
+            <m:t>l</m:t>
+          </m:r>
+          <m:r>
+            <w:rPr>
+              <w:rFonts w:ascii="Cambria Math" w:eastAsia="微软雅黑 Light" w:hAnsi="Cambria Math" w:cs="宋体"/>
+              <w:kern w:val="0"/>
+              <w:szCs w:val="21"/>
+            </w:rPr>
+            <m:t>)</m:t>
+          </m:r>
+        </m:oMath>
+      </m:oMathPara>
+    </w:p>
+    <w:p>
+      <w:pPr>
+        <w:pStyle w:val="ad"/>
+        <w:widowControl/>
+        <w:numPr>
+          <w:ilvl w:val="0"/>
+          <w:numId w:val="5"/>
+        </w:numPr>
+        <w:ind w:firstLineChars="0"/>
+        <w:jc w:val="left"/>
+        <w:rPr>
+          <w:rFonts w:ascii="Times New Roman" w:eastAsia="微软雅黑 Light" w:hAnsi="Times New Roman" w:cs="Times New Roman"/>
+          <w:b/>
+          <w:kern w:val="0"/>
+          <w:szCs w:val="21"/>
+        </w:rPr>
+      </w:pPr>
+      <m:oMath>
+        <m:r>
+          <m:rPr>
+            <m:sty m:val="b"/>
+          </m:rPr>
+          <w:rPr>
+            <w:rFonts w:ascii="Cambria Math" w:eastAsia="微软雅黑 Light" w:hAnsi="Cambria Math" w:cs="Times New Roman" w:hint="eastAsia"/>
+            <w:kern w:val="0"/>
+            <w:szCs w:val="21"/>
+          </w:rPr>
+          <m:t>菲涅尔反射率</m:t>
+        </m:r>
+        <m:r>
+          <m:rPr>
+            <m:sty m:val="bi"/>
+          </m:rPr>
+          <w:rPr>
+            <w:rFonts w:ascii="Cambria Math" w:eastAsia="微软雅黑 Light" w:hAnsi="Cambria Math" w:cs="Times New Roman"/>
+            <w:kern w:val="0"/>
+            <w:szCs w:val="21"/>
+          </w:rPr>
+          <m:t>F</m:t>
+        </m:r>
+      </m:oMath>
+    </w:p>
+    <w:p>
+      <w:pPr>
+        <w:widowControl/>
+        <w:ind w:firstLine="420"/>
+        <w:jc w:val="left"/>
+        <w:rPr>
+          <w:rFonts w:ascii="Times New Roman" w:eastAsia="微软雅黑 Light" w:hAnsi="Times New Roman" w:cs="Times New Roman"/>
+          <w:kern w:val="0"/>
+          <w:szCs w:val="21"/>
+          <w:u w:val="single"/>
+        </w:rPr>
+      </w:pPr>
+      <w:r>
+        <w:rPr>
+          <w:rFonts w:ascii="Times New Roman" w:eastAsia="微软雅黑 Light" w:hAnsi="Times New Roman" w:cs="Times New Roman" w:hint="eastAsia"/>
+          <w:kern w:val="0"/>
+          <w:szCs w:val="21"/>
+        </w:rPr>
+        <w:t>在</w:t>
+      </w:r>
+      <w:r>
+        <w:rPr>
+          <w:rFonts w:ascii="Times New Roman" w:eastAsia="微软雅黑 Light" w:hAnsi="Times New Roman" w:cs="Times New Roman" w:hint="eastAsia"/>
+          <w:kern w:val="0"/>
+          <w:szCs w:val="21"/>
+        </w:rPr>
+        <w:t>介</w:t>
+      </w:r>
+      <w:r>
+        <w:rPr>
+          <w:rFonts w:ascii="Times New Roman" w:eastAsia="微软雅黑 Light" w:hAnsi="Times New Roman" w:cs="Times New Roman" w:hint="eastAsia"/>
+          <w:kern w:val="0"/>
+          <w:szCs w:val="21"/>
+        </w:rPr>
+        <w:t>绍菲涅尔反射率一节里面，我们介绍了</w:t>
+      </w:r>
+      <w:r>
+        <w:rPr>
+          <w:rFonts w:ascii="Times New Roman" w:eastAsia="微软雅黑 Light" w:hAnsi="Times New Roman" w:cs="Times New Roman" w:hint="eastAsia"/>
+          <w:kern w:val="0"/>
+          <w:szCs w:val="21"/>
+          <w:u w:val="single"/>
+        </w:rPr>
+        <w:t>[</w:t>
+      </w:r>
+      <w:r>
+        <w:rPr>
+          <w:rFonts w:ascii="Times New Roman" w:eastAsia="微软雅黑 Light" w:hAnsi="Times New Roman" w:cs="Times New Roman"/>
+          <w:kern w:val="0"/>
+          <w:szCs w:val="21"/>
+          <w:u w:val="single"/>
+        </w:rPr>
+        <w:t>S</w:t>
+      </w:r>
+      <w:r>
+        <w:rPr>
+          <w:rFonts w:ascii="Times New Roman" w:eastAsia="微软雅黑 Light" w:hAnsi="Times New Roman" w:cs="Times New Roman"/>
+          <w:kern w:val="0"/>
+          <w:szCs w:val="21"/>
+          <w:u w:val="single"/>
+        </w:rPr>
+        <w:t>chlick94]</w:t>
+      </w:r>
+      <w:r>
+        <w:rPr>
+          <w:rFonts w:ascii="Times New Roman" w:eastAsia="微软雅黑 Light" w:hAnsi="Times New Roman" w:cs="Times New Roman" w:hint="eastAsia"/>
+          <w:kern w:val="0"/>
+          <w:szCs w:val="21"/>
+        </w:rPr>
+        <w:t>中</w:t>
+      </w:r>
+      <w:r>
+        <w:rPr>
+          <w:rFonts w:ascii="Times New Roman" w:eastAsia="微软雅黑 Light" w:hAnsi="Times New Roman" w:cs="Times New Roman" w:hint="eastAsia"/>
+          <w:kern w:val="0"/>
+          <w:szCs w:val="21"/>
+        </w:rPr>
+        <w:t>被</w:t>
+      </w:r>
+      <w:r>
+        <w:rPr>
+          <w:rFonts w:ascii="Times New Roman" w:eastAsia="微软雅黑 Light" w:hAnsi="Times New Roman" w:cs="Times New Roman" w:hint="eastAsia"/>
+          <w:kern w:val="0"/>
+          <w:szCs w:val="21"/>
+        </w:rPr>
+        <w:t>现在的主流游戏与游戏引擎</w:t>
+      </w:r>
+      <w:r>
+        <w:rPr>
+          <w:rFonts w:ascii="Times New Roman" w:eastAsia="微软雅黑 Light" w:hAnsi="Times New Roman" w:cs="Times New Roman" w:hint="eastAsia"/>
+          <w:kern w:val="0"/>
+          <w:szCs w:val="21"/>
+        </w:rPr>
+        <w:t>广泛使用的</w:t>
+      </w:r>
+      <w:r>
+        <w:rPr>
+          <w:rFonts w:ascii="Times New Roman" w:eastAsia="微软雅黑 Light" w:hAnsi="Times New Roman" w:cs="Times New Roman" w:hint="eastAsia"/>
+          <w:kern w:val="0"/>
+          <w:szCs w:val="21"/>
+        </w:rPr>
+        <w:t>近似</w:t>
+      </w:r>
+      <w:r>
+        <w:rPr>
+          <w:rFonts w:ascii="Times New Roman" w:eastAsia="微软雅黑 Light" w:hAnsi="Times New Roman" w:cs="Times New Roman" w:hint="eastAsia"/>
+          <w:kern w:val="0"/>
+          <w:szCs w:val="21"/>
+        </w:rPr>
+        <w:t>菲涅尔反射项：</w:t>
+      </w:r>
+    </w:p>
+    <w:p>
+      <w:pPr>
+        <w:widowControl/>
+        <w:jc w:val="left"/>
+        <w:rPr>
+          <w:rFonts w:ascii="Times New Roman" w:eastAsia="微软雅黑 Light" w:hAnsi="Times New Roman" w:cs="Times New Roman"/>
+          <w:i/>
+          <w:kern w:val="0"/>
+          <w:szCs w:val="21"/>
+        </w:rPr>
+      </w:pPr>
+      <m:oMathPara>
+        <m:oMath>
+          <m:sSub>
+            <m:sSubPr>
+              <m:ctrlPr>
+                <w:rPr>
+                  <w:rFonts w:ascii="Cambria Math" w:eastAsia="微软雅黑 Light" w:hAnsi="Cambria Math" w:cs="Times New Roman"/>
+                  <w:i/>
+                  <w:kern w:val="0"/>
+                  <w:szCs w:val="21"/>
+                </w:rPr>
+              </m:ctrlPr>
+            </m:sSubPr>
+            <m:e>
+              <m:r>
+                <w:rPr>
+                  <w:rFonts w:ascii="Cambria Math" w:eastAsia="微软雅黑 Light" w:hAnsi="Cambria Math" w:cs="Times New Roman"/>
+                  <w:kern w:val="0"/>
+                  <w:szCs w:val="21"/>
+                </w:rPr>
+                <m:t>F</m:t>
+              </m:r>
+            </m:e>
+            <m:sub>
+              <m:r>
+                <w:rPr>
+                  <w:rFonts w:ascii="Cambria Math" w:eastAsia="微软雅黑 Light" w:hAnsi="Cambria Math" w:cs="Times New Roman"/>
+                  <w:kern w:val="0"/>
+                  <w:szCs w:val="21"/>
+                </w:rPr>
+                <m:t>schlick</m:t>
+              </m:r>
+            </m:sub>
+          </m:sSub>
+          <m:d>
+            <m:dPr>
+              <m:ctrlPr>
+                <w:rPr>
+                  <w:rFonts w:ascii="Cambria Math" w:eastAsia="微软雅黑 Light" w:hAnsi="Cambria Math" w:cs="Times New Roman"/>
+                  <w:i/>
+                  <w:kern w:val="0"/>
+                  <w:szCs w:val="21"/>
+                </w:rPr>
+              </m:ctrlPr>
+            </m:dPr>
+            <m:e>
+              <m:r>
+                <w:rPr>
+                  <w:rFonts w:ascii="Cambria Math" w:eastAsia="微软雅黑 Light" w:hAnsi="Cambria Math" w:cs="Times New Roman"/>
+                  <w:kern w:val="0"/>
+                  <w:szCs w:val="21"/>
+                </w:rPr>
+                <m:t>v,h</m:t>
+              </m:r>
+              <m:r>
+                <w:rPr>
+                  <w:rFonts w:ascii="Cambria Math" w:eastAsia="微软雅黑 Light" w:hAnsi="Cambria Math" w:cs="Times New Roman"/>
+                  <w:kern w:val="0"/>
+                  <w:szCs w:val="21"/>
+                </w:rPr>
+                <m:t>,</m:t>
+              </m:r>
+              <m:sSub>
+                <m:sSubPr>
+                  <m:ctrlPr>
+                    <w:rPr>
+                      <w:rFonts w:ascii="Cambria Math" w:eastAsia="微软雅黑 Light" w:hAnsi="Cambria Math" w:cs="Times New Roman"/>
+                      <w:i/>
+                      <w:kern w:val="0"/>
+                      <w:szCs w:val="21"/>
+                    </w:rPr>
+                  </m:ctrlPr>
+                </m:sSubPr>
+                <m:e>
+                  <m:r>
+                    <w:rPr>
+                      <w:rFonts w:ascii="Cambria Math" w:eastAsia="微软雅黑 Light" w:hAnsi="Cambria Math" w:cs="Times New Roman"/>
+                      <w:kern w:val="0"/>
+                      <w:szCs w:val="21"/>
+                    </w:rPr>
+                    <m:t>F</m:t>
+                  </m:r>
+                </m:e>
+                <m:sub>
+                  <m:r>
+                    <w:rPr>
+                      <w:rFonts w:ascii="Cambria Math" w:eastAsia="微软雅黑 Light" w:hAnsi="Cambria Math" w:cs="Times New Roman"/>
+                      <w:kern w:val="0"/>
+                      <w:szCs w:val="21"/>
+                    </w:rPr>
+                    <m:t>0</m:t>
+                  </m:r>
+                </m:sub>
+              </m:sSub>
+            </m:e>
+          </m:d>
+          <m:r>
+            <w:rPr>
+              <w:rFonts w:ascii="Cambria Math" w:eastAsia="微软雅黑 Light" w:hAnsi="Cambria Math" w:cs="Times New Roman"/>
+              <w:kern w:val="0"/>
+              <w:szCs w:val="21"/>
+            </w:rPr>
+            <m:t>≈</m:t>
+          </m:r>
+          <m:sSub>
+            <m:sSubPr>
+              <m:ctrlPr>
+                <w:rPr>
+                  <w:rFonts w:ascii="Cambria Math" w:eastAsia="微软雅黑 Light" w:hAnsi="Cambria Math" w:cs="Times New Roman"/>
+                  <w:i/>
+                  <w:kern w:val="0"/>
+                  <w:szCs w:val="21"/>
+                </w:rPr>
+              </m:ctrlPr>
+            </m:sSubPr>
+            <m:e>
+              <m:r>
+                <w:rPr>
+                  <w:rFonts w:ascii="Cambria Math" w:eastAsia="微软雅黑 Light" w:hAnsi="Cambria Math" w:cs="Times New Roman"/>
+                  <w:kern w:val="0"/>
+                  <w:szCs w:val="21"/>
+                </w:rPr>
+                <m:t>F</m:t>
+              </m:r>
+            </m:e>
+            <m:sub>
+              <m:r>
+                <w:rPr>
+                  <w:rFonts w:ascii="Cambria Math" w:eastAsia="微软雅黑 Light" w:hAnsi="Cambria Math" w:cs="Times New Roman"/>
+                  <w:kern w:val="0"/>
+                  <w:szCs w:val="21"/>
+                </w:rPr>
+                <m:t>0</m:t>
+              </m:r>
+            </m:sub>
+          </m:sSub>
+          <m:r>
+            <w:rPr>
+              <w:rFonts w:ascii="Cambria Math" w:eastAsia="微软雅黑 Light" w:hAnsi="Cambria Math" w:cs="Times New Roman"/>
+              <w:kern w:val="0"/>
+              <w:szCs w:val="21"/>
+            </w:rPr>
+            <m:t>+</m:t>
+          </m:r>
+          <m:d>
+            <m:dPr>
+              <m:ctrlPr>
+                <w:rPr>
+                  <w:rFonts w:ascii="Cambria Math" w:eastAsia="微软雅黑 Light" w:hAnsi="Cambria Math" w:cs="Times New Roman"/>
+                  <w:i/>
+                  <w:kern w:val="0"/>
+                  <w:szCs w:val="21"/>
+                </w:rPr>
+              </m:ctrlPr>
+            </m:dPr>
+            <m:e>
+              <m:r>
+                <w:rPr>
+                  <w:rFonts w:ascii="Cambria Math" w:eastAsia="微软雅黑 Light" w:hAnsi="Cambria Math" w:cs="Times New Roman"/>
+                  <w:kern w:val="0"/>
+                  <w:szCs w:val="21"/>
+                </w:rPr>
+                <m:t>1-</m:t>
+              </m:r>
+              <m:sSub>
+                <m:sSubPr>
+                  <m:ctrlPr>
+                    <w:rPr>
+                      <w:rFonts w:ascii="Cambria Math" w:eastAsia="微软雅黑 Light" w:hAnsi="Cambria Math" w:cs="Times New Roman"/>
+                      <w:i/>
+                      <w:kern w:val="0"/>
+                      <w:szCs w:val="21"/>
+                    </w:rPr>
+                  </m:ctrlPr>
+                </m:sSubPr>
+                <m:e>
+                  <m:r>
+                    <w:rPr>
+                      <w:rFonts w:ascii="Cambria Math" w:eastAsia="微软雅黑 Light" w:hAnsi="Cambria Math" w:cs="Times New Roman"/>
+                      <w:kern w:val="0"/>
+                      <w:szCs w:val="21"/>
+                    </w:rPr>
+                    <m:t>F</m:t>
+                  </m:r>
+                </m:e>
+                <m:sub>
+                  <m:r>
+                    <w:rPr>
+                      <w:rFonts w:ascii="Cambria Math" w:eastAsia="微软雅黑 Light" w:hAnsi="Cambria Math" w:cs="Times New Roman"/>
+                      <w:kern w:val="0"/>
+                      <w:szCs w:val="21"/>
+                    </w:rPr>
+                    <m:t>0</m:t>
+                  </m:r>
+                </m:sub>
+              </m:sSub>
+            </m:e>
+          </m:d>
+          <m:sSup>
+            <m:sSupPr>
+              <m:ctrlPr>
+                <w:rPr>
+                  <w:rFonts w:ascii="Cambria Math" w:eastAsia="微软雅黑 Light" w:hAnsi="Cambria Math" w:cs="Times New Roman"/>
+                  <w:i/>
+                  <w:kern w:val="0"/>
+                  <w:szCs w:val="21"/>
+                </w:rPr>
+              </m:ctrlPr>
+            </m:sSupPr>
+            <m:e>
+              <m:d>
+                <m:dPr>
+                  <m:ctrlPr>
+                    <w:rPr>
+                      <w:rFonts w:ascii="Cambria Math" w:eastAsia="微软雅黑 Light" w:hAnsi="Cambria Math" w:cs="Times New Roman"/>
+                      <w:i/>
+                      <w:kern w:val="0"/>
+                      <w:szCs w:val="21"/>
+                    </w:rPr>
+                  </m:ctrlPr>
+                </m:dPr>
+                <m:e>
+                  <m:r>
+                    <w:rPr>
+                      <w:rFonts w:ascii="Cambria Math" w:eastAsia="微软雅黑 Light" w:hAnsi="Cambria Math" w:cs="Times New Roman"/>
+                      <w:kern w:val="0"/>
+                      <w:szCs w:val="21"/>
+                    </w:rPr>
+                    <m:t>1-</m:t>
+                  </m:r>
+                  <m:r>
+                    <w:rPr>
+                      <w:rFonts w:ascii="Cambria Math" w:eastAsia="微软雅黑 Light" w:hAnsi="Cambria Math" w:cs="Times New Roman"/>
+                      <w:kern w:val="0"/>
+                      <w:szCs w:val="21"/>
+                    </w:rPr>
+                    <m:t>(</m:t>
+                  </m:r>
+                  <m:r>
+                    <w:rPr>
+                      <w:rFonts w:ascii="Cambria Math" w:eastAsia="微软雅黑 Light" w:hAnsi="Cambria Math" w:cs="Times New Roman"/>
+                      <w:kern w:val="0"/>
+                      <w:szCs w:val="21"/>
+                    </w:rPr>
+                    <m:t>v</m:t>
+                  </m:r>
+                  <m:r>
+                    <w:rPr>
+                      <w:rFonts w:ascii="Cambria Math" w:eastAsia="微软雅黑 Light" w:hAnsi="Cambria Math" w:cs="Times New Roman"/>
+                      <w:kern w:val="0"/>
+                      <w:szCs w:val="21"/>
+                    </w:rPr>
+                    <m:t>⋅</m:t>
+                  </m:r>
+                  <m:r>
+                    <w:rPr>
+                      <w:rFonts w:ascii="Cambria Math" w:eastAsia="微软雅黑 Light" w:hAnsi="Cambria Math" w:cs="Times New Roman"/>
+                      <w:kern w:val="0"/>
+                      <w:szCs w:val="21"/>
+                    </w:rPr>
+                    <m:t>h</m:t>
+                  </m:r>
+                  <m:r>
+                    <w:rPr>
+                      <w:rFonts w:ascii="Cambria Math" w:eastAsia="微软雅黑 Light" w:hAnsi="Cambria Math" w:cs="Times New Roman"/>
+                      <w:kern w:val="0"/>
+                      <w:szCs w:val="21"/>
+                    </w:rPr>
+                    <m:t>)</m:t>
+                  </m:r>
+                </m:e>
+              </m:d>
+            </m:e>
+            <m:sup>
+              <m:r>
+                <w:rPr>
+                  <w:rFonts w:ascii="Cambria Math" w:eastAsia="微软雅黑 Light" w:hAnsi="Cambria Math" w:cs="Times New Roman"/>
+                  <w:kern w:val="0"/>
+                  <w:szCs w:val="21"/>
+                </w:rPr>
+                <m:t>5</m:t>
+              </m:r>
+            </m:sup>
+          </m:sSup>
+        </m:oMath>
+      </m:oMathPara>
+    </w:p>
+    <w:p>
+      <w:pPr>
+        <w:widowControl/>
+        <w:jc w:val="left"/>
+        <w:rPr>
+          <w:rFonts w:ascii="Times New Roman" w:eastAsia="微软雅黑 Light" w:hAnsi="Times New Roman" w:cs="Times New Roman" w:hint="eastAsia"/>
+          <w:i/>
+          <w:kern w:val="0"/>
+          <w:szCs w:val="21"/>
+        </w:rPr>
+      </w:pPr>
+    </w:p>
+    <w:p>
+      <w:pPr>
+        <w:pStyle w:val="ad"/>
+        <w:widowControl/>
+        <w:numPr>
+          <w:ilvl w:val="0"/>
+          <w:numId w:val="5"/>
+        </w:numPr>
+        <w:ind w:firstLineChars="0"/>
+        <w:jc w:val="left"/>
+        <w:rPr>
+          <w:rFonts w:ascii="Times New Roman" w:eastAsia="微软雅黑 Light" w:hAnsi="Times New Roman" w:cs="Times New Roman" w:hint="eastAsia"/>
+          <w:b/>
+          <w:kern w:val="0"/>
+          <w:szCs w:val="21"/>
+        </w:rPr>
+      </w:pPr>
+      <w:r>
+        <w:rPr>
+          <w:rFonts w:ascii="Times New Roman" w:eastAsia="微软雅黑 Light" w:hAnsi="Times New Roman" w:cs="Times New Roman" w:hint="eastAsia"/>
+          <w:b/>
+          <w:kern w:val="0"/>
+          <w:szCs w:val="21"/>
+        </w:rPr>
+        <w:t>最终的</w:t>
+      </w:r>
+      <w:r>
+        <w:rPr>
+          <w:rFonts w:ascii="Times New Roman" w:eastAsia="微软雅黑 Light" w:hAnsi="Times New Roman" w:cs="Times New Roman" w:hint="eastAsia"/>
+          <w:b/>
+          <w:kern w:val="0"/>
+          <w:szCs w:val="21"/>
+        </w:rPr>
+        <w:t>高光反射</w:t>
+      </w:r>
+      <w:r>
+        <w:rPr>
+          <w:rFonts w:ascii="Times New Roman" w:eastAsia="微软雅黑 Light" w:hAnsi="Times New Roman" w:cs="Times New Roman" w:hint="eastAsia"/>
+          <w:b/>
+          <w:kern w:val="0"/>
+          <w:szCs w:val="21"/>
+        </w:rPr>
+        <w:t>B</w:t>
+      </w:r>
+      <w:r>
+        <w:rPr>
+          <w:rFonts w:ascii="Times New Roman" w:eastAsia="微软雅黑 Light" w:hAnsi="Times New Roman" w:cs="Times New Roman"/>
+          <w:b/>
+          <w:kern w:val="0"/>
+          <w:szCs w:val="21"/>
+        </w:rPr>
+        <w:t>RDF</w:t>
+      </w:r>
+    </w:p>
+    <w:p>
+      <w:pPr>
+        <w:widowControl/>
+        <w:jc w:val="left"/>
+        <w:rPr>
+          <w:rFonts w:ascii="Times New Roman" w:eastAsia="微软雅黑 Light" w:hAnsi="Times New Roman" w:cs="Times New Roman"/>
+          <w:kern w:val="0"/>
+          <w:szCs w:val="21"/>
+        </w:rPr>
+      </w:pPr>
+      <w:r>
+        <w:rPr>
+          <w:rFonts w:ascii="微软雅黑 Light" w:eastAsia="微软雅黑 Light" w:hAnsi="微软雅黑 Light" w:cs="宋体"/>
+          <w:kern w:val="0"/>
+          <w:szCs w:val="21"/>
+        </w:rPr>
+        <w:tab/>
+      </w:r>
+      <w:r>
+        <w:rPr>
+          <w:rFonts w:ascii="微软雅黑 Light" w:eastAsia="微软雅黑 Light" w:hAnsi="微软雅黑 Light" w:cs="宋体" w:hint="eastAsia"/>
+          <w:kern w:val="0"/>
+          <w:szCs w:val="21"/>
+        </w:rPr>
+        <w:t>那么至此我们已经</w:t>
+      </w:r>
+      <w:r>
+        <w:rPr>
+          <w:rFonts w:ascii="微软雅黑 Light" w:eastAsia="微软雅黑 Light" w:hAnsi="微软雅黑 Light" w:cs="宋体" w:hint="eastAsia"/>
+          <w:kern w:val="0"/>
+          <w:szCs w:val="21"/>
+        </w:rPr>
+        <w:t>选择</w:t>
+      </w:r>
+      <w:r>
+        <w:rPr>
+          <w:rFonts w:ascii="Times New Roman" w:eastAsia="微软雅黑 Light" w:hAnsi="Times New Roman" w:cs="Times New Roman"/>
+          <w:kern w:val="0"/>
+          <w:szCs w:val="21"/>
+        </w:rPr>
+        <w:t>好了</w:t>
+      </w:r>
+      <w:r>
+        <w:rPr>
+          <w:rFonts w:ascii="Times New Roman" w:eastAsia="微软雅黑 Light" w:hAnsi="Times New Roman" w:cs="Times New Roman"/>
+          <w:kern w:val="0"/>
+          <w:szCs w:val="21"/>
+        </w:rPr>
+        <w:t>Cook-Torrance</w:t>
+      </w:r>
+      <w:r>
+        <w:rPr>
+          <w:rFonts w:ascii="Times New Roman" w:eastAsia="微软雅黑 Light" w:hAnsi="Times New Roman" w:cs="Times New Roman"/>
+          <w:kern w:val="0"/>
+          <w:szCs w:val="21"/>
+        </w:rPr>
+        <w:t>反射模型的</w:t>
+      </w:r>
+      <m:oMath>
+        <m:r>
+          <w:rPr>
+            <w:rFonts w:ascii="Cambria Math" w:eastAsia="微软雅黑 Light" w:hAnsi="Cambria Math" w:cs="Times New Roman"/>
+            <w:kern w:val="0"/>
+            <w:szCs w:val="21"/>
+          </w:rPr>
+          <m:t>D</m:t>
+        </m:r>
+        <m:r>
+          <w:rPr>
+            <w:rFonts w:ascii="Cambria Math" w:eastAsia="微软雅黑 Light" w:hAnsi="Cambria Math" w:cs="Times New Roman"/>
+            <w:kern w:val="0"/>
+            <w:szCs w:val="21"/>
+          </w:rPr>
+          <m:t>、</m:t>
+        </m:r>
+        <m:r>
+          <w:rPr>
+            <w:rFonts w:ascii="Cambria Math" w:eastAsia="微软雅黑 Light" w:hAnsi="Cambria Math" w:cs="Times New Roman"/>
+            <w:kern w:val="0"/>
+            <w:szCs w:val="21"/>
+          </w:rPr>
+          <m:t>F</m:t>
+        </m:r>
+        <m:r>
+          <w:rPr>
+            <w:rFonts w:ascii="Cambria Math" w:eastAsia="微软雅黑 Light" w:hAnsi="Cambria Math" w:cs="Times New Roman"/>
+            <w:kern w:val="0"/>
+            <w:szCs w:val="21"/>
+          </w:rPr>
+          <m:t>、</m:t>
+        </m:r>
+        <m:r>
+          <w:rPr>
+            <w:rFonts w:ascii="Cambria Math" w:eastAsia="微软雅黑 Light" w:hAnsi="Cambria Math" w:cs="Times New Roman"/>
+            <w:kern w:val="0"/>
+            <w:szCs w:val="21"/>
+          </w:rPr>
+          <m:t>G</m:t>
+        </m:r>
+      </m:oMath>
+      <w:r>
+        <w:rPr>
+          <w:rFonts w:ascii="Times New Roman" w:eastAsia="微软雅黑 Light" w:hAnsi="Times New Roman" w:cs="Times New Roman"/>
+          <w:kern w:val="0"/>
+          <w:szCs w:val="21"/>
+        </w:rPr>
+        <w:t>项</w:t>
+      </w:r>
+      <w:r>
+        <w:rPr>
+          <w:rFonts w:ascii="Times New Roman" w:eastAsia="微软雅黑 Light" w:hAnsi="Times New Roman" w:cs="Times New Roman" w:hint="eastAsia"/>
+          <w:kern w:val="0"/>
+          <w:szCs w:val="21"/>
+        </w:rPr>
+        <w:t>了，现在我们可以写出本项目使用的高光反射</w:t>
+      </w:r>
+      <w:r>
+        <w:rPr>
+          <w:rFonts w:ascii="Times New Roman" w:eastAsia="微软雅黑 Light" w:hAnsi="Times New Roman" w:cs="Times New Roman" w:hint="eastAsia"/>
+          <w:kern w:val="0"/>
+          <w:szCs w:val="21"/>
+        </w:rPr>
+        <w:t>B</w:t>
+      </w:r>
+      <w:r>
+        <w:rPr>
+          <w:rFonts w:ascii="Times New Roman" w:eastAsia="微软雅黑 Light" w:hAnsi="Times New Roman" w:cs="Times New Roman"/>
+          <w:kern w:val="0"/>
+          <w:szCs w:val="21"/>
+        </w:rPr>
+        <w:t>RDF</w:t>
+      </w:r>
+      <w:r>
+        <w:rPr>
+          <w:rFonts w:ascii="Times New Roman" w:eastAsia="微软雅黑 Light" w:hAnsi="Times New Roman" w:cs="Times New Roman" w:hint="eastAsia"/>
+          <w:kern w:val="0"/>
+          <w:szCs w:val="21"/>
+        </w:rPr>
+        <w:t>：</w:t>
+      </w:r>
+    </w:p>
+    <w:p>
+      <w:pPr>
+        <w:widowControl/>
+        <w:jc w:val="left"/>
+        <w:rPr>
+          <w:rFonts w:ascii="Times New Roman" w:eastAsiaTheme="majorHAnsi" w:hAnsi="Times New Roman" w:cs="Times New Roman"/>
+          <w:i/>
+          <w:kern w:val="0"/>
+          <w:sz w:val="24"/>
+          <w:szCs w:val="24"/>
+        </w:rPr>
+      </w:pPr>
+      <m:oMathPara>
+        <m:oMath>
+          <m:sSub>
+            <m:sSubPr>
+              <m:ctrlPr>
+                <w:rPr>
+                  <w:rFonts w:ascii="Cambria Math" w:eastAsiaTheme="majorHAnsi" w:hAnsi="Cambria Math" w:cs="Times New Roman"/>
+                  <w:i/>
+                  <w:kern w:val="0"/>
+                  <w:sz w:val="24"/>
+                  <w:szCs w:val="24"/>
+                </w:rPr>
+              </m:ctrlPr>
+            </m:sSubPr>
+            <m:e>
+              <m:r>
+                <w:rPr>
+                  <w:rFonts w:ascii="Cambria Math" w:eastAsiaTheme="majorHAnsi" w:hAnsi="Cambria Math" w:cs="Times New Roman"/>
+                  <w:kern w:val="0"/>
+                  <w:sz w:val="24"/>
+                  <w:szCs w:val="24"/>
+                </w:rPr>
+                <m:t>f</m:t>
+              </m:r>
+            </m:e>
+            <m:sub>
+              <m:r>
+                <w:rPr>
+                  <w:rFonts w:ascii="Cambria Math" w:eastAsiaTheme="majorHAnsi" w:hAnsi="Cambria Math" w:cs="Times New Roman"/>
+                  <w:kern w:val="0"/>
+                  <w:sz w:val="24"/>
+                  <w:szCs w:val="24"/>
+                </w:rPr>
+                <m:t>s</m:t>
+              </m:r>
+            </m:sub>
+          </m:sSub>
+          <m:r>
+            <w:rPr>
+              <w:rFonts w:ascii="Cambria Math" w:eastAsiaTheme="majorHAnsi" w:hAnsi="Cambria Math" w:cs="Times New Roman"/>
+              <w:kern w:val="0"/>
+              <w:sz w:val="24"/>
+              <w:szCs w:val="24"/>
+            </w:rPr>
+            <m:t>=</m:t>
+          </m:r>
+          <m:sSub>
+            <m:sSubPr>
+              <m:ctrlPr>
+                <w:rPr>
+                  <w:rFonts w:ascii="Cambria Math" w:eastAsiaTheme="majorHAnsi" w:hAnsi="Cambria Math" w:cs="Times New Roman"/>
+                  <w:i/>
+                  <w:kern w:val="0"/>
+                  <w:sz w:val="24"/>
+                  <w:szCs w:val="24"/>
+                </w:rPr>
+              </m:ctrlPr>
+            </m:sSubPr>
+            <m:e>
+              <m:r>
+                <w:rPr>
+                  <w:rFonts w:ascii="Cambria Math" w:eastAsiaTheme="majorHAnsi" w:hAnsi="Cambria Math" w:cs="Times New Roman"/>
+                  <w:kern w:val="0"/>
+                  <w:sz w:val="24"/>
+                  <w:szCs w:val="24"/>
+                </w:rPr>
+                <m:t>f</m:t>
+              </m:r>
+            </m:e>
+            <m:sub>
+              <m:r>
+                <w:rPr>
+                  <w:rFonts w:ascii="Cambria Math" w:eastAsiaTheme="majorHAnsi" w:hAnsi="Cambria Math" w:cs="Times New Roman"/>
+                  <w:kern w:val="0"/>
+                  <w:sz w:val="24"/>
+                  <w:szCs w:val="24"/>
+                </w:rPr>
+                <m:t>cook-torrance</m:t>
+              </m:r>
+            </m:sub>
+          </m:sSub>
+          <m:r>
+            <w:rPr>
+              <w:rFonts w:ascii="Cambria Math" w:eastAsiaTheme="majorHAnsi" w:hAnsi="Cambria Math" w:cs="Times New Roman"/>
+              <w:kern w:val="0"/>
+              <w:sz w:val="24"/>
+              <w:szCs w:val="24"/>
+            </w:rPr>
+            <m:t>(l,v)=</m:t>
+          </m:r>
+          <m:f>
+            <m:fPr>
+              <m:ctrlPr>
+                <w:rPr>
+                  <w:rFonts w:ascii="Cambria Math" w:eastAsiaTheme="majorHAnsi" w:hAnsi="Cambria Math" w:cs="Times New Roman"/>
+                  <w:i/>
+                  <w:kern w:val="0"/>
+                  <w:sz w:val="24"/>
+                  <w:szCs w:val="24"/>
+                </w:rPr>
+              </m:ctrlPr>
+            </m:fPr>
+            <m:num>
+              <m:sSub>
+                <m:sSubPr>
+                  <m:ctrlPr>
+                    <w:rPr>
+                      <w:rFonts w:ascii="Cambria Math" w:eastAsia="微软雅黑 Light" w:hAnsi="Cambria Math" w:cs="Times New Roman"/>
+                      <w:i/>
+                      <w:kern w:val="0"/>
+                      <w:szCs w:val="21"/>
+                    </w:rPr>
+                  </m:ctrlPr>
+                </m:sSubPr>
+                <m:e>
+                  <m:r>
+                    <w:rPr>
+                      <w:rFonts w:ascii="Cambria Math" w:eastAsia="微软雅黑 Light" w:hAnsi="Cambria Math" w:cs="Times New Roman"/>
+                      <w:kern w:val="0"/>
+                      <w:szCs w:val="21"/>
+                    </w:rPr>
+                    <m:t>D</m:t>
+                  </m:r>
+                </m:e>
+                <m:sub>
+                  <m:r>
+                    <w:rPr>
+                      <w:rFonts w:ascii="Cambria Math" w:eastAsia="微软雅黑 Light" w:hAnsi="Cambria Math" w:cs="Times New Roman"/>
+                      <w:kern w:val="0"/>
+                      <w:szCs w:val="21"/>
+                    </w:rPr>
+                    <m:t>GGX</m:t>
+                  </m:r>
+                </m:sub>
+              </m:sSub>
+              <m:d>
+                <m:dPr>
+                  <m:ctrlPr>
+                    <w:rPr>
+                      <w:rFonts w:ascii="Cambria Math" w:eastAsia="微软雅黑 Light" w:hAnsi="Cambria Math" w:cs="Times New Roman"/>
+                      <w:i/>
+                      <w:kern w:val="0"/>
+                      <w:szCs w:val="21"/>
+                    </w:rPr>
+                  </m:ctrlPr>
+                </m:dPr>
+                <m:e>
+                  <m:r>
+                    <w:rPr>
+                      <w:rFonts w:ascii="Cambria Math" w:eastAsia="微软雅黑 Light" w:hAnsi="Cambria Math" w:cs="Times New Roman"/>
+                      <w:kern w:val="0"/>
+                      <w:szCs w:val="21"/>
+                    </w:rPr>
+                    <m:t>h</m:t>
+                  </m:r>
+                </m:e>
+              </m:d>
+              <m:r>
+                <w:rPr>
+                  <w:rFonts w:ascii="Cambria Math" w:eastAsia="微软雅黑 Light" w:hAnsi="Cambria Math" w:cs="Times New Roman"/>
+                  <w:kern w:val="0"/>
+                  <w:szCs w:val="21"/>
+                </w:rPr>
+                <m:t xml:space="preserve"> </m:t>
+              </m:r>
+              <m:sSub>
+                <m:sSubPr>
+                  <m:ctrlPr>
+                    <w:rPr>
+                      <w:rFonts w:ascii="Cambria Math" w:eastAsia="微软雅黑 Light" w:hAnsi="Cambria Math" w:cs="宋体"/>
+                      <w:i/>
+                      <w:kern w:val="0"/>
+                      <w:szCs w:val="21"/>
+                    </w:rPr>
+                  </m:ctrlPr>
+                </m:sSubPr>
+                <m:e>
+                  <m:r>
+                    <w:rPr>
+                      <w:rFonts w:ascii="Cambria Math" w:eastAsia="微软雅黑 Light" w:hAnsi="Cambria Math" w:cs="宋体"/>
+                      <w:kern w:val="0"/>
+                      <w:szCs w:val="21"/>
+                    </w:rPr>
+                    <m:t>G</m:t>
+                  </m:r>
+                </m:e>
+                <m:sub>
+                  <m:r>
+                    <w:rPr>
+                      <w:rFonts w:ascii="Cambria Math" w:eastAsia="微软雅黑 Light" w:hAnsi="Cambria Math" w:cs="宋体"/>
+                      <w:kern w:val="0"/>
+                      <w:szCs w:val="21"/>
+                    </w:rPr>
+                    <m:t>schlick-GGX</m:t>
+                  </m:r>
+                </m:sub>
+              </m:sSub>
+              <m:d>
+                <m:dPr>
+                  <m:ctrlPr>
+                    <w:rPr>
+                      <w:rFonts w:ascii="Cambria Math" w:eastAsia="微软雅黑 Light" w:hAnsi="Cambria Math" w:cs="宋体"/>
+                      <w:i/>
+                      <w:kern w:val="0"/>
+                      <w:szCs w:val="21"/>
+                    </w:rPr>
+                  </m:ctrlPr>
+                </m:dPr>
+                <m:e>
+                  <m:r>
+                    <w:rPr>
+                      <w:rFonts w:ascii="Cambria Math" w:eastAsia="微软雅黑 Light" w:hAnsi="Cambria Math" w:cs="宋体"/>
+                      <w:kern w:val="0"/>
+                      <w:szCs w:val="21"/>
+                    </w:rPr>
+                    <m:t>l,v,h</m:t>
+                  </m:r>
+                </m:e>
+              </m:d>
+              <m:r>
+                <w:rPr>
+                  <w:rFonts w:ascii="Cambria Math" w:eastAsia="微软雅黑 Light" w:hAnsi="Cambria Math" w:cs="宋体"/>
+                  <w:kern w:val="0"/>
+                  <w:szCs w:val="21"/>
+                </w:rPr>
+                <m:t xml:space="preserve"> </m:t>
+              </m:r>
+              <m:sSub>
+                <m:sSubPr>
+                  <m:ctrlPr>
+                    <w:rPr>
+                      <w:rFonts w:ascii="Cambria Math" w:eastAsiaTheme="majorHAnsi" w:hAnsi="Cambria Math" w:cs="Times New Roman"/>
+                      <w:i/>
+                      <w:kern w:val="0"/>
+                      <w:sz w:val="24"/>
+                      <w:szCs w:val="24"/>
+                    </w:rPr>
+                  </m:ctrlPr>
+                </m:sSubPr>
+                <m:e>
+                  <m:r>
+                    <w:rPr>
+                      <w:rFonts w:ascii="Cambria Math" w:eastAsiaTheme="majorHAnsi" w:hAnsi="Cambria Math" w:cs="Times New Roman"/>
+                      <w:kern w:val="0"/>
+                      <w:sz w:val="24"/>
+                      <w:szCs w:val="24"/>
+                    </w:rPr>
+                    <m:t>F</m:t>
+                  </m:r>
+                </m:e>
+                <m:sub>
+                  <m:r>
+                    <w:rPr>
+                      <w:rFonts w:ascii="Cambria Math" w:eastAsiaTheme="majorHAnsi" w:hAnsi="Cambria Math" w:cs="Times New Roman"/>
+                      <w:kern w:val="0"/>
+                      <w:sz w:val="24"/>
+                      <w:szCs w:val="24"/>
+                    </w:rPr>
+                    <m:t>schlick</m:t>
+                  </m:r>
+                </m:sub>
+              </m:sSub>
+              <m:r>
+                <w:rPr>
+                  <w:rFonts w:ascii="Cambria Math" w:eastAsiaTheme="majorHAnsi" w:hAnsi="Cambria Math" w:cs="Times New Roman"/>
+                  <w:kern w:val="0"/>
+                  <w:sz w:val="24"/>
+                  <w:szCs w:val="24"/>
+                </w:rPr>
+                <m:t>(v,h)</m:t>
+              </m:r>
+            </m:num>
+            <m:den>
+              <m:r>
+                <w:rPr>
+                  <w:rFonts w:ascii="Cambria Math" w:eastAsiaTheme="majorHAnsi" w:hAnsi="Cambria Math" w:cs="Times New Roman"/>
+                  <w:kern w:val="0"/>
+                  <w:sz w:val="24"/>
+                  <w:szCs w:val="24"/>
+                </w:rPr>
+                <m:t>4(v⋅n)(l⋅n)</m:t>
+              </m:r>
+            </m:den>
+          </m:f>
+        </m:oMath>
+      </m:oMathPara>
+    </w:p>
+    <w:p>
+      <w:pPr>
+        <w:widowControl/>
+        <w:jc w:val="left"/>
+        <w:rPr>
+          <w:rFonts w:ascii="微软雅黑 Light" w:eastAsia="微软雅黑 Light" w:hAnsi="微软雅黑 Light" w:cs="宋体"/>
+          <w:kern w:val="0"/>
+          <w:szCs w:val="21"/>
+        </w:rPr>
+      </w:pPr>
+      <w:r>
+        <w:rPr>
+          <w:rFonts w:ascii="微软雅黑 Light" w:eastAsia="微软雅黑 Light" w:hAnsi="微软雅黑 Light" w:cs="宋体"/>
+          <w:kern w:val="0"/>
+          <w:szCs w:val="21"/>
+        </w:rPr>
+        <w:tab/>
+      </w:r>
+      <w:r>
+        <w:rPr>
+          <w:rFonts w:ascii="微软雅黑 Light" w:eastAsia="微软雅黑 Light" w:hAnsi="微软雅黑 Light" w:cs="宋体" w:hint="eastAsia"/>
+          <w:kern w:val="0"/>
+          <w:szCs w:val="21"/>
+        </w:rPr>
+        <w:t>但有一点要注意的是，因为菲涅尔反射率的含义本身就是光线入射完美镜面时的</w:t>
+      </w:r>
+      <w:r>
+        <w:rPr>
+          <w:rFonts w:ascii="微软雅黑 Light" w:eastAsia="微软雅黑 Light" w:hAnsi="微软雅黑 Light" w:cs="宋体" w:hint="eastAsia"/>
+          <w:kern w:val="0"/>
+          <w:szCs w:val="21"/>
+        </w:rPr>
+        <w:t>反射率，</w:t>
+      </w:r>
+      <w:r>
+        <w:rPr>
+          <w:rFonts w:ascii="微软雅黑 Light" w:eastAsia="微软雅黑 Light" w:hAnsi="微软雅黑 Light" w:cs="宋体" w:hint="eastAsia"/>
+          <w:kern w:val="0"/>
+          <w:szCs w:val="21"/>
+        </w:rPr>
+        <w:t>所以</w:t>
+      </w:r>
+      <m:oMath>
+        <m:sSub>
+          <m:sSubPr>
+            <m:ctrlPr>
+              <w:rPr>
+                <w:rFonts w:ascii="Cambria Math" w:eastAsia="微软雅黑 Light" w:hAnsi="Cambria Math" w:cs="宋体"/>
+                <w:i/>
+                <w:kern w:val="0"/>
+                <w:szCs w:val="21"/>
+              </w:rPr>
+            </m:ctrlPr>
+          </m:sSubPr>
+          <m:e>
+            <m:r>
+              <w:rPr>
+                <w:rFonts w:ascii="Cambria Math" w:eastAsia="微软雅黑 Light" w:hAnsi="Cambria Math" w:cs="宋体"/>
+                <w:kern w:val="0"/>
+                <w:szCs w:val="21"/>
+              </w:rPr>
+              <m:t>F</m:t>
+            </m:r>
+          </m:e>
+          <m:sub>
+            <m:r>
+              <w:rPr>
+                <w:rFonts w:ascii="Cambria Math" w:eastAsia="微软雅黑 Light" w:hAnsi="Cambria Math" w:cs="宋体"/>
+                <w:kern w:val="0"/>
+                <w:szCs w:val="21"/>
+              </w:rPr>
+              <m:t>schlick</m:t>
+            </m:r>
+          </m:sub>
+        </m:sSub>
+        <m:r>
+          <w:rPr>
+            <w:rFonts w:ascii="Cambria Math" w:eastAsia="微软雅黑 Light" w:hAnsi="Cambria Math" w:cs="宋体"/>
+            <w:kern w:val="0"/>
+            <w:szCs w:val="21"/>
+          </w:rPr>
+          <m:t>(v,h)</m:t>
+        </m:r>
+      </m:oMath>
+      <w:r>
+        <w:rPr>
+          <w:rFonts w:ascii="微软雅黑 Light" w:eastAsia="微软雅黑 Light" w:hAnsi="微软雅黑 Light" w:cs="宋体" w:hint="eastAsia"/>
+          <w:kern w:val="0"/>
+          <w:szCs w:val="21"/>
+        </w:rPr>
+        <w:t>已经是镜面反射的</w:t>
+      </w:r>
+      <w:r>
+        <w:rPr>
+          <w:rFonts w:ascii="微软雅黑 Light" w:eastAsia="微软雅黑 Light" w:hAnsi="微软雅黑 Light" w:cs="宋体" w:hint="eastAsia"/>
+          <w:kern w:val="0"/>
+          <w:szCs w:val="21"/>
+        </w:rPr>
+        <w:t>能量比例了</w:t>
+      </w:r>
+      <w:r>
+        <w:rPr>
+          <w:rFonts w:ascii="微软雅黑 Light" w:eastAsia="微软雅黑 Light" w:hAnsi="微软雅黑 Light" w:cs="宋体" w:hint="eastAsia"/>
+          <w:kern w:val="0"/>
+          <w:szCs w:val="21"/>
+        </w:rPr>
+        <w:t>。因此</w:t>
+      </w:r>
+      <w:r>
+        <w:rPr>
+          <w:rFonts w:ascii="微软雅黑 Light" w:eastAsia="微软雅黑 Light" w:hAnsi="微软雅黑 Light" w:cs="宋体" w:hint="eastAsia"/>
+          <w:kern w:val="0"/>
+          <w:szCs w:val="21"/>
+        </w:rPr>
+        <w:t>我们的渲染模</w:t>
+      </w:r>
+      <w:r>
+        <w:rPr>
+          <w:rFonts w:ascii="Times New Roman" w:eastAsia="微软雅黑 Light" w:hAnsi="Times New Roman" w:cs="Times New Roman"/>
+          <w:kern w:val="0"/>
+          <w:szCs w:val="21"/>
+        </w:rPr>
+        <w:t>型</w:t>
+      </w:r>
+      <w:r>
+        <w:rPr>
+          <w:rFonts w:ascii="Times New Roman" w:eastAsia="微软雅黑 Light" w:hAnsi="Times New Roman" w:cs="Times New Roman"/>
+          <w:kern w:val="0"/>
+          <w:szCs w:val="21"/>
+        </w:rPr>
+        <w:t>BSDF</w:t>
+      </w:r>
+      <w:r>
+        <w:rPr>
+          <w:rFonts w:ascii="Times New Roman" w:eastAsia="微软雅黑 Light" w:hAnsi="Times New Roman" w:cs="Times New Roman"/>
+          <w:kern w:val="0"/>
+          <w:szCs w:val="21"/>
+        </w:rPr>
+        <w:t>的</w:t>
+      </w:r>
+      <w:r>
+        <w:rPr>
+          <w:rFonts w:ascii="微软雅黑 Light" w:eastAsia="微软雅黑 Light" w:hAnsi="微软雅黑 Light" w:cs="宋体" w:hint="eastAsia"/>
+          <w:kern w:val="0"/>
+          <w:szCs w:val="21"/>
+        </w:rPr>
+        <w:t>镜面反射比例系数为</w:t>
+      </w:r>
+      <w:r>
+        <w:rPr>
+          <w:rFonts w:ascii="微软雅黑 Light" w:eastAsia="微软雅黑 Light" w:hAnsi="微软雅黑 Light" w:cs="宋体" w:hint="eastAsia"/>
+          <w:kern w:val="0"/>
+          <w:szCs w:val="21"/>
+        </w:rPr>
+        <w:t>：</w:t>
+      </w:r>
+    </w:p>
+    <w:p>
+      <w:pPr>
+        <w:widowControl/>
+        <w:jc w:val="left"/>
+        <w:rPr>
+          <w:rFonts w:ascii="微软雅黑 Light" w:eastAsia="微软雅黑 Light" w:hAnsi="微软雅黑 Light" w:cs="宋体" w:hint="eastAsia"/>
+          <w:i/>
+          <w:kern w:val="0"/>
+          <w:szCs w:val="21"/>
+        </w:rPr>
+      </w:pPr>
+      <m:oMathPara>
+        <m:oMath>
+          <m:sSub>
+            <m:sSubPr>
+              <m:ctrlPr>
+                <w:rPr>
+                  <w:rFonts w:ascii="Cambria Math" w:eastAsia="微软雅黑 Light" w:hAnsi="Cambria Math" w:cs="宋体"/>
+                  <w:i/>
+                  <w:kern w:val="0"/>
+                  <w:szCs w:val="21"/>
+                </w:rPr>
+              </m:ctrlPr>
+            </m:sSubPr>
+            <m:e>
+              <m:r>
+                <w:rPr>
+                  <w:rFonts w:ascii="Cambria Math" w:eastAsia="微软雅黑 Light" w:hAnsi="Cambria Math" w:cs="宋体"/>
+                  <w:kern w:val="0"/>
+                  <w:szCs w:val="21"/>
+                </w:rPr>
+                <m:t>k</m:t>
+              </m:r>
+            </m:e>
+            <m:sub>
+              <m:r>
+                <w:rPr>
+                  <w:rFonts w:ascii="Cambria Math" w:eastAsia="微软雅黑 Light" w:hAnsi="Cambria Math" w:cs="宋体"/>
+                  <w:kern w:val="0"/>
+                  <w:szCs w:val="21"/>
+                </w:rPr>
+                <m:t>s</m:t>
+              </m:r>
+            </m:sub>
+          </m:sSub>
+          <m:r>
+            <w:rPr>
+              <w:rFonts w:ascii="Cambria Math" w:eastAsia="微软雅黑 Light" w:hAnsi="Cambria Math" w:cs="宋体"/>
+              <w:kern w:val="0"/>
+              <w:szCs w:val="21"/>
+            </w:rPr>
+            <m:t>=1</m:t>
+          </m:r>
+        </m:oMath>
+      </m:oMathPara>
+    </w:p>
+    <w:p>
+      <w:pPr>
+        <w:widowControl/>
+        <w:jc w:val="left"/>
+        <w:rPr>
+          <w:rFonts w:ascii="微软雅黑 Light" w:eastAsia="微软雅黑 Light" w:hAnsi="微软雅黑 Light" w:cs="宋体" w:hint="eastAsia"/>
+          <w:kern w:val="0"/>
+          <w:szCs w:val="21"/>
+        </w:rPr>
+      </w:pPr>
+    </w:p>
+    <w:p>
+      <w:pPr>
+        <w:jc w:val="left"/>
+        <w:rPr>
+          <w:rFonts w:ascii="Times New Roman" w:eastAsia="微软雅黑 Light" w:hAnsi="Times New Roman" w:cs="Times New Roman"/>
+          <w:b/>
+          <w:sz w:val="28"/>
+          <w:szCs w:val="28"/>
+        </w:rPr>
+      </w:pPr>
+      <w:r>
+        <w:rPr>
+          <w:rFonts w:ascii="Times New Roman" w:eastAsia="微软雅黑 Light" w:hAnsi="Times New Roman" w:cs="Times New Roman" w:hint="eastAsia"/>
+          <w:b/>
+          <w:sz w:val="28"/>
+          <w:szCs w:val="28"/>
+        </w:rPr>
+        <w:t>漫反射</w:t>
+      </w:r>
+      <w:r>
+        <w:rPr>
+          <w:rFonts w:ascii="Times New Roman" w:eastAsia="微软雅黑 Light" w:hAnsi="Times New Roman" w:cs="Times New Roman" w:hint="eastAsia"/>
+          <w:b/>
+          <w:sz w:val="28"/>
+          <w:szCs w:val="28"/>
+        </w:rPr>
+        <w:t>B</w:t>
+      </w:r>
+      <w:r>
+        <w:rPr>
+          <w:rFonts w:ascii="Times New Roman" w:eastAsia="微软雅黑 Light" w:hAnsi="Times New Roman" w:cs="Times New Roman"/>
+          <w:b/>
+          <w:sz w:val="28"/>
+          <w:szCs w:val="28"/>
+        </w:rPr>
+        <w:t>RDF</w:t>
+      </w:r>
+      <w:r>
+        <w:rPr>
+          <w:rFonts w:ascii="Times New Roman" w:eastAsia="微软雅黑 Light" w:hAnsi="Times New Roman" w:cs="Times New Roman" w:hint="eastAsia"/>
+          <w:b/>
+          <w:sz w:val="28"/>
+          <w:szCs w:val="28"/>
+        </w:rPr>
+        <w:t>：</w:t>
+      </w:r>
+      <w:r>
+        <w:rPr>
+          <w:rFonts w:ascii="Times New Roman" w:eastAsia="微软雅黑 Light" w:hAnsi="Times New Roman" w:cs="Times New Roman"/>
+          <w:b/>
+          <w:sz w:val="28"/>
+          <w:szCs w:val="28"/>
+        </w:rPr>
+        <w:t>Disney Diffuse</w:t>
+      </w:r>
+    </w:p>
+    <w:p>
+      <w:pPr>
+        <w:widowControl/>
+        <w:jc w:val="left"/>
+        <w:rPr>
           <w:rFonts w:asciiTheme="majorHAnsi" w:eastAsiaTheme="majorHAnsi" w:hAnsiTheme="majorHAnsi" w:cs="宋体"/>
+          <w:kern w:val="0"/>
+          <w:sz w:val="24"/>
+          <w:szCs w:val="24"/>
+        </w:rPr>
+      </w:pPr>
+      <w:r>
+        <w:rPr>
+          <w:rFonts w:asciiTheme="majorHAnsi" w:eastAsiaTheme="majorHAnsi" w:hAnsiTheme="majorHAnsi" w:cs="宋体"/>
+          <w:kern w:val="0"/>
+          <w:sz w:val="24"/>
+          <w:szCs w:val="24"/>
+        </w:rPr>
+        <w:t>Local subsurface scattering rtr7.5.4</w:t>
+      </w:r>
+    </w:p>
+    <w:p>
+      <w:pPr>
+        <w:widowControl/>
+        <w:jc w:val="left"/>
+        <w:rPr>
+          <w:rFonts w:asciiTheme="majorHAnsi" w:eastAsiaTheme="majorHAnsi" w:hAnsiTheme="majorHAnsi" w:cs="宋体"/>
+          <w:kern w:val="0"/>
+          <w:sz w:val="24"/>
+          <w:szCs w:val="24"/>
+        </w:rPr>
+      </w:pPr>
+      <w:r>
+        <w:rPr>
+          <w:rFonts w:asciiTheme="majorHAnsi" w:eastAsiaTheme="majorHAnsi" w:hAnsiTheme="majorHAnsi" w:cs="宋体"/>
+          <w:kern w:val="0"/>
+          <w:sz w:val="24"/>
+          <w:szCs w:val="24"/>
+        </w:rPr>
+        <w:t xml:space="preserve">Disney </w:t>
+      </w:r>
+      <w:proofErr w:type="gramStart"/>
+      <w:r>
+        <w:rPr>
+          <w:rFonts w:asciiTheme="majorHAnsi" w:eastAsiaTheme="majorHAnsi" w:hAnsiTheme="majorHAnsi" w:cs="宋体"/>
+          <w:kern w:val="0"/>
+          <w:sz w:val="24"/>
+          <w:szCs w:val="24"/>
+        </w:rPr>
+        <w:t>diffuse</w:t>
+      </w:r>
+      <w:proofErr w:type="gramEnd"/>
+    </w:p>
+    <w:p>
+      <w:pPr>
+        <w:widowControl/>
+        <w:jc w:val="left"/>
+        <w:rPr>
+          <w:rFonts w:ascii="宋体" w:eastAsia="宋体" w:hAnsi="宋体" w:cs="宋体"/>
+          <w:kern w:val="0"/>
+          <w:sz w:val="24"/>
+          <w:szCs w:val="24"/>
+        </w:rPr>
+      </w:pPr>
+    </w:p>
+    <w:p>
+      <w:pPr>
+        <w:jc w:val="left"/>
+        <w:rPr>
+          <w:rFonts w:ascii="Times New Roman" w:eastAsia="微软雅黑 Light" w:hAnsi="Times New Roman" w:cs="Times New Roman"/>
+          <w:b/>
+          <w:sz w:val="28"/>
+          <w:szCs w:val="28"/>
+        </w:rPr>
+      </w:pPr>
+      <w:r>
+        <w:rPr>
+          <w:rFonts w:ascii="Times New Roman" w:eastAsia="微软雅黑 Light" w:hAnsi="Times New Roman" w:cs="Times New Roman" w:hint="eastAsia"/>
+          <w:b/>
+          <w:sz w:val="28"/>
+          <w:szCs w:val="28"/>
+        </w:rPr>
+        <w:t>透射光</w:t>
+      </w:r>
+      <w:r>
+        <w:rPr>
+          <w:rFonts w:ascii="Times New Roman" w:eastAsia="微软雅黑 Light" w:hAnsi="Times New Roman" w:cs="Times New Roman" w:hint="eastAsia"/>
+          <w:b/>
+          <w:sz w:val="28"/>
+          <w:szCs w:val="28"/>
+        </w:rPr>
+        <w:t>BT</w:t>
+      </w:r>
+      <w:r>
+        <w:rPr>
+          <w:rFonts w:ascii="Times New Roman" w:eastAsia="微软雅黑 Light" w:hAnsi="Times New Roman" w:cs="Times New Roman"/>
+          <w:b/>
+          <w:sz w:val="28"/>
+          <w:szCs w:val="28"/>
+        </w:rPr>
+        <w:t>DF</w:t>
+      </w:r>
+    </w:p>
+    <w:p>
+      <w:pPr>
+        <w:widowControl/>
+        <w:jc w:val="left"/>
+        <w:rPr>
+          <w:rFonts w:ascii="宋体" w:eastAsia="宋体" w:hAnsi="宋体" w:cs="宋体"/>
+          <w:kern w:val="0"/>
+          <w:sz w:val="24"/>
+          <w:szCs w:val="24"/>
+        </w:rPr>
+      </w:pPr>
+      <w:proofErr w:type="spellStart"/>
+      <w:r>
+        <w:rPr>
+          <w:rFonts w:ascii="宋体" w:eastAsia="宋体" w:hAnsi="宋体" w:cs="宋体"/>
+          <w:kern w:val="0"/>
+          <w:sz w:val="24"/>
+          <w:szCs w:val="24"/>
+        </w:rPr>
+        <w:t>Pbr</w:t>
+      </w:r>
+      <w:proofErr w:type="spellEnd"/>
+      <w:r>
+        <w:rPr>
+          <w:rFonts w:ascii="宋体" w:eastAsia="宋体" w:hAnsi="宋体" w:cs="宋体"/>
+          <w:kern w:val="0"/>
+          <w:sz w:val="24"/>
+          <w:szCs w:val="24"/>
+        </w:rPr>
+        <w:t xml:space="preserve"> 8.4</w:t>
+      </w:r>
+      <w:r>
+        <w:rPr>
+          <w:rFonts w:ascii="宋体" w:eastAsia="宋体" w:hAnsi="宋体" w:cs="宋体" w:hint="eastAsia"/>
+          <w:kern w:val="0"/>
+          <w:sz w:val="24"/>
+          <w:szCs w:val="24"/>
+        </w:rPr>
+        <w:t>有其能量比例</w:t>
+      </w:r>
+    </w:p>
+    <w:p>
+      <w:pPr>
+        <w:widowControl/>
+        <w:jc w:val="left"/>
+        <w:rPr>
+          <w:rFonts w:ascii="宋体" w:eastAsia="宋体" w:hAnsi="宋体" w:cs="宋体"/>
+          <w:kern w:val="0"/>
+          <w:sz w:val="24"/>
+          <w:szCs w:val="24"/>
+        </w:rPr>
+      </w:pPr>
+      <w:r>
+        <w:rPr>
+          <w:rFonts w:ascii="宋体" w:eastAsia="宋体" w:hAnsi="宋体" w:cs="宋体" w:hint="eastAsia"/>
+          <w:kern w:val="0"/>
+          <w:sz w:val="24"/>
+          <w:szCs w:val="24"/>
+        </w:rPr>
+        <w:t>[</w:t>
+      </w:r>
+      <w:r>
+        <w:rPr>
+          <w:rFonts w:ascii="宋体" w:eastAsia="宋体" w:hAnsi="宋体" w:cs="宋体"/>
+          <w:kern w:val="0"/>
+          <w:sz w:val="24"/>
+          <w:szCs w:val="24"/>
+        </w:rPr>
+        <w:t>Walter07]</w:t>
+      </w:r>
+    </w:p>
+    <w:p>
+      <w:pPr>
+        <w:widowControl/>
+        <w:jc w:val="left"/>
+        <w:rPr>
+          <w:rFonts w:ascii="宋体" w:eastAsia="宋体" w:hAnsi="宋体" w:cs="宋体"/>
           <w:kern w:val="0"/>
           <w:sz w:val="24"/>
           <w:szCs w:val="24"/>
@@ -21681,7 +24875,7 @@
         <w:widowControl/>
         <w:jc w:val="left"/>
         <w:rPr>
-          <w:rFonts w:asciiTheme="majorHAnsi" w:eastAsiaTheme="majorHAnsi" w:hAnsiTheme="majorHAnsi" w:cs="宋体"/>
+          <w:rFonts w:ascii="宋体" w:eastAsia="宋体" w:hAnsi="宋体" w:cs="宋体"/>
           <w:kern w:val="0"/>
           <w:sz w:val="24"/>
           <w:szCs w:val="24"/>
@@ -21693,67 +24887,49 @@
         <w:widowControl/>
         <w:jc w:val="left"/>
         <w:rPr>
-          <w:rFonts w:asciiTheme="majorHAnsi" w:eastAsiaTheme="majorHAnsi" w:hAnsiTheme="majorHAnsi" w:cs="宋体" w:hint="eastAsia"/>
-          <w:kern w:val="0"/>
-          <w:sz w:val="24"/>
-          <w:szCs w:val="24"/>
+          <w:rFonts w:ascii="Times New Roman" w:eastAsia="宋体" w:hAnsi="Times New Roman" w:cs="Times New Roman"/>
+          <w:color w:val="000000" w:themeColor="text1"/>
+          <w:kern w:val="0"/>
+          <w:szCs w:val="21"/>
         </w:rPr>
       </w:pPr>
-    </w:p>
-    <w:p>
-      <w:pPr>
-        <w:jc w:val="left"/>
-        <w:rPr>
-          <w:rFonts w:ascii="Times New Roman" w:eastAsia="微软雅黑 Light" w:hAnsi="Times New Roman" w:cs="Times New Roman"/>
-          <w:b/>
-          <w:sz w:val="28"/>
-          <w:szCs w:val="28"/>
-        </w:rPr>
-      </w:pPr>
-      <w:r>
-        <w:rPr>
-          <w:rFonts w:ascii="Times New Roman" w:eastAsia="微软雅黑 Light" w:hAnsi="Times New Roman" w:cs="Times New Roman" w:hint="eastAsia"/>
-          <w:b/>
-          <w:sz w:val="28"/>
-          <w:szCs w:val="28"/>
-        </w:rPr>
-        <w:t>漫反射</w:t>
-      </w:r>
-      <w:r>
-        <w:rPr>
-          <w:rFonts w:ascii="Times New Roman" w:eastAsia="微软雅黑 Light" w:hAnsi="Times New Roman" w:cs="Times New Roman" w:hint="eastAsia"/>
-          <w:b/>
-          <w:sz w:val="28"/>
-          <w:szCs w:val="28"/>
-        </w:rPr>
-        <w:t>B</w:t>
-      </w:r>
-      <w:r>
-        <w:rPr>
-          <w:rFonts w:ascii="Times New Roman" w:eastAsia="微软雅黑 Light" w:hAnsi="Times New Roman" w:cs="Times New Roman"/>
-          <w:b/>
-          <w:sz w:val="28"/>
-          <w:szCs w:val="28"/>
-        </w:rPr>
-        <w:t>RDF</w:t>
-      </w:r>
-      <w:r>
-        <w:rPr>
-          <w:rFonts w:ascii="Times New Roman" w:eastAsia="微软雅黑 Light" w:hAnsi="Times New Roman" w:cs="Times New Roman" w:hint="eastAsia"/>
-          <w:b/>
-          <w:sz w:val="28"/>
-          <w:szCs w:val="28"/>
-        </w:rPr>
-        <w:t>：</w:t>
-      </w:r>
-      <w:r>
-        <w:rPr>
-          <w:rFonts w:ascii="Times New Roman" w:eastAsia="微软雅黑 Light" w:hAnsi="Times New Roman" w:cs="Times New Roman"/>
-          <w:b/>
-          <w:sz w:val="28"/>
-          <w:szCs w:val="28"/>
-        </w:rPr>
-        <w:t>Disney Diffuse</w:t>
+      <w:r>
+        <w:rPr>
+          <w:rFonts w:ascii="Times New Roman" w:eastAsia="宋体" w:hAnsi="Times New Roman" w:cs="Times New Roman"/>
+          <w:color w:val="000000" w:themeColor="text1"/>
+          <w:kern w:val="0"/>
+          <w:szCs w:val="21"/>
+        </w:rPr>
+        <w:t>[</w:t>
+      </w:r>
+      <w:proofErr w:type="gramStart"/>
+      <w:r>
+        <w:rPr>
+          <w:rFonts w:ascii="Times New Roman" w:eastAsia="宋体" w:hAnsi="Times New Roman" w:cs="Times New Roman"/>
+          <w:color w:val="000000" w:themeColor="text1"/>
+          <w:kern w:val="0"/>
+          <w:szCs w:val="21"/>
+        </w:rPr>
+        <w:t>1]</w:t>
+      </w:r>
+      <w:r>
+        <w:rPr>
+          <w:rFonts w:ascii="Times New Roman" w:eastAsia="宋体" w:hAnsi="Times New Roman" w:cs="Times New Roman"/>
+          <w:color w:val="000000" w:themeColor="text1"/>
+          <w:kern w:val="0"/>
+          <w:szCs w:val="21"/>
+        </w:rPr>
+        <w:t>Cook</w:t>
+      </w:r>
+      <w:proofErr w:type="gramEnd"/>
+      <w:r>
+        <w:rPr>
+          <w:rFonts w:ascii="Times New Roman" w:eastAsia="宋体" w:hAnsi="Times New Roman" w:cs="Times New Roman"/>
+          <w:color w:val="000000" w:themeColor="text1"/>
+          <w:kern w:val="0"/>
+          <w:szCs w:val="21"/>
+        </w:rPr>
+        <w:t xml:space="preserve"> R L, Torrance K E. A reflectance model for computer graphics[C]// 1981:307-316.</w:t>
       </w:r>
     </w:p>
     <w:p>
@@ -21761,248 +24937,14 @@
         <w:widowControl/>
         <w:jc w:val="left"/>
         <w:rPr>
-          <w:rFonts w:asciiTheme="majorHAnsi" w:eastAsiaTheme="majorHAnsi" w:hAnsiTheme="majorHAnsi" w:cs="宋体"/>
-          <w:kern w:val="0"/>
-          <w:sz w:val="24"/>
-          <w:szCs w:val="24"/>
-        </w:rPr>
-      </w:pPr>
-      <w:r>
-        <w:rPr>
-          <w:rFonts w:asciiTheme="majorHAnsi" w:eastAsiaTheme="majorHAnsi" w:hAnsiTheme="majorHAnsi" w:cs="宋体"/>
-          <w:kern w:val="0"/>
-          <w:sz w:val="24"/>
-          <w:szCs w:val="24"/>
-        </w:rPr>
-        <w:t>Local subsurface scattering rtr7.5.4</w:t>
-      </w:r>
-    </w:p>
-    <w:p>
-      <w:pPr>
-        <w:widowControl/>
-        <w:jc w:val="left"/>
-        <w:rPr>
-          <w:rFonts w:asciiTheme="majorHAnsi" w:eastAsiaTheme="majorHAnsi" w:hAnsiTheme="majorHAnsi" w:cs="宋体"/>
-          <w:kern w:val="0"/>
-          <w:sz w:val="24"/>
-          <w:szCs w:val="24"/>
-        </w:rPr>
-      </w:pPr>
-      <w:r>
-        <w:rPr>
-          <w:rFonts w:asciiTheme="majorHAnsi" w:eastAsiaTheme="majorHAnsi" w:hAnsiTheme="majorHAnsi" w:cs="宋体"/>
-          <w:kern w:val="0"/>
-          <w:sz w:val="24"/>
-          <w:szCs w:val="24"/>
-        </w:rPr>
-        <w:t xml:space="preserve">Disney </w:t>
-      </w:r>
-      <w:proofErr w:type="gramStart"/>
-      <w:r>
-        <w:rPr>
-          <w:rFonts w:asciiTheme="majorHAnsi" w:eastAsiaTheme="majorHAnsi" w:hAnsiTheme="majorHAnsi" w:cs="宋体"/>
-          <w:kern w:val="0"/>
-          <w:sz w:val="24"/>
-          <w:szCs w:val="24"/>
-        </w:rPr>
-        <w:t>diffuse</w:t>
-      </w:r>
-      <w:proofErr w:type="gramEnd"/>
-    </w:p>
-    <w:p>
-      <w:pPr>
-        <w:widowControl/>
-        <w:jc w:val="left"/>
-        <w:rPr>
-          <w:rFonts w:ascii="宋体" w:eastAsia="宋体" w:hAnsi="宋体" w:cs="宋体"/>
-          <w:kern w:val="0"/>
-          <w:sz w:val="24"/>
-          <w:szCs w:val="24"/>
-        </w:rPr>
-      </w:pPr>
-    </w:p>
-    <w:p>
-      <w:pPr>
-        <w:jc w:val="left"/>
-        <w:rPr>
-          <w:rFonts w:ascii="Times New Roman" w:eastAsia="微软雅黑 Light" w:hAnsi="Times New Roman" w:cs="Times New Roman"/>
-          <w:b/>
-          <w:sz w:val="28"/>
-          <w:szCs w:val="28"/>
-        </w:rPr>
-      </w:pPr>
-      <w:r>
-        <w:rPr>
-          <w:rFonts w:ascii="Times New Roman" w:eastAsia="微软雅黑 Light" w:hAnsi="Times New Roman" w:cs="Times New Roman" w:hint="eastAsia"/>
-          <w:b/>
-          <w:sz w:val="28"/>
-          <w:szCs w:val="28"/>
-        </w:rPr>
-        <w:t>透射光</w:t>
-      </w:r>
-      <w:r>
-        <w:rPr>
-          <w:rFonts w:ascii="Times New Roman" w:eastAsia="微软雅黑 Light" w:hAnsi="Times New Roman" w:cs="Times New Roman" w:hint="eastAsia"/>
-          <w:b/>
-          <w:sz w:val="28"/>
-          <w:szCs w:val="28"/>
-        </w:rPr>
-        <w:t>BT</w:t>
-      </w:r>
-      <w:r>
-        <w:rPr>
-          <w:rFonts w:ascii="Times New Roman" w:eastAsia="微软雅黑 Light" w:hAnsi="Times New Roman" w:cs="Times New Roman"/>
-          <w:b/>
-          <w:sz w:val="28"/>
-          <w:szCs w:val="28"/>
-        </w:rPr>
-        <w:t>DF</w:t>
-      </w:r>
-    </w:p>
-    <w:p>
-      <w:pPr>
-        <w:widowControl/>
-        <w:jc w:val="left"/>
-        <w:rPr>
-          <w:rFonts w:ascii="宋体" w:eastAsia="宋体" w:hAnsi="宋体" w:cs="宋体"/>
-          <w:kern w:val="0"/>
-          <w:sz w:val="24"/>
-          <w:szCs w:val="24"/>
-        </w:rPr>
-      </w:pPr>
-      <w:proofErr w:type="spellStart"/>
-      <w:r>
-        <w:rPr>
-          <w:rFonts w:ascii="宋体" w:eastAsia="宋体" w:hAnsi="宋体" w:cs="宋体"/>
-          <w:kern w:val="0"/>
-          <w:sz w:val="24"/>
-          <w:szCs w:val="24"/>
-        </w:rPr>
-        <w:t>Pbr</w:t>
-      </w:r>
-      <w:proofErr w:type="spellEnd"/>
-      <w:r>
-        <w:rPr>
-          <w:rFonts w:ascii="宋体" w:eastAsia="宋体" w:hAnsi="宋体" w:cs="宋体"/>
-          <w:kern w:val="0"/>
-          <w:sz w:val="24"/>
-          <w:szCs w:val="24"/>
-        </w:rPr>
-        <w:t xml:space="preserve"> 8.4</w:t>
-      </w:r>
-      <w:r>
-        <w:rPr>
-          <w:rFonts w:ascii="宋体" w:eastAsia="宋体" w:hAnsi="宋体" w:cs="宋体" w:hint="eastAsia"/>
-          <w:kern w:val="0"/>
-          <w:sz w:val="24"/>
-          <w:szCs w:val="24"/>
-        </w:rPr>
-        <w:t>有其能量比例</w:t>
-      </w:r>
-    </w:p>
-    <w:p>
-      <w:pPr>
-        <w:widowControl/>
-        <w:jc w:val="left"/>
-        <w:rPr>
-          <w:rFonts w:ascii="宋体" w:eastAsia="宋体" w:hAnsi="宋体" w:cs="宋体" w:hint="eastAsia"/>
-          <w:kern w:val="0"/>
-          <w:sz w:val="24"/>
-          <w:szCs w:val="24"/>
-        </w:rPr>
-      </w:pPr>
-      <w:r>
-        <w:rPr>
-          <w:rFonts w:ascii="宋体" w:eastAsia="宋体" w:hAnsi="宋体" w:cs="宋体" w:hint="eastAsia"/>
-          <w:kern w:val="0"/>
-          <w:sz w:val="24"/>
-          <w:szCs w:val="24"/>
-        </w:rPr>
-        <w:t>[</w:t>
-      </w:r>
-      <w:r>
-        <w:rPr>
-          <w:rFonts w:ascii="宋体" w:eastAsia="宋体" w:hAnsi="宋体" w:cs="宋体"/>
-          <w:kern w:val="0"/>
-          <w:sz w:val="24"/>
-          <w:szCs w:val="24"/>
-        </w:rPr>
-        <w:t>Walter07]</w:t>
-      </w:r>
-    </w:p>
-    <w:p>
-      <w:pPr>
-        <w:widowControl/>
-        <w:jc w:val="left"/>
-        <w:rPr>
-          <w:rFonts w:ascii="宋体" w:eastAsia="宋体" w:hAnsi="宋体" w:cs="宋体"/>
-          <w:kern w:val="0"/>
-          <w:sz w:val="24"/>
-          <w:szCs w:val="24"/>
-        </w:rPr>
-      </w:pPr>
-    </w:p>
-    <w:p>
-      <w:pPr>
-        <w:widowControl/>
-        <w:jc w:val="left"/>
-        <w:rPr>
-          <w:rFonts w:ascii="宋体" w:eastAsia="宋体" w:hAnsi="宋体" w:cs="宋体"/>
-          <w:kern w:val="0"/>
-          <w:sz w:val="24"/>
-          <w:szCs w:val="24"/>
-        </w:rPr>
-      </w:pPr>
-    </w:p>
-    <w:p>
-      <w:pPr>
-        <w:widowControl/>
-        <w:jc w:val="left"/>
-        <w:rPr>
           <w:rFonts w:ascii="Times New Roman" w:eastAsia="宋体" w:hAnsi="Times New Roman" w:cs="Times New Roman"/>
           <w:color w:val="000000" w:themeColor="text1"/>
           <w:kern w:val="0"/>
           <w:szCs w:val="21"/>
         </w:rPr>
       </w:pPr>
-      <w:r>
-        <w:rPr>
-          <w:rFonts w:ascii="Times New Roman" w:eastAsia="宋体" w:hAnsi="Times New Roman" w:cs="Times New Roman"/>
-          <w:color w:val="000000" w:themeColor="text1"/>
-          <w:kern w:val="0"/>
-          <w:szCs w:val="21"/>
-        </w:rPr>
-        <w:t>[</w:t>
-      </w:r>
-      <w:proofErr w:type="gramStart"/>
-      <w:r>
-        <w:rPr>
-          <w:rFonts w:ascii="Times New Roman" w:eastAsia="宋体" w:hAnsi="Times New Roman" w:cs="Times New Roman"/>
-          <w:color w:val="000000" w:themeColor="text1"/>
-          <w:kern w:val="0"/>
-          <w:szCs w:val="21"/>
-        </w:rPr>
-        <w:t>1]</w:t>
-      </w:r>
-      <w:r>
-        <w:rPr>
-          <w:rFonts w:ascii="Times New Roman" w:eastAsia="宋体" w:hAnsi="Times New Roman" w:cs="Times New Roman"/>
-          <w:color w:val="000000" w:themeColor="text1"/>
-          <w:kern w:val="0"/>
-          <w:szCs w:val="21"/>
-        </w:rPr>
-        <w:t>Cook</w:t>
-      </w:r>
-      <w:proofErr w:type="gramEnd"/>
-      <w:r>
-        <w:rPr>
-          <w:rFonts w:ascii="Times New Roman" w:eastAsia="宋体" w:hAnsi="Times New Roman" w:cs="Times New Roman"/>
-          <w:color w:val="000000" w:themeColor="text1"/>
-          <w:kern w:val="0"/>
-          <w:szCs w:val="21"/>
-        </w:rPr>
-        <w:t xml:space="preserve"> R L, Torrance K E. A reflectance model for computer graphics[C]// 1981:307-316.</w:t>
-      </w:r>
+      <w:bookmarkStart w:id="0" w:name="_GoBack"/>
+      <w:bookmarkEnd w:id="0"/>
     </w:p>
     <w:p>
       <w:pPr>
@@ -23207,13 +26149,7 @@
         <w:rPr>
           <w:rFonts w:ascii="Times New Roman" w:hAnsi="Times New Roman" w:cs="Times New Roman"/>
         </w:rPr>
-        <w:t xml:space="preserve"> </w:t>
-      </w:r>
-      <w:r>
-        <w:rPr>
-          <w:rFonts w:ascii="Times New Roman" w:hAnsi="Times New Roman" w:cs="Times New Roman"/>
-        </w:rPr>
-        <w:t>Heitz E. Understanding the Masking-Shadowing Function in Microfacet-Based BRDFs[J]. Journal of Computer Graphics Techniques, 2014, 3.</w:t>
+        <w:t xml:space="preserve"> Heitz E. Understanding the Masking-Shadowing Function in Microfacet-Based BRDFs[J]. Journal of Computer Graphics Techniques, 2014, 3.</w:t>
       </w:r>
     </w:p>
     <w:p>
@@ -23237,13 +26173,7 @@
         <w:rPr>
           <w:rFonts w:ascii="Times New Roman" w:hAnsi="Times New Roman" w:cs="Times New Roman"/>
         </w:rPr>
-        <w:t xml:space="preserve">[15] </w:t>
-      </w:r>
-      <w:r>
-        <w:rPr>
-          <w:rFonts w:ascii="Times New Roman" w:hAnsi="Times New Roman" w:cs="Times New Roman"/>
-        </w:rPr>
-        <w:t xml:space="preserve">Walter B, </w:t>
+        <w:t xml:space="preserve">[15] Walter B, </w:t>
       </w:r>
       <w:proofErr w:type="spellStart"/>
       <w:r>
@@ -23842,7 +26772,6 @@
           <w:color w:val="000000" w:themeColor="text1"/>
           <w:kern w:val="0"/>
           <w:szCs w:val="21"/>
-          <w:u w:val="single"/>
         </w:rPr>
       </w:pPr>
       <w:r>
@@ -23871,6 +26800,7 @@
             <w:color w:val="000000" w:themeColor="text1"/>
             <w:kern w:val="0"/>
             <w:szCs w:val="21"/>
+            <w:u w:val="none"/>
           </w:rPr>
           <w:t>http://graphicrants.blogspot.com/2013/08/specular-brdf-reference.html</w:t>
         </w:r>
@@ -23885,7 +26815,6 @@
           <w:color w:val="000000" w:themeColor="text1"/>
           <w:kern w:val="0"/>
           <w:szCs w:val="21"/>
-          <w:u w:val="single"/>
         </w:rPr>
       </w:pPr>
       <w:r>
@@ -23894,7 +26823,6 @@
           <w:color w:val="000000" w:themeColor="text1"/>
           <w:kern w:val="0"/>
           <w:szCs w:val="21"/>
-          <w:u w:val="single"/>
         </w:rPr>
         <w:t>, 2019-4</w:t>
       </w:r>
@@ -23904,7 +26832,78 @@
         <w:widowControl/>
         <w:jc w:val="left"/>
         <w:rPr>
+          <w:rFonts w:ascii="Times New Roman" w:eastAsia="宋体" w:hAnsi="Times New Roman" w:cs="Times New Roman"/>
+          <w:color w:val="000000" w:themeColor="text1"/>
+          <w:kern w:val="0"/>
+          <w:szCs w:val="21"/>
+        </w:rPr>
+      </w:pPr>
+    </w:p>
+    <w:p>
+      <w:pPr>
+        <w:widowControl/>
+        <w:jc w:val="left"/>
+        <w:rPr>
+          <w:rFonts w:ascii="Times New Roman" w:eastAsia="宋体" w:hAnsi="Times New Roman" w:cs="Times New Roman"/>
+          <w:kern w:val="0"/>
+          <w:szCs w:val="21"/>
+        </w:rPr>
+      </w:pPr>
+      <w:r>
+        <w:rPr>
+          <w:rFonts w:ascii="Times New Roman" w:eastAsia="宋体" w:hAnsi="Times New Roman" w:cs="Times New Roman"/>
+          <w:color w:val="000000" w:themeColor="text1"/>
+          <w:kern w:val="0"/>
+          <w:szCs w:val="21"/>
+        </w:rPr>
+        <w:t xml:space="preserve">[21] </w:t>
+      </w:r>
+      <w:r>
+        <w:rPr>
+          <w:rFonts w:ascii="Times New Roman" w:eastAsia="宋体" w:hAnsi="Times New Roman" w:cs="Times New Roman"/>
+          <w:kern w:val="0"/>
+          <w:szCs w:val="21"/>
+        </w:rPr>
+        <w:t xml:space="preserve">Smith B </w:t>
+      </w:r>
+      <w:proofErr w:type="gramStart"/>
+      <w:r>
+        <w:rPr>
+          <w:rFonts w:ascii="Times New Roman" w:eastAsia="宋体" w:hAnsi="Times New Roman" w:cs="Times New Roman"/>
+          <w:kern w:val="0"/>
+          <w:szCs w:val="21"/>
+        </w:rPr>
+        <w:t>G .</w:t>
+      </w:r>
+      <w:proofErr w:type="gramEnd"/>
+      <w:r>
+        <w:rPr>
+          <w:rFonts w:ascii="Times New Roman" w:eastAsia="宋体" w:hAnsi="Times New Roman" w:cs="Times New Roman"/>
+          <w:kern w:val="0"/>
+          <w:szCs w:val="21"/>
+        </w:rPr>
+        <w:t xml:space="preserve"> Geometrical Shadowing of a Random Rough Surface[J]. IEEE Transactions on Antennas and Propagation, 1967, AP15(5):668-671.</w:t>
+      </w:r>
+    </w:p>
+    <w:p>
+      <w:pPr>
+        <w:widowControl/>
+        <w:jc w:val="left"/>
+        <w:rPr>
           <w:rFonts w:ascii="Times New Roman" w:eastAsia="宋体" w:hAnsi="Times New Roman" w:cs="Times New Roman" w:hint="eastAsia"/>
+          <w:color w:val="000000" w:themeColor="text1"/>
+          <w:kern w:val="0"/>
+          <w:szCs w:val="21"/>
+          <w:u w:val="single"/>
+        </w:rPr>
+      </w:pPr>
+    </w:p>
+    <w:p>
+      <w:pPr>
+        <w:widowControl/>
+        <w:jc w:val="left"/>
+        <w:rPr>
+          <w:rFonts w:ascii="Times New Roman" w:eastAsia="宋体" w:hAnsi="Times New Roman" w:cs="Times New Roman"/>
           <w:color w:val="000000" w:themeColor="text1"/>
           <w:kern w:val="0"/>
           <w:szCs w:val="21"/>
@@ -25172,7 +28171,7 @@
   <w:style w:type="paragraph" w:default="1" w:styleId="a">
     <w:name w:val="Normal"/>
     <w:qFormat/>
-    <w:rsid w:val="000B306B"/>
+    <w:rsid w:val="00C84AFA"/>
     <w:pPr>
       <w:widowControl w:val="0"/>
       <w:jc w:val="both"/>

</xml_diff>

<commit_message>
disney diffuse demo/ TraceRay Param
</commit_message>
<xml_diff>
--- a/doc/RayTracer/[Notes]Microfacet Model and PBS.docx
+++ b/doc/RayTracer/[Notes]Microfacet Model and PBS.docx
@@ -190,7 +190,7 @@
                     </pic:cNvPicPr>
                   </pic:nvPicPr>
                   <pic:blipFill>
-                    <a:blip r:embed="rId7">
+                    <a:blip r:embed="rId8">
                       <a:extLst>
                         <a:ext uri="{28A0092B-C50C-407E-A947-70E740481C1C}">
                           <a14:useLocalDpi xmlns:a14="http://schemas.microsoft.com/office/drawing/2010/main" val="0"/>
@@ -3618,7 +3618,7 @@
                     </pic:cNvPicPr>
                   </pic:nvPicPr>
                   <pic:blipFill>
-                    <a:blip r:embed="rId8">
+                    <a:blip r:embed="rId9">
                       <a:extLst>
                         <a:ext uri="{28A0092B-C50C-407E-A947-70E740481C1C}">
                           <a14:useLocalDpi xmlns:a14="http://schemas.microsoft.com/office/drawing/2010/main" val="0"/>
@@ -4220,7 +4220,7 @@
                     </pic:cNvPicPr>
                   </pic:nvPicPr>
                   <pic:blipFill>
-                    <a:blip r:embed="rId9">
+                    <a:blip r:embed="rId10">
                       <a:extLst>
                         <a:ext uri="{28A0092B-C50C-407E-A947-70E740481C1C}">
                           <a14:useLocalDpi xmlns:a14="http://schemas.microsoft.com/office/drawing/2010/main" val="0"/>
@@ -6063,13 +6063,35 @@
         <w:t xml:space="preserve">DF </w:t>
       </w:r>
       <m:oMath>
-        <m:r>
-          <w:rPr>
-            <w:rFonts w:ascii="Cambria Math" w:eastAsia="微软雅黑 Light" w:hAnsi="Cambria Math" w:cs="Times New Roman"/>
-            <w:szCs w:val="21"/>
-          </w:rPr>
-          <m:t>f</m:t>
-        </m:r>
+        <m:sSub>
+          <m:sSubPr>
+            <m:ctrlPr>
+              <w:rPr>
+                <w:rFonts w:ascii="Cambria Math" w:eastAsia="微软雅黑 Light" w:hAnsi="Cambria Math" w:cs="Times New Roman"/>
+                <w:i/>
+                <w:szCs w:val="21"/>
+              </w:rPr>
+            </m:ctrlPr>
+          </m:sSubPr>
+          <m:e>
+            <m:r>
+              <w:rPr>
+                <w:rFonts w:ascii="Cambria Math" w:eastAsia="微软雅黑 Light" w:hAnsi="Cambria Math" w:cs="Times New Roman"/>
+                <w:szCs w:val="21"/>
+              </w:rPr>
+              <m:t>f</m:t>
+            </m:r>
+          </m:e>
+          <m:sub>
+            <m:r>
+              <w:rPr>
+                <w:rFonts w:ascii="Cambria Math" w:eastAsia="微软雅黑 Light" w:hAnsi="Cambria Math" w:cs="Times New Roman"/>
+                <w:szCs w:val="21"/>
+              </w:rPr>
+              <m:t>ultimate</m:t>
+            </m:r>
+          </m:sub>
+        </m:sSub>
         <m:d>
           <m:dPr>
             <m:ctrlPr>
@@ -6199,13 +6221,42 @@
       </w:pPr>
       <m:oMathPara>
         <m:oMath>
+          <m:sSub>
+            <m:sSubPr>
+              <m:ctrlPr>
+                <w:rPr>
+                  <w:rFonts w:ascii="Cambria Math" w:eastAsia="微软雅黑 Light" w:hAnsi="Cambria Math" w:cs="Times New Roman"/>
+                  <w:i/>
+                  <w:szCs w:val="21"/>
+                </w:rPr>
+              </m:ctrlPr>
+            </m:sSubPr>
+            <m:e>
+              <m:r>
+                <w:rPr>
+                  <w:rFonts w:ascii="Cambria Math" w:eastAsia="微软雅黑 Light" w:hAnsi="Cambria Math" w:cs="Times New Roman"/>
+                  <w:szCs w:val="21"/>
+                </w:rPr>
+                <m:t>f</m:t>
+              </m:r>
+            </m:e>
+            <m:sub>
+              <m:r>
+                <w:rPr>
+                  <w:rFonts w:ascii="Cambria Math" w:eastAsia="微软雅黑 Light" w:hAnsi="Cambria Math" w:cs="Times New Roman"/>
+                  <w:szCs w:val="21"/>
+                </w:rPr>
+                <m:t>ultimate</m:t>
+              </m:r>
+            </m:sub>
+          </m:sSub>
           <m:r>
             <w:rPr>
               <w:rFonts w:ascii="Cambria Math" w:eastAsia="微软雅黑 Light" w:hAnsi="Cambria Math" w:cs="Times New Roman"/>
               <w:kern w:val="0"/>
               <w:szCs w:val="21"/>
             </w:rPr>
-            <m:t>f=</m:t>
+            <m:t>=</m:t>
           </m:r>
           <m:sSub>
             <m:sSubPr>
@@ -6802,6 +6853,37 @@
         </w:rPr>
         <w:t>的缩放系数，用于维持能量守恒，使得</w:t>
       </w:r>
+      <m:oMath>
+        <m:sSub>
+          <m:sSubPr>
+            <m:ctrlPr>
+              <w:rPr>
+                <w:rFonts w:ascii="Cambria Math" w:eastAsia="微软雅黑 Light" w:hAnsi="Cambria Math" w:cs="Times New Roman"/>
+                <w:i/>
+                <w:szCs w:val="21"/>
+              </w:rPr>
+            </m:ctrlPr>
+          </m:sSubPr>
+          <m:e>
+            <m:r>
+              <w:rPr>
+                <w:rFonts w:ascii="Cambria Math" w:eastAsia="微软雅黑 Light" w:hAnsi="Cambria Math" w:cs="Times New Roman"/>
+                <w:szCs w:val="21"/>
+              </w:rPr>
+              <m:t>f</m:t>
+            </m:r>
+          </m:e>
+          <m:sub>
+            <m:r>
+              <w:rPr>
+                <w:rFonts w:ascii="Cambria Math" w:eastAsia="微软雅黑 Light" w:hAnsi="Cambria Math" w:cs="Times New Roman"/>
+                <w:szCs w:val="21"/>
+              </w:rPr>
+              <m:t>ultimate</m:t>
+            </m:r>
+          </m:sub>
+        </m:sSub>
+      </m:oMath>
       <w:r>
         <w:rPr>
           <w:rFonts w:ascii="Times New Roman" w:eastAsia="微软雅黑 Light" w:hAnsi="Times New Roman" w:cs="Times New Roman"/>
@@ -6933,7 +7015,7 @@
                     </pic:cNvPicPr>
                   </pic:nvPicPr>
                   <pic:blipFill>
-                    <a:blip r:embed="rId10" cstate="print">
+                    <a:blip r:embed="rId11" cstate="print">
                       <a:extLst>
                         <a:ext uri="{28A0092B-C50C-407E-A947-70E740481C1C}">
                           <a14:useLocalDpi xmlns:a14="http://schemas.microsoft.com/office/drawing/2010/main" val="0"/>
@@ -6970,7 +7052,7 @@
         <w:widowControl/>
         <w:jc w:val="left"/>
         <w:rPr>
-          <w:rFonts w:ascii="Times New Roman" w:eastAsia="微软雅黑 Light" w:hAnsi="Times New Roman" w:cs="Times New Roman" w:hint="eastAsia"/>
+          <w:rFonts w:ascii="Times New Roman" w:eastAsia="微软雅黑 Light" w:hAnsi="Times New Roman" w:cs="Times New Roman"/>
           <w:kern w:val="0"/>
           <w:szCs w:val="21"/>
         </w:rPr>
@@ -7862,7 +7944,7 @@
                     </pic:cNvPicPr>
                   </pic:nvPicPr>
                   <pic:blipFill>
-                    <a:blip r:embed="rId11">
+                    <a:blip r:embed="rId12">
                       <a:extLst>
                         <a:ext uri="{28A0092B-C50C-407E-A947-70E740481C1C}">
                           <a14:useLocalDpi xmlns:a14="http://schemas.microsoft.com/office/drawing/2010/main" val="0"/>
@@ -13889,15 +13971,6 @@
           <w:kern w:val="0"/>
           <w:szCs w:val="21"/>
         </w:rPr>
-        <w:t>一般</w:t>
-      </w:r>
-      <w:r>
-        <w:rPr>
-          <w:rFonts w:ascii="Times New Roman" w:eastAsia="微软雅黑 Light" w:hAnsi="Times New Roman" w:cs="Times New Roman" w:hint="eastAsia"/>
-          <w:b/>
-          <w:kern w:val="0"/>
-          <w:szCs w:val="21"/>
-        </w:rPr>
         <w:t>可以用实验测得</w:t>
       </w:r>
       <w:r>
@@ -14048,6 +14121,203 @@
         </w:rPr>
         <w:t>属性。</w:t>
       </w:r>
+      <m:oMath>
+        <m:sSub>
+          <m:sSubPr>
+            <m:ctrlPr>
+              <w:rPr>
+                <w:rFonts w:ascii="Cambria Math" w:eastAsia="微软雅黑 Light" w:hAnsi="Cambria Math" w:cs="Times New Roman"/>
+                <w:i/>
+                <w:kern w:val="0"/>
+                <w:szCs w:val="21"/>
+              </w:rPr>
+            </m:ctrlPr>
+          </m:sSubPr>
+          <m:e>
+            <m:r>
+              <w:rPr>
+                <w:rFonts w:ascii="Cambria Math" w:eastAsia="微软雅黑 Light" w:hAnsi="Cambria Math" w:cs="Times New Roman"/>
+                <w:kern w:val="0"/>
+                <w:szCs w:val="21"/>
+              </w:rPr>
+              <m:t>F</m:t>
+            </m:r>
+          </m:e>
+          <m:sub>
+            <m:r>
+              <w:rPr>
+                <w:rFonts w:ascii="Cambria Math" w:eastAsia="微软雅黑 Light" w:hAnsi="Cambria Math" w:cs="Times New Roman"/>
+                <w:kern w:val="0"/>
+                <w:szCs w:val="21"/>
+              </w:rPr>
+              <m:t>r</m:t>
+            </m:r>
+          </m:sub>
+        </m:sSub>
+        <m:r>
+          <w:rPr>
+            <w:rFonts w:ascii="Cambria Math" w:eastAsia="微软雅黑 Light" w:hAnsi="Cambria Math" w:cs="Times New Roman"/>
+            <w:kern w:val="0"/>
+            <w:szCs w:val="21"/>
+          </w:rPr>
+          <m:t>(0°)</m:t>
+        </m:r>
+      </m:oMath>
+      <w:r>
+        <w:rPr>
+          <w:rFonts w:ascii="Times New Roman" w:eastAsia="微软雅黑 Light" w:hAnsi="Times New Roman" w:cs="Times New Roman" w:hint="eastAsia"/>
+          <w:kern w:val="0"/>
+          <w:szCs w:val="21"/>
+        </w:rPr>
+        <w:t>也可以同折射率求得：</w:t>
+      </w:r>
+    </w:p>
+    <w:p>
+      <w:pPr>
+        <w:widowControl/>
+        <w:jc w:val="left"/>
+        <w:rPr>
+          <w:rFonts w:ascii="Times New Roman" w:eastAsia="微软雅黑 Light" w:hAnsi="Times New Roman" w:cs="Times New Roman"/>
+          <w:kern w:val="0"/>
+          <w:szCs w:val="21"/>
+        </w:rPr>
+      </w:pPr>
+      <m:oMathPara>
+        <m:oMath>
+          <m:sSub>
+            <m:sSubPr>
+              <m:ctrlPr>
+                <w:rPr>
+                  <w:rFonts w:ascii="Cambria Math" w:eastAsia="微软雅黑 Light" w:hAnsi="Cambria Math" w:cs="Times New Roman"/>
+                  <w:i/>
+                  <w:kern w:val="0"/>
+                  <w:szCs w:val="21"/>
+                </w:rPr>
+              </m:ctrlPr>
+            </m:sSubPr>
+            <m:e>
+              <m:r>
+                <w:rPr>
+                  <w:rFonts w:ascii="Cambria Math" w:eastAsia="微软雅黑 Light" w:hAnsi="Cambria Math" w:cs="Times New Roman"/>
+                  <w:kern w:val="0"/>
+                  <w:szCs w:val="21"/>
+                </w:rPr>
+                <m:t>F</m:t>
+              </m:r>
+            </m:e>
+            <m:sub>
+              <m:r>
+                <w:rPr>
+                  <w:rFonts w:ascii="Cambria Math" w:eastAsia="微软雅黑 Light" w:hAnsi="Cambria Math" w:cs="Times New Roman"/>
+                  <w:kern w:val="0"/>
+                  <w:szCs w:val="21"/>
+                </w:rPr>
+                <m:t>r</m:t>
+              </m:r>
+            </m:sub>
+          </m:sSub>
+          <m:d>
+            <m:dPr>
+              <m:ctrlPr>
+                <w:rPr>
+                  <w:rFonts w:ascii="Cambria Math" w:eastAsia="微软雅黑 Light" w:hAnsi="Cambria Math" w:cs="Times New Roman"/>
+                  <w:i/>
+                  <w:kern w:val="0"/>
+                  <w:szCs w:val="21"/>
+                </w:rPr>
+              </m:ctrlPr>
+            </m:dPr>
+            <m:e>
+              <m:r>
+                <w:rPr>
+                  <w:rFonts w:ascii="Cambria Math" w:eastAsia="微软雅黑 Light" w:hAnsi="Cambria Math" w:cs="Times New Roman"/>
+                  <w:kern w:val="0"/>
+                  <w:szCs w:val="21"/>
+                </w:rPr>
+                <m:t>0°</m:t>
+              </m:r>
+            </m:e>
+          </m:d>
+          <m:r>
+            <w:rPr>
+              <w:rFonts w:ascii="Cambria Math" w:eastAsia="微软雅黑 Light" w:hAnsi="Cambria Math" w:cs="Times New Roman" w:hint="eastAsia"/>
+              <w:kern w:val="0"/>
+              <w:szCs w:val="21"/>
+            </w:rPr>
+            <m:t>=</m:t>
+          </m:r>
+          <m:sSup>
+            <m:sSupPr>
+              <m:ctrlPr>
+                <w:rPr>
+                  <w:rFonts w:ascii="Cambria Math" w:eastAsia="微软雅黑 Light" w:hAnsi="Cambria Math" w:cs="Times New Roman"/>
+                  <w:i/>
+                  <w:kern w:val="0"/>
+                  <w:szCs w:val="21"/>
+                </w:rPr>
+              </m:ctrlPr>
+            </m:sSupPr>
+            <m:e>
+              <m:d>
+                <m:dPr>
+                  <m:ctrlPr>
+                    <w:rPr>
+                      <w:rFonts w:ascii="Cambria Math" w:eastAsia="微软雅黑 Light" w:hAnsi="Cambria Math" w:cs="Times New Roman"/>
+                      <w:i/>
+                      <w:kern w:val="0"/>
+                      <w:szCs w:val="21"/>
+                    </w:rPr>
+                  </m:ctrlPr>
+                </m:dPr>
+                <m:e>
+                  <m:f>
+                    <m:fPr>
+                      <m:ctrlPr>
+                        <w:rPr>
+                          <w:rFonts w:ascii="Cambria Math" w:eastAsia="微软雅黑 Light" w:hAnsi="Cambria Math" w:cs="Times New Roman"/>
+                          <w:i/>
+                          <w:kern w:val="0"/>
+                          <w:szCs w:val="21"/>
+                        </w:rPr>
+                      </m:ctrlPr>
+                    </m:fPr>
+                    <m:num>
+                      <m:r>
+                        <w:rPr>
+                          <w:rFonts w:ascii="Cambria Math" w:eastAsia="微软雅黑 Light" w:hAnsi="Cambria Math" w:cs="Times New Roman"/>
+                          <w:kern w:val="0"/>
+                          <w:szCs w:val="21"/>
+                        </w:rPr>
+                        <m:t>n-1</m:t>
+                      </m:r>
+                    </m:num>
+                    <m:den>
+                      <m:r>
+                        <w:rPr>
+                          <w:rFonts w:ascii="Cambria Math" w:eastAsia="微软雅黑 Light" w:hAnsi="Cambria Math" w:cs="Times New Roman"/>
+                          <w:kern w:val="0"/>
+                          <w:szCs w:val="21"/>
+                        </w:rPr>
+                        <m:t>n+1</m:t>
+                      </m:r>
+                    </m:den>
+                  </m:f>
+                </m:e>
+              </m:d>
+            </m:e>
+            <m:sup>
+              <m:r>
+                <w:rPr>
+                  <w:rFonts w:ascii="Cambria Math" w:eastAsia="微软雅黑 Light" w:hAnsi="Cambria Math" w:cs="Times New Roman"/>
+                  <w:kern w:val="0"/>
+                  <w:szCs w:val="21"/>
+                </w:rPr>
+                <m:t>2</m:t>
+              </m:r>
+            </m:sup>
+          </m:sSup>
+        </m:oMath>
+      </m:oMathPara>
     </w:p>
     <w:p>
       <w:pPr>
@@ -14079,7 +14349,7 @@
                     <pic:cNvPicPr/>
                   </pic:nvPicPr>
                   <pic:blipFill>
-                    <a:blip r:embed="rId12"/>
+                    <a:blip r:embed="rId13"/>
                     <a:stretch>
                       <a:fillRect/>
                     </a:stretch>
@@ -14338,7 +14608,7 @@
                     <pic:cNvPicPr/>
                   </pic:nvPicPr>
                   <pic:blipFill>
-                    <a:blip r:embed="rId13"/>
+                    <a:blip r:embed="rId14"/>
                     <a:stretch>
                       <a:fillRect/>
                     </a:stretch>
@@ -14714,7 +14984,7 @@
                     </pic:cNvPicPr>
                   </pic:nvPicPr>
                   <pic:blipFill>
-                    <a:blip r:embed="rId14" cstate="print">
+                    <a:blip r:embed="rId15" cstate="print">
                       <a:extLst>
                         <a:ext uri="{28A0092B-C50C-407E-A947-70E740481C1C}">
                           <a14:useLocalDpi xmlns:a14="http://schemas.microsoft.com/office/drawing/2010/main" val="0"/>
@@ -14836,7 +15106,7 @@
                     </pic:cNvPicPr>
                   </pic:nvPicPr>
                   <pic:blipFill>
-                    <a:blip r:embed="rId15">
+                    <a:blip r:embed="rId16">
                       <a:extLst>
                         <a:ext uri="{28A0092B-C50C-407E-A947-70E740481C1C}">
                           <a14:useLocalDpi xmlns:a14="http://schemas.microsoft.com/office/drawing/2010/main" val="0"/>
@@ -17305,7 +17575,7 @@
                     </pic:cNvPicPr>
                   </pic:nvPicPr>
                   <pic:blipFill>
-                    <a:blip r:embed="rId16">
+                    <a:blip r:embed="rId17">
                       <a:extLst>
                         <a:ext uri="{28A0092B-C50C-407E-A947-70E740481C1C}">
                           <a14:useLocalDpi xmlns:a14="http://schemas.microsoft.com/office/drawing/2010/main" val="0"/>
@@ -17721,7 +17991,7 @@
                     <pic:cNvPicPr/>
                   </pic:nvPicPr>
                   <pic:blipFill>
-                    <a:blip r:embed="rId17"/>
+                    <a:blip r:embed="rId18"/>
                     <a:stretch>
                       <a:fillRect/>
                     </a:stretch>
@@ -18089,7 +18359,7 @@
                     <pic:cNvPicPr/>
                   </pic:nvPicPr>
                   <pic:blipFill>
-                    <a:blip r:embed="rId18"/>
+                    <a:blip r:embed="rId19"/>
                     <a:stretch>
                       <a:fillRect/>
                     </a:stretch>
@@ -21386,7 +21656,7 @@
                     </pic:cNvPicPr>
                   </pic:nvPicPr>
                   <pic:blipFill>
-                    <a:blip r:embed="rId19">
+                    <a:blip r:embed="rId20">
                       <a:extLst>
                         <a:ext uri="{28A0092B-C50C-407E-A947-70E740481C1C}">
                           <a14:useLocalDpi xmlns:a14="http://schemas.microsoft.com/office/drawing/2010/main" val="0"/>
@@ -24996,7 +25266,7 @@
                     </pic:cNvPicPr>
                   </pic:nvPicPr>
                   <pic:blipFill>
-                    <a:blip r:embed="rId20" cstate="print">
+                    <a:blip r:embed="rId21" cstate="print">
                       <a:extLst>
                         <a:ext uri="{28A0092B-C50C-407E-A947-70E740481C1C}">
                           <a14:useLocalDpi xmlns:a14="http://schemas.microsoft.com/office/drawing/2010/main" val="0"/>
@@ -25086,7 +25356,7 @@
         </w:rPr>
         <w:t xml:space="preserve"> </w:t>
       </w:r>
-      <w:hyperlink r:id="rId21" w:history="1">
+      <w:hyperlink r:id="rId22" w:history="1">
         <w:r>
           <w:rPr>
             <w:rStyle w:val="a7"/>
@@ -25104,39 +25374,39 @@
         <w:widowControl/>
         <w:jc w:val="left"/>
         <w:rPr>
+          <w:rFonts w:ascii="Times New Roman" w:eastAsia="微软雅黑 Light" w:hAnsi="Times New Roman" w:cs="Times New Roman"/>
+          <w:kern w:val="0"/>
+          <w:szCs w:val="21"/>
+        </w:rPr>
+      </w:pPr>
+      <w:r>
+        <w:rPr>
           <w:rFonts w:ascii="微软雅黑 Light" w:eastAsia="微软雅黑 Light" w:hAnsi="微软雅黑 Light" w:cs="宋体"/>
           <w:kern w:val="0"/>
           <w:szCs w:val="21"/>
         </w:rPr>
-      </w:pPr>
-      <w:r>
-        <w:rPr>
-          <w:rFonts w:ascii="微软雅黑 Light" w:eastAsia="微软雅黑 Light" w:hAnsi="微软雅黑 Light" w:cs="宋体"/>
-          <w:kern w:val="0"/>
-          <w:szCs w:val="21"/>
-        </w:rPr>
         <w:tab/>
       </w:r>
       <w:r>
         <w:rPr>
-          <w:rFonts w:ascii="微软雅黑 Light" w:eastAsia="微软雅黑 Light" w:hAnsi="微软雅黑 Light" w:cs="宋体" w:hint="eastAsia"/>
-          <w:kern w:val="0"/>
-          <w:szCs w:val="21"/>
-        </w:rPr>
-        <w:t>一般我们用散射反照率(</w:t>
-      </w:r>
-      <w:r>
-        <w:rPr>
-          <w:rFonts w:ascii="微软雅黑 Light" w:eastAsia="微软雅黑 Light" w:hAnsi="微软雅黑 Light" w:cs="宋体"/>
-          <w:kern w:val="0"/>
-          <w:szCs w:val="21"/>
-        </w:rPr>
-        <w:t>albedo)</w:t>
+          <w:rFonts w:ascii="Times New Roman" w:eastAsia="微软雅黑 Light" w:hAnsi="Times New Roman" w:cs="Times New Roman"/>
+          <w:kern w:val="0"/>
+          <w:szCs w:val="21"/>
+        </w:rPr>
+        <w:t>一般我们用散射反照率</w:t>
+      </w:r>
+      <w:r>
+        <w:rPr>
+          <w:rFonts w:ascii="Times New Roman" w:eastAsia="微软雅黑 Light" w:hAnsi="Times New Roman" w:cs="Times New Roman"/>
+          <w:kern w:val="0"/>
+          <w:szCs w:val="21"/>
+        </w:rPr>
+        <w:t>(albedo)</w:t>
       </w:r>
       <m:oMath>
         <m:r>
           <w:rPr>
-            <w:rFonts w:ascii="Cambria Math" w:eastAsia="微软雅黑 Light" w:hAnsi="Cambria Math" w:cs="宋体"/>
+            <w:rFonts w:ascii="Cambria Math" w:eastAsia="微软雅黑 Light" w:hAnsi="Cambria Math" w:cs="Times New Roman"/>
             <w:kern w:val="0"/>
             <w:szCs w:val="21"/>
           </w:rPr>
@@ -25145,7 +25415,7 @@
       </m:oMath>
       <w:r>
         <w:rPr>
-          <w:rFonts w:ascii="微软雅黑 Light" w:eastAsia="微软雅黑 Light" w:hAnsi="微软雅黑 Light" w:cs="宋体" w:hint="eastAsia"/>
+          <w:rFonts w:ascii="Times New Roman" w:eastAsia="微软雅黑 Light" w:hAnsi="Times New Roman" w:cs="Times New Roman"/>
           <w:kern w:val="0"/>
           <w:szCs w:val="21"/>
         </w:rPr>
@@ -25153,7 +25423,7 @@
       </w:r>
       <w:r>
         <w:rPr>
-          <w:rFonts w:ascii="微软雅黑 Light" w:eastAsia="微软雅黑 Light" w:hAnsi="微软雅黑 Light" w:cs="宋体" w:hint="eastAsia"/>
+          <w:rFonts w:ascii="Times New Roman" w:eastAsia="微软雅黑 Light" w:hAnsi="Times New Roman" w:cs="Times New Roman"/>
           <w:kern w:val="0"/>
           <w:szCs w:val="21"/>
         </w:rPr>
@@ -25161,7 +25431,7 @@
       </w:r>
       <w:r>
         <w:rPr>
-          <w:rFonts w:ascii="微软雅黑 Light" w:eastAsia="微软雅黑 Light" w:hAnsi="微软雅黑 Light" w:cs="宋体" w:hint="eastAsia"/>
+          <w:rFonts w:ascii="Times New Roman" w:eastAsia="微软雅黑 Light" w:hAnsi="Times New Roman" w:cs="Times New Roman"/>
           <w:kern w:val="0"/>
           <w:szCs w:val="21"/>
         </w:rPr>
@@ -25170,7 +25440,7 @@
       <m:oMath>
         <m:r>
           <w:rPr>
-            <w:rFonts w:ascii="Cambria Math" w:eastAsia="微软雅黑 Light" w:hAnsi="Cambria Math" w:cs="宋体"/>
+            <w:rFonts w:ascii="Cambria Math" w:eastAsia="微软雅黑 Light" w:hAnsi="Cambria Math" w:cs="Times New Roman"/>
             <w:kern w:val="0"/>
             <w:szCs w:val="21"/>
           </w:rPr>
@@ -25179,15 +25449,47 @@
       </m:oMath>
       <w:r>
         <w:rPr>
-          <w:rFonts w:ascii="微软雅黑 Light" w:eastAsia="微软雅黑 Light" w:hAnsi="微软雅黑 Light" w:cs="宋体" w:hint="eastAsia"/>
-          <w:kern w:val="0"/>
-          <w:szCs w:val="21"/>
-        </w:rPr>
-        <w:t>的值在0~1之间，0表示</w:t>
-      </w:r>
-      <w:r>
-        <w:rPr>
-          <w:rFonts w:ascii="微软雅黑 Light" w:eastAsia="微软雅黑 Light" w:hAnsi="微软雅黑 Light" w:cs="宋体" w:hint="eastAsia"/>
+          <w:rFonts w:ascii="Times New Roman" w:eastAsia="微软雅黑 Light" w:hAnsi="Times New Roman" w:cs="Times New Roman"/>
+          <w:kern w:val="0"/>
+          <w:szCs w:val="21"/>
+        </w:rPr>
+        <w:t>的值在</w:t>
+      </w:r>
+      <w:r>
+        <w:rPr>
+          <w:rFonts w:ascii="Times New Roman" w:eastAsia="微软雅黑 Light" w:hAnsi="Times New Roman" w:cs="Times New Roman"/>
+          <w:kern w:val="0"/>
+          <w:szCs w:val="21"/>
+        </w:rPr>
+        <w:t>0~1</w:t>
+      </w:r>
+      <w:r>
+        <w:rPr>
+          <w:rFonts w:ascii="Times New Roman" w:eastAsia="微软雅黑 Light" w:hAnsi="Times New Roman" w:cs="Times New Roman"/>
+          <w:kern w:val="0"/>
+          <w:szCs w:val="21"/>
+        </w:rPr>
+        <w:t>之间，</w:t>
+      </w:r>
+      <w:r>
+        <w:rPr>
+          <w:rFonts w:ascii="Times New Roman" w:eastAsia="微软雅黑 Light" w:hAnsi="Times New Roman" w:cs="Times New Roman"/>
+          <w:kern w:val="0"/>
+          <w:szCs w:val="21"/>
+        </w:rPr>
+        <w:t>0</w:t>
+      </w:r>
+      <w:r>
+        <w:rPr>
+          <w:rFonts w:ascii="Times New Roman" w:eastAsia="微软雅黑 Light" w:hAnsi="Times New Roman" w:cs="Times New Roman"/>
+          <w:kern w:val="0"/>
+          <w:szCs w:val="21"/>
+        </w:rPr>
+        <w:t>表示</w:t>
+      </w:r>
+      <w:r>
+        <w:rPr>
+          <w:rFonts w:ascii="Times New Roman" w:eastAsia="微软雅黑 Light" w:hAnsi="Times New Roman" w:cs="Times New Roman"/>
           <w:kern w:val="0"/>
           <w:szCs w:val="21"/>
         </w:rPr>
@@ -25195,15 +25497,31 @@
       </w:r>
       <w:r>
         <w:rPr>
-          <w:rFonts w:ascii="微软雅黑 Light" w:eastAsia="微软雅黑 Light" w:hAnsi="微软雅黑 Light" w:cs="宋体" w:hint="eastAsia"/>
-          <w:kern w:val="0"/>
-          <w:szCs w:val="21"/>
-        </w:rPr>
-        <w:t>全部光线都被吸收，1表示没有光线被吸收</w:t>
-      </w:r>
-      <w:r>
-        <w:rPr>
-          <w:rFonts w:ascii="微软雅黑 Light" w:eastAsia="微软雅黑 Light" w:hAnsi="微软雅黑 Light" w:cs="宋体" w:hint="eastAsia"/>
+          <w:rFonts w:ascii="Times New Roman" w:eastAsia="微软雅黑 Light" w:hAnsi="Times New Roman" w:cs="Times New Roman"/>
+          <w:kern w:val="0"/>
+          <w:szCs w:val="21"/>
+        </w:rPr>
+        <w:t>全部光线都被吸收，</w:t>
+      </w:r>
+      <w:r>
+        <w:rPr>
+          <w:rFonts w:ascii="Times New Roman" w:eastAsia="微软雅黑 Light" w:hAnsi="Times New Roman" w:cs="Times New Roman"/>
+          <w:kern w:val="0"/>
+          <w:szCs w:val="21"/>
+        </w:rPr>
+        <w:t>1</w:t>
+      </w:r>
+      <w:r>
+        <w:rPr>
+          <w:rFonts w:ascii="Times New Roman" w:eastAsia="微软雅黑 Light" w:hAnsi="Times New Roman" w:cs="Times New Roman"/>
+          <w:kern w:val="0"/>
+          <w:szCs w:val="21"/>
+        </w:rPr>
+        <w:t>表示没有光线被吸收</w:t>
+      </w:r>
+      <w:r>
+        <w:rPr>
+          <w:rFonts w:ascii="Times New Roman" w:eastAsia="微软雅黑 Light" w:hAnsi="Times New Roman" w:cs="Times New Roman"/>
           <w:kern w:val="0"/>
           <w:szCs w:val="21"/>
         </w:rPr>
@@ -25212,7 +25530,7 @@
       <m:oMath>
         <m:r>
           <w:rPr>
-            <w:rFonts w:ascii="Cambria Math" w:eastAsia="微软雅黑 Light" w:hAnsi="Cambria Math" w:cs="宋体"/>
+            <w:rFonts w:ascii="Cambria Math" w:eastAsia="微软雅黑 Light" w:hAnsi="Cambria Math" w:cs="Times New Roman"/>
             <w:kern w:val="0"/>
             <w:szCs w:val="21"/>
           </w:rPr>
@@ -25221,7 +25539,7 @@
       </m:oMath>
       <w:r>
         <w:rPr>
-          <w:rFonts w:ascii="微软雅黑 Light" w:eastAsia="微软雅黑 Light" w:hAnsi="微软雅黑 Light" w:cs="宋体" w:hint="eastAsia"/>
+          <w:rFonts w:ascii="Times New Roman" w:eastAsia="微软雅黑 Light" w:hAnsi="Times New Roman" w:cs="Times New Roman"/>
           <w:kern w:val="0"/>
           <w:szCs w:val="21"/>
         </w:rPr>
@@ -25230,7 +25548,7 @@
       <w:proofErr w:type="gramStart"/>
       <w:r>
         <w:rPr>
-          <w:rFonts w:ascii="微软雅黑 Light" w:eastAsia="微软雅黑 Light" w:hAnsi="微软雅黑 Light" w:cs="宋体" w:hint="eastAsia"/>
+          <w:rFonts w:ascii="Times New Roman" w:eastAsia="微软雅黑 Light" w:hAnsi="Times New Roman" w:cs="Times New Roman"/>
           <w:kern w:val="0"/>
           <w:szCs w:val="21"/>
         </w:rPr>
@@ -25239,7 +25557,7 @@
       <w:proofErr w:type="gramEnd"/>
       <w:r>
         <w:rPr>
-          <w:rFonts w:ascii="微软雅黑 Light" w:eastAsia="微软雅黑 Light" w:hAnsi="微软雅黑 Light" w:cs="宋体" w:hint="eastAsia"/>
+          <w:rFonts w:ascii="Times New Roman" w:eastAsia="微软雅黑 Light" w:hAnsi="Times New Roman" w:cs="Times New Roman"/>
           <w:kern w:val="0"/>
           <w:szCs w:val="21"/>
         </w:rPr>
@@ -25247,7 +25565,7 @@
       </w:r>
       <w:r>
         <w:rPr>
-          <w:rFonts w:ascii="微软雅黑 Light" w:eastAsia="微软雅黑 Light" w:hAnsi="微软雅黑 Light" w:cs="宋体" w:hint="eastAsia"/>
+          <w:rFonts w:ascii="Times New Roman" w:eastAsia="微软雅黑 Light" w:hAnsi="Times New Roman" w:cs="Times New Roman"/>
           <w:kern w:val="0"/>
           <w:szCs w:val="21"/>
         </w:rPr>
@@ -25255,7 +25573,7 @@
       </w:r>
       <w:r>
         <w:rPr>
-          <w:rFonts w:ascii="微软雅黑 Light" w:eastAsia="微软雅黑 Light" w:hAnsi="微软雅黑 Light" w:cs="宋体"/>
+          <w:rFonts w:ascii="Times New Roman" w:eastAsia="微软雅黑 Light" w:hAnsi="Times New Roman" w:cs="Times New Roman"/>
           <w:kern w:val="0"/>
           <w:szCs w:val="21"/>
         </w:rPr>
@@ -25263,7 +25581,7 @@
       </w:r>
       <w:r>
         <w:rPr>
-          <w:rFonts w:ascii="微软雅黑 Light" w:eastAsia="微软雅黑 Light" w:hAnsi="微软雅黑 Light" w:cs="宋体" w:hint="eastAsia"/>
+          <w:rFonts w:ascii="Times New Roman" w:eastAsia="微软雅黑 Light" w:hAnsi="Times New Roman" w:cs="Times New Roman"/>
           <w:kern w:val="0"/>
           <w:szCs w:val="21"/>
         </w:rPr>
@@ -25271,7 +25589,7 @@
       </w:r>
       <w:r>
         <w:rPr>
-          <w:rFonts w:ascii="微软雅黑 Light" w:eastAsia="微软雅黑 Light" w:hAnsi="微软雅黑 Light" w:cs="宋体" w:hint="eastAsia"/>
+          <w:rFonts w:ascii="Times New Roman" w:eastAsia="微软雅黑 Light" w:hAnsi="Times New Roman" w:cs="Times New Roman"/>
           <w:kern w:val="0"/>
           <w:szCs w:val="21"/>
         </w:rPr>
@@ -25279,7 +25597,7 @@
       </w:r>
       <w:r>
         <w:rPr>
-          <w:rFonts w:ascii="微软雅黑 Light" w:eastAsia="微软雅黑 Light" w:hAnsi="微软雅黑 Light" w:cs="宋体" w:hint="eastAsia"/>
+          <w:rFonts w:ascii="Times New Roman" w:eastAsia="微软雅黑 Light" w:hAnsi="Times New Roman" w:cs="Times New Roman"/>
           <w:kern w:val="0"/>
           <w:szCs w:val="21"/>
         </w:rPr>
@@ -25287,7 +25605,7 @@
       </w:r>
       <w:r>
         <w:rPr>
-          <w:rFonts w:ascii="微软雅黑 Light" w:eastAsia="微软雅黑 Light" w:hAnsi="微软雅黑 Light" w:cs="宋体" w:hint="eastAsia"/>
+          <w:rFonts w:ascii="Times New Roman" w:eastAsia="微软雅黑 Light" w:hAnsi="Times New Roman" w:cs="Times New Roman"/>
           <w:kern w:val="0"/>
           <w:szCs w:val="21"/>
         </w:rPr>
@@ -25295,7 +25613,7 @@
       </w:r>
       <w:r>
         <w:rPr>
-          <w:rFonts w:ascii="微软雅黑 Light" w:eastAsia="微软雅黑 Light" w:hAnsi="微软雅黑 Light" w:cs="宋体" w:hint="eastAsia"/>
+          <w:rFonts w:ascii="Times New Roman" w:eastAsia="微软雅黑 Light" w:hAnsi="Times New Roman" w:cs="Times New Roman"/>
           <w:kern w:val="0"/>
           <w:szCs w:val="21"/>
         </w:rPr>
@@ -25307,9 +25625,1908 @@
         <w:widowControl/>
         <w:jc w:val="left"/>
         <w:rPr>
-          <w:rFonts w:ascii="微软雅黑 Light" w:eastAsia="微软雅黑 Light" w:hAnsi="微软雅黑 Light" w:cs="宋体"/>
-          <w:kern w:val="0"/>
-          <w:szCs w:val="21"/>
+          <w:rFonts w:ascii="Times New Roman" w:eastAsia="微软雅黑 Light" w:hAnsi="Times New Roman" w:cs="Times New Roman"/>
+          <w:kern w:val="0"/>
+          <w:szCs w:val="21"/>
+        </w:rPr>
+      </w:pPr>
+      <w:r>
+        <w:rPr>
+          <w:rFonts w:ascii="Times New Roman" w:eastAsia="微软雅黑 Light" w:hAnsi="Times New Roman" w:cs="Times New Roman"/>
+          <w:kern w:val="0"/>
+          <w:szCs w:val="21"/>
+        </w:rPr>
+        <w:lastRenderedPageBreak/>
+        <w:tab/>
+      </w:r>
+      <w:r>
+        <w:rPr>
+          <w:rFonts w:ascii="Times New Roman" w:eastAsia="微软雅黑 Light" w:hAnsi="Times New Roman" w:cs="Times New Roman"/>
+          <w:kern w:val="0"/>
+          <w:szCs w:val="21"/>
+        </w:rPr>
+        <w:t>一个</w:t>
+      </w:r>
+      <w:proofErr w:type="gramStart"/>
+      <w:r>
+        <w:rPr>
+          <w:rFonts w:ascii="Times New Roman" w:eastAsia="微软雅黑 Light" w:hAnsi="Times New Roman" w:cs="Times New Roman"/>
+          <w:kern w:val="0"/>
+          <w:szCs w:val="21"/>
+        </w:rPr>
+        <w:t>很</w:t>
+      </w:r>
+      <w:proofErr w:type="gramEnd"/>
+      <w:r>
+        <w:rPr>
+          <w:rFonts w:ascii="Times New Roman" w:eastAsia="微软雅黑 Light" w:hAnsi="Times New Roman" w:cs="Times New Roman"/>
+          <w:kern w:val="0"/>
+          <w:szCs w:val="21"/>
+        </w:rPr>
+        <w:t>经典的漫反射模型就是</w:t>
+      </w:r>
+      <w:r>
+        <w:rPr>
+          <w:rFonts w:ascii="Times New Roman" w:eastAsia="微软雅黑 Light" w:hAnsi="Times New Roman" w:cs="Times New Roman"/>
+          <w:kern w:val="0"/>
+          <w:szCs w:val="21"/>
+          <w:u w:val="single"/>
+        </w:rPr>
+        <w:t>[Tomas-Eric-Naty08]</w:t>
+      </w:r>
+      <w:r>
+        <w:rPr>
+          <w:rFonts w:ascii="Times New Roman" w:eastAsia="微软雅黑 Light" w:hAnsi="Times New Roman" w:cs="Times New Roman"/>
+          <w:kern w:val="0"/>
+          <w:szCs w:val="21"/>
+        </w:rPr>
+        <w:t>Lambertian</w:t>
+      </w:r>
+      <w:r>
+        <w:rPr>
+          <w:rFonts w:ascii="Times New Roman" w:eastAsia="微软雅黑 Light" w:hAnsi="Times New Roman" w:cs="Times New Roman"/>
+          <w:kern w:val="0"/>
+          <w:szCs w:val="21"/>
+        </w:rPr>
+        <w:t xml:space="preserve"> Reflection</w:t>
+      </w:r>
+      <w:r>
+        <w:rPr>
+          <w:rFonts w:ascii="Times New Roman" w:eastAsia="微软雅黑 Light" w:hAnsi="Times New Roman" w:cs="Times New Roman" w:hint="eastAsia"/>
+          <w:kern w:val="0"/>
+          <w:szCs w:val="21"/>
+        </w:rPr>
+        <w:t>，用了</w:t>
+      </w:r>
+      <w:proofErr w:type="gramStart"/>
+      <w:r>
+        <w:rPr>
+          <w:rFonts w:ascii="Times New Roman" w:eastAsia="微软雅黑 Light" w:hAnsi="Times New Roman" w:cs="Times New Roman" w:hint="eastAsia"/>
+          <w:kern w:val="0"/>
+          <w:szCs w:val="21"/>
+        </w:rPr>
+        <w:t>很</w:t>
+      </w:r>
+      <w:proofErr w:type="gramEnd"/>
+      <w:r>
+        <w:rPr>
+          <w:rFonts w:ascii="Times New Roman" w:eastAsia="微软雅黑 Light" w:hAnsi="Times New Roman" w:cs="Times New Roman" w:hint="eastAsia"/>
+          <w:kern w:val="0"/>
+          <w:szCs w:val="21"/>
+        </w:rPr>
+        <w:t>经典</w:t>
+      </w:r>
+      <w:r>
+        <w:rPr>
+          <w:rFonts w:ascii="Times New Roman" w:eastAsia="微软雅黑 Light" w:hAnsi="Times New Roman" w:cs="Times New Roman"/>
+          <w:kern w:val="0"/>
+          <w:szCs w:val="21"/>
+        </w:rPr>
+        <w:t>的</w:t>
+      </w:r>
+      <w:r>
+        <w:rPr>
+          <w:rFonts w:ascii="Times New Roman" w:eastAsia="微软雅黑 Light" w:hAnsi="Times New Roman" w:cs="Times New Roman"/>
+          <w:kern w:val="0"/>
+          <w:szCs w:val="21"/>
+        </w:rPr>
+        <w:t>Lambertian Cosine Law</w:t>
+      </w:r>
+      <w:r>
+        <w:rPr>
+          <w:rFonts w:ascii="Times New Roman" w:eastAsia="微软雅黑 Light" w:hAnsi="Times New Roman" w:cs="Times New Roman"/>
+          <w:kern w:val="0"/>
+          <w:szCs w:val="21"/>
+        </w:rPr>
+        <w:t>，</w:t>
+      </w:r>
+      <w:r>
+        <w:rPr>
+          <w:rFonts w:ascii="Times New Roman" w:eastAsia="微软雅黑 Light" w:hAnsi="Times New Roman" w:cs="Times New Roman"/>
+          <w:kern w:val="0"/>
+          <w:szCs w:val="21"/>
+        </w:rPr>
+        <w:t>即</w:t>
+      </w:r>
+      <w:r>
+        <w:rPr>
+          <w:rFonts w:ascii="Times New Roman" w:eastAsia="微软雅黑 Light" w:hAnsi="Times New Roman" w:cs="Times New Roman"/>
+          <w:kern w:val="0"/>
+          <w:szCs w:val="21"/>
+        </w:rPr>
+        <w:t>漫反射光</w:t>
+      </w:r>
+      <w:r>
+        <w:rPr>
+          <w:rFonts w:ascii="Times New Roman" w:eastAsia="微软雅黑 Light" w:hAnsi="Times New Roman" w:cs="Times New Roman"/>
+          <w:kern w:val="0"/>
+          <w:szCs w:val="21"/>
+        </w:rPr>
+        <w:t>强</w:t>
+      </w:r>
+      <w:r>
+        <w:rPr>
+          <w:rFonts w:ascii="Times New Roman" w:eastAsia="微软雅黑 Light" w:hAnsi="Times New Roman" w:cs="Times New Roman"/>
+          <w:kern w:val="0"/>
+          <w:szCs w:val="21"/>
+        </w:rPr>
+        <w:t>等于入射角余弦值</w:t>
+      </w:r>
+      <m:oMath>
+        <m:r>
+          <w:rPr>
+            <w:rFonts w:ascii="Cambria Math" w:eastAsia="微软雅黑 Light" w:hAnsi="Cambria Math" w:cs="Times New Roman"/>
+            <w:kern w:val="0"/>
+            <w:szCs w:val="21"/>
+          </w:rPr>
+          <m:t>(l⋅n)</m:t>
+        </m:r>
+      </m:oMath>
+      <w:r>
+        <w:rPr>
+          <w:rFonts w:ascii="Times New Roman" w:eastAsia="微软雅黑 Light" w:hAnsi="Times New Roman" w:cs="Times New Roman"/>
+          <w:kern w:val="0"/>
+          <w:szCs w:val="21"/>
+        </w:rPr>
+        <w:t>、</w:t>
+      </w:r>
+      <w:r>
+        <w:rPr>
+          <w:rFonts w:ascii="Times New Roman" w:eastAsia="微软雅黑 Light" w:hAnsi="Times New Roman" w:cs="Times New Roman"/>
+          <w:kern w:val="0"/>
+          <w:szCs w:val="21"/>
+        </w:rPr>
+        <w:t>漫反射颜色</w:t>
+      </w:r>
+      <m:oMath>
+        <m:r>
+          <w:rPr>
+            <w:rFonts w:ascii="Cambria Math" w:eastAsia="微软雅黑 Light" w:hAnsi="Cambria Math" w:cs="Times New Roman"/>
+            <w:kern w:val="0"/>
+            <w:szCs w:val="21"/>
+          </w:rPr>
+          <m:t>ρ</m:t>
+        </m:r>
+      </m:oMath>
+      <w:r>
+        <w:rPr>
+          <w:rFonts w:ascii="Times New Roman" w:eastAsia="微软雅黑 Light" w:hAnsi="Times New Roman" w:cs="Times New Roman"/>
+          <w:kern w:val="0"/>
+          <w:szCs w:val="21"/>
+        </w:rPr>
+        <w:t>、入射光强</w:t>
+      </w:r>
+      <m:oMath>
+        <m:sSub>
+          <m:sSubPr>
+            <m:ctrlPr>
+              <w:rPr>
+                <w:rFonts w:ascii="Cambria Math" w:eastAsia="微软雅黑 Light" w:hAnsi="Cambria Math" w:cs="Times New Roman"/>
+                <w:i/>
+                <w:kern w:val="0"/>
+                <w:szCs w:val="21"/>
+              </w:rPr>
+            </m:ctrlPr>
+          </m:sSubPr>
+          <m:e>
+            <m:r>
+              <w:rPr>
+                <w:rFonts w:ascii="Cambria Math" w:eastAsia="微软雅黑 Light" w:hAnsi="Cambria Math" w:cs="Times New Roman"/>
+                <w:kern w:val="0"/>
+                <w:szCs w:val="21"/>
+              </w:rPr>
+              <m:t>L</m:t>
+            </m:r>
+          </m:e>
+          <m:sub>
+            <m:r>
+              <w:rPr>
+                <w:rFonts w:ascii="Cambria Math" w:eastAsia="微软雅黑 Light" w:hAnsi="Cambria Math" w:cs="Times New Roman"/>
+                <w:kern w:val="0"/>
+                <w:szCs w:val="21"/>
+              </w:rPr>
+              <m:t>i</m:t>
+            </m:r>
+          </m:sub>
+        </m:sSub>
+      </m:oMath>
+      <w:r>
+        <w:rPr>
+          <w:rFonts w:ascii="Times New Roman" w:eastAsia="微软雅黑 Light" w:hAnsi="Times New Roman" w:cs="Times New Roman"/>
+          <w:kern w:val="0"/>
+          <w:szCs w:val="21"/>
+        </w:rPr>
+        <w:t>的乘积</w:t>
+      </w:r>
+      <w:r>
+        <w:rPr>
+          <w:rFonts w:ascii="Times New Roman" w:eastAsia="微软雅黑 Light" w:hAnsi="Times New Roman" w:cs="Times New Roman"/>
+          <w:kern w:val="0"/>
+          <w:szCs w:val="21"/>
+        </w:rPr>
+        <w:t>：</w:t>
+      </w:r>
+    </w:p>
+    <w:p>
+      <w:pPr>
+        <w:widowControl/>
+        <w:jc w:val="left"/>
+        <w:rPr>
+          <w:rFonts w:ascii="Times New Roman" w:eastAsia="微软雅黑 Light" w:hAnsi="Times New Roman" w:cs="Times New Roman"/>
+          <w:i/>
+          <w:kern w:val="0"/>
+          <w:szCs w:val="21"/>
+        </w:rPr>
+      </w:pPr>
+      <m:oMathPara>
+        <m:oMath>
+          <m:sSub>
+            <m:sSubPr>
+              <m:ctrlPr>
+                <w:rPr>
+                  <w:rFonts w:ascii="Cambria Math" w:eastAsia="微软雅黑 Light" w:hAnsi="Cambria Math" w:cs="Times New Roman"/>
+                  <w:i/>
+                  <w:kern w:val="0"/>
+                  <w:szCs w:val="21"/>
+                </w:rPr>
+              </m:ctrlPr>
+            </m:sSubPr>
+            <m:e>
+              <m:r>
+                <w:rPr>
+                  <w:rFonts w:ascii="Cambria Math" w:eastAsia="微软雅黑 Light" w:hAnsi="Cambria Math" w:cs="Times New Roman"/>
+                  <w:kern w:val="0"/>
+                  <w:szCs w:val="21"/>
+                </w:rPr>
+                <m:t>L</m:t>
+              </m:r>
+            </m:e>
+            <m:sub>
+              <m:r>
+                <w:rPr>
+                  <w:rFonts w:ascii="Cambria Math" w:eastAsia="微软雅黑 Light" w:hAnsi="Cambria Math" w:cs="Times New Roman"/>
+                  <w:kern w:val="0"/>
+                  <w:szCs w:val="21"/>
+                </w:rPr>
+                <m:t>o</m:t>
+              </m:r>
+            </m:sub>
+          </m:sSub>
+          <m:r>
+            <w:rPr>
+              <w:rFonts w:ascii="Cambria Math" w:eastAsia="微软雅黑 Light" w:hAnsi="Cambria Math" w:cs="Times New Roman"/>
+              <w:kern w:val="0"/>
+              <w:szCs w:val="21"/>
+            </w:rPr>
+            <m:t>=</m:t>
+          </m:r>
+          <m:d>
+            <m:dPr>
+              <m:ctrlPr>
+                <w:rPr>
+                  <w:rFonts w:ascii="Cambria Math" w:eastAsia="微软雅黑 Light" w:hAnsi="Cambria Math" w:cs="Times New Roman"/>
+                  <w:i/>
+                  <w:kern w:val="0"/>
+                  <w:szCs w:val="21"/>
+                </w:rPr>
+              </m:ctrlPr>
+            </m:dPr>
+            <m:e>
+              <m:r>
+                <w:rPr>
+                  <w:rFonts w:ascii="Cambria Math" w:eastAsia="微软雅黑 Light" w:hAnsi="Cambria Math" w:cs="Times New Roman"/>
+                  <w:kern w:val="0"/>
+                  <w:szCs w:val="21"/>
+                </w:rPr>
+                <m:t>l⋅n</m:t>
+              </m:r>
+            </m:e>
+          </m:d>
+          <m:r>
+            <w:rPr>
+              <w:rFonts w:ascii="Cambria Math" w:eastAsia="微软雅黑 Light" w:hAnsi="Cambria Math" w:cs="Times New Roman"/>
+              <w:kern w:val="0"/>
+              <w:szCs w:val="21"/>
+            </w:rPr>
+            <m:t>ρ</m:t>
+          </m:r>
+          <m:sSub>
+            <m:sSubPr>
+              <m:ctrlPr>
+                <w:rPr>
+                  <w:rFonts w:ascii="Cambria Math" w:eastAsia="微软雅黑 Light" w:hAnsi="Cambria Math" w:cs="Times New Roman"/>
+                  <w:i/>
+                  <w:kern w:val="0"/>
+                  <w:szCs w:val="21"/>
+                </w:rPr>
+              </m:ctrlPr>
+            </m:sSubPr>
+            <m:e>
+              <m:r>
+                <w:rPr>
+                  <w:rFonts w:ascii="Cambria Math" w:eastAsia="微软雅黑 Light" w:hAnsi="Cambria Math" w:cs="Times New Roman"/>
+                  <w:kern w:val="0"/>
+                  <w:szCs w:val="21"/>
+                </w:rPr>
+                <m:t>L</m:t>
+              </m:r>
+            </m:e>
+            <m:sub>
+              <m:r>
+                <w:rPr>
+                  <w:rFonts w:ascii="Cambria Math" w:eastAsia="微软雅黑 Light" w:hAnsi="Cambria Math" w:cs="Times New Roman"/>
+                  <w:kern w:val="0"/>
+                  <w:szCs w:val="21"/>
+                </w:rPr>
+                <m:t>i</m:t>
+              </m:r>
+            </m:sub>
+          </m:sSub>
+        </m:oMath>
+      </m:oMathPara>
+    </w:p>
+    <w:p>
+      <w:pPr>
+        <w:widowControl/>
+        <w:jc w:val="left"/>
+        <w:rPr>
+          <w:rFonts w:ascii="微软雅黑 Light" w:eastAsia="微软雅黑 Light" w:hAnsi="微软雅黑 Light" w:cs="Times New Roman"/>
+          <w:kern w:val="0"/>
+          <w:szCs w:val="21"/>
+        </w:rPr>
+      </w:pPr>
+      <w:r>
+        <w:rPr>
+          <w:rFonts w:ascii="微软雅黑 Light" w:eastAsia="微软雅黑 Light" w:hAnsi="微软雅黑 Light" w:cs="Times New Roman"/>
+          <w:kern w:val="0"/>
+          <w:szCs w:val="21"/>
+        </w:rPr>
+        <w:tab/>
+        <w:t>若要表示成BSDF</w:t>
+      </w:r>
+      <w:r>
+        <w:rPr>
+          <w:rFonts w:ascii="微软雅黑 Light" w:eastAsia="微软雅黑 Light" w:hAnsi="微软雅黑 Light" w:cs="Times New Roman"/>
+          <w:kern w:val="0"/>
+          <w:szCs w:val="21"/>
+        </w:rPr>
+        <w:t xml:space="preserve"> </w:t>
+      </w:r>
+      <m:oMath>
+        <m:sSub>
+          <m:sSubPr>
+            <m:ctrlPr>
+              <w:rPr>
+                <w:rFonts w:ascii="Cambria Math" w:eastAsia="微软雅黑 Light" w:hAnsi="Cambria Math" w:cs="Times New Roman"/>
+                <w:i/>
+                <w:szCs w:val="21"/>
+              </w:rPr>
+            </m:ctrlPr>
+          </m:sSubPr>
+          <m:e>
+            <m:r>
+              <w:rPr>
+                <w:rFonts w:ascii="Cambria Math" w:eastAsia="微软雅黑 Light" w:hAnsi="Cambria Math" w:cs="Times New Roman"/>
+                <w:szCs w:val="21"/>
+              </w:rPr>
+              <m:t>f</m:t>
+            </m:r>
+          </m:e>
+          <m:sub>
+            <m:r>
+              <w:rPr>
+                <w:rFonts w:ascii="Cambria Math" w:eastAsia="微软雅黑 Light" w:hAnsi="Cambria Math" w:cs="Times New Roman"/>
+                <w:szCs w:val="21"/>
+              </w:rPr>
+              <m:t>ultimate</m:t>
+            </m:r>
+          </m:sub>
+        </m:sSub>
+      </m:oMath>
+      <w:r>
+        <w:rPr>
+          <w:rFonts w:ascii="微软雅黑 Light" w:eastAsia="微软雅黑 Light" w:hAnsi="微软雅黑 Light" w:cs="Times New Roman"/>
+          <w:kern w:val="0"/>
+          <w:szCs w:val="21"/>
+        </w:rPr>
+        <w:t>里面的漫反射项，则Lambertian Reflection</w:t>
+      </w:r>
+      <w:r>
+        <w:rPr>
+          <w:rFonts w:ascii="微软雅黑 Light" w:eastAsia="微软雅黑 Light" w:hAnsi="微软雅黑 Light" w:cs="Times New Roman"/>
+          <w:kern w:val="0"/>
+          <w:szCs w:val="21"/>
+        </w:rPr>
+        <w:t>的BRDF及其缩放系数为：</w:t>
+      </w:r>
+    </w:p>
+    <w:p>
+      <w:pPr>
+        <w:widowControl/>
+        <w:jc w:val="left"/>
+        <w:rPr>
+          <w:rFonts w:ascii="微软雅黑 Light" w:eastAsia="微软雅黑 Light" w:hAnsi="微软雅黑 Light" w:cs="Times New Roman"/>
+          <w:i/>
+          <w:kern w:val="0"/>
+          <w:szCs w:val="21"/>
+        </w:rPr>
+      </w:pPr>
+      <m:oMathPara>
+        <m:oMath>
+          <m:sSub>
+            <m:sSubPr>
+              <m:ctrlPr>
+                <w:rPr>
+                  <w:rFonts w:ascii="Cambria Math" w:eastAsia="微软雅黑 Light" w:hAnsi="Cambria Math" w:cs="Times New Roman"/>
+                  <w:i/>
+                  <w:kern w:val="0"/>
+                  <w:szCs w:val="21"/>
+                </w:rPr>
+              </m:ctrlPr>
+            </m:sSubPr>
+            <m:e>
+              <m:r>
+                <w:rPr>
+                  <w:rFonts w:ascii="Cambria Math" w:eastAsia="微软雅黑 Light" w:hAnsi="Cambria Math" w:cs="Times New Roman"/>
+                  <w:kern w:val="0"/>
+                  <w:szCs w:val="21"/>
+                </w:rPr>
+                <m:t>f</m:t>
+              </m:r>
+            </m:e>
+            <m:sub>
+              <m:r>
+                <w:rPr>
+                  <w:rFonts w:ascii="Cambria Math" w:eastAsia="微软雅黑 Light" w:hAnsi="Cambria Math" w:cs="Times New Roman"/>
+                  <w:kern w:val="0"/>
+                  <w:szCs w:val="21"/>
+                </w:rPr>
+                <m:t>d</m:t>
+              </m:r>
+            </m:sub>
+          </m:sSub>
+          <m:r>
+            <m:rPr>
+              <m:sty m:val="p"/>
+            </m:rPr>
+            <w:rPr>
+              <w:rFonts w:ascii="Cambria Math" w:eastAsia="微软雅黑 Light" w:hAnsi="Cambria Math" w:cs="Times New Roman"/>
+              <w:kern w:val="0"/>
+              <w:szCs w:val="21"/>
+            </w:rPr>
+            <m:t>=</m:t>
+          </m:r>
+          <m:f>
+            <m:fPr>
+              <m:ctrlPr>
+                <w:rPr>
+                  <w:rFonts w:ascii="Cambria Math" w:eastAsia="微软雅黑 Light" w:hAnsi="Cambria Math" w:cs="Times New Roman"/>
+                  <w:kern w:val="0"/>
+                  <w:szCs w:val="21"/>
+                </w:rPr>
+              </m:ctrlPr>
+            </m:fPr>
+            <m:num>
+              <m:r>
+                <m:rPr>
+                  <m:sty m:val="p"/>
+                </m:rPr>
+                <w:rPr>
+                  <w:rFonts w:ascii="Cambria Math" w:eastAsia="微软雅黑 Light" w:hAnsi="Cambria Math" w:cs="Times New Roman"/>
+                  <w:kern w:val="0"/>
+                  <w:szCs w:val="21"/>
+                </w:rPr>
+                <m:t>1</m:t>
+              </m:r>
+            </m:num>
+            <m:den>
+              <m:r>
+                <w:rPr>
+                  <w:rFonts w:ascii="Cambria Math" w:eastAsia="微软雅黑 Light" w:hAnsi="Cambria Math" w:cs="Times New Roman"/>
+                  <w:kern w:val="0"/>
+                  <w:szCs w:val="21"/>
+                </w:rPr>
+                <m:t>π</m:t>
+              </m:r>
+            </m:den>
+          </m:f>
+          <m:r>
+            <m:rPr>
+              <m:sty m:val="p"/>
+            </m:rPr>
+            <w:rPr>
+              <w:rFonts w:ascii="Cambria Math" w:eastAsia="微软雅黑 Light" w:hAnsi="Cambria Math" w:cs="Times New Roman"/>
+              <w:kern w:val="0"/>
+              <w:szCs w:val="21"/>
+            </w:rPr>
+            <w:br/>
+          </m:r>
+        </m:oMath>
+        <m:oMath>
+          <m:sSub>
+            <m:sSubPr>
+              <m:ctrlPr>
+                <w:rPr>
+                  <w:rFonts w:ascii="Cambria Math" w:eastAsia="微软雅黑 Light" w:hAnsi="Cambria Math" w:cs="Times New Roman"/>
+                  <w:i/>
+                  <w:kern w:val="0"/>
+                  <w:szCs w:val="21"/>
+                </w:rPr>
+              </m:ctrlPr>
+            </m:sSubPr>
+            <m:e>
+              <m:r>
+                <w:rPr>
+                  <w:rFonts w:ascii="Cambria Math" w:eastAsia="微软雅黑 Light" w:hAnsi="Cambria Math" w:cs="Times New Roman"/>
+                  <w:kern w:val="0"/>
+                  <w:szCs w:val="21"/>
+                </w:rPr>
+                <m:t>k</m:t>
+              </m:r>
+            </m:e>
+            <m:sub>
+              <m:r>
+                <w:rPr>
+                  <w:rFonts w:ascii="Cambria Math" w:eastAsia="微软雅黑 Light" w:hAnsi="Cambria Math" w:cs="Times New Roman"/>
+                  <w:kern w:val="0"/>
+                  <w:szCs w:val="21"/>
+                </w:rPr>
+                <m:t>d</m:t>
+              </m:r>
+            </m:sub>
+          </m:sSub>
+          <m:r>
+            <w:rPr>
+              <w:rFonts w:ascii="Cambria Math" w:eastAsia="微软雅黑 Light" w:hAnsi="Cambria Math" w:cs="Times New Roman"/>
+              <w:kern w:val="0"/>
+              <w:szCs w:val="21"/>
+            </w:rPr>
+            <m:t>=ρ</m:t>
+          </m:r>
+        </m:oMath>
+      </m:oMathPara>
+    </w:p>
+    <w:p>
+      <w:pPr>
+        <w:widowControl/>
+        <w:jc w:val="left"/>
+        <w:rPr>
+          <w:rFonts w:ascii="Times New Roman" w:eastAsia="微软雅黑 Light" w:hAnsi="Times New Roman" w:cs="Times New Roman"/>
+          <w:kern w:val="0"/>
+          <w:szCs w:val="21"/>
+        </w:rPr>
+      </w:pPr>
+      <w:r>
+        <w:rPr>
+          <w:rFonts w:ascii="Times New Roman" w:eastAsia="微软雅黑 Light" w:hAnsi="Times New Roman" w:cs="Times New Roman"/>
+          <w:i/>
+          <w:kern w:val="0"/>
+          <w:szCs w:val="21"/>
+        </w:rPr>
+        <w:tab/>
+      </w:r>
+      <w:r>
+        <w:rPr>
+          <w:rFonts w:ascii="Times New Roman" w:eastAsia="微软雅黑 Light" w:hAnsi="Times New Roman" w:cs="Times New Roman"/>
+          <w:kern w:val="0"/>
+          <w:szCs w:val="21"/>
+        </w:rPr>
+        <w:t>虽然它从基于物理建模的角度来说是不可靠的</w:t>
+      </w:r>
+      <w:r>
+        <w:rPr>
+          <w:rFonts w:ascii="Times New Roman" w:eastAsia="微软雅黑 Light" w:hAnsi="Times New Roman" w:cs="Times New Roman"/>
+          <w:kern w:val="0"/>
+          <w:szCs w:val="21"/>
+        </w:rPr>
+        <w:t>，但是作为一种简单而经典的近似经验模型</w:t>
+      </w:r>
+      <w:r>
+        <w:rPr>
+          <w:rFonts w:ascii="Times New Roman" w:eastAsia="微软雅黑 Light" w:hAnsi="Times New Roman" w:cs="Times New Roman"/>
+          <w:kern w:val="0"/>
+          <w:szCs w:val="21"/>
+        </w:rPr>
+        <w:t>，它在游戏界里面使用了非常多年</w:t>
+      </w:r>
+      <w:r>
+        <w:rPr>
+          <w:rFonts w:ascii="Times New Roman" w:eastAsia="微软雅黑 Light" w:hAnsi="Times New Roman" w:cs="Times New Roman"/>
+          <w:kern w:val="0"/>
+          <w:szCs w:val="21"/>
+        </w:rPr>
+        <w:t>，</w:t>
+      </w:r>
+      <w:r>
+        <w:rPr>
+          <w:rFonts w:ascii="Times New Roman" w:eastAsia="微软雅黑 Light" w:hAnsi="Times New Roman" w:cs="Times New Roman"/>
+          <w:kern w:val="0"/>
+          <w:szCs w:val="21"/>
+        </w:rPr>
+        <w:t>直到现在仍然有非常多的应用在使用这个模型。</w:t>
+      </w:r>
+      <w:r>
+        <w:rPr>
+          <w:rFonts w:ascii="Times New Roman" w:eastAsia="微软雅黑 Light" w:hAnsi="Times New Roman" w:cs="Times New Roman" w:hint="eastAsia"/>
+          <w:kern w:val="0"/>
+          <w:szCs w:val="21"/>
+        </w:rPr>
+        <w:t>但</w:t>
+      </w:r>
+      <w:r>
+        <w:rPr>
+          <w:rFonts w:ascii="Times New Roman" w:eastAsia="微软雅黑 Light" w:hAnsi="Times New Roman" w:cs="Times New Roman" w:hint="eastAsia"/>
+          <w:kern w:val="0"/>
+          <w:szCs w:val="21"/>
+        </w:rPr>
+        <w:t>L</w:t>
+      </w:r>
+      <w:r>
+        <w:rPr>
+          <w:rFonts w:ascii="Times New Roman" w:eastAsia="微软雅黑 Light" w:hAnsi="Times New Roman" w:cs="Times New Roman"/>
+          <w:kern w:val="0"/>
+          <w:szCs w:val="21"/>
+        </w:rPr>
+        <w:t>ambertian</w:t>
+      </w:r>
+      <w:r>
+        <w:rPr>
+          <w:rFonts w:ascii="Times New Roman" w:eastAsia="微软雅黑 Light" w:hAnsi="Times New Roman" w:cs="Times New Roman" w:hint="eastAsia"/>
+          <w:kern w:val="0"/>
+          <w:szCs w:val="21"/>
+        </w:rPr>
+        <w:t>模型在边缘会显得</w:t>
+      </w:r>
+      <w:r>
+        <w:rPr>
+          <w:rFonts w:ascii="Times New Roman" w:eastAsia="微软雅黑 Light" w:hAnsi="Times New Roman" w:cs="Times New Roman" w:hint="eastAsia"/>
+          <w:kern w:val="0"/>
+          <w:szCs w:val="21"/>
+        </w:rPr>
+        <w:t>比较</w:t>
+      </w:r>
+      <w:r>
+        <w:rPr>
+          <w:rFonts w:ascii="Times New Roman" w:eastAsia="微软雅黑 Light" w:hAnsi="Times New Roman" w:cs="Times New Roman" w:hint="eastAsia"/>
+          <w:kern w:val="0"/>
+          <w:szCs w:val="21"/>
+        </w:rPr>
+        <w:t>暗</w:t>
+      </w:r>
+      <w:r>
+        <w:rPr>
+          <w:rFonts w:ascii="Times New Roman" w:eastAsia="微软雅黑 Light" w:hAnsi="Times New Roman" w:cs="Times New Roman" w:hint="eastAsia"/>
+          <w:kern w:val="0"/>
+          <w:szCs w:val="21"/>
+        </w:rPr>
+        <w:t>，跟现实世界有较大的差别。</w:t>
+      </w:r>
+      <w:r>
+        <w:rPr>
+          <w:rFonts w:ascii="Times New Roman" w:eastAsia="微软雅黑 Light" w:hAnsi="Times New Roman" w:cs="Times New Roman" w:hint="eastAsia"/>
+          <w:kern w:val="0"/>
+          <w:szCs w:val="21"/>
+        </w:rPr>
+        <w:t>为了改善边缘暗部的问题，</w:t>
+      </w:r>
+      <w:r>
+        <w:rPr>
+          <w:rFonts w:ascii="Times New Roman" w:eastAsia="微软雅黑 Light" w:hAnsi="Times New Roman" w:cs="Times New Roman" w:hint="eastAsia"/>
+          <w:kern w:val="0"/>
+          <w:szCs w:val="21"/>
+        </w:rPr>
+        <w:t>D</w:t>
+      </w:r>
+      <w:r>
+        <w:rPr>
+          <w:rFonts w:ascii="Times New Roman" w:eastAsia="微软雅黑 Light" w:hAnsi="Times New Roman" w:cs="Times New Roman"/>
+          <w:kern w:val="0"/>
+          <w:szCs w:val="21"/>
+        </w:rPr>
+        <w:t>isney</w:t>
+      </w:r>
+      <w:r>
+        <w:rPr>
+          <w:rFonts w:ascii="Times New Roman" w:eastAsia="微软雅黑 Light" w:hAnsi="Times New Roman" w:cs="Times New Roman" w:hint="eastAsia"/>
+          <w:kern w:val="0"/>
+          <w:szCs w:val="21"/>
+        </w:rPr>
+        <w:t>提出了</w:t>
+      </w:r>
+      <w:r>
+        <w:rPr>
+          <w:rFonts w:ascii="Times New Roman" w:eastAsia="微软雅黑 Light" w:hAnsi="Times New Roman" w:cs="Times New Roman"/>
+          <w:kern w:val="0"/>
+          <w:szCs w:val="21"/>
+        </w:rPr>
+        <w:t>一个</w:t>
+      </w:r>
+      <w:r>
+        <w:rPr>
+          <w:rFonts w:ascii="Times New Roman" w:eastAsia="微软雅黑 Light" w:hAnsi="Times New Roman" w:cs="Times New Roman"/>
+          <w:kern w:val="0"/>
+          <w:szCs w:val="21"/>
+        </w:rPr>
+        <w:t>更加高级的</w:t>
+      </w:r>
+      <w:r>
+        <w:rPr>
+          <w:rFonts w:ascii="Times New Roman" w:eastAsia="微软雅黑 Light" w:hAnsi="Times New Roman" w:cs="Times New Roman"/>
+          <w:kern w:val="0"/>
+          <w:szCs w:val="21"/>
+        </w:rPr>
+        <w:t>、结合了</w:t>
+      </w:r>
+      <w:r>
+        <w:rPr>
+          <w:rFonts w:ascii="Times New Roman" w:eastAsia="微软雅黑 Light" w:hAnsi="Times New Roman" w:cs="Times New Roman"/>
+          <w:kern w:val="0"/>
+          <w:szCs w:val="21"/>
+        </w:rPr>
+        <w:t>物理原则与美术表现的</w:t>
+      </w:r>
+      <w:r>
+        <w:rPr>
+          <w:rFonts w:ascii="Times New Roman" w:eastAsia="微软雅黑 Light" w:hAnsi="Times New Roman" w:cs="Times New Roman" w:hint="eastAsia"/>
+          <w:kern w:val="0"/>
+          <w:szCs w:val="21"/>
+        </w:rPr>
+        <w:t>经验</w:t>
+      </w:r>
+      <w:r>
+        <w:rPr>
+          <w:rFonts w:ascii="Times New Roman" w:eastAsia="微软雅黑 Light" w:hAnsi="Times New Roman" w:cs="Times New Roman"/>
+          <w:kern w:val="0"/>
+          <w:szCs w:val="21"/>
+        </w:rPr>
+        <w:t>漫反射模型：</w:t>
+      </w:r>
+      <w:r>
+        <w:rPr>
+          <w:rFonts w:ascii="Times New Roman" w:eastAsia="微软雅黑 Light" w:hAnsi="Times New Roman" w:cs="Times New Roman"/>
+          <w:kern w:val="0"/>
+          <w:szCs w:val="21"/>
+          <w:u w:val="single"/>
+        </w:rPr>
+        <w:t>[Burley12]</w:t>
+      </w:r>
+      <w:proofErr w:type="gramStart"/>
+      <w:r>
+        <w:rPr>
+          <w:rFonts w:ascii="Times New Roman" w:eastAsia="微软雅黑 Light" w:hAnsi="Times New Roman" w:cs="Times New Roman"/>
+          <w:kern w:val="0"/>
+          <w:szCs w:val="21"/>
+        </w:rPr>
+        <w:t>迪</w:t>
+      </w:r>
+      <w:proofErr w:type="gramEnd"/>
+      <w:r>
+        <w:rPr>
+          <w:rFonts w:ascii="Times New Roman" w:eastAsia="微软雅黑 Light" w:hAnsi="Times New Roman" w:cs="Times New Roman"/>
+          <w:kern w:val="0"/>
+          <w:szCs w:val="21"/>
+        </w:rPr>
+        <w:t>士尼漫反射</w:t>
+      </w:r>
+      <w:r>
+        <w:rPr>
+          <w:rFonts w:ascii="Times New Roman" w:eastAsia="微软雅黑 Light" w:hAnsi="Times New Roman" w:cs="Times New Roman"/>
+          <w:kern w:val="0"/>
+          <w:szCs w:val="21"/>
+          <w:u w:val="single"/>
+        </w:rPr>
+        <w:t>(</w:t>
+      </w:r>
+      <w:r>
+        <w:rPr>
+          <w:rFonts w:ascii="Times New Roman" w:eastAsia="微软雅黑 Light" w:hAnsi="Times New Roman" w:cs="Times New Roman"/>
+          <w:kern w:val="0"/>
+          <w:szCs w:val="21"/>
+        </w:rPr>
+        <w:t>Disney Diffus</w:t>
+      </w:r>
+      <w:r>
+        <w:rPr>
+          <w:rFonts w:ascii="Times New Roman" w:eastAsia="微软雅黑 Light" w:hAnsi="Times New Roman" w:cs="Times New Roman"/>
+          <w:kern w:val="0"/>
+          <w:szCs w:val="21"/>
+        </w:rPr>
+        <w:t>e</w:t>
+      </w:r>
+      <w:r>
+        <w:rPr>
+          <w:rFonts w:ascii="Times New Roman" w:eastAsia="微软雅黑 Light" w:hAnsi="Times New Roman" w:cs="Times New Roman"/>
+          <w:kern w:val="0"/>
+          <w:szCs w:val="21"/>
+        </w:rPr>
+        <w:t>)</w:t>
+      </w:r>
+      <w:r>
+        <w:rPr>
+          <w:rFonts w:ascii="Times New Roman" w:eastAsia="微软雅黑 Light" w:hAnsi="Times New Roman" w:cs="Times New Roman"/>
+          <w:kern w:val="0"/>
+          <w:szCs w:val="21"/>
+        </w:rPr>
+        <w:t>。</w:t>
+      </w:r>
+      <w:r>
+        <w:rPr>
+          <w:rFonts w:ascii="Times New Roman" w:eastAsia="微软雅黑 Light" w:hAnsi="Times New Roman" w:cs="Times New Roman"/>
+          <w:kern w:val="0"/>
+          <w:szCs w:val="21"/>
+        </w:rPr>
+        <w:t>Disney</w:t>
+      </w:r>
+      <w:r>
+        <w:rPr>
+          <w:rFonts w:ascii="Times New Roman" w:eastAsia="微软雅黑 Light" w:hAnsi="Times New Roman" w:cs="Times New Roman"/>
+          <w:kern w:val="0"/>
+          <w:szCs w:val="21"/>
+        </w:rPr>
+        <w:t>在</w:t>
+      </w:r>
+      <w:r>
+        <w:rPr>
+          <w:rFonts w:ascii="Times New Roman" w:eastAsia="微软雅黑 Light" w:hAnsi="Times New Roman" w:cs="Times New Roman"/>
+          <w:kern w:val="0"/>
+          <w:szCs w:val="21"/>
+        </w:rPr>
+        <w:t>SIGGRAPH 2012</w:t>
+      </w:r>
+      <w:r>
+        <w:rPr>
+          <w:rFonts w:ascii="Times New Roman" w:eastAsia="微软雅黑 Light" w:hAnsi="Times New Roman" w:cs="Times New Roman"/>
+          <w:kern w:val="0"/>
+          <w:szCs w:val="21"/>
+        </w:rPr>
+        <w:t>的课程中</w:t>
+      </w:r>
+      <w:r>
+        <w:rPr>
+          <w:rFonts w:ascii="Times New Roman" w:eastAsia="微软雅黑 Light" w:hAnsi="Times New Roman" w:cs="Times New Roman"/>
+          <w:kern w:val="0"/>
+          <w:szCs w:val="21"/>
+        </w:rPr>
+        <w:t>介绍</w:t>
+      </w:r>
+      <w:r>
+        <w:rPr>
+          <w:rFonts w:ascii="Times New Roman" w:eastAsia="微软雅黑 Light" w:hAnsi="Times New Roman" w:cs="Times New Roman"/>
+          <w:kern w:val="0"/>
+          <w:szCs w:val="21"/>
+        </w:rPr>
+        <w:t>他们</w:t>
+      </w:r>
+      <w:r>
+        <w:rPr>
+          <w:rFonts w:ascii="Times New Roman" w:eastAsia="微软雅黑 Light" w:hAnsi="Times New Roman" w:cs="Times New Roman"/>
+          <w:kern w:val="0"/>
+          <w:szCs w:val="21"/>
+        </w:rPr>
+        <w:t>正在使用的</w:t>
+      </w:r>
+      <w:r>
+        <w:rPr>
+          <w:rFonts w:ascii="Times New Roman" w:eastAsia="微软雅黑 Light" w:hAnsi="Times New Roman" w:cs="Times New Roman"/>
+          <w:kern w:val="0"/>
+          <w:szCs w:val="21"/>
+        </w:rPr>
+        <w:t>漫反射模型：</w:t>
+      </w:r>
+      <m:oMath>
+        <m:r>
+          <m:rPr>
+            <m:sty m:val="p"/>
+          </m:rPr>
+          <w:rPr>
+            <w:rFonts w:ascii="Cambria Math" w:eastAsia="微软雅黑 Light" w:hAnsi="Cambria Math" w:cs="Times New Roman"/>
+            <w:kern w:val="0"/>
+            <w:szCs w:val="21"/>
+          </w:rPr>
+          <w:br/>
+        </m:r>
+      </m:oMath>
+      <m:oMathPara>
+        <m:oMath>
+          <m:sSub>
+            <m:sSubPr>
+              <m:ctrlPr>
+                <w:rPr>
+                  <w:rFonts w:ascii="Cambria Math" w:eastAsia="微软雅黑 Light" w:hAnsi="Cambria Math" w:cs="Times New Roman"/>
+                  <w:i/>
+                  <w:kern w:val="0"/>
+                  <w:szCs w:val="21"/>
+                </w:rPr>
+              </m:ctrlPr>
+            </m:sSubPr>
+            <m:e>
+              <m:r>
+                <w:rPr>
+                  <w:rFonts w:ascii="Cambria Math" w:eastAsia="微软雅黑 Light" w:hAnsi="Cambria Math" w:cs="Times New Roman"/>
+                  <w:kern w:val="0"/>
+                  <w:szCs w:val="21"/>
+                </w:rPr>
+                <m:t>f</m:t>
+              </m:r>
+            </m:e>
+            <m:sub>
+              <m:r>
+                <w:rPr>
+                  <w:rFonts w:ascii="Cambria Math" w:eastAsia="微软雅黑 Light" w:hAnsi="Cambria Math" w:cs="Times New Roman"/>
+                  <w:kern w:val="0"/>
+                  <w:szCs w:val="21"/>
+                </w:rPr>
+                <m:t>d</m:t>
+              </m:r>
+            </m:sub>
+          </m:sSub>
+          <m:r>
+            <m:rPr>
+              <m:sty m:val="p"/>
+            </m:rPr>
+            <w:rPr>
+              <w:rFonts w:ascii="Cambria Math" w:eastAsia="微软雅黑 Light" w:hAnsi="Cambria Math" w:cs="Times New Roman"/>
+              <w:kern w:val="0"/>
+              <w:szCs w:val="21"/>
+            </w:rPr>
+            <m:t>=</m:t>
+          </m:r>
+          <m:f>
+            <m:fPr>
+              <m:ctrlPr>
+                <w:rPr>
+                  <w:rFonts w:ascii="Cambria Math" w:eastAsia="微软雅黑 Light" w:hAnsi="Cambria Math" w:cs="Times New Roman"/>
+                  <w:i/>
+                  <w:kern w:val="0"/>
+                  <w:szCs w:val="21"/>
+                </w:rPr>
+              </m:ctrlPr>
+            </m:fPr>
+            <m:num>
+              <m:r>
+                <w:rPr>
+                  <w:rFonts w:ascii="Cambria Math" w:eastAsia="微软雅黑 Light" w:hAnsi="Cambria Math" w:cs="Times New Roman"/>
+                  <w:kern w:val="0"/>
+                  <w:szCs w:val="21"/>
+                </w:rPr>
+                <m:t>ρ</m:t>
+              </m:r>
+            </m:num>
+            <m:den>
+              <m:r>
+                <w:rPr>
+                  <w:rFonts w:ascii="Cambria Math" w:eastAsia="微软雅黑 Light" w:hAnsi="Cambria Math" w:cs="Times New Roman"/>
+                  <w:kern w:val="0"/>
+                  <w:szCs w:val="21"/>
+                </w:rPr>
+                <m:t>π</m:t>
+              </m:r>
+            </m:den>
+          </m:f>
+          <m:d>
+            <m:dPr>
+              <m:ctrlPr>
+                <w:rPr>
+                  <w:rFonts w:ascii="Cambria Math" w:eastAsia="微软雅黑 Light" w:hAnsi="Cambria Math" w:cs="Times New Roman"/>
+                  <w:i/>
+                  <w:kern w:val="0"/>
+                  <w:szCs w:val="21"/>
+                </w:rPr>
+              </m:ctrlPr>
+            </m:dPr>
+            <m:e>
+              <m:r>
+                <w:rPr>
+                  <w:rFonts w:ascii="Cambria Math" w:eastAsia="微软雅黑 Light" w:hAnsi="Cambria Math" w:cs="Times New Roman"/>
+                  <w:kern w:val="0"/>
+                  <w:szCs w:val="21"/>
+                </w:rPr>
+                <m:t>1+</m:t>
+              </m:r>
+              <m:d>
+                <m:dPr>
+                  <m:ctrlPr>
+                    <w:rPr>
+                      <w:rFonts w:ascii="Cambria Math" w:eastAsia="微软雅黑 Light" w:hAnsi="Cambria Math" w:cs="Times New Roman"/>
+                      <w:i/>
+                      <w:kern w:val="0"/>
+                      <w:szCs w:val="21"/>
+                    </w:rPr>
+                  </m:ctrlPr>
+                </m:dPr>
+                <m:e>
+                  <m:sSub>
+                    <m:sSubPr>
+                      <m:ctrlPr>
+                        <w:rPr>
+                          <w:rFonts w:ascii="Cambria Math" w:eastAsia="微软雅黑 Light" w:hAnsi="Cambria Math" w:cs="Times New Roman"/>
+                          <w:i/>
+                          <w:kern w:val="0"/>
+                          <w:szCs w:val="21"/>
+                        </w:rPr>
+                      </m:ctrlPr>
+                    </m:sSubPr>
+                    <m:e>
+                      <m:r>
+                        <w:rPr>
+                          <w:rFonts w:ascii="Cambria Math" w:eastAsia="微软雅黑 Light" w:hAnsi="Cambria Math" w:cs="Times New Roman"/>
+                          <w:kern w:val="0"/>
+                          <w:szCs w:val="21"/>
+                        </w:rPr>
+                        <m:t>F</m:t>
+                      </m:r>
+                    </m:e>
+                    <m:sub>
+                      <m:r>
+                        <w:rPr>
+                          <w:rFonts w:ascii="Cambria Math" w:eastAsia="微软雅黑 Light" w:hAnsi="Cambria Math" w:cs="Times New Roman"/>
+                          <w:kern w:val="0"/>
+                          <w:szCs w:val="21"/>
+                        </w:rPr>
+                        <m:t>D90</m:t>
+                      </m:r>
+                    </m:sub>
+                  </m:sSub>
+                  <m:r>
+                    <w:rPr>
+                      <w:rFonts w:ascii="Cambria Math" w:eastAsia="微软雅黑 Light" w:hAnsi="Cambria Math" w:cs="Times New Roman"/>
+                      <w:kern w:val="0"/>
+                      <w:szCs w:val="21"/>
+                    </w:rPr>
+                    <m:t>-1</m:t>
+                  </m:r>
+                </m:e>
+              </m:d>
+              <m:sSup>
+                <m:sSupPr>
+                  <m:ctrlPr>
+                    <w:rPr>
+                      <w:rFonts w:ascii="Cambria Math" w:eastAsia="微软雅黑 Light" w:hAnsi="Cambria Math" w:cs="Times New Roman"/>
+                      <w:i/>
+                      <w:kern w:val="0"/>
+                      <w:szCs w:val="21"/>
+                    </w:rPr>
+                  </m:ctrlPr>
+                </m:sSupPr>
+                <m:e>
+                  <m:d>
+                    <m:dPr>
+                      <m:ctrlPr>
+                        <w:rPr>
+                          <w:rFonts w:ascii="Cambria Math" w:eastAsia="微软雅黑 Light" w:hAnsi="Cambria Math" w:cs="Times New Roman"/>
+                          <w:i/>
+                          <w:kern w:val="0"/>
+                          <w:szCs w:val="21"/>
+                        </w:rPr>
+                      </m:ctrlPr>
+                    </m:dPr>
+                    <m:e>
+                      <m:r>
+                        <w:rPr>
+                          <w:rFonts w:ascii="Cambria Math" w:eastAsia="微软雅黑 Light" w:hAnsi="Cambria Math" w:cs="Times New Roman"/>
+                          <w:kern w:val="0"/>
+                          <w:szCs w:val="21"/>
+                        </w:rPr>
+                        <m:t>1-</m:t>
+                      </m:r>
+                      <m:d>
+                        <m:dPr>
+                          <m:ctrlPr>
+                            <w:rPr>
+                              <w:rFonts w:ascii="Cambria Math" w:eastAsia="微软雅黑 Light" w:hAnsi="Cambria Math" w:cs="Times New Roman"/>
+                              <w:i/>
+                              <w:kern w:val="0"/>
+                              <w:szCs w:val="21"/>
+                            </w:rPr>
+                          </m:ctrlPr>
+                        </m:dPr>
+                        <m:e>
+                          <m:r>
+                            <w:rPr>
+                              <w:rFonts w:ascii="Cambria Math" w:eastAsia="微软雅黑 Light" w:hAnsi="Cambria Math" w:cs="Times New Roman"/>
+                              <w:kern w:val="0"/>
+                              <w:szCs w:val="21"/>
+                            </w:rPr>
+                            <m:t>l⋅n</m:t>
+                          </m:r>
+                        </m:e>
+                      </m:d>
+                    </m:e>
+                  </m:d>
+                </m:e>
+                <m:sup>
+                  <m:r>
+                    <w:rPr>
+                      <w:rFonts w:ascii="Cambria Math" w:eastAsia="微软雅黑 Light" w:hAnsi="Cambria Math" w:cs="Times New Roman"/>
+                      <w:kern w:val="0"/>
+                      <w:szCs w:val="21"/>
+                    </w:rPr>
+                    <m:t>5</m:t>
+                  </m:r>
+                </m:sup>
+              </m:sSup>
+            </m:e>
+          </m:d>
+          <m:d>
+            <m:dPr>
+              <m:ctrlPr>
+                <w:rPr>
+                  <w:rFonts w:ascii="Cambria Math" w:eastAsia="微软雅黑 Light" w:hAnsi="Cambria Math" w:cs="Times New Roman"/>
+                  <w:i/>
+                  <w:kern w:val="0"/>
+                  <w:szCs w:val="21"/>
+                </w:rPr>
+              </m:ctrlPr>
+            </m:dPr>
+            <m:e>
+              <m:d>
+                <m:dPr>
+                  <m:ctrlPr>
+                    <w:rPr>
+                      <w:rFonts w:ascii="Cambria Math" w:eastAsia="微软雅黑 Light" w:hAnsi="Cambria Math" w:cs="Times New Roman"/>
+                      <w:i/>
+                      <w:kern w:val="0"/>
+                      <w:szCs w:val="21"/>
+                    </w:rPr>
+                  </m:ctrlPr>
+                </m:dPr>
+                <m:e>
+                  <m:r>
+                    <w:rPr>
+                      <w:rFonts w:ascii="Cambria Math" w:eastAsia="微软雅黑 Light" w:hAnsi="Cambria Math" w:cs="Times New Roman"/>
+                      <w:kern w:val="0"/>
+                      <w:szCs w:val="21"/>
+                    </w:rPr>
+                    <m:t>1+</m:t>
+                  </m:r>
+                  <m:d>
+                    <m:dPr>
+                      <m:ctrlPr>
+                        <w:rPr>
+                          <w:rFonts w:ascii="Cambria Math" w:eastAsia="微软雅黑 Light" w:hAnsi="Cambria Math" w:cs="Times New Roman"/>
+                          <w:i/>
+                          <w:kern w:val="0"/>
+                          <w:szCs w:val="21"/>
+                        </w:rPr>
+                      </m:ctrlPr>
+                    </m:dPr>
+                    <m:e>
+                      <m:sSub>
+                        <m:sSubPr>
+                          <m:ctrlPr>
+                            <w:rPr>
+                              <w:rFonts w:ascii="Cambria Math" w:eastAsia="微软雅黑 Light" w:hAnsi="Cambria Math" w:cs="Times New Roman"/>
+                              <w:i/>
+                              <w:kern w:val="0"/>
+                              <w:szCs w:val="21"/>
+                            </w:rPr>
+                          </m:ctrlPr>
+                        </m:sSubPr>
+                        <m:e>
+                          <m:r>
+                            <w:rPr>
+                              <w:rFonts w:ascii="Cambria Math" w:eastAsia="微软雅黑 Light" w:hAnsi="Cambria Math" w:cs="Times New Roman"/>
+                              <w:kern w:val="0"/>
+                              <w:szCs w:val="21"/>
+                            </w:rPr>
+                            <m:t>F</m:t>
+                          </m:r>
+                        </m:e>
+                        <m:sub>
+                          <m:r>
+                            <w:rPr>
+                              <w:rFonts w:ascii="Cambria Math" w:eastAsia="微软雅黑 Light" w:hAnsi="Cambria Math" w:cs="Times New Roman"/>
+                              <w:kern w:val="0"/>
+                              <w:szCs w:val="21"/>
+                            </w:rPr>
+                            <m:t>D90</m:t>
+                          </m:r>
+                        </m:sub>
+                      </m:sSub>
+                      <m:r>
+                        <w:rPr>
+                          <w:rFonts w:ascii="Cambria Math" w:eastAsia="微软雅黑 Light" w:hAnsi="Cambria Math" w:cs="Times New Roman"/>
+                          <w:kern w:val="0"/>
+                          <w:szCs w:val="21"/>
+                        </w:rPr>
+                        <m:t>-1</m:t>
+                      </m:r>
+                    </m:e>
+                  </m:d>
+                  <m:sSup>
+                    <m:sSupPr>
+                      <m:ctrlPr>
+                        <w:rPr>
+                          <w:rFonts w:ascii="Cambria Math" w:eastAsia="微软雅黑 Light" w:hAnsi="Cambria Math" w:cs="Times New Roman"/>
+                          <w:i/>
+                          <w:kern w:val="0"/>
+                          <w:szCs w:val="21"/>
+                        </w:rPr>
+                      </m:ctrlPr>
+                    </m:sSupPr>
+                    <m:e>
+                      <m:d>
+                        <m:dPr>
+                          <m:ctrlPr>
+                            <w:rPr>
+                              <w:rFonts w:ascii="Cambria Math" w:eastAsia="微软雅黑 Light" w:hAnsi="Cambria Math" w:cs="Times New Roman"/>
+                              <w:i/>
+                              <w:kern w:val="0"/>
+                              <w:szCs w:val="21"/>
+                            </w:rPr>
+                          </m:ctrlPr>
+                        </m:dPr>
+                        <m:e>
+                          <m:r>
+                            <w:rPr>
+                              <w:rFonts w:ascii="Cambria Math" w:eastAsia="微软雅黑 Light" w:hAnsi="Cambria Math" w:cs="Times New Roman"/>
+                              <w:kern w:val="0"/>
+                              <w:szCs w:val="21"/>
+                            </w:rPr>
+                            <m:t>1-</m:t>
+                          </m:r>
+                          <m:d>
+                            <m:dPr>
+                              <m:ctrlPr>
+                                <w:rPr>
+                                  <w:rFonts w:ascii="Cambria Math" w:eastAsia="微软雅黑 Light" w:hAnsi="Cambria Math" w:cs="Times New Roman"/>
+                                  <w:i/>
+                                  <w:kern w:val="0"/>
+                                  <w:szCs w:val="21"/>
+                                </w:rPr>
+                              </m:ctrlPr>
+                            </m:dPr>
+                            <m:e>
+                              <m:r>
+                                <w:rPr>
+                                  <w:rFonts w:ascii="Cambria Math" w:eastAsia="微软雅黑 Light" w:hAnsi="Cambria Math" w:cs="Times New Roman"/>
+                                  <w:kern w:val="0"/>
+                                  <w:szCs w:val="21"/>
+                                </w:rPr>
+                                <m:t>v⋅n</m:t>
+                              </m:r>
+                            </m:e>
+                          </m:d>
+                        </m:e>
+                      </m:d>
+                    </m:e>
+                    <m:sup>
+                      <m:r>
+                        <w:rPr>
+                          <w:rFonts w:ascii="Cambria Math" w:eastAsia="微软雅黑 Light" w:hAnsi="Cambria Math" w:cs="Times New Roman"/>
+                          <w:kern w:val="0"/>
+                          <w:szCs w:val="21"/>
+                        </w:rPr>
+                        <m:t>5</m:t>
+                      </m:r>
+                    </m:sup>
+                  </m:sSup>
+                </m:e>
+              </m:d>
+            </m:e>
+          </m:d>
+        </m:oMath>
+      </m:oMathPara>
+    </w:p>
+    <w:p>
+      <w:pPr>
+        <w:widowControl/>
+        <w:ind w:firstLine="420"/>
+        <w:jc w:val="left"/>
+        <w:rPr>
+          <w:rFonts w:ascii="Times New Roman" w:eastAsia="微软雅黑 Light" w:hAnsi="Times New Roman" w:cs="Times New Roman"/>
+          <w:kern w:val="0"/>
+          <w:szCs w:val="21"/>
+        </w:rPr>
+      </w:pPr>
+      <w:r>
+        <w:rPr>
+          <w:rFonts w:ascii="Times New Roman" w:eastAsia="微软雅黑 Light" w:hAnsi="Times New Roman" w:cs="Times New Roman"/>
+          <w:kern w:val="0"/>
+          <w:szCs w:val="21"/>
+        </w:rPr>
+        <w:t>其中：</w:t>
+      </w:r>
+      <w:r>
+        <w:rPr>
+          <w:rFonts w:ascii="Times New Roman" w:eastAsia="微软雅黑 Light" w:hAnsi="Times New Roman" w:cs="Times New Roman"/>
+          <w:kern w:val="0"/>
+          <w:szCs w:val="21"/>
+        </w:rPr>
+        <w:br/>
+      </w:r>
+      <m:oMathPara>
+        <m:oMath>
+          <m:sSub>
+            <m:sSubPr>
+              <m:ctrlPr>
+                <w:rPr>
+                  <w:rFonts w:ascii="Cambria Math" w:eastAsia="微软雅黑 Light" w:hAnsi="Cambria Math" w:cs="Times New Roman"/>
+                  <w:kern w:val="0"/>
+                  <w:szCs w:val="21"/>
+                </w:rPr>
+              </m:ctrlPr>
+            </m:sSubPr>
+            <m:e>
+              <m:r>
+                <m:rPr>
+                  <m:sty m:val="p"/>
+                </m:rPr>
+                <w:rPr>
+                  <w:rFonts w:ascii="Cambria Math" w:eastAsia="微软雅黑 Light" w:hAnsi="Cambria Math" w:cs="Times New Roman"/>
+                  <w:kern w:val="0"/>
+                  <w:szCs w:val="21"/>
+                </w:rPr>
+                <m:t>F</m:t>
+              </m:r>
+            </m:e>
+            <m:sub>
+              <m:r>
+                <m:rPr>
+                  <m:sty m:val="p"/>
+                </m:rPr>
+                <w:rPr>
+                  <w:rFonts w:ascii="Cambria Math" w:eastAsia="微软雅黑 Light" w:hAnsi="Cambria Math" w:cs="Times New Roman"/>
+                  <w:kern w:val="0"/>
+                  <w:szCs w:val="21"/>
+                </w:rPr>
+                <m:t>D90</m:t>
+              </m:r>
+            </m:sub>
+          </m:sSub>
+          <m:r>
+            <w:rPr>
+              <w:rFonts w:ascii="Cambria Math" w:eastAsia="微软雅黑 Light" w:hAnsi="Cambria Math" w:cs="Times New Roman"/>
+              <w:kern w:val="0"/>
+              <w:szCs w:val="21"/>
+            </w:rPr>
+            <m:t>=</m:t>
+          </m:r>
+          <m:r>
+            <w:rPr>
+              <w:rFonts w:ascii="Cambria Math" w:eastAsia="微软雅黑 Light" w:hAnsi="Cambria Math" w:cs="Times New Roman"/>
+              <w:kern w:val="0"/>
+              <w:szCs w:val="21"/>
+            </w:rPr>
+            <m:t>0.5+</m:t>
+          </m:r>
+          <m:r>
+            <w:rPr>
+              <w:rFonts w:ascii="Cambria Math" w:eastAsia="微软雅黑 Light" w:hAnsi="Cambria Math" w:cs="Times New Roman"/>
+              <w:kern w:val="0"/>
+              <w:szCs w:val="21"/>
+            </w:rPr>
+            <m:t>2α</m:t>
+          </m:r>
+          <m:func>
+            <m:funcPr>
+              <m:ctrlPr>
+                <w:rPr>
+                  <w:rFonts w:ascii="Cambria Math" w:eastAsia="微软雅黑 Light" w:hAnsi="Cambria Math" w:cs="Times New Roman"/>
+                  <w:i/>
+                  <w:kern w:val="0"/>
+                  <w:szCs w:val="21"/>
+                </w:rPr>
+              </m:ctrlPr>
+            </m:funcPr>
+            <m:fName>
+              <m:sSup>
+                <m:sSupPr>
+                  <m:ctrlPr>
+                    <w:rPr>
+                      <w:rFonts w:ascii="Cambria Math" w:eastAsia="微软雅黑 Light" w:hAnsi="Cambria Math" w:cs="Times New Roman"/>
+                      <w:i/>
+                      <w:kern w:val="0"/>
+                      <w:szCs w:val="21"/>
+                    </w:rPr>
+                  </m:ctrlPr>
+                </m:sSupPr>
+                <m:e>
+                  <m:r>
+                    <m:rPr>
+                      <m:sty m:val="p"/>
+                    </m:rPr>
+                    <w:rPr>
+                      <w:rFonts w:ascii="Cambria Math" w:eastAsia="微软雅黑 Light" w:hAnsi="Cambria Math" w:cs="Times New Roman"/>
+                      <w:kern w:val="0"/>
+                      <w:szCs w:val="21"/>
+                    </w:rPr>
+                    <m:t>cos</m:t>
+                  </m:r>
+                  <m:ctrlPr>
+                    <w:rPr>
+                      <w:rFonts w:ascii="Cambria Math" w:eastAsia="微软雅黑 Light" w:hAnsi="Cambria Math" w:cs="Times New Roman"/>
+                      <w:kern w:val="0"/>
+                      <w:szCs w:val="21"/>
+                    </w:rPr>
+                  </m:ctrlPr>
+                </m:e>
+                <m:sup>
+                  <m:r>
+                    <w:rPr>
+                      <w:rFonts w:ascii="Cambria Math" w:eastAsia="微软雅黑 Light" w:hAnsi="Cambria Math" w:cs="Times New Roman"/>
+                      <w:kern w:val="0"/>
+                      <w:szCs w:val="21"/>
+                    </w:rPr>
+                    <m:t>2</m:t>
+                  </m:r>
+                  <m:ctrlPr>
+                    <w:rPr>
+                      <w:rFonts w:ascii="Cambria Math" w:eastAsia="微软雅黑 Light" w:hAnsi="Cambria Math" w:cs="Times New Roman"/>
+                      <w:kern w:val="0"/>
+                      <w:szCs w:val="21"/>
+                    </w:rPr>
+                  </m:ctrlPr>
+                </m:sup>
+              </m:sSup>
+            </m:fName>
+            <m:e>
+              <m:sSub>
+                <m:sSubPr>
+                  <m:ctrlPr>
+                    <w:rPr>
+                      <w:rFonts w:ascii="Cambria Math" w:eastAsia="微软雅黑 Light" w:hAnsi="Cambria Math" w:cs="Times New Roman"/>
+                      <w:i/>
+                      <w:kern w:val="0"/>
+                      <w:szCs w:val="21"/>
+                    </w:rPr>
+                  </m:ctrlPr>
+                </m:sSubPr>
+                <m:e>
+                  <m:r>
+                    <w:rPr>
+                      <w:rFonts w:ascii="Cambria Math" w:eastAsia="微软雅黑 Light" w:hAnsi="Cambria Math" w:cs="Times New Roman"/>
+                      <w:kern w:val="0"/>
+                      <w:szCs w:val="21"/>
+                    </w:rPr>
+                    <m:t>θ</m:t>
+                  </m:r>
+                </m:e>
+                <m:sub>
+                  <m:r>
+                    <w:rPr>
+                      <w:rFonts w:ascii="Cambria Math" w:eastAsia="微软雅黑 Light" w:hAnsi="Cambria Math" w:cs="Times New Roman"/>
+                      <w:kern w:val="0"/>
+                      <w:szCs w:val="21"/>
+                    </w:rPr>
+                    <m:t>d</m:t>
+                  </m:r>
+                </m:sub>
+              </m:sSub>
+            </m:e>
+          </m:func>
+          <m:r>
+            <m:rPr>
+              <m:sty m:val="p"/>
+            </m:rPr>
+            <w:rPr>
+              <w:rFonts w:ascii="Cambria Math" w:eastAsia="微软雅黑 Light" w:hAnsi="Cambria Math" w:cs="Times New Roman"/>
+              <w:kern w:val="0"/>
+              <w:szCs w:val="21"/>
+            </w:rPr>
+            <m:t>=0.5+</m:t>
+          </m:r>
+          <m:r>
+            <m:rPr>
+              <m:sty m:val="p"/>
+            </m:rPr>
+            <w:rPr>
+              <w:rFonts w:ascii="Cambria Math" w:eastAsia="微软雅黑 Light" w:hAnsi="Cambria Math" w:cs="Times New Roman"/>
+              <w:kern w:val="0"/>
+              <w:szCs w:val="21"/>
+            </w:rPr>
+            <m:t>2α</m:t>
+          </m:r>
+          <m:func>
+            <m:funcPr>
+              <m:ctrlPr>
+                <w:rPr>
+                  <w:rFonts w:ascii="Cambria Math" w:eastAsia="微软雅黑 Light" w:hAnsi="Cambria Math" w:cs="Times New Roman"/>
+                  <w:kern w:val="0"/>
+                  <w:szCs w:val="21"/>
+                </w:rPr>
+              </m:ctrlPr>
+            </m:funcPr>
+            <m:fName>
+              <m:sSup>
+                <m:sSupPr>
+                  <m:ctrlPr>
+                    <w:rPr>
+                      <w:rFonts w:ascii="Cambria Math" w:eastAsia="微软雅黑 Light" w:hAnsi="Cambria Math" w:cs="Times New Roman"/>
+                      <w:kern w:val="0"/>
+                      <w:szCs w:val="21"/>
+                    </w:rPr>
+                  </m:ctrlPr>
+                </m:sSupPr>
+                <m:e>
+                  <m:r>
+                    <m:rPr>
+                      <m:sty m:val="p"/>
+                    </m:rPr>
+                    <w:rPr>
+                      <w:rFonts w:ascii="Cambria Math" w:eastAsia="微软雅黑 Light" w:hAnsi="Cambria Math" w:cs="Times New Roman"/>
+                      <w:kern w:val="0"/>
+                      <w:szCs w:val="21"/>
+                    </w:rPr>
+                    <m:t>cos</m:t>
+                  </m:r>
+                </m:e>
+                <m:sup>
+                  <m:r>
+                    <m:rPr>
+                      <m:sty m:val="p"/>
+                    </m:rPr>
+                    <w:rPr>
+                      <w:rFonts w:ascii="Cambria Math" w:eastAsia="微软雅黑 Light" w:hAnsi="Cambria Math" w:cs="Times New Roman"/>
+                      <w:kern w:val="0"/>
+                      <w:szCs w:val="21"/>
+                    </w:rPr>
+                    <m:t>2</m:t>
+                  </m:r>
+                </m:sup>
+              </m:sSup>
+              <m:ctrlPr>
+                <w:rPr>
+                  <w:rFonts w:ascii="Cambria Math" w:eastAsia="微软雅黑 Light" w:hAnsi="Cambria Math" w:cs="Times New Roman"/>
+                  <w:i/>
+                  <w:kern w:val="0"/>
+                  <w:szCs w:val="21"/>
+                </w:rPr>
+              </m:ctrlPr>
+            </m:fName>
+            <m:e>
+              <m:d>
+                <m:dPr>
+                  <m:ctrlPr>
+                    <w:rPr>
+                      <w:rFonts w:ascii="Cambria Math" w:eastAsia="微软雅黑 Light" w:hAnsi="Cambria Math" w:cs="Times New Roman"/>
+                      <w:i/>
+                      <w:kern w:val="0"/>
+                      <w:szCs w:val="21"/>
+                    </w:rPr>
+                  </m:ctrlPr>
+                </m:dPr>
+                <m:e>
+                  <m:r>
+                    <w:rPr>
+                      <w:rFonts w:ascii="Cambria Math" w:eastAsia="微软雅黑 Light" w:hAnsi="Cambria Math" w:cs="Times New Roman"/>
+                      <w:kern w:val="0"/>
+                      <w:szCs w:val="21"/>
+                    </w:rPr>
+                    <m:t>l⋅h</m:t>
+                  </m:r>
+                </m:e>
+              </m:d>
+              <m:ctrlPr>
+                <w:rPr>
+                  <w:rFonts w:ascii="Cambria Math" w:eastAsia="微软雅黑 Light" w:hAnsi="Cambria Math" w:cs="Times New Roman"/>
+                  <w:i/>
+                  <w:kern w:val="0"/>
+                  <w:szCs w:val="21"/>
+                </w:rPr>
+              </m:ctrlPr>
+            </m:e>
+          </m:func>
+        </m:oMath>
+      </m:oMathPara>
+    </w:p>
+    <w:p>
+      <w:pPr>
+        <w:widowControl/>
+        <w:ind w:firstLineChars="200" w:firstLine="420"/>
+        <w:jc w:val="left"/>
+        <w:rPr>
+          <w:rFonts w:ascii="Times New Roman" w:eastAsia="微软雅黑 Light" w:hAnsi="Times New Roman" w:cs="Times New Roman"/>
+          <w:kern w:val="0"/>
+          <w:szCs w:val="21"/>
+        </w:rPr>
+      </w:pPr>
+      <m:oMath>
+        <m:r>
+          <m:rPr>
+            <m:sty m:val="p"/>
+          </m:rPr>
+          <w:rPr>
+            <w:rFonts w:ascii="Cambria Math" w:eastAsia="微软雅黑 Light" w:hAnsi="Cambria Math" w:cs="Times New Roman"/>
+            <w:kern w:val="0"/>
+            <w:szCs w:val="21"/>
+          </w:rPr>
+          <m:t>α</m:t>
+        </m:r>
+      </m:oMath>
+      <w:r>
+        <w:rPr>
+          <w:rFonts w:ascii="Times New Roman" w:eastAsia="微软雅黑 Light" w:hAnsi="Times New Roman" w:cs="Times New Roman"/>
+          <w:kern w:val="0"/>
+          <w:szCs w:val="21"/>
+        </w:rPr>
+        <w:t>为粗糙度</w:t>
+      </w:r>
+      <w:r>
+        <w:rPr>
+          <w:rFonts w:ascii="Times New Roman" w:eastAsia="微软雅黑 Light" w:hAnsi="Times New Roman" w:cs="Times New Roman"/>
+          <w:kern w:val="0"/>
+          <w:szCs w:val="21"/>
+        </w:rPr>
+        <w:t>的度量</w:t>
+      </w:r>
+      <w:r>
+        <w:rPr>
+          <w:rFonts w:ascii="Times New Roman" w:eastAsia="微软雅黑 Light" w:hAnsi="Times New Roman" w:cs="Times New Roman"/>
+          <w:kern w:val="0"/>
+          <w:szCs w:val="21"/>
+        </w:rPr>
+        <w:t>。</w:t>
+      </w:r>
+      <w:r>
+        <w:rPr>
+          <w:rFonts w:ascii="Times New Roman" w:eastAsia="微软雅黑 Light" w:hAnsi="Times New Roman" w:cs="Times New Roman"/>
+          <w:kern w:val="0"/>
+          <w:szCs w:val="21"/>
+        </w:rPr>
+        <w:t>实验表明</w:t>
+      </w:r>
+      <w:r>
+        <w:rPr>
+          <w:rFonts w:ascii="Times New Roman" w:eastAsia="微软雅黑 Light" w:hAnsi="Times New Roman" w:cs="Times New Roman"/>
+          <w:kern w:val="0"/>
+          <w:szCs w:val="21"/>
+        </w:rPr>
+        <w:t>Disney Diffuse</w:t>
+      </w:r>
+      <w:r>
+        <w:rPr>
+          <w:rFonts w:ascii="Times New Roman" w:eastAsia="微软雅黑 Light" w:hAnsi="Times New Roman" w:cs="Times New Roman"/>
+          <w:kern w:val="0"/>
+          <w:szCs w:val="21"/>
+        </w:rPr>
+        <w:t>的计算量不会比</w:t>
+      </w:r>
+      <w:r>
+        <w:rPr>
+          <w:rFonts w:ascii="Times New Roman" w:eastAsia="微软雅黑 Light" w:hAnsi="Times New Roman" w:cs="Times New Roman"/>
+          <w:kern w:val="0"/>
+          <w:szCs w:val="21"/>
+        </w:rPr>
+        <w:t>Lambert Diffuse</w:t>
+      </w:r>
+      <w:r>
+        <w:rPr>
+          <w:rFonts w:ascii="Times New Roman" w:eastAsia="微软雅黑 Light" w:hAnsi="Times New Roman" w:cs="Times New Roman"/>
+          <w:kern w:val="0"/>
+          <w:szCs w:val="21"/>
+        </w:rPr>
+        <w:t>大很多，所以本项目</w:t>
+      </w:r>
+      <w:r>
+        <w:rPr>
+          <w:rFonts w:ascii="Times New Roman" w:eastAsia="微软雅黑 Light" w:hAnsi="Times New Roman" w:cs="Times New Roman"/>
+          <w:kern w:val="0"/>
+          <w:szCs w:val="21"/>
+        </w:rPr>
+        <w:t>的散射模型</w:t>
+      </w:r>
+      <w:r>
+        <w:rPr>
+          <w:rFonts w:ascii="Times New Roman" w:eastAsia="微软雅黑 Light" w:hAnsi="Times New Roman" w:cs="Times New Roman"/>
+          <w:kern w:val="0"/>
+          <w:szCs w:val="21"/>
+        </w:rPr>
+        <w:t>使用</w:t>
+      </w:r>
+      <w:r>
+        <w:rPr>
+          <w:rFonts w:ascii="Times New Roman" w:eastAsia="微软雅黑 Light" w:hAnsi="Times New Roman" w:cs="Times New Roman"/>
+          <w:kern w:val="0"/>
+          <w:szCs w:val="21"/>
+        </w:rPr>
+        <w:t>Disney Diffuse BRDF</w:t>
+      </w:r>
+      <w:r>
+        <w:rPr>
+          <w:rFonts w:ascii="Times New Roman" w:eastAsia="微软雅黑 Light" w:hAnsi="Times New Roman" w:cs="Times New Roman"/>
+          <w:kern w:val="0"/>
+          <w:szCs w:val="21"/>
+        </w:rPr>
+        <w:t>。</w:t>
+      </w:r>
+    </w:p>
+    <w:p>
+      <w:pPr>
+        <w:widowControl/>
+        <w:ind w:firstLineChars="200" w:firstLine="420"/>
+        <w:jc w:val="left"/>
+        <w:rPr>
+          <w:rFonts w:ascii="Times New Roman" w:eastAsia="微软雅黑 Light" w:hAnsi="Times New Roman" w:cs="Times New Roman"/>
+          <w:kern w:val="0"/>
+          <w:szCs w:val="21"/>
+        </w:rPr>
+      </w:pPr>
+      <w:r>
+        <w:rPr>
+          <w:rFonts w:ascii="Times New Roman" w:eastAsia="微软雅黑 Light" w:hAnsi="Times New Roman" w:cs="Times New Roman"/>
+          <w:kern w:val="0"/>
+          <w:szCs w:val="21"/>
+        </w:rPr>
+        <w:t>还有其他的漫反射模型，如</w:t>
+      </w:r>
+      <w:r>
+        <w:rPr>
+          <w:rFonts w:ascii="Times New Roman" w:eastAsia="微软雅黑 Light" w:hAnsi="Times New Roman" w:cs="Times New Roman"/>
+          <w:kern w:val="0"/>
+          <w:szCs w:val="21"/>
+          <w:u w:val="single"/>
+        </w:rPr>
+        <w:t>[Oren-Nayar94]</w:t>
+      </w:r>
+      <w:r>
+        <w:rPr>
+          <w:rFonts w:ascii="Times New Roman" w:eastAsia="微软雅黑 Light" w:hAnsi="Times New Roman" w:cs="Times New Roman"/>
+          <w:kern w:val="0"/>
+          <w:szCs w:val="21"/>
+        </w:rPr>
+        <w:t>Oren-</w:t>
+      </w:r>
+      <w:proofErr w:type="spellStart"/>
+      <w:r>
+        <w:rPr>
+          <w:rFonts w:ascii="Times New Roman" w:eastAsia="微软雅黑 Light" w:hAnsi="Times New Roman" w:cs="Times New Roman"/>
+          <w:kern w:val="0"/>
+          <w:szCs w:val="21"/>
+        </w:rPr>
+        <w:t>Nayar</w:t>
+      </w:r>
+      <w:proofErr w:type="spellEnd"/>
+      <w:r>
+        <w:rPr>
+          <w:rFonts w:ascii="Times New Roman" w:eastAsia="微软雅黑 Light" w:hAnsi="Times New Roman" w:cs="Times New Roman"/>
+          <w:kern w:val="0"/>
+          <w:szCs w:val="21"/>
+        </w:rPr>
+        <w:t>漫反射模型。</w:t>
+      </w:r>
+    </w:p>
+    <w:p>
+      <w:pPr>
+        <w:widowControl/>
+        <w:jc w:val="left"/>
+        <w:rPr>
+          <w:rFonts w:ascii="宋体" w:eastAsia="宋体" w:hAnsi="宋体" w:cs="宋体"/>
+          <w:kern w:val="0"/>
+          <w:sz w:val="24"/>
+          <w:szCs w:val="24"/>
+        </w:rPr>
+      </w:pPr>
+    </w:p>
+    <w:p>
+      <w:pPr>
+        <w:jc w:val="left"/>
+        <w:rPr>
+          <w:rFonts w:ascii="Times New Roman" w:eastAsia="微软雅黑 Light" w:hAnsi="Times New Roman" w:cs="Times New Roman"/>
+          <w:b/>
+          <w:sz w:val="28"/>
+          <w:szCs w:val="28"/>
+        </w:rPr>
+      </w:pPr>
+      <w:r>
+        <w:rPr>
+          <w:rFonts w:ascii="Times New Roman" w:eastAsia="微软雅黑 Light" w:hAnsi="Times New Roman" w:cs="Times New Roman" w:hint="eastAsia"/>
+          <w:b/>
+          <w:sz w:val="28"/>
+          <w:szCs w:val="28"/>
+        </w:rPr>
+        <w:t>透射光</w:t>
+      </w:r>
+      <w:r>
+        <w:rPr>
+          <w:rFonts w:ascii="Times New Roman" w:eastAsia="微软雅黑 Light" w:hAnsi="Times New Roman" w:cs="Times New Roman" w:hint="eastAsia"/>
+          <w:b/>
+          <w:sz w:val="28"/>
+          <w:szCs w:val="28"/>
+        </w:rPr>
+        <w:t>BT</w:t>
+      </w:r>
+      <w:r>
+        <w:rPr>
+          <w:rFonts w:ascii="Times New Roman" w:eastAsia="微软雅黑 Light" w:hAnsi="Times New Roman" w:cs="Times New Roman"/>
+          <w:b/>
+          <w:sz w:val="28"/>
+          <w:szCs w:val="28"/>
+        </w:rPr>
+        <w:t>DF</w:t>
+      </w:r>
+    </w:p>
+    <w:p>
+      <w:pPr>
+        <w:widowControl/>
+        <w:jc w:val="left"/>
+        <w:rPr>
+          <w:rFonts w:ascii="微软雅黑 Light" w:eastAsia="微软雅黑 Light" w:hAnsi="微软雅黑 Light" w:cs="Times New Roman" w:hint="eastAsia"/>
+          <w:kern w:val="0"/>
+          <w:szCs w:val="21"/>
+        </w:rPr>
+      </w:pPr>
+      <w:r>
+        <w:rPr>
+          <w:rFonts w:ascii="微软雅黑 Light" w:eastAsia="微软雅黑 Light" w:hAnsi="微软雅黑 Light" w:cs="Times New Roman"/>
+          <w:kern w:val="0"/>
+          <w:szCs w:val="21"/>
+        </w:rPr>
+        <w:tab/>
+        <w:t>在基于光线跟踪的渲染里面，我们可以很容易得实现准确的透射、折射等效果。</w:t>
+      </w:r>
+      <w:r>
+        <w:rPr>
+          <w:rFonts w:ascii="微软雅黑 Light" w:eastAsia="微软雅黑 Light" w:hAnsi="微软雅黑 Light" w:cs="Times New Roman" w:hint="eastAsia"/>
+          <w:kern w:val="0"/>
+          <w:szCs w:val="21"/>
+        </w:rPr>
+        <w:t>鉴于我们的镜面反射B</w:t>
+      </w:r>
+      <w:r>
+        <w:rPr>
+          <w:rFonts w:ascii="微软雅黑 Light" w:eastAsia="微软雅黑 Light" w:hAnsi="微软雅黑 Light" w:cs="Times New Roman"/>
+          <w:kern w:val="0"/>
+          <w:szCs w:val="21"/>
+        </w:rPr>
+        <w:t>RDF</w:t>
+      </w:r>
+      <w:r>
+        <w:rPr>
+          <w:rFonts w:ascii="微软雅黑 Light" w:eastAsia="微软雅黑 Light" w:hAnsi="微软雅黑 Light" w:cs="Times New Roman" w:hint="eastAsia"/>
+          <w:kern w:val="0"/>
+          <w:szCs w:val="21"/>
+        </w:rPr>
+        <w:t>使用了M</w:t>
+      </w:r>
+      <w:r>
+        <w:rPr>
+          <w:rFonts w:ascii="微软雅黑 Light" w:eastAsia="微软雅黑 Light" w:hAnsi="微软雅黑 Light" w:cs="Times New Roman"/>
+          <w:kern w:val="0"/>
+          <w:szCs w:val="21"/>
+        </w:rPr>
+        <w:t>icrofacet Model</w:t>
+      </w:r>
+      <w:r>
+        <w:rPr>
+          <w:rFonts w:ascii="微软雅黑 Light" w:eastAsia="微软雅黑 Light" w:hAnsi="微软雅黑 Light" w:cs="Times New Roman" w:hint="eastAsia"/>
+          <w:kern w:val="0"/>
+          <w:szCs w:val="21"/>
+        </w:rPr>
+        <w:t>，我们的</w:t>
+      </w:r>
+      <w:bookmarkStart w:id="0" w:name="_GoBack"/>
+      <w:bookmarkEnd w:id="0"/>
+    </w:p>
+    <w:p>
+      <w:pPr>
+        <w:widowControl/>
+        <w:jc w:val="left"/>
+        <w:rPr>
+          <w:rFonts w:ascii="宋体" w:eastAsia="宋体" w:hAnsi="宋体" w:cs="宋体" w:hint="eastAsia"/>
+          <w:kern w:val="0"/>
+          <w:sz w:val="24"/>
+          <w:szCs w:val="24"/>
         </w:rPr>
       </w:pPr>
     </w:p>
@@ -25318,105 +27535,6 @@
         <w:widowControl/>
         <w:jc w:val="left"/>
         <w:rPr>
-          <w:rFonts w:ascii="微软雅黑 Light" w:eastAsia="微软雅黑 Light" w:hAnsi="微软雅黑 Light" w:cs="宋体"/>
-          <w:kern w:val="0"/>
-          <w:szCs w:val="21"/>
-        </w:rPr>
-      </w:pPr>
-      <w:r>
-        <w:rPr>
-          <w:rFonts w:ascii="微软雅黑 Light" w:eastAsia="微软雅黑 Light" w:hAnsi="微软雅黑 Light" w:cs="宋体"/>
-          <w:kern w:val="0"/>
-          <w:szCs w:val="21"/>
-        </w:rPr>
-        <w:t>Local subsurface scattering rtr7.5.4</w:t>
-      </w:r>
-    </w:p>
-    <w:p>
-      <w:pPr>
-        <w:widowControl/>
-        <w:jc w:val="left"/>
-        <w:rPr>
-          <w:rFonts w:ascii="微软雅黑 Light" w:eastAsia="微软雅黑 Light" w:hAnsi="微软雅黑 Light" w:cs="宋体"/>
-          <w:kern w:val="0"/>
-          <w:szCs w:val="21"/>
-        </w:rPr>
-      </w:pPr>
-      <w:r>
-        <w:rPr>
-          <w:rFonts w:ascii="微软雅黑 Light" w:eastAsia="微软雅黑 Light" w:hAnsi="微软雅黑 Light" w:cs="宋体"/>
-          <w:kern w:val="0"/>
-          <w:szCs w:val="21"/>
-        </w:rPr>
-        <w:lastRenderedPageBreak/>
-        <w:t xml:space="preserve">Disney </w:t>
-      </w:r>
-      <w:proofErr w:type="gramStart"/>
-      <w:r>
-        <w:rPr>
-          <w:rFonts w:ascii="微软雅黑 Light" w:eastAsia="微软雅黑 Light" w:hAnsi="微软雅黑 Light" w:cs="宋体"/>
-          <w:kern w:val="0"/>
-          <w:szCs w:val="21"/>
-        </w:rPr>
-        <w:t>diffuse</w:t>
-      </w:r>
-      <w:proofErr w:type="gramEnd"/>
-    </w:p>
-    <w:p>
-      <w:pPr>
-        <w:widowControl/>
-        <w:jc w:val="left"/>
-        <w:rPr>
-          <w:rFonts w:ascii="宋体" w:eastAsia="宋体" w:hAnsi="宋体" w:cs="宋体"/>
-          <w:kern w:val="0"/>
-          <w:sz w:val="24"/>
-          <w:szCs w:val="24"/>
-        </w:rPr>
-      </w:pPr>
-    </w:p>
-    <w:p>
-      <w:pPr>
-        <w:jc w:val="left"/>
-        <w:rPr>
-          <w:rFonts w:ascii="Times New Roman" w:eastAsia="微软雅黑 Light" w:hAnsi="Times New Roman" w:cs="Times New Roman"/>
-          <w:b/>
-          <w:sz w:val="28"/>
-          <w:szCs w:val="28"/>
-        </w:rPr>
-      </w:pPr>
-      <w:r>
-        <w:rPr>
-          <w:rFonts w:ascii="Times New Roman" w:eastAsia="微软雅黑 Light" w:hAnsi="Times New Roman" w:cs="Times New Roman" w:hint="eastAsia"/>
-          <w:b/>
-          <w:sz w:val="28"/>
-          <w:szCs w:val="28"/>
-        </w:rPr>
-        <w:t>透射光</w:t>
-      </w:r>
-      <w:r>
-        <w:rPr>
-          <w:rFonts w:ascii="Times New Roman" w:eastAsia="微软雅黑 Light" w:hAnsi="Times New Roman" w:cs="Times New Roman" w:hint="eastAsia"/>
-          <w:b/>
-          <w:sz w:val="28"/>
-          <w:szCs w:val="28"/>
-        </w:rPr>
-        <w:t>BT</w:t>
-      </w:r>
-      <w:r>
-        <w:rPr>
-          <w:rFonts w:ascii="Times New Roman" w:eastAsia="微软雅黑 Light" w:hAnsi="Times New Roman" w:cs="Times New Roman"/>
-          <w:b/>
-          <w:sz w:val="28"/>
-          <w:szCs w:val="28"/>
-        </w:rPr>
-        <w:t>DF</w:t>
-      </w:r>
-    </w:p>
-    <w:p>
-      <w:pPr>
-        <w:widowControl/>
-        <w:jc w:val="left"/>
-        <w:rPr>
           <w:rFonts w:ascii="宋体" w:eastAsia="宋体" w:hAnsi="宋体" w:cs="宋体"/>
           <w:kern w:val="0"/>
           <w:sz w:val="24"/>
@@ -25672,7 +27790,7 @@
         </w:rPr>
         <w:t xml:space="preserve"> </w:t>
       </w:r>
-      <w:hyperlink r:id="rId22" w:history="1">
+      <w:hyperlink r:id="rId23" w:history="1">
         <w:r>
           <w:rPr>
             <w:rStyle w:val="a7"/>
@@ -26094,7 +28212,7 @@
       <w:r>
         <w:t xml:space="preserve"> </w:t>
       </w:r>
-      <w:hyperlink r:id="rId23" w:history="1">
+      <w:hyperlink r:id="rId24" w:history="1">
         <w:r>
           <w:rPr>
             <w:rStyle w:val="a7"/>
@@ -26582,7 +28700,6 @@
           <w:kern w:val="0"/>
           <w:szCs w:val="21"/>
         </w:rPr>
-        <w:lastRenderedPageBreak/>
         <w:t>[12]</w:t>
       </w:r>
       <w:r>
@@ -26666,6 +28783,7 @@
           <w:kern w:val="0"/>
           <w:szCs w:val="21"/>
         </w:rPr>
+        <w:lastRenderedPageBreak/>
         <w:t>[</w:t>
       </w:r>
       <w:r>
@@ -26707,7 +28825,7 @@
         </w:rPr>
         <w:t xml:space="preserve">available on </w:t>
       </w:r>
-      <w:hyperlink r:id="rId24" w:history="1">
+      <w:hyperlink r:id="rId25" w:history="1">
         <w:r>
           <w:rPr>
             <w:rStyle w:val="a7"/>
@@ -26945,7 +29063,7 @@
         </w:rPr>
         <w:t xml:space="preserve"> available on </w:t>
       </w:r>
-      <w:hyperlink r:id="rId25" w:history="1">
+      <w:hyperlink r:id="rId26" w:history="1">
         <w:r>
           <w:rPr>
             <w:rStyle w:val="a7"/>
@@ -27083,7 +29201,7 @@
         </w:rPr>
         <w:t xml:space="preserve">, available on </w:t>
       </w:r>
-      <w:hyperlink r:id="rId26" w:history="1">
+      <w:hyperlink r:id="rId27" w:history="1">
         <w:r>
           <w:rPr>
             <w:rStyle w:val="a7"/>
@@ -27468,7 +29586,7 @@
         </w:rPr>
         <w:t xml:space="preserve">20]Karis B., Specular BRDF Reference[DB/OL] </w:t>
       </w:r>
-      <w:hyperlink r:id="rId27" w:history="1">
+      <w:hyperlink r:id="rId28" w:history="1">
         <w:r>
           <w:rPr>
             <w:rStyle w:val="a7"/>
@@ -27646,7 +29764,7 @@
           <w:kern w:val="0"/>
           <w:szCs w:val="21"/>
         </w:rPr>
-        <w:t>,</w:t>
+        <w:t xml:space="preserve">, </w:t>
       </w:r>
       <w:r>
         <w:rPr>
@@ -27655,18 +29773,9 @@
           <w:kern w:val="0"/>
           <w:szCs w:val="21"/>
         </w:rPr>
-        <w:t xml:space="preserve"> </w:t>
-      </w:r>
-      <w:r>
-        <w:rPr>
-          <w:rFonts w:ascii="Times New Roman" w:eastAsia="宋体" w:hAnsi="Times New Roman" w:cs="Times New Roman"/>
-          <w:color w:val="000000" w:themeColor="text1"/>
-          <w:kern w:val="0"/>
-          <w:szCs w:val="21"/>
-        </w:rPr>
         <w:t xml:space="preserve">available on </w:t>
       </w:r>
-      <w:hyperlink r:id="rId28" w:history="1">
+      <w:hyperlink r:id="rId29" w:history="1">
         <w:r>
           <w:rPr>
             <w:rStyle w:val="a7"/>
@@ -27717,7 +29826,6 @@
           <w:kern w:val="0"/>
           <w:szCs w:val="21"/>
         </w:rPr>
-        <w:lastRenderedPageBreak/>
         <w:t>[</w:t>
       </w:r>
       <w:r>
@@ -27843,8 +29951,6 @@
         </w:rPr>
         <w:t xml:space="preserve"> </w:t>
       </w:r>
-      <w:bookmarkStart w:id="0" w:name="_GoBack"/>
-      <w:bookmarkEnd w:id="0"/>
       <w:r>
         <w:rPr>
           <w:rFonts w:ascii="Times New Roman" w:eastAsia="宋体" w:hAnsi="Times New Roman" w:cs="Times New Roman"/>
@@ -27852,9 +29958,10 @@
           <w:kern w:val="0"/>
           <w:szCs w:val="21"/>
         </w:rPr>
+        <w:lastRenderedPageBreak/>
         <w:t xml:space="preserve">available on </w:t>
       </w:r>
-      <w:hyperlink r:id="rId29" w:history="1">
+      <w:hyperlink r:id="rId30" w:history="1">
         <w:r>
           <w:rPr>
             <w:rStyle w:val="a7"/>
@@ -27910,12 +30017,30 @@
         <w:widowControl/>
         <w:jc w:val="left"/>
         <w:rPr>
+          <w:rFonts w:ascii="Times New Roman" w:eastAsia="宋体" w:hAnsi="Times New Roman" w:cs="Times New Roman"/>
+          <w:color w:val="000000" w:themeColor="text1"/>
+          <w:kern w:val="0"/>
+          <w:szCs w:val="21"/>
+        </w:rPr>
+      </w:pPr>
+      <w:r>
+        <w:rPr>
           <w:rFonts w:ascii="Times New Roman" w:eastAsia="宋体" w:hAnsi="Times New Roman" w:cs="Times New Roman" w:hint="eastAsia"/>
           <w:color w:val="000000" w:themeColor="text1"/>
           <w:kern w:val="0"/>
           <w:szCs w:val="21"/>
         </w:rPr>
-      </w:pPr>
+        <w:t>[</w:t>
+      </w:r>
+      <w:r>
+        <w:rPr>
+          <w:rFonts w:ascii="Times New Roman" w:eastAsia="宋体" w:hAnsi="Times New Roman" w:cs="Times New Roman"/>
+          <w:color w:val="000000" w:themeColor="text1"/>
+          <w:kern w:val="0"/>
+          <w:szCs w:val="21"/>
+        </w:rPr>
+        <w:t xml:space="preserve">24]Dassault System, Enterprise </w:t>
+      </w:r>
       <w:r>
         <w:rPr>
           <w:rFonts w:ascii="Times New Roman" w:eastAsia="宋体" w:hAnsi="Times New Roman" w:cs="Times New Roman" w:hint="eastAsia"/>
@@ -27923,7 +30048,7 @@
           <w:kern w:val="0"/>
           <w:szCs w:val="21"/>
         </w:rPr>
-        <w:t>[</w:t>
+        <w:t>PBR</w:t>
       </w:r>
       <w:r>
         <w:rPr>
@@ -27932,16 +30057,7 @@
           <w:kern w:val="0"/>
           <w:szCs w:val="21"/>
         </w:rPr>
-        <w:t xml:space="preserve">24]Dassault System, Enterprise </w:t>
-      </w:r>
-      <w:r>
-        <w:rPr>
-          <w:rFonts w:ascii="Times New Roman" w:eastAsia="宋体" w:hAnsi="Times New Roman" w:cs="Times New Roman" w:hint="eastAsia"/>
-          <w:color w:val="000000" w:themeColor="text1"/>
-          <w:kern w:val="0"/>
-          <w:szCs w:val="21"/>
-        </w:rPr>
-        <w:t>PBR</w:t>
+        <w:t xml:space="preserve"> Shading Model</w:t>
       </w:r>
       <w:r>
         <w:rPr>
@@ -27950,7 +30066,7 @@
           <w:kern w:val="0"/>
           <w:szCs w:val="21"/>
         </w:rPr>
-        <w:t xml:space="preserve"> Shading Model</w:t>
+        <w:t>(DSPBR)</w:t>
       </w:r>
       <w:r>
         <w:rPr>
@@ -27959,21 +30075,12 @@
           <w:kern w:val="0"/>
           <w:szCs w:val="21"/>
         </w:rPr>
-        <w:t>(DSPBR)</w:t>
-      </w:r>
-      <w:r>
-        <w:rPr>
-          <w:rFonts w:ascii="Times New Roman" w:eastAsia="宋体" w:hAnsi="Times New Roman" w:cs="Times New Roman"/>
-          <w:color w:val="000000" w:themeColor="text1"/>
-          <w:kern w:val="0"/>
-          <w:szCs w:val="21"/>
-        </w:rPr>
         <w:t>[DB/OL]</w:t>
       </w:r>
       <w:r>
         <w:t xml:space="preserve"> </w:t>
       </w:r>
-      <w:hyperlink r:id="rId30" w:history="1">
+      <w:hyperlink r:id="rId31" w:anchor="citation-bur15" w:history="1">
         <w:r>
           <w:rPr>
             <w:rStyle w:val="a7"/>
@@ -27999,7 +30106,294 @@
         <w:widowControl/>
         <w:jc w:val="left"/>
         <w:rPr>
+          <w:rFonts w:ascii="Times New Roman" w:eastAsia="宋体" w:hAnsi="Times New Roman" w:cs="Times New Roman"/>
+          <w:color w:val="000000" w:themeColor="text1"/>
+          <w:kern w:val="0"/>
+          <w:szCs w:val="21"/>
+        </w:rPr>
+      </w:pPr>
+    </w:p>
+    <w:p>
+      <w:pPr>
+        <w:widowControl/>
+        <w:jc w:val="left"/>
+        <w:rPr>
+          <w:rFonts w:ascii="Times New Roman" w:eastAsia="宋体" w:hAnsi="Times New Roman" w:cs="Times New Roman"/>
+          <w:color w:val="000000" w:themeColor="text1"/>
+          <w:kern w:val="0"/>
+          <w:szCs w:val="21"/>
+        </w:rPr>
+      </w:pPr>
+      <w:r>
+        <w:rPr>
           <w:rFonts w:ascii="Times New Roman" w:eastAsia="宋体" w:hAnsi="Times New Roman" w:cs="Times New Roman" w:hint="eastAsia"/>
+          <w:color w:val="000000" w:themeColor="text1"/>
+          <w:kern w:val="0"/>
+          <w:szCs w:val="21"/>
+        </w:rPr>
+        <w:t>[</w:t>
+      </w:r>
+      <w:r>
+        <w:rPr>
+          <w:rFonts w:ascii="Times New Roman" w:eastAsia="宋体" w:hAnsi="Times New Roman" w:cs="Times New Roman"/>
+          <w:color w:val="000000" w:themeColor="text1"/>
+          <w:kern w:val="0"/>
+          <w:szCs w:val="21"/>
+        </w:rPr>
+        <w:t>25] Tomas</w:t>
+      </w:r>
+      <w:r>
+        <w:rPr>
+          <w:rFonts w:ascii="Times New Roman" w:eastAsia="宋体" w:hAnsi="Times New Roman" w:cs="Times New Roman"/>
+          <w:color w:val="000000" w:themeColor="text1"/>
+          <w:kern w:val="0"/>
+          <w:szCs w:val="21"/>
+        </w:rPr>
+        <w:t xml:space="preserve"> </w:t>
+      </w:r>
+      <w:proofErr w:type="spellStart"/>
+      <w:r>
+        <w:rPr>
+          <w:rFonts w:ascii="Times New Roman" w:eastAsia="宋体" w:hAnsi="Times New Roman" w:cs="Times New Roman"/>
+          <w:color w:val="000000" w:themeColor="text1"/>
+          <w:kern w:val="0"/>
+          <w:szCs w:val="21"/>
+        </w:rPr>
+        <w:t>Akenine</w:t>
+      </w:r>
+      <w:proofErr w:type="spellEnd"/>
+      <w:r>
+        <w:rPr>
+          <w:rFonts w:ascii="Times New Roman" w:eastAsia="宋体" w:hAnsi="Times New Roman" w:cs="Times New Roman"/>
+          <w:color w:val="000000" w:themeColor="text1"/>
+          <w:kern w:val="0"/>
+          <w:szCs w:val="21"/>
+        </w:rPr>
+        <w:t xml:space="preserve">-Moller, Eric Haines, </w:t>
+      </w:r>
+      <w:proofErr w:type="spellStart"/>
+      <w:r>
+        <w:rPr>
+          <w:rFonts w:ascii="Times New Roman" w:eastAsia="宋体" w:hAnsi="Times New Roman" w:cs="Times New Roman" w:hint="eastAsia"/>
+          <w:color w:val="000000" w:themeColor="text1"/>
+          <w:kern w:val="0"/>
+          <w:szCs w:val="21"/>
+        </w:rPr>
+        <w:t>Naty</w:t>
+      </w:r>
+      <w:proofErr w:type="spellEnd"/>
+      <w:r>
+        <w:rPr>
+          <w:rFonts w:ascii="Times New Roman" w:eastAsia="宋体" w:hAnsi="Times New Roman" w:cs="Times New Roman"/>
+          <w:color w:val="000000" w:themeColor="text1"/>
+          <w:kern w:val="0"/>
+          <w:szCs w:val="21"/>
+        </w:rPr>
+        <w:t xml:space="preserve"> Hoffman</w:t>
+      </w:r>
+      <w:r>
+        <w:rPr>
+          <w:rFonts w:ascii="Times New Roman" w:eastAsia="宋体" w:hAnsi="Times New Roman" w:cs="Times New Roman"/>
+          <w:color w:val="000000" w:themeColor="text1"/>
+          <w:kern w:val="0"/>
+          <w:szCs w:val="21"/>
+        </w:rPr>
+        <w:t xml:space="preserve">, </w:t>
+      </w:r>
+      <w:r>
+        <w:rPr>
+          <w:rFonts w:ascii="Times New Roman" w:eastAsia="宋体" w:hAnsi="Times New Roman" w:cs="Times New Roman" w:hint="eastAsia"/>
+          <w:color w:val="000000" w:themeColor="text1"/>
+          <w:kern w:val="0"/>
+          <w:szCs w:val="21"/>
+        </w:rPr>
+        <w:t>Real-Time</w:t>
+      </w:r>
+      <w:r>
+        <w:rPr>
+          <w:rFonts w:ascii="Times New Roman" w:eastAsia="宋体" w:hAnsi="Times New Roman" w:cs="Times New Roman"/>
+          <w:color w:val="000000" w:themeColor="text1"/>
+          <w:kern w:val="0"/>
+          <w:szCs w:val="21"/>
+        </w:rPr>
+        <w:t xml:space="preserve"> </w:t>
+      </w:r>
+      <w:r>
+        <w:rPr>
+          <w:rFonts w:ascii="Times New Roman" w:eastAsia="宋体" w:hAnsi="Times New Roman" w:cs="Times New Roman" w:hint="eastAsia"/>
+          <w:color w:val="000000" w:themeColor="text1"/>
+          <w:kern w:val="0"/>
+          <w:szCs w:val="21"/>
+        </w:rPr>
+        <w:t>Rendering</w:t>
+      </w:r>
+      <w:r>
+        <w:rPr>
+          <w:rFonts w:ascii="Times New Roman" w:eastAsia="宋体" w:hAnsi="Times New Roman" w:cs="Times New Roman"/>
+          <w:color w:val="000000" w:themeColor="text1"/>
+          <w:kern w:val="0"/>
+          <w:szCs w:val="21"/>
+        </w:rPr>
+        <w:t xml:space="preserve"> Third Edition [M]</w:t>
+      </w:r>
+      <w:r>
+        <w:rPr>
+          <w:rFonts w:ascii="Times New Roman" w:eastAsia="宋体" w:hAnsi="Times New Roman" w:cs="Times New Roman"/>
+          <w:color w:val="000000" w:themeColor="text1"/>
+          <w:kern w:val="0"/>
+          <w:szCs w:val="21"/>
+        </w:rPr>
+        <w:t xml:space="preserve"> A </w:t>
+      </w:r>
+      <w:r>
+        <w:rPr>
+          <w:rFonts w:ascii="Times New Roman" w:eastAsia="宋体" w:hAnsi="Times New Roman" w:cs="Times New Roman" w:hint="eastAsia"/>
+          <w:color w:val="000000" w:themeColor="text1"/>
+          <w:kern w:val="0"/>
+          <w:szCs w:val="21"/>
+        </w:rPr>
+        <w:t>K</w:t>
+      </w:r>
+      <w:r>
+        <w:rPr>
+          <w:rFonts w:ascii="Times New Roman" w:eastAsia="宋体" w:hAnsi="Times New Roman" w:cs="Times New Roman"/>
+          <w:color w:val="000000" w:themeColor="text1"/>
+          <w:kern w:val="0"/>
+          <w:szCs w:val="21"/>
+        </w:rPr>
+        <w:t xml:space="preserve"> Peters, Ltd., Wellesley, Massachusetts</w:t>
+      </w:r>
+      <w:r>
+        <w:rPr>
+          <w:rFonts w:ascii="Times New Roman" w:eastAsia="宋体" w:hAnsi="Times New Roman" w:cs="Times New Roman"/>
+          <w:color w:val="000000" w:themeColor="text1"/>
+          <w:kern w:val="0"/>
+          <w:szCs w:val="21"/>
+        </w:rPr>
+        <w:t>, 2008</w:t>
+      </w:r>
+    </w:p>
+    <w:p>
+      <w:pPr>
+        <w:widowControl/>
+        <w:jc w:val="left"/>
+        <w:rPr>
+          <w:rFonts w:ascii="Times New Roman" w:eastAsia="宋体" w:hAnsi="Times New Roman" w:cs="Times New Roman"/>
+          <w:color w:val="000000" w:themeColor="text1"/>
+          <w:kern w:val="0"/>
+          <w:szCs w:val="21"/>
+        </w:rPr>
+      </w:pPr>
+    </w:p>
+    <w:p>
+      <w:pPr>
+        <w:widowControl/>
+        <w:jc w:val="left"/>
+        <w:rPr>
+          <w:rFonts w:ascii="Times New Roman" w:eastAsia="宋体" w:hAnsi="Times New Roman" w:cs="Times New Roman"/>
+          <w:color w:val="000000" w:themeColor="text1"/>
+          <w:kern w:val="0"/>
+          <w:szCs w:val="21"/>
+        </w:rPr>
+      </w:pPr>
+      <w:r>
+        <w:rPr>
+          <w:rFonts w:ascii="Times New Roman" w:eastAsia="宋体" w:hAnsi="Times New Roman" w:cs="Times New Roman"/>
+          <w:color w:val="000000" w:themeColor="text1"/>
+          <w:kern w:val="0"/>
+          <w:szCs w:val="21"/>
+        </w:rPr>
+        <w:t>[</w:t>
+      </w:r>
+      <w:proofErr w:type="gramStart"/>
+      <w:r>
+        <w:rPr>
+          <w:rFonts w:ascii="Times New Roman" w:eastAsia="宋体" w:hAnsi="Times New Roman" w:cs="Times New Roman"/>
+          <w:color w:val="000000" w:themeColor="text1"/>
+          <w:kern w:val="0"/>
+          <w:szCs w:val="21"/>
+        </w:rPr>
+        <w:t>26]</w:t>
+      </w:r>
+      <w:r>
+        <w:rPr>
+          <w:rFonts w:ascii="Times New Roman" w:eastAsia="宋体" w:hAnsi="Times New Roman" w:cs="Times New Roman"/>
+          <w:color w:val="000000" w:themeColor="text1"/>
+          <w:kern w:val="0"/>
+          <w:szCs w:val="21"/>
+        </w:rPr>
+        <w:t>Oren</w:t>
+      </w:r>
+      <w:proofErr w:type="gramEnd"/>
+      <w:r>
+        <w:rPr>
+          <w:rFonts w:ascii="Times New Roman" w:eastAsia="宋体" w:hAnsi="Times New Roman" w:cs="Times New Roman"/>
+          <w:color w:val="000000" w:themeColor="text1"/>
+          <w:kern w:val="0"/>
+          <w:szCs w:val="21"/>
+        </w:rPr>
+        <w:t xml:space="preserve"> M., </w:t>
+      </w:r>
+      <w:proofErr w:type="spellStart"/>
+      <w:r>
+        <w:rPr>
+          <w:rFonts w:ascii="Times New Roman" w:eastAsia="宋体" w:hAnsi="Times New Roman" w:cs="Times New Roman"/>
+          <w:color w:val="000000" w:themeColor="text1"/>
+          <w:kern w:val="0"/>
+          <w:szCs w:val="21"/>
+        </w:rPr>
+        <w:t>Nayar</w:t>
+      </w:r>
+      <w:proofErr w:type="spellEnd"/>
+      <w:r>
+        <w:rPr>
+          <w:rFonts w:ascii="Times New Roman" w:eastAsia="宋体" w:hAnsi="Times New Roman" w:cs="Times New Roman"/>
+          <w:color w:val="000000" w:themeColor="text1"/>
+          <w:kern w:val="0"/>
+          <w:szCs w:val="21"/>
+        </w:rPr>
+        <w:t xml:space="preserve"> S. K., Generalization of Lambert’s Reflectance Model</w:t>
+      </w:r>
+      <w:r>
+        <w:rPr>
+          <w:rFonts w:ascii="Times New Roman" w:eastAsia="宋体" w:hAnsi="Times New Roman" w:cs="Times New Roman"/>
+          <w:color w:val="000000" w:themeColor="text1"/>
+          <w:kern w:val="0"/>
+          <w:szCs w:val="21"/>
+        </w:rPr>
+        <w:t>[J]</w:t>
+      </w:r>
+      <w:r>
+        <w:rPr>
+          <w:rFonts w:ascii="Times New Roman" w:hAnsi="Times New Roman" w:cs="Times New Roman"/>
+        </w:rPr>
+        <w:t xml:space="preserve"> </w:t>
+      </w:r>
+      <w:r>
+        <w:rPr>
+          <w:rFonts w:ascii="Times New Roman" w:hAnsi="Times New Roman" w:cs="Times New Roman"/>
+        </w:rPr>
+        <w:t>SIGGRAPH '94 Proceedings of the 21st annual conference on Computer graphics and interactive techniques</w:t>
+      </w:r>
+      <w:r>
+        <w:rPr>
+          <w:rFonts w:ascii="Times New Roman" w:hAnsi="Times New Roman" w:cs="Times New Roman" w:hint="eastAsia"/>
+        </w:rPr>
+        <w:t>,</w:t>
+      </w:r>
+      <w:r>
+        <w:rPr>
+          <w:rFonts w:ascii="Times New Roman" w:hAnsi="Times New Roman" w:cs="Times New Roman"/>
+        </w:rPr>
+        <w:t xml:space="preserve"> p239-246, 1994</w:t>
+      </w:r>
+    </w:p>
+    <w:p>
+      <w:pPr>
+        <w:widowControl/>
+        <w:jc w:val="left"/>
+        <w:rPr>
+          <w:rFonts w:ascii="Times New Roman" w:eastAsia="宋体" w:hAnsi="Times New Roman" w:cs="Times New Roman"/>
           <w:color w:val="000000" w:themeColor="text1"/>
           <w:kern w:val="0"/>
           <w:szCs w:val="21"/>
@@ -29475,4 +31869,16 @@
     </a:ext>
   </a:extLst>
 </a:theme>
+</file>
+
+<file path=customXml/item1.xml><?xml version="1.0" encoding="utf-8"?>
+<b:Sources xmlns:b="http://schemas.openxmlformats.org/officeDocument/2006/bibliography" xmlns="http://schemas.openxmlformats.org/officeDocument/2006/bibliography" SelectedStyle="\APASixthEditionOfficeOnline.xsl" StyleName="APA" Version="6"/>
+</file>
+
+<file path=customXml/itemProps1.xml><?xml version="1.0" encoding="utf-8"?>
+<ds:datastoreItem xmlns:ds="http://schemas.openxmlformats.org/officeDocument/2006/customXml" ds:itemID="{2547FF90-7681-46E3-9A3A-2B6246ABB0DC}">
+  <ds:schemaRefs>
+    <ds:schemaRef ds:uri="http://schemas.openxmlformats.org/officeDocument/2006/bibliography"/>
+  </ds:schemaRefs>
+</ds:datastoreItem>
 </file>
</xml_diff>

<commit_message>
GI Light Source/ GI Renderable
</commit_message>
<xml_diff>
--- a/doc/RayTracer/[Notes]Microfacet Model and PBS.docx
+++ b/doc/RayTracer/[Notes]Microfacet Model and PBS.docx
@@ -24668,13 +24668,135 @@
     <w:p>
       <w:pPr>
         <w:widowControl/>
-        <w:jc w:val="left"/>
+        <w:jc w:val="center"/>
         <w:rPr>
           <w:rFonts w:ascii="微软雅黑 Light" w:eastAsia="微软雅黑 Light" w:hAnsi="微软雅黑 Light" w:cs="宋体"/>
           <w:kern w:val="0"/>
           <w:szCs w:val="21"/>
         </w:rPr>
       </w:pPr>
+      <w:r>
+        <w:rPr>
+          <w:noProof/>
+        </w:rPr>
+        <w:drawing>
+          <wp:inline distT="0" distB="0" distL="0" distR="0" wp14:anchorId="1398F36B" wp14:editId="01CBB5C3">
+            <wp:extent cx="4646220" cy="2613429"/>
+            <wp:effectExtent l="0" t="0" r="2540" b="0"/>
+            <wp:docPr id="4" name="图片 4" descr="“glossy reflection”的图片搜索结果"/>
+            <wp:cNvGraphicFramePr>
+              <a:graphicFrameLocks xmlns:a="http://schemas.openxmlformats.org/drawingml/2006/main" noChangeAspect="1"/>
+            </wp:cNvGraphicFramePr>
+            <a:graphic xmlns:a="http://schemas.openxmlformats.org/drawingml/2006/main">
+              <a:graphicData uri="http://schemas.openxmlformats.org/drawingml/2006/picture">
+                <pic:pic xmlns:pic="http://schemas.openxmlformats.org/drawingml/2006/picture">
+                  <pic:nvPicPr>
+                    <pic:cNvPr id="0" name="Picture 1" descr="“glossy reflection”的图片搜索结果"/>
+                    <pic:cNvPicPr>
+                      <a:picLocks noChangeAspect="1" noChangeArrowheads="1"/>
+                    </pic:cNvPicPr>
+                  </pic:nvPicPr>
+                  <pic:blipFill>
+                    <a:blip r:embed="rId21" cstate="print">
+                      <a:extLst>
+                        <a:ext uri="{28A0092B-C50C-407E-A947-70E740481C1C}">
+                          <a14:useLocalDpi xmlns:a14="http://schemas.microsoft.com/office/drawing/2010/main" val="0"/>
+                        </a:ext>
+                      </a:extLst>
+                    </a:blip>
+                    <a:srcRect/>
+                    <a:stretch>
+                      <a:fillRect/>
+                    </a:stretch>
+                  </pic:blipFill>
+                  <pic:spPr bwMode="auto">
+                    <a:xfrm>
+                      <a:off x="0" y="0"/>
+                      <a:ext cx="4648933" cy="2614955"/>
+                    </a:xfrm>
+                    <a:prstGeom prst="rect">
+                      <a:avLst/>
+                    </a:prstGeom>
+                    <a:noFill/>
+                    <a:ln>
+                      <a:noFill/>
+                    </a:ln>
+                  </pic:spPr>
+                </pic:pic>
+              </a:graphicData>
+            </a:graphic>
+          </wp:inline>
+        </w:drawing>
+      </w:r>
+    </w:p>
+    <w:p>
+      <w:pPr>
+        <w:widowControl/>
+        <w:jc w:val="center"/>
+        <w:rPr>
+          <w:rFonts w:ascii="微软雅黑 Light" w:eastAsia="微软雅黑 Light" w:hAnsi="微软雅黑 Light" w:cs="宋体"/>
+          <w:kern w:val="0"/>
+          <w:sz w:val="15"/>
+          <w:szCs w:val="15"/>
+        </w:rPr>
+      </w:pPr>
+      <w:r>
+        <w:rPr>
+          <w:rFonts w:ascii="微软雅黑 Light" w:eastAsia="微软雅黑 Light" w:hAnsi="微软雅黑 Light" w:cs="宋体" w:hint="eastAsia"/>
+          <w:kern w:val="0"/>
+          <w:sz w:val="15"/>
+          <w:szCs w:val="15"/>
+        </w:rPr>
+        <w:t>图：基于M</w:t>
+      </w:r>
+      <w:r>
+        <w:rPr>
+          <w:rFonts w:ascii="微软雅黑 Light" w:eastAsia="微软雅黑 Light" w:hAnsi="微软雅黑 Light" w:cs="宋体"/>
+          <w:kern w:val="0"/>
+          <w:sz w:val="15"/>
+          <w:szCs w:val="15"/>
+        </w:rPr>
+        <w:t>icrofacet Model</w:t>
+      </w:r>
+      <w:r>
+        <w:rPr>
+          <w:rFonts w:ascii="微软雅黑 Light" w:eastAsia="微软雅黑 Light" w:hAnsi="微软雅黑 Light" w:cs="宋体" w:hint="eastAsia"/>
+          <w:kern w:val="0"/>
+          <w:sz w:val="15"/>
+          <w:szCs w:val="15"/>
+        </w:rPr>
+        <w:t>渲染出来的G</w:t>
+      </w:r>
+      <w:r>
+        <w:rPr>
+          <w:rFonts w:ascii="微软雅黑 Light" w:eastAsia="微软雅黑 Light" w:hAnsi="微软雅黑 Light" w:cs="宋体"/>
+          <w:kern w:val="0"/>
+          <w:sz w:val="15"/>
+          <w:szCs w:val="15"/>
+        </w:rPr>
+        <w:t>lossy Reflection</w:t>
+      </w:r>
+      <w:r>
+        <w:rPr>
+          <w:rFonts w:ascii="微软雅黑 Light" w:eastAsia="微软雅黑 Light" w:hAnsi="微软雅黑 Light" w:cs="宋体" w:hint="eastAsia"/>
+          <w:kern w:val="0"/>
+          <w:sz w:val="15"/>
+          <w:szCs w:val="15"/>
+        </w:rPr>
+        <w:t>效果</w:t>
+      </w:r>
+    </w:p>
+    <w:p>
+      <w:pPr>
+        <w:widowControl/>
+        <w:rPr>
+          <w:rFonts w:ascii="微软雅黑 Light" w:eastAsia="微软雅黑 Light" w:hAnsi="微软雅黑 Light" w:cs="宋体" w:hint="eastAsia"/>
+          <w:kern w:val="0"/>
+          <w:szCs w:val="21"/>
+        </w:rPr>
+      </w:pPr>
+      <w:bookmarkStart w:id="0" w:name="_GoBack"/>
+      <w:bookmarkEnd w:id="0"/>
     </w:p>
     <w:p>
       <w:pPr>
@@ -24693,6 +24815,7 @@
           <w:sz w:val="28"/>
           <w:szCs w:val="28"/>
         </w:rPr>
+        <w:lastRenderedPageBreak/>
         <w:t>漫反射</w:t>
       </w:r>
       <w:r>
@@ -25063,15 +25186,7 @@
           <w:rFonts w:ascii="Times New Roman" w:eastAsia="微软雅黑 Light" w:hAnsi="Times New Roman" w:cs="Times New Roman" w:hint="eastAsia"/>
           <w:szCs w:val="21"/>
         </w:rPr>
-        <w:t>，折射率在物体内部的三维空间里面不断</w:t>
-      </w:r>
-      <w:r>
-        <w:rPr>
-          <w:rFonts w:ascii="Times New Roman" w:eastAsia="微软雅黑 Light" w:hAnsi="Times New Roman" w:cs="Times New Roman" w:hint="eastAsia"/>
-          <w:szCs w:val="21"/>
-        </w:rPr>
-        <w:lastRenderedPageBreak/>
-        <w:t>变化，甚至可能有非常多的不连续点。</w:t>
+        <w:t>，折射率在物体内部的三维空间里面不断变化，甚至可能有非常多的不连续点。</w:t>
       </w:r>
       <w:r>
         <w:rPr>
@@ -25298,7 +25413,7 @@
                     </pic:cNvPicPr>
                   </pic:nvPicPr>
                   <pic:blipFill>
-                    <a:blip r:embed="rId21" cstate="print">
+                    <a:blip r:embed="rId22" cstate="print">
                       <a:extLst>
                         <a:ext uri="{28A0092B-C50C-407E-A947-70E740481C1C}">
                           <a14:useLocalDpi xmlns:a14="http://schemas.microsoft.com/office/drawing/2010/main" val="0"/>
@@ -25348,6 +25463,7 @@
           <w:sz w:val="15"/>
           <w:szCs w:val="15"/>
         </w:rPr>
+        <w:lastRenderedPageBreak/>
         <w:t>图</w:t>
       </w:r>
       <w:r>
@@ -25388,7 +25504,7 @@
         </w:rPr>
         <w:t xml:space="preserve"> </w:t>
       </w:r>
-      <w:hyperlink r:id="rId22" w:history="1">
+      <w:hyperlink r:id="rId23" w:history="1">
         <w:r>
           <w:rPr>
             <w:rStyle w:val="a7"/>
@@ -25668,7 +25784,6 @@
           <w:kern w:val="0"/>
           <w:szCs w:val="21"/>
         </w:rPr>
-        <w:lastRenderedPageBreak/>
         <w:tab/>
       </w:r>
       <w:r>
@@ -26231,17 +26346,7 @@
           <w:kern w:val="0"/>
           <w:szCs w:val="21"/>
         </w:rPr>
-        <w:t>，但是作为一种简</w:t>
-      </w:r>
-      <w:bookmarkStart w:id="0" w:name="_GoBack"/>
-      <w:bookmarkEnd w:id="0"/>
-      <w:r>
-        <w:rPr>
-          <w:rFonts w:ascii="Times New Roman" w:eastAsia="微软雅黑 Light" w:hAnsi="Times New Roman" w:cs="Times New Roman"/>
-          <w:kern w:val="0"/>
-          <w:szCs w:val="21"/>
-        </w:rPr>
-        <w:t>单而经典的近似模型</w:t>
+        <w:t>，但是作为一种简单而经典的近似模型</w:t>
       </w:r>
       <w:r>
         <w:rPr>
@@ -27373,6 +27478,7 @@
             <w:kern w:val="0"/>
             <w:szCs w:val="21"/>
           </w:rPr>
+          <w:lastRenderedPageBreak/>
           <m:t>α</m:t>
         </m:r>
       </m:oMath>
@@ -27685,7 +27791,6 @@
           <w:sz w:val="24"/>
           <w:szCs w:val="24"/>
         </w:rPr>
-        <w:lastRenderedPageBreak/>
         <w:t>Pbr</w:t>
       </w:r>
       <w:proofErr w:type="spellEnd"/>
@@ -27927,7 +28032,7 @@
         </w:rPr>
         <w:t xml:space="preserve"> </w:t>
       </w:r>
-      <w:hyperlink r:id="rId23" w:history="1">
+      <w:hyperlink r:id="rId24" w:history="1">
         <w:r>
           <w:rPr>
             <w:rStyle w:val="a7"/>
@@ -28349,7 +28454,7 @@
       <w:r>
         <w:t xml:space="preserve"> </w:t>
       </w:r>
-      <w:hyperlink r:id="rId24" w:history="1">
+      <w:hyperlink r:id="rId25" w:history="1">
         <w:r>
           <w:rPr>
             <w:rStyle w:val="a7"/>
@@ -28961,7 +29066,7 @@
         </w:rPr>
         <w:t xml:space="preserve">available on </w:t>
       </w:r>
-      <w:hyperlink r:id="rId25" w:history="1">
+      <w:hyperlink r:id="rId26" w:history="1">
         <w:r>
           <w:rPr>
             <w:rStyle w:val="a7"/>
@@ -29199,7 +29304,7 @@
         </w:rPr>
         <w:t xml:space="preserve"> available on </w:t>
       </w:r>
-      <w:hyperlink r:id="rId26" w:history="1">
+      <w:hyperlink r:id="rId27" w:history="1">
         <w:r>
           <w:rPr>
             <w:rStyle w:val="a7"/>
@@ -29337,7 +29442,7 @@
         </w:rPr>
         <w:t xml:space="preserve">, available on </w:t>
       </w:r>
-      <w:hyperlink r:id="rId27" w:history="1">
+      <w:hyperlink r:id="rId28" w:history="1">
         <w:r>
           <w:rPr>
             <w:rStyle w:val="a7"/>
@@ -29722,7 +29827,7 @@
         </w:rPr>
         <w:t xml:space="preserve">20]Karis B., Specular BRDF Reference[DB/OL] </w:t>
       </w:r>
-      <w:hyperlink r:id="rId28" w:history="1">
+      <w:hyperlink r:id="rId29" w:history="1">
         <w:r>
           <w:rPr>
             <w:rStyle w:val="a7"/>
@@ -29754,6 +29859,7 @@
           <w:kern w:val="0"/>
           <w:szCs w:val="21"/>
         </w:rPr>
+        <w:lastRenderedPageBreak/>
         <w:t>, 2019-4</w:t>
       </w:r>
     </w:p>
@@ -29911,7 +30017,7 @@
         </w:rPr>
         <w:t xml:space="preserve">available on </w:t>
       </w:r>
-      <w:hyperlink r:id="rId29" w:history="1">
+      <w:hyperlink r:id="rId30" w:history="1">
         <w:r>
           <w:rPr>
             <w:rStyle w:val="a7"/>
@@ -30096,7 +30202,7 @@
         </w:rPr>
         <w:t xml:space="preserve">available on </w:t>
       </w:r>
-      <w:hyperlink r:id="rId30" w:history="1">
+      <w:hyperlink r:id="rId31" w:history="1">
         <w:r>
           <w:rPr>
             <w:rStyle w:val="a7"/>
@@ -30165,7 +30271,6 @@
           <w:kern w:val="0"/>
           <w:szCs w:val="21"/>
         </w:rPr>
-        <w:lastRenderedPageBreak/>
         <w:t>[</w:t>
       </w:r>
       <w:r>
@@ -30216,7 +30321,7 @@
       <w:r>
         <w:t xml:space="preserve"> </w:t>
       </w:r>
-      <w:hyperlink r:id="rId31" w:anchor="citation-bur15" w:history="1">
+      <w:hyperlink r:id="rId32" w:anchor="citation-bur15" w:history="1">
         <w:r>
           <w:rPr>
             <w:rStyle w:val="a7"/>
@@ -32006,7 +32111,7 @@
 </file>
 
 <file path=customXml/itemProps1.xml><?xml version="1.0" encoding="utf-8"?>
-<ds:datastoreItem xmlns:ds="http://schemas.openxmlformats.org/officeDocument/2006/customXml" ds:itemID="{0A7E7623-A2AB-488F-A323-BB53C6192A5C}">
+<ds:datastoreItem xmlns:ds="http://schemas.openxmlformats.org/officeDocument/2006/customXml" ds:itemID="{DB9E0277-A8FE-4873-95C6-8FBA206685DA}">
   <ds:schemaRefs>
     <ds:schemaRef ds:uri="http://schemas.openxmlformats.org/officeDocument/2006/bibliography"/>
   </ds:schemaRefs>

</xml_diff>

<commit_message>
fix uniform sample cone's bug
now generate real uniform vec within a cone (derived with cone's pdf and Inverse Transform Sampling, same method as the derivation of uniform sphere sampling)
</commit_message>
<xml_diff>
--- a/doc/RayTracer/[Notes]Microfacet Model and PBS.docx
+++ b/doc/RayTracer/[Notes]Microfacet Model and PBS.docx
@@ -23049,6 +23049,14 @@
       </w:r>
       <w:r>
         <w:rPr>
+          <w:rFonts w:ascii="Times New Roman" w:eastAsia="微软雅黑 Light" w:hAnsi="Times New Roman" w:cs="Times New Roman"/>
+          <w:kern w:val="0"/>
+          <w:szCs w:val="21"/>
+        </w:rPr>
+        <w:t>-Smith</w:t>
+      </w:r>
+      <w:r>
+        <w:rPr>
           <w:rFonts w:ascii="Times New Roman" w:eastAsia="微软雅黑 Light" w:hAnsi="Times New Roman" w:cs="Times New Roman" w:hint="eastAsia"/>
           <w:kern w:val="0"/>
           <w:szCs w:val="21"/>
@@ -24790,13 +24798,11 @@
       <w:pPr>
         <w:widowControl/>
         <w:rPr>
-          <w:rFonts w:ascii="微软雅黑 Light" w:eastAsia="微软雅黑 Light" w:hAnsi="微软雅黑 Light" w:cs="宋体" w:hint="eastAsia"/>
+          <w:rFonts w:ascii="微软雅黑 Light" w:eastAsia="微软雅黑 Light" w:hAnsi="微软雅黑 Light" w:cs="宋体"/>
           <w:kern w:val="0"/>
           <w:szCs w:val="21"/>
         </w:rPr>
       </w:pPr>
-      <w:bookmarkStart w:id="0" w:name="_GoBack"/>
-      <w:bookmarkEnd w:id="0"/>
     </w:p>
     <w:p>
       <w:pPr>
@@ -27592,6 +27598,14 @@
           <w:kern w:val="0"/>
           <w:szCs w:val="21"/>
         </w:rPr>
+        <w:t>，在观察掠射角较小的时候其出射的能量过高</w:t>
+      </w:r>
+      <w:r>
+        <w:rPr>
+          <w:rFonts w:ascii="Times New Roman" w:eastAsia="微软雅黑 Light" w:hAnsi="Times New Roman" w:cs="Times New Roman" w:hint="eastAsia"/>
+          <w:kern w:val="0"/>
+          <w:szCs w:val="21"/>
+        </w:rPr>
         <w:t>。</w:t>
       </w:r>
     </w:p>
@@ -27649,6 +27663,1318 @@
         </w:rPr>
         <w:t>漫反射模型。</w:t>
       </w:r>
+      <w:r>
+        <w:rPr>
+          <w:rFonts w:ascii="Times New Roman" w:eastAsia="微软雅黑 Light" w:hAnsi="Times New Roman" w:cs="Times New Roman" w:hint="eastAsia"/>
+          <w:kern w:val="0"/>
+          <w:szCs w:val="21"/>
+        </w:rPr>
+        <w:t>它假设</w:t>
+      </w:r>
+      <w:r>
+        <w:rPr>
+          <w:rFonts w:ascii="Times New Roman" w:eastAsia="微软雅黑 Light" w:hAnsi="Times New Roman" w:cs="Times New Roman" w:hint="eastAsia"/>
+          <w:kern w:val="0"/>
+          <w:szCs w:val="21"/>
+        </w:rPr>
+        <w:t>微平面都是</w:t>
+      </w:r>
+      <w:r>
+        <w:rPr>
+          <w:rFonts w:ascii="Times New Roman" w:eastAsia="微软雅黑 Light" w:hAnsi="Times New Roman" w:cs="Times New Roman" w:hint="eastAsia"/>
+          <w:kern w:val="0"/>
+          <w:szCs w:val="21"/>
+        </w:rPr>
+        <w:t>V</w:t>
+      </w:r>
+      <w:r>
+        <w:rPr>
+          <w:rFonts w:ascii="Times New Roman" w:eastAsia="微软雅黑 Light" w:hAnsi="Times New Roman" w:cs="Times New Roman" w:hint="eastAsia"/>
+          <w:kern w:val="0"/>
+          <w:szCs w:val="21"/>
+        </w:rPr>
+        <w:t>形的锯齿状，</w:t>
+      </w:r>
+      <w:r>
+        <w:rPr>
+          <w:rFonts w:ascii="Times New Roman" w:eastAsia="微软雅黑 Light" w:hAnsi="Times New Roman" w:cs="Times New Roman" w:hint="eastAsia"/>
+          <w:kern w:val="0"/>
+          <w:szCs w:val="21"/>
+        </w:rPr>
+        <w:t>这么一来相互反射</w:t>
+      </w:r>
+      <w:r>
+        <w:rPr>
+          <w:rFonts w:ascii="Times New Roman" w:eastAsia="微软雅黑 Light" w:hAnsi="Times New Roman" w:cs="Times New Roman" w:hint="eastAsia"/>
+          <w:kern w:val="0"/>
+          <w:szCs w:val="21"/>
+        </w:rPr>
+        <w:t>(</w:t>
+      </w:r>
+      <w:r>
+        <w:rPr>
+          <w:rFonts w:ascii="Times New Roman" w:eastAsia="微软雅黑 Light" w:hAnsi="Times New Roman" w:cs="Times New Roman"/>
+          <w:kern w:val="0"/>
+          <w:szCs w:val="21"/>
+        </w:rPr>
+        <w:t>inter-reflection)</w:t>
+      </w:r>
+      <w:r>
+        <w:rPr>
+          <w:rFonts w:ascii="Times New Roman" w:eastAsia="微软雅黑 Light" w:hAnsi="Times New Roman" w:cs="Times New Roman" w:hint="eastAsia"/>
+          <w:kern w:val="0"/>
+          <w:szCs w:val="21"/>
+        </w:rPr>
+        <w:t>只能发生在相邻的微表面之间。</w:t>
+      </w:r>
+      <w:r>
+        <w:rPr>
+          <w:rFonts w:ascii="Times New Roman" w:eastAsia="微软雅黑 Light" w:hAnsi="Times New Roman" w:cs="Times New Roman" w:hint="eastAsia"/>
+          <w:kern w:val="0"/>
+          <w:szCs w:val="21"/>
+        </w:rPr>
+        <w:t>在这样的简化假设之下，</w:t>
+      </w:r>
+      <w:r>
+        <w:rPr>
+          <w:rFonts w:ascii="Times New Roman" w:eastAsia="微软雅黑 Light" w:hAnsi="Times New Roman" w:cs="Times New Roman" w:hint="eastAsia"/>
+          <w:kern w:val="0"/>
+          <w:szCs w:val="21"/>
+        </w:rPr>
+        <w:t>O</w:t>
+      </w:r>
+      <w:r>
+        <w:rPr>
+          <w:rFonts w:ascii="Times New Roman" w:eastAsia="微软雅黑 Light" w:hAnsi="Times New Roman" w:cs="Times New Roman"/>
+          <w:kern w:val="0"/>
+          <w:szCs w:val="21"/>
+        </w:rPr>
+        <w:t>ren</w:t>
+      </w:r>
+      <w:r>
+        <w:rPr>
+          <w:rFonts w:ascii="Times New Roman" w:eastAsia="微软雅黑 Light" w:hAnsi="Times New Roman" w:cs="Times New Roman" w:hint="eastAsia"/>
+          <w:kern w:val="0"/>
+          <w:szCs w:val="21"/>
+        </w:rPr>
+        <w:t>和</w:t>
+      </w:r>
+      <w:proofErr w:type="spellStart"/>
+      <w:r>
+        <w:rPr>
+          <w:rFonts w:ascii="Times New Roman" w:eastAsia="微软雅黑 Light" w:hAnsi="Times New Roman" w:cs="Times New Roman" w:hint="eastAsia"/>
+          <w:kern w:val="0"/>
+          <w:szCs w:val="21"/>
+        </w:rPr>
+        <w:t>N</w:t>
+      </w:r>
+      <w:r>
+        <w:rPr>
+          <w:rFonts w:ascii="Times New Roman" w:eastAsia="微软雅黑 Light" w:hAnsi="Times New Roman" w:cs="Times New Roman"/>
+          <w:kern w:val="0"/>
+          <w:szCs w:val="21"/>
+        </w:rPr>
+        <w:t>ayar</w:t>
+      </w:r>
+      <w:proofErr w:type="spellEnd"/>
+      <w:r>
+        <w:rPr>
+          <w:rFonts w:ascii="Times New Roman" w:eastAsia="微软雅黑 Light" w:hAnsi="Times New Roman" w:cs="Times New Roman" w:hint="eastAsia"/>
+          <w:kern w:val="0"/>
+          <w:szCs w:val="21"/>
+        </w:rPr>
+        <w:t>在考虑了微平面的遮蔽效应、光线的多次反射</w:t>
+      </w:r>
+      <w:r>
+        <w:rPr>
+          <w:rFonts w:ascii="Times New Roman" w:eastAsia="微软雅黑 Light" w:hAnsi="Times New Roman" w:cs="Times New Roman" w:hint="eastAsia"/>
+          <w:kern w:val="0"/>
+          <w:szCs w:val="21"/>
+        </w:rPr>
+        <w:t>等因素</w:t>
+      </w:r>
+      <w:r>
+        <w:rPr>
+          <w:rFonts w:ascii="Times New Roman" w:eastAsia="微软雅黑 Light" w:hAnsi="Times New Roman" w:cs="Times New Roman" w:hint="eastAsia"/>
+          <w:kern w:val="0"/>
+          <w:szCs w:val="21"/>
+        </w:rPr>
+        <w:t>之后，给出了近似的解（</w:t>
+      </w:r>
+      <w:r>
+        <w:rPr>
+          <w:rFonts w:ascii="Times New Roman" w:eastAsia="微软雅黑 Light" w:hAnsi="Times New Roman" w:cs="Times New Roman" w:hint="eastAsia"/>
+          <w:kern w:val="0"/>
+          <w:szCs w:val="21"/>
+        </w:rPr>
+        <w:t>因为</w:t>
+      </w:r>
+      <w:r>
+        <w:rPr>
+          <w:rFonts w:ascii="Times New Roman" w:eastAsia="微软雅黑 Light" w:hAnsi="Times New Roman" w:cs="Times New Roman" w:hint="eastAsia"/>
+          <w:kern w:val="0"/>
+          <w:szCs w:val="21"/>
+        </w:rPr>
+        <w:t>没有闭合形式的解析解）：</w:t>
+      </w:r>
+    </w:p>
+    <w:p>
+      <w:pPr>
+        <w:widowControl/>
+        <w:jc w:val="left"/>
+        <w:rPr>
+          <w:rFonts w:ascii="Times New Roman" w:eastAsia="微软雅黑 Light" w:hAnsi="Times New Roman" w:cs="Times New Roman"/>
+          <w:kern w:val="0"/>
+          <w:szCs w:val="21"/>
+        </w:rPr>
+      </w:pPr>
+      <m:oMathPara>
+        <m:oMath>
+          <m:sSub>
+            <m:sSubPr>
+              <m:ctrlPr>
+                <w:rPr>
+                  <w:rFonts w:ascii="Cambria Math" w:eastAsia="微软雅黑 Light" w:hAnsi="Cambria Math" w:cs="Times New Roman"/>
+                  <w:i/>
+                  <w:kern w:val="0"/>
+                  <w:szCs w:val="21"/>
+                </w:rPr>
+              </m:ctrlPr>
+            </m:sSubPr>
+            <m:e>
+              <m:r>
+                <w:rPr>
+                  <w:rFonts w:ascii="Cambria Math" w:eastAsia="微软雅黑 Light" w:hAnsi="Cambria Math" w:cs="Times New Roman"/>
+                  <w:kern w:val="0"/>
+                  <w:szCs w:val="21"/>
+                </w:rPr>
+                <m:t>f</m:t>
+              </m:r>
+            </m:e>
+            <m:sub>
+              <m:r>
+                <w:rPr>
+                  <w:rFonts w:ascii="Cambria Math" w:eastAsia="微软雅黑 Light" w:hAnsi="Cambria Math" w:cs="Times New Roman"/>
+                  <w:kern w:val="0"/>
+                  <w:szCs w:val="21"/>
+                </w:rPr>
+                <m:t>d</m:t>
+              </m:r>
+            </m:sub>
+          </m:sSub>
+          <m:d>
+            <m:dPr>
+              <m:ctrlPr>
+                <w:rPr>
+                  <w:rFonts w:ascii="Cambria Math" w:eastAsia="微软雅黑 Light" w:hAnsi="Cambria Math" w:cs="Times New Roman"/>
+                  <w:i/>
+                  <w:kern w:val="0"/>
+                  <w:szCs w:val="21"/>
+                </w:rPr>
+              </m:ctrlPr>
+            </m:dPr>
+            <m:e>
+              <m:sSub>
+                <m:sSubPr>
+                  <m:ctrlPr>
+                    <w:rPr>
+                      <w:rFonts w:ascii="Cambria Math" w:eastAsia="微软雅黑 Light" w:hAnsi="Cambria Math" w:cs="Times New Roman"/>
+                      <w:i/>
+                      <w:kern w:val="0"/>
+                      <w:szCs w:val="21"/>
+                    </w:rPr>
+                  </m:ctrlPr>
+                </m:sSubPr>
+                <m:e>
+                  <m:r>
+                    <w:rPr>
+                      <w:rFonts w:ascii="Cambria Math" w:eastAsia="微软雅黑 Light" w:hAnsi="Cambria Math" w:cs="Times New Roman"/>
+                      <w:kern w:val="0"/>
+                      <w:szCs w:val="21"/>
+                    </w:rPr>
+                    <m:t>ω</m:t>
+                  </m:r>
+                </m:e>
+                <m:sub>
+                  <m:r>
+                    <w:rPr>
+                      <w:rFonts w:ascii="Cambria Math" w:eastAsia="微软雅黑 Light" w:hAnsi="Cambria Math" w:cs="Times New Roman"/>
+                      <w:kern w:val="0"/>
+                      <w:szCs w:val="21"/>
+                    </w:rPr>
+                    <m:t>i</m:t>
+                  </m:r>
+                </m:sub>
+              </m:sSub>
+              <m:r>
+                <w:rPr>
+                  <w:rFonts w:ascii="Cambria Math" w:eastAsia="微软雅黑 Light" w:hAnsi="Cambria Math" w:cs="Times New Roman"/>
+                  <w:kern w:val="0"/>
+                  <w:szCs w:val="21"/>
+                </w:rPr>
+                <m:t>,</m:t>
+              </m:r>
+              <m:sSub>
+                <m:sSubPr>
+                  <m:ctrlPr>
+                    <w:rPr>
+                      <w:rFonts w:ascii="Cambria Math" w:eastAsia="微软雅黑 Light" w:hAnsi="Cambria Math" w:cs="Times New Roman"/>
+                      <w:i/>
+                      <w:kern w:val="0"/>
+                      <w:szCs w:val="21"/>
+                    </w:rPr>
+                  </m:ctrlPr>
+                </m:sSubPr>
+                <m:e>
+                  <m:r>
+                    <w:rPr>
+                      <w:rFonts w:ascii="Cambria Math" w:eastAsia="微软雅黑 Light" w:hAnsi="Cambria Math" w:cs="Times New Roman"/>
+                      <w:kern w:val="0"/>
+                      <w:szCs w:val="21"/>
+                    </w:rPr>
+                    <m:t>ω</m:t>
+                  </m:r>
+                </m:e>
+                <m:sub>
+                  <m:r>
+                    <w:rPr>
+                      <w:rFonts w:ascii="Cambria Math" w:eastAsia="微软雅黑 Light" w:hAnsi="Cambria Math" w:cs="Times New Roman"/>
+                      <w:kern w:val="0"/>
+                      <w:szCs w:val="21"/>
+                    </w:rPr>
+                    <m:t>o</m:t>
+                  </m:r>
+                </m:sub>
+              </m:sSub>
+            </m:e>
+          </m:d>
+          <m:r>
+            <m:rPr>
+              <m:aln/>
+            </m:rPr>
+            <w:rPr>
+              <w:rFonts w:ascii="Cambria Math" w:eastAsia="微软雅黑 Light" w:hAnsi="Cambria Math" w:cs="Times New Roman"/>
+              <w:kern w:val="0"/>
+              <w:szCs w:val="21"/>
+            </w:rPr>
+            <m:t>=</m:t>
+          </m:r>
+          <m:f>
+            <m:fPr>
+              <m:ctrlPr>
+                <w:rPr>
+                  <w:rFonts w:ascii="Cambria Math" w:eastAsia="微软雅黑 Light" w:hAnsi="Cambria Math" w:cs="Times New Roman"/>
+                  <w:i/>
+                  <w:kern w:val="0"/>
+                  <w:szCs w:val="21"/>
+                </w:rPr>
+              </m:ctrlPr>
+            </m:fPr>
+            <m:num>
+              <m:r>
+                <w:rPr>
+                  <w:rFonts w:ascii="Cambria Math" w:eastAsia="微软雅黑 Light" w:hAnsi="Cambria Math" w:cs="Times New Roman"/>
+                  <w:kern w:val="0"/>
+                  <w:szCs w:val="21"/>
+                </w:rPr>
+                <m:t>ρ</m:t>
+              </m:r>
+            </m:num>
+            <m:den>
+              <m:r>
+                <w:rPr>
+                  <w:rFonts w:ascii="Cambria Math" w:eastAsia="微软雅黑 Light" w:hAnsi="Cambria Math" w:cs="Times New Roman"/>
+                  <w:kern w:val="0"/>
+                  <w:szCs w:val="21"/>
+                </w:rPr>
+                <m:t>π</m:t>
+              </m:r>
+            </m:den>
+          </m:f>
+          <m:d>
+            <m:dPr>
+              <m:ctrlPr>
+                <w:rPr>
+                  <w:rFonts w:ascii="Cambria Math" w:eastAsia="微软雅黑 Light" w:hAnsi="Cambria Math" w:cs="Times New Roman"/>
+                  <w:i/>
+                  <w:kern w:val="0"/>
+                  <w:szCs w:val="21"/>
+                </w:rPr>
+              </m:ctrlPr>
+            </m:dPr>
+            <m:e>
+              <m:r>
+                <w:rPr>
+                  <w:rFonts w:ascii="Cambria Math" w:eastAsia="微软雅黑 Light" w:hAnsi="Cambria Math" w:cs="Times New Roman"/>
+                  <w:kern w:val="0"/>
+                  <w:szCs w:val="21"/>
+                </w:rPr>
+                <m:t>A+B⋅</m:t>
+              </m:r>
+              <m:func>
+                <m:funcPr>
+                  <m:ctrlPr>
+                    <w:rPr>
+                      <w:rFonts w:ascii="Cambria Math" w:eastAsia="微软雅黑 Light" w:hAnsi="Cambria Math" w:cs="Times New Roman"/>
+                      <w:i/>
+                      <w:kern w:val="0"/>
+                      <w:szCs w:val="21"/>
+                    </w:rPr>
+                  </m:ctrlPr>
+                </m:funcPr>
+                <m:fName>
+                  <m:r>
+                    <m:rPr>
+                      <m:sty m:val="p"/>
+                    </m:rPr>
+                    <w:rPr>
+                      <w:rFonts w:ascii="Cambria Math" w:eastAsia="微软雅黑 Light" w:hAnsi="Cambria Math" w:cs="Times New Roman"/>
+                      <w:kern w:val="0"/>
+                      <w:szCs w:val="21"/>
+                    </w:rPr>
+                    <m:t>max</m:t>
+                  </m:r>
+                </m:fName>
+                <m:e>
+                  <m:d>
+                    <m:dPr>
+                      <m:ctrlPr>
+                        <w:rPr>
+                          <w:rFonts w:ascii="Cambria Math" w:eastAsia="微软雅黑 Light" w:hAnsi="Cambria Math" w:cs="Times New Roman"/>
+                          <w:i/>
+                          <w:kern w:val="0"/>
+                          <w:szCs w:val="21"/>
+                        </w:rPr>
+                      </m:ctrlPr>
+                    </m:dPr>
+                    <m:e>
+                      <m:r>
+                        <w:rPr>
+                          <w:rFonts w:ascii="Cambria Math" w:eastAsia="微软雅黑 Light" w:hAnsi="Cambria Math" w:cs="Times New Roman"/>
+                          <w:kern w:val="0"/>
+                          <w:szCs w:val="21"/>
+                        </w:rPr>
+                        <m:t>0,</m:t>
+                      </m:r>
+                      <m:func>
+                        <m:funcPr>
+                          <m:ctrlPr>
+                            <w:rPr>
+                              <w:rFonts w:ascii="Cambria Math" w:eastAsia="微软雅黑 Light" w:hAnsi="Cambria Math" w:cs="Times New Roman"/>
+                              <w:i/>
+                              <w:kern w:val="0"/>
+                              <w:szCs w:val="21"/>
+                            </w:rPr>
+                          </m:ctrlPr>
+                        </m:funcPr>
+                        <m:fName>
+                          <m:r>
+                            <m:rPr>
+                              <m:sty m:val="p"/>
+                            </m:rPr>
+                            <w:rPr>
+                              <w:rFonts w:ascii="Cambria Math" w:eastAsia="微软雅黑 Light" w:hAnsi="Cambria Math" w:cs="Times New Roman"/>
+                              <w:kern w:val="0"/>
+                              <w:szCs w:val="21"/>
+                            </w:rPr>
+                            <m:t>cos</m:t>
+                          </m:r>
+                        </m:fName>
+                        <m:e>
+                          <m:d>
+                            <m:dPr>
+                              <m:ctrlPr>
+                                <w:rPr>
+                                  <w:rFonts w:ascii="Cambria Math" w:eastAsia="微软雅黑 Light" w:hAnsi="Cambria Math" w:cs="Times New Roman"/>
+                                  <w:i/>
+                                  <w:kern w:val="0"/>
+                                  <w:szCs w:val="21"/>
+                                </w:rPr>
+                              </m:ctrlPr>
+                            </m:dPr>
+                            <m:e>
+                              <m:sSub>
+                                <m:sSubPr>
+                                  <m:ctrlPr>
+                                    <w:rPr>
+                                      <w:rFonts w:ascii="Cambria Math" w:eastAsia="微软雅黑 Light" w:hAnsi="Cambria Math" w:cs="Times New Roman"/>
+                                      <w:i/>
+                                      <w:kern w:val="0"/>
+                                      <w:szCs w:val="21"/>
+                                    </w:rPr>
+                                  </m:ctrlPr>
+                                </m:sSubPr>
+                                <m:e>
+                                  <m:r>
+                                    <w:rPr>
+                                      <w:rFonts w:ascii="Cambria Math" w:eastAsia="微软雅黑 Light" w:hAnsi="Cambria Math" w:cs="Times New Roman"/>
+                                      <w:kern w:val="0"/>
+                                      <w:szCs w:val="21"/>
+                                    </w:rPr>
+                                    <m:t>ϕ</m:t>
+                                  </m:r>
+                                </m:e>
+                                <m:sub>
+                                  <m:r>
+                                    <w:rPr>
+                                      <w:rFonts w:ascii="Cambria Math" w:eastAsia="微软雅黑 Light" w:hAnsi="Cambria Math" w:cs="Times New Roman"/>
+                                      <w:kern w:val="0"/>
+                                      <w:szCs w:val="21"/>
+                                    </w:rPr>
+                                    <m:t>i</m:t>
+                                  </m:r>
+                                </m:sub>
+                              </m:sSub>
+                              <m:r>
+                                <w:rPr>
+                                  <w:rFonts w:ascii="Cambria Math" w:eastAsia="微软雅黑 Light" w:hAnsi="Cambria Math" w:cs="Times New Roman"/>
+                                  <w:kern w:val="0"/>
+                                  <w:szCs w:val="21"/>
+                                </w:rPr>
+                                <m:t>-</m:t>
+                              </m:r>
+                              <m:sSub>
+                                <m:sSubPr>
+                                  <m:ctrlPr>
+                                    <w:rPr>
+                                      <w:rFonts w:ascii="Cambria Math" w:eastAsia="微软雅黑 Light" w:hAnsi="Cambria Math" w:cs="Times New Roman"/>
+                                      <w:i/>
+                                      <w:kern w:val="0"/>
+                                      <w:szCs w:val="21"/>
+                                    </w:rPr>
+                                  </m:ctrlPr>
+                                </m:sSubPr>
+                                <m:e>
+                                  <m:r>
+                                    <w:rPr>
+                                      <w:rFonts w:ascii="Cambria Math" w:eastAsia="微软雅黑 Light" w:hAnsi="Cambria Math" w:cs="Times New Roman"/>
+                                      <w:kern w:val="0"/>
+                                      <w:szCs w:val="21"/>
+                                    </w:rPr>
+                                    <m:t>ϕ</m:t>
+                                  </m:r>
+                                </m:e>
+                                <m:sub>
+                                  <m:r>
+                                    <w:rPr>
+                                      <w:rFonts w:ascii="Cambria Math" w:eastAsia="微软雅黑 Light" w:hAnsi="Cambria Math" w:cs="Times New Roman"/>
+                                      <w:kern w:val="0"/>
+                                      <w:szCs w:val="21"/>
+                                    </w:rPr>
+                                    <m:t>o</m:t>
+                                  </m:r>
+                                </m:sub>
+                              </m:sSub>
+                            </m:e>
+                          </m:d>
+                        </m:e>
+                      </m:func>
+                    </m:e>
+                  </m:d>
+                  <m:r>
+                    <m:rPr>
+                      <m:sty m:val="p"/>
+                    </m:rPr>
+                    <w:rPr>
+                      <w:rFonts w:ascii="Cambria Math" w:eastAsia="微软雅黑 Light" w:hAnsi="Cambria Math" w:cs="Times New Roman"/>
+                      <w:kern w:val="0"/>
+                      <w:szCs w:val="21"/>
+                    </w:rPr>
+                    <m:t>sin</m:t>
+                  </m:r>
+                  <m:r>
+                    <w:rPr>
+                      <w:rFonts w:ascii="Cambria Math" w:eastAsia="微软雅黑 Light" w:hAnsi="Cambria Math" w:cs="Times New Roman"/>
+                      <w:kern w:val="0"/>
+                      <w:szCs w:val="21"/>
+                    </w:rPr>
+                    <m:t>α</m:t>
+                  </m:r>
+                  <m:r>
+                    <m:rPr>
+                      <m:sty m:val="p"/>
+                    </m:rPr>
+                    <w:rPr>
+                      <w:rFonts w:ascii="Cambria Math" w:eastAsia="微软雅黑 Light" w:hAnsi="Cambria Math" w:cs="Times New Roman"/>
+                      <w:kern w:val="0"/>
+                      <w:szCs w:val="21"/>
+                    </w:rPr>
+                    <m:t xml:space="preserve"> cos</m:t>
+                  </m:r>
+                  <m:r>
+                    <w:rPr>
+                      <w:rFonts w:ascii="Cambria Math" w:eastAsia="微软雅黑 Light" w:hAnsi="Cambria Math" w:cs="Times New Roman"/>
+                      <w:kern w:val="0"/>
+                      <w:szCs w:val="21"/>
+                    </w:rPr>
+                    <m:t xml:space="preserve">β </m:t>
+                  </m:r>
+                </m:e>
+              </m:func>
+            </m:e>
+          </m:d>
+        </m:oMath>
+      </m:oMathPara>
+    </w:p>
+    <w:p>
+      <w:pPr>
+        <w:widowControl/>
+        <w:jc w:val="left"/>
+        <w:rPr>
+          <w:rFonts w:ascii="Times New Roman" w:eastAsia="微软雅黑 Light" w:hAnsi="Times New Roman" w:cs="Times New Roman"/>
+          <w:i/>
+          <w:kern w:val="0"/>
+          <w:szCs w:val="21"/>
+        </w:rPr>
+      </w:pPr>
+      <m:oMathPara>
+        <m:oMathParaPr>
+          <m:jc m:val="center"/>
+        </m:oMathParaPr>
+        <m:oMath>
+          <m:r>
+            <m:rPr>
+              <m:sty m:val="p"/>
+            </m:rPr>
+            <w:rPr>
+              <w:rFonts w:ascii="Cambria Math" w:eastAsia="微软雅黑 Light" w:hAnsi="Cambria Math" w:cs="Times New Roman"/>
+              <w:kern w:val="0"/>
+              <w:szCs w:val="21"/>
+            </w:rPr>
+            <m:t>A</m:t>
+          </m:r>
+          <m:r>
+            <m:rPr>
+              <m:sty m:val="p"/>
+              <m:aln/>
+            </m:rPr>
+            <w:rPr>
+              <w:rFonts w:ascii="Cambria Math" w:eastAsia="微软雅黑 Light" w:hAnsi="Cambria Math" w:cs="Times New Roman"/>
+              <w:kern w:val="0"/>
+              <w:szCs w:val="21"/>
+            </w:rPr>
+            <m:t>=1-</m:t>
+          </m:r>
+          <m:f>
+            <m:fPr>
+              <m:ctrlPr>
+                <w:rPr>
+                  <w:rFonts w:ascii="Cambria Math" w:eastAsia="微软雅黑 Light" w:hAnsi="Cambria Math" w:cs="Times New Roman"/>
+                  <w:kern w:val="0"/>
+                  <w:szCs w:val="21"/>
+                </w:rPr>
+              </m:ctrlPr>
+            </m:fPr>
+            <m:num>
+              <m:sSup>
+                <m:sSupPr>
+                  <m:ctrlPr>
+                    <w:rPr>
+                      <w:rFonts w:ascii="Cambria Math" w:eastAsia="微软雅黑 Light" w:hAnsi="Cambria Math" w:cs="Times New Roman"/>
+                      <w:i/>
+                      <w:kern w:val="0"/>
+                      <w:szCs w:val="21"/>
+                    </w:rPr>
+                  </m:ctrlPr>
+                </m:sSupPr>
+                <m:e>
+                  <m:r>
+                    <w:rPr>
+                      <w:rFonts w:ascii="Cambria Math" w:eastAsia="微软雅黑 Light" w:hAnsi="Cambria Math" w:cs="Times New Roman"/>
+                      <w:kern w:val="0"/>
+                      <w:szCs w:val="21"/>
+                    </w:rPr>
+                    <m:t>σ</m:t>
+                  </m:r>
+                </m:e>
+                <m:sup>
+                  <m:r>
+                    <w:rPr>
+                      <w:rFonts w:ascii="Cambria Math" w:eastAsia="微软雅黑 Light" w:hAnsi="Cambria Math" w:cs="Times New Roman"/>
+                      <w:kern w:val="0"/>
+                      <w:szCs w:val="21"/>
+                    </w:rPr>
+                    <m:t>2</m:t>
+                  </m:r>
+                </m:sup>
+              </m:sSup>
+            </m:num>
+            <m:den>
+              <m:r>
+                <w:rPr>
+                  <w:rFonts w:ascii="Cambria Math" w:eastAsia="微软雅黑 Light" w:hAnsi="Cambria Math" w:cs="Times New Roman"/>
+                  <w:kern w:val="0"/>
+                  <w:szCs w:val="21"/>
+                </w:rPr>
+                <m:t>2</m:t>
+              </m:r>
+              <m:d>
+                <m:dPr>
+                  <m:ctrlPr>
+                    <w:rPr>
+                      <w:rFonts w:ascii="Cambria Math" w:eastAsia="微软雅黑 Light" w:hAnsi="Cambria Math" w:cs="Times New Roman"/>
+                      <w:i/>
+                      <w:kern w:val="0"/>
+                      <w:szCs w:val="21"/>
+                    </w:rPr>
+                  </m:ctrlPr>
+                </m:dPr>
+                <m:e>
+                  <m:sSup>
+                    <m:sSupPr>
+                      <m:ctrlPr>
+                        <w:rPr>
+                          <w:rFonts w:ascii="Cambria Math" w:eastAsia="微软雅黑 Light" w:hAnsi="Cambria Math" w:cs="Times New Roman"/>
+                          <w:i/>
+                          <w:kern w:val="0"/>
+                          <w:szCs w:val="21"/>
+                        </w:rPr>
+                      </m:ctrlPr>
+                    </m:sSupPr>
+                    <m:e>
+                      <m:r>
+                        <w:rPr>
+                          <w:rFonts w:ascii="Cambria Math" w:eastAsia="微软雅黑 Light" w:hAnsi="Cambria Math" w:cs="Times New Roman"/>
+                          <w:kern w:val="0"/>
+                          <w:szCs w:val="21"/>
+                        </w:rPr>
+                        <m:t>σ</m:t>
+                      </m:r>
+                    </m:e>
+                    <m:sup>
+                      <m:r>
+                        <w:rPr>
+                          <w:rFonts w:ascii="Cambria Math" w:eastAsia="微软雅黑 Light" w:hAnsi="Cambria Math" w:cs="Times New Roman"/>
+                          <w:kern w:val="0"/>
+                          <w:szCs w:val="21"/>
+                        </w:rPr>
+                        <m:t>2</m:t>
+                      </m:r>
+                    </m:sup>
+                  </m:sSup>
+                  <m:r>
+                    <w:rPr>
+                      <w:rFonts w:ascii="Cambria Math" w:eastAsia="微软雅黑 Light" w:hAnsi="Cambria Math" w:cs="Times New Roman"/>
+                      <w:kern w:val="0"/>
+                      <w:szCs w:val="21"/>
+                    </w:rPr>
+                    <m:t>+0.33</m:t>
+                  </m:r>
+                </m:e>
+              </m:d>
+            </m:den>
+          </m:f>
+          <m:r>
+            <w:rPr>
+              <w:rFonts w:ascii="Cambria Math" w:eastAsia="微软雅黑 Light" w:hAnsi="Cambria Math" w:cs="Times New Roman"/>
+              <w:kern w:val="0"/>
+              <w:szCs w:val="21"/>
+            </w:rPr>
+            <w:br/>
+          </m:r>
+        </m:oMath>
+        <m:oMath>
+          <m:r>
+            <m:rPr>
+              <m:sty m:val="p"/>
+            </m:rPr>
+            <w:rPr>
+              <w:rFonts w:ascii="Cambria Math" w:eastAsia="微软雅黑 Light" w:hAnsi="Cambria Math" w:cs="Times New Roman"/>
+              <w:kern w:val="0"/>
+              <w:szCs w:val="21"/>
+            </w:rPr>
+            <m:t>B=</m:t>
+          </m:r>
+          <m:f>
+            <m:fPr>
+              <m:ctrlPr>
+                <w:rPr>
+                  <w:rFonts w:ascii="Cambria Math" w:eastAsia="微软雅黑 Light" w:hAnsi="Cambria Math" w:cs="Times New Roman"/>
+                  <w:kern w:val="0"/>
+                  <w:szCs w:val="21"/>
+                </w:rPr>
+              </m:ctrlPr>
+            </m:fPr>
+            <m:num>
+              <m:r>
+                <w:rPr>
+                  <w:rFonts w:ascii="Cambria Math" w:eastAsia="微软雅黑 Light" w:hAnsi="Cambria Math" w:cs="Times New Roman"/>
+                  <w:kern w:val="0"/>
+                  <w:szCs w:val="21"/>
+                </w:rPr>
+                <m:t>0.45</m:t>
+              </m:r>
+              <m:sSup>
+                <m:sSupPr>
+                  <m:ctrlPr>
+                    <w:rPr>
+                      <w:rFonts w:ascii="Cambria Math" w:eastAsia="微软雅黑 Light" w:hAnsi="Cambria Math" w:cs="Times New Roman"/>
+                      <w:i/>
+                      <w:kern w:val="0"/>
+                      <w:szCs w:val="21"/>
+                    </w:rPr>
+                  </m:ctrlPr>
+                </m:sSupPr>
+                <m:e>
+                  <m:r>
+                    <w:rPr>
+                      <w:rFonts w:ascii="Cambria Math" w:eastAsia="微软雅黑 Light" w:hAnsi="Cambria Math" w:cs="Times New Roman"/>
+                      <w:kern w:val="0"/>
+                      <w:szCs w:val="21"/>
+                    </w:rPr>
+                    <m:t>σ</m:t>
+                  </m:r>
+                </m:e>
+                <m:sup>
+                  <m:r>
+                    <w:rPr>
+                      <w:rFonts w:ascii="Cambria Math" w:eastAsia="微软雅黑 Light" w:hAnsi="Cambria Math" w:cs="Times New Roman"/>
+                      <w:kern w:val="0"/>
+                      <w:szCs w:val="21"/>
+                    </w:rPr>
+                    <m:t>2</m:t>
+                  </m:r>
+                </m:sup>
+              </m:sSup>
+              <m:ctrlPr>
+                <w:rPr>
+                  <w:rFonts w:ascii="Cambria Math" w:eastAsia="微软雅黑 Light" w:hAnsi="Cambria Math" w:cs="Times New Roman"/>
+                  <w:i/>
+                  <w:kern w:val="0"/>
+                  <w:szCs w:val="21"/>
+                </w:rPr>
+              </m:ctrlPr>
+            </m:num>
+            <m:den>
+              <m:sSup>
+                <m:sSupPr>
+                  <m:ctrlPr>
+                    <w:rPr>
+                      <w:rFonts w:ascii="Cambria Math" w:eastAsia="微软雅黑 Light" w:hAnsi="Cambria Math" w:cs="Times New Roman"/>
+                      <w:i/>
+                      <w:kern w:val="0"/>
+                      <w:szCs w:val="21"/>
+                    </w:rPr>
+                  </m:ctrlPr>
+                </m:sSupPr>
+                <m:e>
+                  <m:r>
+                    <w:rPr>
+                      <w:rFonts w:ascii="Cambria Math" w:eastAsia="微软雅黑 Light" w:hAnsi="Cambria Math" w:cs="Times New Roman"/>
+                      <w:kern w:val="0"/>
+                      <w:szCs w:val="21"/>
+                    </w:rPr>
+                    <m:t>σ</m:t>
+                  </m:r>
+                </m:e>
+                <m:sup>
+                  <m:r>
+                    <w:rPr>
+                      <w:rFonts w:ascii="Cambria Math" w:eastAsia="微软雅黑 Light" w:hAnsi="Cambria Math" w:cs="Times New Roman"/>
+                      <w:kern w:val="0"/>
+                      <w:szCs w:val="21"/>
+                    </w:rPr>
+                    <m:t>2</m:t>
+                  </m:r>
+                </m:sup>
+              </m:sSup>
+              <m:r>
+                <w:rPr>
+                  <w:rFonts w:ascii="Cambria Math" w:eastAsia="微软雅黑 Light" w:hAnsi="Cambria Math" w:cs="Times New Roman"/>
+                  <w:kern w:val="0"/>
+                  <w:szCs w:val="21"/>
+                </w:rPr>
+                <m:t>+0.09</m:t>
+              </m:r>
+            </m:den>
+          </m:f>
+          <m:r>
+            <w:rPr>
+              <w:rFonts w:ascii="Cambria Math" w:eastAsia="微软雅黑 Light" w:hAnsi="Cambria Math" w:cs="Times New Roman"/>
+              <w:kern w:val="0"/>
+              <w:szCs w:val="21"/>
+            </w:rPr>
+            <w:br/>
+          </m:r>
+        </m:oMath>
+        <m:oMath>
+          <m:r>
+            <m:rPr>
+              <m:sty m:val="p"/>
+            </m:rPr>
+            <w:rPr>
+              <w:rFonts w:ascii="Cambria Math" w:eastAsia="微软雅黑 Light" w:hAnsi="Cambria Math" w:cs="Times New Roman"/>
+              <w:kern w:val="0"/>
+              <w:szCs w:val="21"/>
+            </w:rPr>
+            <m:t>α=</m:t>
+          </m:r>
+          <m:func>
+            <m:funcPr>
+              <m:ctrlPr>
+                <w:rPr>
+                  <w:rFonts w:ascii="Cambria Math" w:eastAsia="微软雅黑 Light" w:hAnsi="Cambria Math" w:cs="Times New Roman"/>
+                  <w:kern w:val="0"/>
+                  <w:szCs w:val="21"/>
+                </w:rPr>
+              </m:ctrlPr>
+            </m:funcPr>
+            <m:fName>
+              <m:r>
+                <m:rPr>
+                  <m:sty m:val="p"/>
+                </m:rPr>
+                <w:rPr>
+                  <w:rFonts w:ascii="Cambria Math" w:eastAsia="微软雅黑 Light" w:hAnsi="Cambria Math" w:cs="Times New Roman"/>
+                  <w:kern w:val="0"/>
+                  <w:szCs w:val="21"/>
+                </w:rPr>
+                <m:t>max</m:t>
+              </m:r>
+            </m:fName>
+            <m:e>
+              <m:d>
+                <m:dPr>
+                  <m:ctrlPr>
+                    <w:rPr>
+                      <w:rFonts w:ascii="Cambria Math" w:eastAsia="微软雅黑 Light" w:hAnsi="Cambria Math" w:cs="Times New Roman"/>
+                      <w:kern w:val="0"/>
+                      <w:szCs w:val="21"/>
+                    </w:rPr>
+                  </m:ctrlPr>
+                </m:dPr>
+                <m:e>
+                  <m:sSub>
+                    <m:sSubPr>
+                      <m:ctrlPr>
+                        <w:rPr>
+                          <w:rFonts w:ascii="Cambria Math" w:eastAsia="微软雅黑 Light" w:hAnsi="Cambria Math" w:cs="Times New Roman"/>
+                          <w:i/>
+                          <w:kern w:val="0"/>
+                          <w:szCs w:val="21"/>
+                        </w:rPr>
+                      </m:ctrlPr>
+                    </m:sSubPr>
+                    <m:e>
+                      <m:r>
+                        <w:rPr>
+                          <w:rFonts w:ascii="Cambria Math" w:eastAsia="微软雅黑 Light" w:hAnsi="Cambria Math" w:cs="Times New Roman"/>
+                          <w:kern w:val="0"/>
+                          <w:szCs w:val="21"/>
+                        </w:rPr>
+                        <m:t>θ</m:t>
+                      </m:r>
+                    </m:e>
+                    <m:sub>
+                      <m:r>
+                        <w:rPr>
+                          <w:rFonts w:ascii="Cambria Math" w:eastAsia="微软雅黑 Light" w:hAnsi="Cambria Math" w:cs="Times New Roman"/>
+                          <w:kern w:val="0"/>
+                          <w:szCs w:val="21"/>
+                        </w:rPr>
+                        <m:t>i</m:t>
+                      </m:r>
+                    </m:sub>
+                  </m:sSub>
+                  <m:r>
+                    <w:rPr>
+                      <w:rFonts w:ascii="Cambria Math" w:eastAsia="微软雅黑 Light" w:hAnsi="Cambria Math" w:cs="Times New Roman"/>
+                      <w:kern w:val="0"/>
+                      <w:szCs w:val="21"/>
+                    </w:rPr>
+                    <m:t>,</m:t>
+                  </m:r>
+                  <m:sSub>
+                    <m:sSubPr>
+                      <m:ctrlPr>
+                        <w:rPr>
+                          <w:rFonts w:ascii="Cambria Math" w:eastAsia="微软雅黑 Light" w:hAnsi="Cambria Math" w:cs="Times New Roman"/>
+                          <w:i/>
+                          <w:kern w:val="0"/>
+                          <w:szCs w:val="21"/>
+                        </w:rPr>
+                      </m:ctrlPr>
+                    </m:sSubPr>
+                    <m:e>
+                      <m:r>
+                        <w:rPr>
+                          <w:rFonts w:ascii="Cambria Math" w:eastAsia="微软雅黑 Light" w:hAnsi="Cambria Math" w:cs="Times New Roman"/>
+                          <w:kern w:val="0"/>
+                          <w:szCs w:val="21"/>
+                        </w:rPr>
+                        <m:t>θ</m:t>
+                      </m:r>
+                    </m:e>
+                    <m:sub>
+                      <m:r>
+                        <w:rPr>
+                          <w:rFonts w:ascii="Cambria Math" w:eastAsia="微软雅黑 Light" w:hAnsi="Cambria Math" w:cs="Times New Roman"/>
+                          <w:kern w:val="0"/>
+                          <w:szCs w:val="21"/>
+                        </w:rPr>
+                        <m:t>o</m:t>
+                      </m:r>
+                    </m:sub>
+                  </m:sSub>
+                  <m:ctrlPr>
+                    <w:rPr>
+                      <w:rFonts w:ascii="Cambria Math" w:eastAsia="微软雅黑 Light" w:hAnsi="Cambria Math" w:cs="Times New Roman"/>
+                      <w:i/>
+                      <w:kern w:val="0"/>
+                      <w:szCs w:val="21"/>
+                    </w:rPr>
+                  </m:ctrlPr>
+                </m:e>
+              </m:d>
+            </m:e>
+          </m:func>
+          <m:r>
+            <w:rPr>
+              <w:rFonts w:ascii="Cambria Math" w:eastAsia="微软雅黑 Light" w:hAnsi="Cambria Math" w:cs="Times New Roman"/>
+              <w:kern w:val="0"/>
+              <w:szCs w:val="21"/>
+            </w:rPr>
+            <w:br/>
+          </m:r>
+        </m:oMath>
+        <m:oMath>
+          <m:r>
+            <m:rPr>
+              <m:sty m:val="p"/>
+            </m:rPr>
+            <w:rPr>
+              <w:rFonts w:ascii="Cambria Math" w:eastAsia="微软雅黑 Light" w:hAnsi="Cambria Math" w:cs="Times New Roman"/>
+              <w:kern w:val="0"/>
+              <w:szCs w:val="21"/>
+            </w:rPr>
+            <m:t>β=min⁡(</m:t>
+          </m:r>
+          <m:sSub>
+            <m:sSubPr>
+              <m:ctrlPr>
+                <w:rPr>
+                  <w:rFonts w:ascii="Cambria Math" w:eastAsia="微软雅黑 Light" w:hAnsi="Cambria Math" w:cs="Times New Roman"/>
+                  <w:i/>
+                  <w:kern w:val="0"/>
+                  <w:szCs w:val="21"/>
+                </w:rPr>
+              </m:ctrlPr>
+            </m:sSubPr>
+            <m:e>
+              <m:r>
+                <w:rPr>
+                  <w:rFonts w:ascii="Cambria Math" w:eastAsia="微软雅黑 Light" w:hAnsi="Cambria Math" w:cs="Times New Roman"/>
+                  <w:kern w:val="0"/>
+                  <w:szCs w:val="21"/>
+                </w:rPr>
+                <m:t>θ</m:t>
+              </m:r>
+            </m:e>
+            <m:sub>
+              <m:r>
+                <w:rPr>
+                  <w:rFonts w:ascii="Cambria Math" w:eastAsia="微软雅黑 Light" w:hAnsi="Cambria Math" w:cs="Times New Roman"/>
+                  <w:kern w:val="0"/>
+                  <w:szCs w:val="21"/>
+                </w:rPr>
+                <m:t>i</m:t>
+              </m:r>
+            </m:sub>
+          </m:sSub>
+          <m:r>
+            <w:rPr>
+              <w:rFonts w:ascii="Cambria Math" w:eastAsia="微软雅黑 Light" w:hAnsi="Cambria Math" w:cs="Times New Roman"/>
+              <w:kern w:val="0"/>
+              <w:szCs w:val="21"/>
+            </w:rPr>
+            <m:t>,</m:t>
+          </m:r>
+          <m:sSub>
+            <m:sSubPr>
+              <m:ctrlPr>
+                <w:rPr>
+                  <w:rFonts w:ascii="Cambria Math" w:eastAsia="微软雅黑 Light" w:hAnsi="Cambria Math" w:cs="Times New Roman"/>
+                  <w:i/>
+                  <w:kern w:val="0"/>
+                  <w:szCs w:val="21"/>
+                </w:rPr>
+              </m:ctrlPr>
+            </m:sSubPr>
+            <m:e>
+              <m:r>
+                <w:rPr>
+                  <w:rFonts w:ascii="Cambria Math" w:eastAsia="微软雅黑 Light" w:hAnsi="Cambria Math" w:cs="Times New Roman"/>
+                  <w:kern w:val="0"/>
+                  <w:szCs w:val="21"/>
+                </w:rPr>
+                <m:t>θ</m:t>
+              </m:r>
+            </m:e>
+            <m:sub>
+              <m:r>
+                <w:rPr>
+                  <w:rFonts w:ascii="Cambria Math" w:eastAsia="微软雅黑 Light" w:hAnsi="Cambria Math" w:cs="Times New Roman"/>
+                  <w:kern w:val="0"/>
+                  <w:szCs w:val="21"/>
+                </w:rPr>
+                <m:t>o</m:t>
+              </m:r>
+            </m:sub>
+          </m:sSub>
+          <m:r>
+            <w:rPr>
+              <w:rFonts w:ascii="Cambria Math" w:eastAsia="微软雅黑 Light" w:hAnsi="Cambria Math" w:cs="Times New Roman"/>
+              <w:kern w:val="0"/>
+              <w:szCs w:val="21"/>
+            </w:rPr>
+            <m:t>)</m:t>
+          </m:r>
+        </m:oMath>
+      </m:oMathPara>
+    </w:p>
+    <w:p>
+      <w:pPr>
+        <w:widowControl/>
+        <w:jc w:val="left"/>
+        <w:rPr>
+          <w:rFonts w:ascii="Times New Roman" w:eastAsia="微软雅黑 Light" w:hAnsi="Times New Roman" w:cs="Times New Roman" w:hint="eastAsia"/>
+          <w:i/>
+          <w:kern w:val="0"/>
+          <w:szCs w:val="21"/>
+        </w:rPr>
+      </w:pPr>
+      <w:r>
+        <w:rPr>
+          <w:rFonts w:ascii="Times New Roman" w:eastAsia="微软雅黑 Light" w:hAnsi="Times New Roman" w:cs="Times New Roman"/>
+          <w:i/>
+          <w:kern w:val="0"/>
+          <w:szCs w:val="21"/>
+        </w:rPr>
+        <w:tab/>
+      </w:r>
+      <w:r>
+        <w:rPr>
+          <w:rFonts w:ascii="Times New Roman" w:eastAsia="微软雅黑 Light" w:hAnsi="Times New Roman" w:cs="Times New Roman" w:hint="eastAsia"/>
+          <w:kern w:val="0"/>
+          <w:szCs w:val="21"/>
+        </w:rPr>
+        <w:t>其中</w:t>
+      </w:r>
+      <m:oMath>
+        <m:r>
+          <m:rPr>
+            <m:sty m:val="p"/>
+          </m:rPr>
+          <w:rPr>
+            <w:rFonts w:ascii="Cambria Math" w:eastAsia="微软雅黑 Light" w:hAnsi="Cambria Math" w:cs="Times New Roman"/>
+            <w:kern w:val="0"/>
+            <w:szCs w:val="21"/>
+          </w:rPr>
+          <m:t>σ</m:t>
+        </m:r>
+      </m:oMath>
+      <w:r>
+        <w:rPr>
+          <w:rFonts w:ascii="Times New Roman" w:eastAsia="微软雅黑 Light" w:hAnsi="Times New Roman" w:cs="Times New Roman" w:hint="eastAsia"/>
+          <w:kern w:val="0"/>
+          <w:szCs w:val="21"/>
+        </w:rPr>
+        <w:t>是微表面的凸起角度，与粗糙度有关。</w:t>
+      </w:r>
+      <w:r>
+        <w:rPr>
+          <w:rFonts w:ascii="Times New Roman" w:eastAsia="微软雅黑 Light" w:hAnsi="Times New Roman" w:cs="Times New Roman" w:hint="eastAsia"/>
+          <w:color w:val="FF0000"/>
+          <w:kern w:val="0"/>
+          <w:szCs w:val="21"/>
+        </w:rPr>
+        <w:t>所以本文为了使材质系统更加直观，决定使用</w:t>
+      </w:r>
+      <w:r>
+        <w:rPr>
+          <w:rFonts w:ascii="Times New Roman" w:eastAsia="微软雅黑 Light" w:hAnsi="Times New Roman" w:cs="Times New Roman"/>
+          <w:color w:val="FF0000"/>
+          <w:kern w:val="0"/>
+          <w:szCs w:val="21"/>
+        </w:rPr>
+        <w:t>0</w:t>
+      </w:r>
+      <w:r>
+        <w:rPr>
+          <w:rFonts w:ascii="Times New Roman" w:eastAsia="微软雅黑 Light" w:hAnsi="Times New Roman" w:cs="Times New Roman" w:hint="eastAsia"/>
+          <w:color w:val="FF0000"/>
+          <w:kern w:val="0"/>
+          <w:szCs w:val="21"/>
+        </w:rPr>
+        <w:t>~</w:t>
+      </w:r>
+      <w:r>
+        <w:rPr>
+          <w:rFonts w:ascii="Times New Roman" w:eastAsia="微软雅黑 Light" w:hAnsi="Times New Roman" w:cs="Times New Roman"/>
+          <w:color w:val="FF0000"/>
+          <w:kern w:val="0"/>
+          <w:szCs w:val="21"/>
+        </w:rPr>
+        <w:t>1</w:t>
+      </w:r>
+      <w:r>
+        <w:rPr>
+          <w:rFonts w:ascii="Times New Roman" w:eastAsia="微软雅黑 Light" w:hAnsi="Times New Roman" w:cs="Times New Roman" w:hint="eastAsia"/>
+          <w:color w:val="FF0000"/>
+          <w:kern w:val="0"/>
+          <w:szCs w:val="21"/>
+        </w:rPr>
+        <w:t>取值的</w:t>
+      </w:r>
+      <w:r>
+        <w:rPr>
+          <w:rFonts w:ascii="Times New Roman" w:eastAsia="微软雅黑 Light" w:hAnsi="Times New Roman" w:cs="Times New Roman" w:hint="eastAsia"/>
+          <w:color w:val="FF0000"/>
+          <w:kern w:val="0"/>
+          <w:szCs w:val="21"/>
+        </w:rPr>
+        <w:t>漫反射</w:t>
+      </w:r>
+      <w:r>
+        <w:rPr>
+          <w:rFonts w:ascii="Times New Roman" w:eastAsia="微软雅黑 Light" w:hAnsi="Times New Roman" w:cs="Times New Roman" w:hint="eastAsia"/>
+          <w:color w:val="FF0000"/>
+          <w:kern w:val="0"/>
+          <w:szCs w:val="21"/>
+        </w:rPr>
+        <w:t>粗糙度</w:t>
+      </w:r>
+      <m:oMath>
+        <m:r>
+          <m:rPr>
+            <m:sty m:val="p"/>
+          </m:rPr>
+          <w:rPr>
+            <w:rFonts w:ascii="Cambria Math" w:eastAsia="微软雅黑 Light" w:hAnsi="Cambria Math" w:cs="Times New Roman"/>
+            <w:color w:val="FF0000"/>
+            <w:kern w:val="0"/>
+            <w:szCs w:val="21"/>
+          </w:rPr>
+          <m:t>γ</m:t>
+        </m:r>
+      </m:oMath>
+      <w:r>
+        <w:rPr>
+          <w:rFonts w:ascii="Times New Roman" w:eastAsia="微软雅黑 Light" w:hAnsi="Times New Roman" w:cs="Times New Roman" w:hint="eastAsia"/>
+          <w:color w:val="FF0000"/>
+          <w:kern w:val="0"/>
+          <w:szCs w:val="21"/>
+        </w:rPr>
+        <w:t>作为参数</w:t>
+      </w:r>
+      <w:r>
+        <w:rPr>
+          <w:rFonts w:ascii="Times New Roman" w:eastAsia="微软雅黑 Light" w:hAnsi="Times New Roman" w:cs="Times New Roman" w:hint="eastAsia"/>
+          <w:color w:val="FF0000"/>
+          <w:kern w:val="0"/>
+          <w:szCs w:val="21"/>
+        </w:rPr>
+        <w:t>，以取代不直观的</w:t>
+      </w:r>
+      <m:oMath>
+        <m:r>
+          <m:rPr>
+            <m:sty m:val="p"/>
+          </m:rPr>
+          <w:rPr>
+            <w:rFonts w:ascii="Cambria Math" w:eastAsia="微软雅黑 Light" w:hAnsi="Cambria Math" w:cs="Times New Roman"/>
+            <w:color w:val="FF0000"/>
+            <w:kern w:val="0"/>
+            <w:szCs w:val="21"/>
+          </w:rPr>
+          <m:t>σ</m:t>
+        </m:r>
+      </m:oMath>
+      <w:r>
+        <w:rPr>
+          <w:rFonts w:ascii="Times New Roman" w:eastAsia="微软雅黑 Light" w:hAnsi="Times New Roman" w:cs="Times New Roman" w:hint="eastAsia"/>
+          <w:color w:val="FF0000"/>
+          <w:kern w:val="0"/>
+          <w:szCs w:val="21"/>
+        </w:rPr>
+        <w:t>。这只需要一个</w:t>
+      </w:r>
+      <m:oMath>
+        <m:r>
+          <m:rPr>
+            <m:sty m:val="p"/>
+          </m:rPr>
+          <w:rPr>
+            <w:rFonts w:ascii="Cambria Math" w:eastAsia="微软雅黑 Light" w:hAnsi="Cambria Math" w:cs="Times New Roman"/>
+            <w:color w:val="FF0000"/>
+            <w:kern w:val="0"/>
+            <w:szCs w:val="21"/>
+          </w:rPr>
+          <m:t>γ</m:t>
+        </m:r>
+        <m:r>
+          <m:rPr>
+            <m:sty m:val="p"/>
+          </m:rPr>
+          <w:rPr>
+            <w:rFonts w:ascii="Cambria Math" w:eastAsia="微软雅黑 Light" w:hAnsi="Cambria Math" w:cs="Times New Roman" w:hint="eastAsia"/>
+            <w:color w:val="FF0000"/>
+            <w:kern w:val="0"/>
+            <w:szCs w:val="21"/>
+          </w:rPr>
+          <m:t>到</m:t>
+        </m:r>
+        <m:r>
+          <m:rPr>
+            <m:sty m:val="p"/>
+          </m:rPr>
+          <w:rPr>
+            <w:rFonts w:ascii="Cambria Math" w:eastAsia="微软雅黑 Light" w:hAnsi="Cambria Math" w:cs="Times New Roman"/>
+            <w:color w:val="FF0000"/>
+            <w:kern w:val="0"/>
+            <w:szCs w:val="21"/>
+          </w:rPr>
+          <m:t>σ</m:t>
+        </m:r>
+      </m:oMath>
+      <w:r>
+        <w:rPr>
+          <w:rFonts w:ascii="Times New Roman" w:eastAsia="微软雅黑 Light" w:hAnsi="Times New Roman" w:cs="Times New Roman" w:hint="eastAsia"/>
+          <w:color w:val="FF0000"/>
+          <w:kern w:val="0"/>
+          <w:szCs w:val="21"/>
+        </w:rPr>
+        <w:t>的映射：</w:t>
+      </w:r>
+      <w:r>
+        <w:rPr>
+          <w:rFonts w:ascii="Times New Roman" w:eastAsia="微软雅黑 Light" w:hAnsi="Times New Roman" w:cs="Times New Roman" w:hint="eastAsia"/>
+          <w:color w:val="FF0000"/>
+          <w:kern w:val="0"/>
+          <w:szCs w:val="21"/>
+        </w:rPr>
+        <w:t>（待定</w:t>
+      </w:r>
+      <w:bookmarkStart w:id="0" w:name="_GoBack"/>
+      <w:bookmarkEnd w:id="0"/>
+      <w:r>
+        <w:rPr>
+          <w:rFonts w:ascii="Times New Roman" w:eastAsia="微软雅黑 Light" w:hAnsi="Times New Roman" w:cs="Times New Roman" w:hint="eastAsia"/>
+          <w:color w:val="FF0000"/>
+          <w:kern w:val="0"/>
+          <w:szCs w:val="21"/>
+        </w:rPr>
+        <w:t>）</w:t>
+      </w:r>
+      <w:r>
+        <w:rPr>
+          <w:rFonts w:ascii="Times New Roman" w:eastAsia="微软雅黑 Light" w:hAnsi="Times New Roman" w:cs="Times New Roman"/>
+          <w:i/>
+          <w:kern w:val="0"/>
+          <w:szCs w:val="21"/>
+        </w:rPr>
+        <w:br/>
+      </w:r>
     </w:p>
     <w:p>
       <w:pPr>
@@ -27947,6 +29273,7 @@
           <w:kern w:val="0"/>
           <w:szCs w:val="21"/>
         </w:rPr>
+        <w:lastRenderedPageBreak/>
         <w:t>[2]</w:t>
       </w:r>
       <w:r>
@@ -29155,6 +30482,7 @@
         <w:rPr>
           <w:rFonts w:ascii="Times New Roman" w:hAnsi="Times New Roman" w:cs="Times New Roman"/>
         </w:rPr>
+        <w:lastRenderedPageBreak/>
         <w:t xml:space="preserve">[15] Walter B, </w:t>
       </w:r>
       <w:proofErr w:type="spellStart"/>
@@ -29859,7 +31187,6 @@
           <w:kern w:val="0"/>
           <w:szCs w:val="21"/>
         </w:rPr>
-        <w:lastRenderedPageBreak/>
         <w:t>, 2019-4</w:t>
       </w:r>
     </w:p>
@@ -32111,7 +33438,7 @@
 </file>
 
 <file path=customXml/itemProps1.xml><?xml version="1.0" encoding="utf-8"?>
-<ds:datastoreItem xmlns:ds="http://schemas.openxmlformats.org/officeDocument/2006/customXml" ds:itemID="{DB9E0277-A8FE-4873-95C6-8FBA206685DA}">
+<ds:datastoreItem xmlns:ds="http://schemas.openxmlformats.org/officeDocument/2006/customXml" ds:itemID="{A4A9F813-44A6-49E2-939D-EBD6544B917E}">
   <ds:schemaRefs>
     <ds:schemaRef ds:uri="http://schemas.openxmlformats.org/officeDocument/2006/bibliography"/>
   </ds:schemaRefs>

</xml_diff>

<commit_message>
adds a lot of BxDF ut/ 1-exp exposure
</commit_message>
<xml_diff>
--- a/doc/RayTracer/[Notes]Microfacet Model and PBS.docx
+++ b/doc/RayTracer/[Notes]Microfacet Model and PBS.docx
@@ -18537,6 +18537,7 @@
       <w:r>
         <w:rPr>
           <w:rFonts w:ascii="Times New Roman" w:eastAsia="微软雅黑 Light" w:hAnsi="Times New Roman" w:cs="Times New Roman"/>
+          <w:b/>
           <w:kern w:val="0"/>
           <w:szCs w:val="21"/>
         </w:rPr>
@@ -21639,9 +21640,9 @@
           <w:noProof/>
         </w:rPr>
         <w:drawing>
-          <wp:inline distT="0" distB="0" distL="0" distR="0" wp14:anchorId="4A96A454" wp14:editId="102B1464">
-            <wp:extent cx="5274310" cy="1844040"/>
-            <wp:effectExtent l="0" t="0" r="2540" b="3810"/>
+          <wp:inline distT="0" distB="0" distL="0" distR="0" wp14:anchorId="4A96A454" wp14:editId="1495B2D5">
+            <wp:extent cx="5513614" cy="1927707"/>
+            <wp:effectExtent l="0" t="0" r="0" b="0"/>
             <wp:docPr id="5" name="图片 5" descr="https://pic2.zhimg.com/80/v2-a8a697e4bb8207c0bf1269957abb1df1_hd.jpg"/>
             <wp:cNvGraphicFramePr>
               <a:graphicFrameLocks xmlns:a="http://schemas.openxmlformats.org/drawingml/2006/main" noChangeAspect="1"/>
@@ -21671,7 +21672,7 @@
                   <pic:spPr bwMode="auto">
                     <a:xfrm>
                       <a:off x="0" y="0"/>
-                      <a:ext cx="5274310" cy="1844040"/>
+                      <a:ext cx="5523799" cy="1931268"/>
                     </a:xfrm>
                     <a:prstGeom prst="rect">
                       <a:avLst/>
@@ -27669,6 +27670,136 @@
           <w:kern w:val="0"/>
           <w:szCs w:val="21"/>
         </w:rPr>
+        <w:t>O</w:t>
+      </w:r>
+      <w:r>
+        <w:rPr>
+          <w:rFonts w:ascii="Times New Roman" w:eastAsia="微软雅黑 Light" w:hAnsi="Times New Roman" w:cs="Times New Roman"/>
+          <w:kern w:val="0"/>
+          <w:szCs w:val="21"/>
+        </w:rPr>
+        <w:t>ren</w:t>
+      </w:r>
+      <w:r>
+        <w:rPr>
+          <w:rFonts w:ascii="Times New Roman" w:eastAsia="微软雅黑 Light" w:hAnsi="Times New Roman" w:cs="Times New Roman" w:hint="eastAsia"/>
+          <w:kern w:val="0"/>
+          <w:szCs w:val="21"/>
+        </w:rPr>
+        <w:t>与</w:t>
+      </w:r>
+      <w:proofErr w:type="spellStart"/>
+      <w:r>
+        <w:rPr>
+          <w:rFonts w:ascii="Times New Roman" w:eastAsia="微软雅黑 Light" w:hAnsi="Times New Roman" w:cs="Times New Roman" w:hint="eastAsia"/>
+          <w:kern w:val="0"/>
+          <w:szCs w:val="21"/>
+        </w:rPr>
+        <w:t>N</w:t>
+      </w:r>
+      <w:r>
+        <w:rPr>
+          <w:rFonts w:ascii="Times New Roman" w:eastAsia="微软雅黑 Light" w:hAnsi="Times New Roman" w:cs="Times New Roman"/>
+          <w:kern w:val="0"/>
+          <w:szCs w:val="21"/>
+        </w:rPr>
+        <w:t>ayar</w:t>
+      </w:r>
+      <w:proofErr w:type="spellEnd"/>
+      <w:r>
+        <w:rPr>
+          <w:rFonts w:ascii="Times New Roman" w:eastAsia="微软雅黑 Light" w:hAnsi="Times New Roman" w:cs="Times New Roman" w:hint="eastAsia"/>
+          <w:kern w:val="0"/>
+          <w:szCs w:val="21"/>
+        </w:rPr>
+        <w:t>注意到现实世界的表面其实并不是</w:t>
+      </w:r>
+      <w:r>
+        <w:rPr>
+          <w:rFonts w:ascii="Times New Roman" w:eastAsia="微软雅黑 Light" w:hAnsi="Times New Roman" w:cs="Times New Roman" w:hint="eastAsia"/>
+          <w:kern w:val="0"/>
+          <w:szCs w:val="21"/>
+        </w:rPr>
+        <w:t>完美的</w:t>
+      </w:r>
+      <w:r>
+        <w:rPr>
+          <w:rFonts w:ascii="Times New Roman" w:eastAsia="微软雅黑 Light" w:hAnsi="Times New Roman" w:cs="Times New Roman"/>
+          <w:kern w:val="0"/>
+          <w:szCs w:val="21"/>
+        </w:rPr>
+        <w:t>Lambertian</w:t>
+      </w:r>
+      <w:r>
+        <w:rPr>
+          <w:rFonts w:ascii="Times New Roman" w:eastAsia="微软雅黑 Light" w:hAnsi="Times New Roman" w:cs="Times New Roman" w:hint="eastAsia"/>
+          <w:kern w:val="0"/>
+          <w:szCs w:val="21"/>
+        </w:rPr>
+        <w:t>表面</w:t>
+      </w:r>
+      <w:r>
+        <w:rPr>
+          <w:rFonts w:ascii="Times New Roman" w:eastAsia="微软雅黑 Light" w:hAnsi="Times New Roman" w:cs="Times New Roman" w:hint="eastAsia"/>
+          <w:kern w:val="0"/>
+          <w:szCs w:val="21"/>
+        </w:rPr>
+        <w:t>，当观察角度</w:t>
+      </w:r>
+      <w:r>
+        <w:rPr>
+          <w:rFonts w:ascii="Times New Roman" w:eastAsia="微软雅黑 Light" w:hAnsi="Times New Roman" w:cs="Times New Roman" w:hint="eastAsia"/>
+          <w:kern w:val="0"/>
+          <w:szCs w:val="21"/>
+        </w:rPr>
+        <w:t>接近光照角度的时候，</w:t>
+      </w:r>
+      <w:r>
+        <w:rPr>
+          <w:rFonts w:ascii="Times New Roman" w:eastAsia="微软雅黑 Light" w:hAnsi="Times New Roman" w:cs="Times New Roman" w:hint="eastAsia"/>
+          <w:kern w:val="0"/>
+          <w:szCs w:val="21"/>
+        </w:rPr>
+        <w:t>非常</w:t>
+      </w:r>
+      <w:r>
+        <w:rPr>
+          <w:rFonts w:ascii="Times New Roman" w:eastAsia="微软雅黑 Light" w:hAnsi="Times New Roman" w:cs="Times New Roman" w:hint="eastAsia"/>
+          <w:kern w:val="0"/>
+          <w:szCs w:val="21"/>
+        </w:rPr>
+        <w:t>粗糙的表面会</w:t>
+      </w:r>
+      <w:r>
+        <w:rPr>
+          <w:rFonts w:ascii="Times New Roman" w:eastAsia="微软雅黑 Light" w:hAnsi="Times New Roman" w:cs="Times New Roman" w:hint="eastAsia"/>
+          <w:kern w:val="0"/>
+          <w:szCs w:val="21"/>
+        </w:rPr>
+        <w:t>显得</w:t>
+      </w:r>
+      <w:r>
+        <w:rPr>
+          <w:rFonts w:ascii="Times New Roman" w:eastAsia="微软雅黑 Light" w:hAnsi="Times New Roman" w:cs="Times New Roman" w:hint="eastAsia"/>
+          <w:kern w:val="0"/>
+          <w:szCs w:val="21"/>
+        </w:rPr>
+        <w:t>更加亮</w:t>
+      </w:r>
+      <w:r>
+        <w:rPr>
+          <w:rFonts w:ascii="Times New Roman" w:eastAsia="微软雅黑 Light" w:hAnsi="Times New Roman" w:cs="Times New Roman" w:hint="eastAsia"/>
+          <w:kern w:val="0"/>
+          <w:szCs w:val="21"/>
+        </w:rPr>
+        <w:t>。</w:t>
+      </w:r>
+      <w:r>
+        <w:rPr>
+          <w:rFonts w:ascii="Times New Roman" w:eastAsia="微软雅黑 Light" w:hAnsi="Times New Roman" w:cs="Times New Roman" w:hint="eastAsia"/>
+          <w:kern w:val="0"/>
+          <w:szCs w:val="21"/>
+        </w:rPr>
         <w:t>它假设</w:t>
       </w:r>
       <w:r>
@@ -27829,6 +27960,9 @@
         </w:rPr>
       </w:pPr>
       <m:oMathPara>
+        <m:oMathParaPr>
+          <m:jc m:val="center"/>
+        </m:oMathParaPr>
         <m:oMath>
           <m:sSub>
             <m:sSubPr>
@@ -28213,6 +28347,344 @@
               </m:func>
             </m:e>
           </m:d>
+          <m:r>
+            <w:rPr>
+              <w:rFonts w:ascii="Cambria Math" w:eastAsia="微软雅黑 Light" w:hAnsi="Cambria Math" w:cs="Times New Roman"/>
+              <w:kern w:val="0"/>
+              <w:szCs w:val="21"/>
+            </w:rPr>
+            <w:br/>
+          </m:r>
+        </m:oMath>
+        <m:oMath>
+          <m:func>
+            <m:funcPr>
+              <m:ctrlPr>
+                <w:rPr>
+                  <w:rFonts w:ascii="Cambria Math" w:eastAsia="微软雅黑 Light" w:hAnsi="Cambria Math" w:cs="Times New Roman"/>
+                  <w:i/>
+                  <w:kern w:val="0"/>
+                  <w:szCs w:val="21"/>
+                </w:rPr>
+              </m:ctrlPr>
+            </m:funcPr>
+            <m:fName>
+              <m:r>
+                <m:rPr>
+                  <m:sty m:val="p"/>
+                </m:rPr>
+                <w:rPr>
+                  <w:rFonts w:ascii="Cambria Math" w:eastAsia="微软雅黑 Light" w:hAnsi="Cambria Math" w:cs="Times New Roman"/>
+                  <w:kern w:val="0"/>
+                  <w:szCs w:val="21"/>
+                </w:rPr>
+                <m:t>cos</m:t>
+              </m:r>
+            </m:fName>
+            <m:e>
+              <m:d>
+                <m:dPr>
+                  <m:ctrlPr>
+                    <w:rPr>
+                      <w:rFonts w:ascii="Cambria Math" w:eastAsia="微软雅黑 Light" w:hAnsi="Cambria Math" w:cs="Times New Roman"/>
+                      <w:i/>
+                      <w:kern w:val="0"/>
+                      <w:szCs w:val="21"/>
+                    </w:rPr>
+                  </m:ctrlPr>
+                </m:dPr>
+                <m:e>
+                  <m:sSub>
+                    <m:sSubPr>
+                      <m:ctrlPr>
+                        <w:rPr>
+                          <w:rFonts w:ascii="Cambria Math" w:eastAsia="微软雅黑 Light" w:hAnsi="Cambria Math" w:cs="Times New Roman"/>
+                          <w:i/>
+                          <w:kern w:val="0"/>
+                          <w:szCs w:val="21"/>
+                        </w:rPr>
+                      </m:ctrlPr>
+                    </m:sSubPr>
+                    <m:e>
+                      <m:r>
+                        <w:rPr>
+                          <w:rFonts w:ascii="Cambria Math" w:eastAsia="微软雅黑 Light" w:hAnsi="Cambria Math" w:cs="Times New Roman"/>
+                          <w:kern w:val="0"/>
+                          <w:szCs w:val="21"/>
+                        </w:rPr>
+                        <m:t>ϕ</m:t>
+                      </m:r>
+                    </m:e>
+                    <m:sub>
+                      <m:r>
+                        <w:rPr>
+                          <w:rFonts w:ascii="Cambria Math" w:eastAsia="微软雅黑 Light" w:hAnsi="Cambria Math" w:cs="Times New Roman"/>
+                          <w:kern w:val="0"/>
+                          <w:szCs w:val="21"/>
+                        </w:rPr>
+                        <m:t>i</m:t>
+                      </m:r>
+                    </m:sub>
+                  </m:sSub>
+                  <m:r>
+                    <w:rPr>
+                      <w:rFonts w:ascii="Cambria Math" w:eastAsia="微软雅黑 Light" w:hAnsi="Cambria Math" w:cs="Times New Roman"/>
+                      <w:kern w:val="0"/>
+                      <w:szCs w:val="21"/>
+                    </w:rPr>
+                    <m:t>-</m:t>
+                  </m:r>
+                  <m:sSub>
+                    <m:sSubPr>
+                      <m:ctrlPr>
+                        <w:rPr>
+                          <w:rFonts w:ascii="Cambria Math" w:eastAsia="微软雅黑 Light" w:hAnsi="Cambria Math" w:cs="Times New Roman"/>
+                          <w:i/>
+                          <w:kern w:val="0"/>
+                          <w:szCs w:val="21"/>
+                        </w:rPr>
+                      </m:ctrlPr>
+                    </m:sSubPr>
+                    <m:e>
+                      <m:r>
+                        <w:rPr>
+                          <w:rFonts w:ascii="Cambria Math" w:eastAsia="微软雅黑 Light" w:hAnsi="Cambria Math" w:cs="Times New Roman"/>
+                          <w:kern w:val="0"/>
+                          <w:szCs w:val="21"/>
+                        </w:rPr>
+                        <m:t>ϕ</m:t>
+                      </m:r>
+                    </m:e>
+                    <m:sub>
+                      <m:r>
+                        <w:rPr>
+                          <w:rFonts w:ascii="Cambria Math" w:eastAsia="微软雅黑 Light" w:hAnsi="Cambria Math" w:cs="Times New Roman"/>
+                          <w:kern w:val="0"/>
+                          <w:szCs w:val="21"/>
+                        </w:rPr>
+                        <m:t>o</m:t>
+                      </m:r>
+                    </m:sub>
+                  </m:sSub>
+                </m:e>
+              </m:d>
+            </m:e>
+          </m:func>
+          <m:r>
+            <m:rPr>
+              <m:sty m:val="p"/>
+            </m:rPr>
+            <w:rPr>
+              <w:rFonts w:ascii="Cambria Math" w:eastAsia="微软雅黑 Light" w:hAnsi="Cambria Math" w:cs="Times New Roman"/>
+              <w:kern w:val="0"/>
+              <w:szCs w:val="21"/>
+            </w:rPr>
+            <m:t>=</m:t>
+          </m:r>
+          <m:d>
+            <m:dPr>
+              <m:ctrlPr>
+                <w:rPr>
+                  <w:rFonts w:ascii="Cambria Math" w:eastAsia="微软雅黑 Light" w:hAnsi="Cambria Math" w:cs="Times New Roman"/>
+                  <w:kern w:val="0"/>
+                  <w:szCs w:val="21"/>
+                </w:rPr>
+              </m:ctrlPr>
+            </m:dPr>
+            <m:e>
+              <m:r>
+                <m:rPr>
+                  <m:sty m:val="p"/>
+                </m:rPr>
+                <w:rPr>
+                  <w:rFonts w:ascii="Cambria Math" w:eastAsia="微软雅黑 Light" w:hAnsi="Cambria Math" w:cs="Times New Roman"/>
+                  <w:kern w:val="0"/>
+                  <w:szCs w:val="21"/>
+                </w:rPr>
+                <m:t>n⋅l</m:t>
+              </m:r>
+            </m:e>
+          </m:d>
+          <m:d>
+            <m:dPr>
+              <m:ctrlPr>
+                <w:rPr>
+                  <w:rFonts w:ascii="Cambria Math" w:eastAsia="微软雅黑 Light" w:hAnsi="Cambria Math" w:cs="Times New Roman"/>
+                  <w:kern w:val="0"/>
+                  <w:szCs w:val="21"/>
+                </w:rPr>
+              </m:ctrlPr>
+            </m:dPr>
+            <m:e>
+              <m:r>
+                <w:rPr>
+                  <w:rFonts w:ascii="Cambria Math" w:eastAsia="微软雅黑 Light" w:hAnsi="Cambria Math" w:cs="Times New Roman"/>
+                  <w:kern w:val="0"/>
+                  <w:szCs w:val="21"/>
+                </w:rPr>
+                <m:t>n⋅v</m:t>
+              </m:r>
+            </m:e>
+          </m:d>
+          <m:r>
+            <w:rPr>
+              <w:rFonts w:ascii="Cambria Math" w:eastAsia="微软雅黑 Light" w:hAnsi="Cambria Math" w:cs="Times New Roman"/>
+              <w:kern w:val="0"/>
+              <w:szCs w:val="21"/>
+            </w:rPr>
+            <m:t>+</m:t>
+          </m:r>
+          <w:bookmarkStart w:id="0" w:name="_GoBack"/>
+          <w:bookmarkEnd w:id="0"/>
+          <m:rad>
+            <m:radPr>
+              <m:degHide m:val="1"/>
+              <m:ctrlPr>
+                <w:rPr>
+                  <w:rFonts w:ascii="Cambria Math" w:eastAsia="微软雅黑 Light" w:hAnsi="Cambria Math" w:cs="Times New Roman"/>
+                  <w:i/>
+                  <w:kern w:val="0"/>
+                  <w:szCs w:val="21"/>
+                </w:rPr>
+              </m:ctrlPr>
+            </m:radPr>
+            <m:deg/>
+            <m:e>
+              <m:r>
+                <w:rPr>
+                  <w:rFonts w:ascii="Cambria Math" w:eastAsia="微软雅黑 Light" w:hAnsi="Cambria Math" w:cs="Times New Roman"/>
+                  <w:kern w:val="0"/>
+                  <w:szCs w:val="21"/>
+                </w:rPr>
+                <m:t>1-</m:t>
+              </m:r>
+              <m:sSup>
+                <m:sSupPr>
+                  <m:ctrlPr>
+                    <w:rPr>
+                      <w:rFonts w:ascii="Cambria Math" w:eastAsia="微软雅黑 Light" w:hAnsi="Cambria Math" w:cs="Times New Roman"/>
+                      <w:i/>
+                      <w:kern w:val="0"/>
+                      <w:szCs w:val="21"/>
+                    </w:rPr>
+                  </m:ctrlPr>
+                </m:sSupPr>
+                <m:e>
+                  <m:d>
+                    <m:dPr>
+                      <m:ctrlPr>
+                        <w:rPr>
+                          <w:rFonts w:ascii="Cambria Math" w:eastAsia="微软雅黑 Light" w:hAnsi="Cambria Math" w:cs="Times New Roman"/>
+                          <w:kern w:val="0"/>
+                          <w:szCs w:val="21"/>
+                        </w:rPr>
+                      </m:ctrlPr>
+                    </m:dPr>
+                    <m:e>
+                      <m:r>
+                        <m:rPr>
+                          <m:sty m:val="p"/>
+                        </m:rPr>
+                        <w:rPr>
+                          <w:rFonts w:ascii="Cambria Math" w:eastAsia="微软雅黑 Light" w:hAnsi="Cambria Math" w:cs="Times New Roman"/>
+                          <w:kern w:val="0"/>
+                          <w:szCs w:val="21"/>
+                        </w:rPr>
+                        <m:t>n⋅l</m:t>
+                      </m:r>
+                    </m:e>
+                  </m:d>
+                </m:e>
+                <m:sup>
+                  <m:r>
+                    <w:rPr>
+                      <w:rFonts w:ascii="Cambria Math" w:eastAsia="微软雅黑 Light" w:hAnsi="Cambria Math" w:cs="Times New Roman"/>
+                      <w:kern w:val="0"/>
+                      <w:szCs w:val="21"/>
+                    </w:rPr>
+                    <m:t>2</m:t>
+                  </m:r>
+                </m:sup>
+              </m:sSup>
+            </m:e>
+          </m:rad>
+          <m:rad>
+            <m:radPr>
+              <m:degHide m:val="1"/>
+              <m:ctrlPr>
+                <w:rPr>
+                  <w:rFonts w:ascii="Cambria Math" w:eastAsia="微软雅黑 Light" w:hAnsi="Cambria Math" w:cs="Times New Roman"/>
+                  <w:kern w:val="0"/>
+                  <w:szCs w:val="21"/>
+                </w:rPr>
+              </m:ctrlPr>
+            </m:radPr>
+            <m:deg>
+              <m:ctrlPr>
+                <w:rPr>
+                  <w:rFonts w:ascii="Cambria Math" w:eastAsia="微软雅黑 Light" w:hAnsi="Cambria Math" w:cs="Times New Roman"/>
+                  <w:i/>
+                  <w:kern w:val="0"/>
+                  <w:szCs w:val="21"/>
+                </w:rPr>
+              </m:ctrlPr>
+            </m:deg>
+            <m:e>
+              <m:r>
+                <w:rPr>
+                  <w:rFonts w:ascii="Cambria Math" w:eastAsia="微软雅黑 Light" w:hAnsi="Cambria Math" w:cs="Times New Roman"/>
+                  <w:kern w:val="0"/>
+                  <w:szCs w:val="21"/>
+                </w:rPr>
+                <m:t>1-</m:t>
+              </m:r>
+              <m:sSup>
+                <m:sSupPr>
+                  <m:ctrlPr>
+                    <w:rPr>
+                      <w:rFonts w:ascii="Cambria Math" w:eastAsia="微软雅黑 Light" w:hAnsi="Cambria Math" w:cs="Times New Roman"/>
+                      <w:i/>
+                      <w:kern w:val="0"/>
+                      <w:szCs w:val="21"/>
+                    </w:rPr>
+                  </m:ctrlPr>
+                </m:sSupPr>
+                <m:e>
+                  <m:d>
+                    <m:dPr>
+                      <m:ctrlPr>
+                        <w:rPr>
+                          <w:rFonts w:ascii="Cambria Math" w:eastAsia="微软雅黑 Light" w:hAnsi="Cambria Math" w:cs="Times New Roman"/>
+                          <w:kern w:val="0"/>
+                          <w:szCs w:val="21"/>
+                        </w:rPr>
+                      </m:ctrlPr>
+                    </m:dPr>
+                    <m:e>
+                      <m:r>
+                        <w:rPr>
+                          <w:rFonts w:ascii="Cambria Math" w:eastAsia="微软雅黑 Light" w:hAnsi="Cambria Math" w:cs="Times New Roman"/>
+                          <w:kern w:val="0"/>
+                          <w:szCs w:val="21"/>
+                        </w:rPr>
+                        <m:t>n⋅v</m:t>
+                      </m:r>
+                    </m:e>
+                  </m:d>
+                </m:e>
+                <m:sup>
+                  <m:r>
+                    <w:rPr>
+                      <w:rFonts w:ascii="Cambria Math" w:eastAsia="微软雅黑 Light" w:hAnsi="Cambria Math" w:cs="Times New Roman"/>
+                      <w:kern w:val="0"/>
+                      <w:szCs w:val="21"/>
+                    </w:rPr>
+                    <m:t>2</m:t>
+                  </m:r>
+                </m:sup>
+              </m:sSup>
+            </m:e>
+          </m:rad>
         </m:oMath>
       </m:oMathPara>
     </w:p>
@@ -28365,6 +28837,9 @@
             </m:den>
           </m:f>
           <m:r>
+            <m:rPr>
+              <m:sty m:val="p"/>
+            </m:rPr>
             <w:rPr>
               <w:rFonts w:ascii="Cambria Math" w:eastAsia="微软雅黑 Light" w:hAnsi="Cambria Math" w:cs="Times New Roman"/>
               <w:kern w:val="0"/>
@@ -28489,6 +28964,9 @@
             </m:den>
           </m:f>
           <m:r>
+            <m:rPr>
+              <m:sty m:val="p"/>
+            </m:rPr>
             <w:rPr>
               <w:rFonts w:ascii="Cambria Math" w:eastAsia="微软雅黑 Light" w:hAnsi="Cambria Math" w:cs="Times New Roman"/>
               <w:kern w:val="0"/>
@@ -28629,6 +29107,9 @@
             </m:e>
           </m:func>
           <m:r>
+            <m:rPr>
+              <m:sty m:val="p"/>
+            </m:rPr>
             <w:rPr>
               <w:rFonts w:ascii="Cambria Math" w:eastAsia="微软雅黑 Light" w:hAnsi="Cambria Math" w:cs="Times New Roman"/>
               <w:kern w:val="0"/>
@@ -28737,7 +29218,7 @@
         <w:widowControl/>
         <w:jc w:val="left"/>
         <w:rPr>
-          <w:rFonts w:ascii="Times New Roman" w:eastAsia="微软雅黑 Light" w:hAnsi="Times New Roman" w:cs="Times New Roman" w:hint="eastAsia"/>
+          <w:rFonts w:ascii="Times New Roman" w:eastAsia="微软雅黑 Light" w:hAnsi="Times New Roman" w:cs="Times New Roman"/>
           <w:i/>
           <w:kern w:val="0"/>
           <w:szCs w:val="21"/>
@@ -28953,18 +29434,7 @@
           <w:kern w:val="0"/>
           <w:szCs w:val="21"/>
         </w:rPr>
-        <w:t>（待定</w:t>
-      </w:r>
-      <w:bookmarkStart w:id="0" w:name="_GoBack"/>
-      <w:bookmarkEnd w:id="0"/>
-      <w:r>
-        <w:rPr>
-          <w:rFonts w:ascii="Times New Roman" w:eastAsia="微软雅黑 Light" w:hAnsi="Times New Roman" w:cs="Times New Roman" w:hint="eastAsia"/>
-          <w:color w:val="FF0000"/>
-          <w:kern w:val="0"/>
-          <w:szCs w:val="21"/>
-        </w:rPr>
-        <w:t>）</w:t>
+        <w:t>（待定）</w:t>
       </w:r>
       <w:r>
         <w:rPr>
@@ -29273,7 +29743,6 @@
           <w:kern w:val="0"/>
           <w:szCs w:val="21"/>
         </w:rPr>
-        <w:lastRenderedPageBreak/>
         <w:t>[2]</w:t>
       </w:r>
       <w:r>
@@ -30452,6 +30921,7 @@
           <w:kern w:val="0"/>
           <w:szCs w:val="21"/>
         </w:rPr>
+        <w:lastRenderedPageBreak/>
         <w:t>[14]</w:t>
       </w:r>
       <w:r>
@@ -30482,7 +30952,6 @@
         <w:rPr>
           <w:rFonts w:ascii="Times New Roman" w:hAnsi="Times New Roman" w:cs="Times New Roman"/>
         </w:rPr>
-        <w:lastRenderedPageBreak/>
         <w:t xml:space="preserve">[15] Walter B, </w:t>
       </w:r>
       <w:proofErr w:type="spellStart"/>
@@ -33438,7 +33907,7 @@
 </file>
 
 <file path=customXml/itemProps1.xml><?xml version="1.0" encoding="utf-8"?>
-<ds:datastoreItem xmlns:ds="http://schemas.openxmlformats.org/officeDocument/2006/customXml" ds:itemID="{A4A9F813-44A6-49E2-939D-EBD6544B917E}">
+<ds:datastoreItem xmlns:ds="http://schemas.openxmlformats.org/officeDocument/2006/customXml" ds:itemID="{FE482C8B-4B77-4679-A24E-2EC71496A46F}">
   <ds:schemaRefs>
     <ds:schemaRef ds:uri="http://schemas.openxmlformats.org/officeDocument/2006/bibliography"/>
   </ds:schemaRefs>

</xml_diff>

<commit_message>
hit info UV/ standard path tracer shader
</commit_message>
<xml_diff>
--- a/doc/RayTracer/[Notes]Microfacet Model and PBS.docx
+++ b/doc/RayTracer/[Notes]Microfacet Model and PBS.docx
@@ -19127,6 +19127,381 @@
     </w:p>
     <w:p>
       <w:pPr>
+        <w:ind w:firstLine="420"/>
+        <w:rPr>
+          <w:rFonts w:ascii="Times New Roman" w:eastAsia="微软雅黑 Light" w:hAnsi="Times New Roman" w:cs="Times New Roman"/>
+        </w:rPr>
+      </w:pPr>
+      <w:r>
+        <w:rPr>
+          <w:rFonts w:ascii="Times New Roman" w:eastAsia="微软雅黑 Light" w:hAnsi="Times New Roman" w:cs="Times New Roman"/>
+        </w:rPr>
+        <w:t>与传统的</w:t>
+      </w:r>
+      <w:proofErr w:type="spellStart"/>
+      <w:r>
+        <w:rPr>
+          <w:rFonts w:ascii="Times New Roman" w:eastAsia="微软雅黑 Light" w:hAnsi="Times New Roman" w:cs="Times New Roman"/>
+        </w:rPr>
+        <w:t>blinn-phong</w:t>
+      </w:r>
+      <w:proofErr w:type="spellEnd"/>
+      <w:r>
+        <w:rPr>
+          <w:rFonts w:ascii="Times New Roman" w:eastAsia="微软雅黑 Light" w:hAnsi="Times New Roman" w:cs="Times New Roman"/>
+        </w:rPr>
+        <w:t>等简单的光照模型不同，</w:t>
+      </w:r>
+      <w:r>
+        <w:rPr>
+          <w:rFonts w:ascii="Times New Roman" w:eastAsia="微软雅黑 Light" w:hAnsi="Times New Roman" w:cs="Times New Roman"/>
+        </w:rPr>
+        <w:t>Microface</w:t>
+      </w:r>
+      <w:r>
+        <w:rPr>
+          <w:rFonts w:ascii="Times New Roman" w:eastAsia="微软雅黑 Light" w:hAnsi="Times New Roman" w:cs="Times New Roman"/>
+        </w:rPr>
+        <w:t>t-b</w:t>
+      </w:r>
+      <w:r>
+        <w:rPr>
+          <w:rFonts w:ascii="Times New Roman" w:eastAsia="微软雅黑 Light" w:hAnsi="Times New Roman" w:cs="Times New Roman"/>
+        </w:rPr>
+        <w:t>ased</w:t>
+      </w:r>
+      <w:r>
+        <w:rPr>
+          <w:rFonts w:ascii="Times New Roman" w:eastAsia="微软雅黑 Light" w:hAnsi="Times New Roman" w:cs="Times New Roman"/>
+        </w:rPr>
+        <w:t>的</w:t>
+      </w:r>
+      <w:r>
+        <w:rPr>
+          <w:rFonts w:ascii="Times New Roman" w:eastAsia="微软雅黑 Light" w:hAnsi="Times New Roman" w:cs="Times New Roman" w:hint="eastAsia"/>
+        </w:rPr>
+        <w:t>光照</w:t>
+      </w:r>
+      <w:r>
+        <w:rPr>
+          <w:rFonts w:ascii="Times New Roman" w:eastAsia="微软雅黑 Light" w:hAnsi="Times New Roman" w:cs="Times New Roman"/>
+        </w:rPr>
+        <w:t>模型是与表面粗糙度密切相关的。传统实时渲染的</w:t>
+      </w:r>
+      <w:r>
+        <w:rPr>
+          <w:rFonts w:ascii="Times New Roman" w:eastAsia="微软雅黑 Light" w:hAnsi="Times New Roman" w:cs="Times New Roman" w:hint="eastAsia"/>
+        </w:rPr>
+        <w:t>渲染方法只支持精确光源</w:t>
+      </w:r>
+      <w:r>
+        <w:rPr>
+          <w:rFonts w:ascii="Times New Roman" w:eastAsia="微软雅黑 Light" w:hAnsi="Times New Roman" w:cs="Times New Roman"/>
+        </w:rPr>
+        <w:t>，镜面反射也</w:t>
+      </w:r>
+      <w:r>
+        <w:rPr>
+          <w:rFonts w:ascii="Times New Roman" w:eastAsia="微软雅黑 Light" w:hAnsi="Times New Roman" w:cs="Times New Roman" w:hint="eastAsia"/>
+        </w:rPr>
+        <w:t>只支持</w:t>
+      </w:r>
+      <w:r>
+        <w:rPr>
+          <w:rFonts w:ascii="Times New Roman" w:eastAsia="微软雅黑 Light" w:hAnsi="Times New Roman" w:cs="Times New Roman"/>
+        </w:rPr>
+        <w:t>完美的光滑镜面，</w:t>
+      </w:r>
+      <w:r>
+        <w:rPr>
+          <w:rFonts w:ascii="Times New Roman" w:eastAsia="微软雅黑 Light" w:hAnsi="Times New Roman" w:cs="Times New Roman" w:hint="eastAsia"/>
+        </w:rPr>
+        <w:t>在这种假设下，</w:t>
+      </w:r>
+      <w:r>
+        <w:rPr>
+          <w:rFonts w:ascii="Times New Roman" w:eastAsia="微软雅黑 Light" w:hAnsi="Times New Roman" w:cs="Times New Roman" w:hint="eastAsia"/>
+        </w:rPr>
+        <w:t>光照与着色只需要简单地求</w:t>
+      </w:r>
+      <w:r>
+        <w:rPr>
+          <w:rFonts w:ascii="Times New Roman" w:eastAsia="微软雅黑 Light" w:hAnsi="Times New Roman" w:cs="Times New Roman" w:hint="eastAsia"/>
+        </w:rPr>
+        <w:t>少量</w:t>
+      </w:r>
+      <w:r>
+        <w:rPr>
+          <w:rFonts w:ascii="Times New Roman" w:eastAsia="微软雅黑 Light" w:hAnsi="Times New Roman" w:cs="Times New Roman" w:hint="eastAsia"/>
+        </w:rPr>
+        <w:t>精确</w:t>
+      </w:r>
+      <w:r>
+        <w:rPr>
+          <w:rFonts w:ascii="Times New Roman" w:eastAsia="微软雅黑 Light" w:hAnsi="Times New Roman" w:cs="Times New Roman" w:hint="eastAsia"/>
+        </w:rPr>
+        <w:t>光源与表面</w:t>
+      </w:r>
+      <w:r>
+        <w:rPr>
+          <w:rFonts w:ascii="Times New Roman" w:eastAsia="微软雅黑 Light" w:hAnsi="Times New Roman" w:cs="Times New Roman" w:hint="eastAsia"/>
+        </w:rPr>
+        <w:t>B</w:t>
+      </w:r>
+      <w:r>
+        <w:rPr>
+          <w:rFonts w:ascii="Times New Roman" w:eastAsia="微软雅黑 Light" w:hAnsi="Times New Roman" w:cs="Times New Roman"/>
+        </w:rPr>
+        <w:t>RDF</w:t>
+      </w:r>
+      <w:r>
+        <w:rPr>
+          <w:rFonts w:ascii="Times New Roman" w:eastAsia="微软雅黑 Light" w:hAnsi="Times New Roman" w:cs="Times New Roman" w:hint="eastAsia"/>
+        </w:rPr>
+        <w:t>乘积</w:t>
+      </w:r>
+      <w:r>
+        <w:rPr>
+          <w:rFonts w:ascii="Times New Roman" w:eastAsia="微软雅黑 Light" w:hAnsi="Times New Roman" w:cs="Times New Roman" w:hint="eastAsia"/>
+        </w:rPr>
+        <w:t>和</w:t>
+      </w:r>
+      <w:r>
+        <w:rPr>
+          <w:rFonts w:ascii="Times New Roman" w:eastAsia="微软雅黑 Light" w:hAnsi="Times New Roman" w:cs="Times New Roman" w:hint="eastAsia"/>
+        </w:rPr>
+        <w:t>，而</w:t>
+      </w:r>
+      <w:r>
+        <w:rPr>
+          <w:rFonts w:ascii="Times New Roman" w:eastAsia="微软雅黑 Light" w:hAnsi="Times New Roman" w:cs="Times New Roman" w:hint="eastAsia"/>
+        </w:rPr>
+        <w:t>不</w:t>
+      </w:r>
+      <w:r>
+        <w:rPr>
+          <w:rFonts w:ascii="Times New Roman" w:eastAsia="微软雅黑 Light" w:hAnsi="Times New Roman" w:cs="Times New Roman" w:hint="eastAsia"/>
+        </w:rPr>
+        <w:t>需要</w:t>
+      </w:r>
+      <w:r>
+        <w:rPr>
+          <w:rFonts w:ascii="Times New Roman" w:eastAsia="微软雅黑 Light" w:hAnsi="Times New Roman" w:cs="Times New Roman" w:hint="eastAsia"/>
+        </w:rPr>
+        <w:t>积分</w:t>
+      </w:r>
+      <w:r>
+        <w:rPr>
+          <w:rFonts w:ascii="Times New Roman" w:eastAsia="微软雅黑 Light" w:hAnsi="Times New Roman" w:cs="Times New Roman" w:hint="eastAsia"/>
+        </w:rPr>
+        <w:t>。对于完美的光滑表面而言，</w:t>
+      </w:r>
+      <w:r>
+        <w:rPr>
+          <w:rFonts w:ascii="Times New Roman" w:eastAsia="微软雅黑 Light" w:hAnsi="Times New Roman" w:cs="Times New Roman" w:hint="eastAsia"/>
+        </w:rPr>
+        <w:t>它只对“入射角等于出射角”的单一方向有响应</w:t>
+      </w:r>
+      <w:r>
+        <w:rPr>
+          <w:rFonts w:ascii="Times New Roman" w:eastAsia="微软雅黑 Light" w:hAnsi="Times New Roman" w:cs="Times New Roman" w:hint="eastAsia"/>
+        </w:rPr>
+        <w:t>。</w:t>
+      </w:r>
+      <w:r>
+        <w:rPr>
+          <w:rFonts w:ascii="Times New Roman" w:eastAsia="微软雅黑 Light" w:hAnsi="Times New Roman" w:cs="Times New Roman"/>
+        </w:rPr>
+        <w:t>而</w:t>
+      </w:r>
+      <w:r>
+        <w:rPr>
+          <w:rFonts w:ascii="Times New Roman" w:eastAsia="微软雅黑 Light" w:hAnsi="Times New Roman" w:cs="Times New Roman"/>
+        </w:rPr>
+        <w:t>Microfacet-Based</w:t>
+      </w:r>
+      <w:r>
+        <w:rPr>
+          <w:rFonts w:ascii="Times New Roman" w:eastAsia="微软雅黑 Light" w:hAnsi="Times New Roman" w:cs="Times New Roman"/>
+        </w:rPr>
+        <w:t>的镜面反射模型却不同，</w:t>
+      </w:r>
+      <w:r>
+        <w:rPr>
+          <w:rFonts w:ascii="Times New Roman" w:eastAsia="微软雅黑 Light" w:hAnsi="Times New Roman" w:cs="Times New Roman" w:hint="eastAsia"/>
+        </w:rPr>
+        <w:t>M</w:t>
+      </w:r>
+      <w:r>
+        <w:rPr>
+          <w:rFonts w:ascii="Times New Roman" w:eastAsia="微软雅黑 Light" w:hAnsi="Times New Roman" w:cs="Times New Roman"/>
+        </w:rPr>
+        <w:t>icrofacet-based</w:t>
+      </w:r>
+      <w:r>
+        <w:rPr>
+          <w:rFonts w:ascii="Times New Roman" w:eastAsia="微软雅黑 Light" w:hAnsi="Times New Roman" w:cs="Times New Roman" w:hint="eastAsia"/>
+        </w:rPr>
+        <w:t>的材质的表面</w:t>
+      </w:r>
+      <w:r>
+        <w:rPr>
+          <w:rFonts w:ascii="Times New Roman" w:eastAsia="微软雅黑 Light" w:hAnsi="Times New Roman" w:cs="Times New Roman"/>
+          <w:b/>
+        </w:rPr>
+        <w:t>对一定角度范围内入射的光线都有响应</w:t>
+      </w:r>
+      <w:r>
+        <w:rPr>
+          <w:rFonts w:ascii="Times New Roman" w:eastAsia="微软雅黑 Light" w:hAnsi="Times New Roman" w:cs="Times New Roman" w:hint="eastAsia"/>
+        </w:rPr>
+        <w:t>，</w:t>
+      </w:r>
+      <w:r>
+        <w:rPr>
+          <w:rFonts w:ascii="Times New Roman" w:eastAsia="微软雅黑 Light" w:hAnsi="Times New Roman" w:cs="Times New Roman" w:hint="eastAsia"/>
+        </w:rPr>
+        <w:t>故需要在正半球面上积分才能求出</w:t>
+      </w:r>
+      <w:r>
+        <w:rPr>
+          <w:rFonts w:ascii="Times New Roman" w:eastAsia="微软雅黑 Light" w:hAnsi="Times New Roman" w:cs="Times New Roman" w:hint="eastAsia"/>
+        </w:rPr>
+        <w:t>最终的反射颜色。</w:t>
+      </w:r>
+    </w:p>
+    <w:p>
+      <w:pPr>
+        <w:ind w:firstLine="420"/>
+        <w:rPr>
+          <w:rFonts w:ascii="Times New Roman" w:eastAsia="微软雅黑 Light" w:hAnsi="Times New Roman" w:cs="Times New Roman"/>
+        </w:rPr>
+      </w:pPr>
+    </w:p>
+    <w:p>
+      <w:pPr>
+        <w:widowControl/>
+        <w:jc w:val="center"/>
+        <w:rPr>
+          <w:rFonts w:asciiTheme="majorHAnsi" w:eastAsiaTheme="majorHAnsi" w:hAnsiTheme="majorHAnsi"/>
+          <w:kern w:val="0"/>
+          <w:sz w:val="24"/>
+          <w:szCs w:val="24"/>
+        </w:rPr>
+      </w:pPr>
+      <w:r>
+        <w:rPr>
+          <w:rFonts w:asciiTheme="majorHAnsi" w:eastAsiaTheme="majorHAnsi" w:hAnsiTheme="majorHAnsi"/>
+          <w:noProof/>
+        </w:rPr>
+        <w:drawing>
+          <wp:inline distT="0" distB="0" distL="0" distR="0" wp14:anchorId="753E5872" wp14:editId="0C89EF8F">
+            <wp:extent cx="5111842" cy="1787236"/>
+            <wp:effectExtent l="0" t="0" r="0" b="3810"/>
+            <wp:docPr id="5" name="图片 5" descr="https://pic2.zhimg.com/80/v2-a8a697e4bb8207c0bf1269957abb1df1_hd.jpg"/>
+            <wp:cNvGraphicFramePr>
+              <a:graphicFrameLocks xmlns:a="http://schemas.openxmlformats.org/drawingml/2006/main" noChangeAspect="1"/>
+            </wp:cNvGraphicFramePr>
+            <a:graphic xmlns:a="http://schemas.openxmlformats.org/drawingml/2006/main">
+              <a:graphicData uri="http://schemas.openxmlformats.org/drawingml/2006/picture">
+                <pic:pic xmlns:pic="http://schemas.openxmlformats.org/drawingml/2006/picture">
+                  <pic:nvPicPr>
+                    <pic:cNvPr id="0" name="Picture 6" descr="https://pic2.zhimg.com/80/v2-a8a697e4bb8207c0bf1269957abb1df1_hd.jpg"/>
+                    <pic:cNvPicPr>
+                      <a:picLocks noChangeAspect="1" noChangeArrowheads="1"/>
+                    </pic:cNvPicPr>
+                  </pic:nvPicPr>
+                  <pic:blipFill>
+                    <a:blip r:embed="rId20">
+                      <a:extLst>
+                        <a:ext uri="{28A0092B-C50C-407E-A947-70E740481C1C}">
+                          <a14:useLocalDpi xmlns:a14="http://schemas.microsoft.com/office/drawing/2010/main" val="0"/>
+                        </a:ext>
+                      </a:extLst>
+                    </a:blip>
+                    <a:srcRect/>
+                    <a:stretch>
+                      <a:fillRect/>
+                    </a:stretch>
+                  </pic:blipFill>
+                  <pic:spPr bwMode="auto">
+                    <a:xfrm>
+                      <a:off x="0" y="0"/>
+                      <a:ext cx="5149329" cy="1800343"/>
+                    </a:xfrm>
+                    <a:prstGeom prst="rect">
+                      <a:avLst/>
+                    </a:prstGeom>
+                    <a:noFill/>
+                    <a:ln>
+                      <a:noFill/>
+                    </a:ln>
+                  </pic:spPr>
+                </pic:pic>
+              </a:graphicData>
+            </a:graphic>
+          </wp:inline>
+        </w:drawing>
+      </w:r>
+      <w:bookmarkStart w:id="0" w:name="_GoBack"/>
+      <w:bookmarkEnd w:id="0"/>
+    </w:p>
+    <w:p>
+      <w:pPr>
+        <w:widowControl/>
+        <w:jc w:val="center"/>
+        <w:rPr>
+          <w:rFonts w:ascii="微软雅黑 Light" w:eastAsia="微软雅黑 Light" w:hAnsi="微软雅黑 Light"/>
+          <w:kern w:val="0"/>
+          <w:sz w:val="15"/>
+          <w:szCs w:val="15"/>
+        </w:rPr>
+      </w:pPr>
+      <w:r>
+        <w:rPr>
+          <w:rFonts w:ascii="微软雅黑 Light" w:eastAsia="微软雅黑 Light" w:hAnsi="微软雅黑 Light"/>
+          <w:sz w:val="15"/>
+          <w:szCs w:val="15"/>
+        </w:rPr>
+        <w:t>图:微平面粗糙度对材质外观的影响。（图片来自</w:t>
+      </w:r>
+      <w:r>
+        <w:rPr>
+          <w:rFonts w:ascii="微软雅黑 Light" w:eastAsia="微软雅黑 Light" w:hAnsi="微软雅黑 Light" w:hint="eastAsia"/>
+          <w:sz w:val="15"/>
+          <w:szCs w:val="15"/>
+          <w:u w:val="single"/>
+        </w:rPr>
+        <w:t>[</w:t>
+      </w:r>
+      <w:r>
+        <w:rPr>
+          <w:rFonts w:ascii="微软雅黑 Light" w:eastAsia="微软雅黑 Light" w:hAnsi="微软雅黑 Light"/>
+          <w:sz w:val="15"/>
+          <w:szCs w:val="15"/>
+          <w:u w:val="single"/>
+        </w:rPr>
+        <w:t>Sebastien14]</w:t>
+      </w:r>
+      <w:r>
+        <w:rPr>
+          <w:rFonts w:ascii="微软雅黑 Light" w:eastAsia="微软雅黑 Light" w:hAnsi="微软雅黑 Light"/>
+          <w:sz w:val="15"/>
+          <w:szCs w:val="15"/>
+        </w:rPr>
+        <w:t>Moving Frostbite to PBR，SIGGRAPH 2014）</w:t>
+      </w:r>
+    </w:p>
+    <w:p>
+      <w:pPr>
+        <w:ind w:firstLine="420"/>
+        <w:rPr>
+          <w:rFonts w:ascii="Times New Roman" w:eastAsia="微软雅黑 Light" w:hAnsi="Times New Roman" w:cs="Times New Roman" w:hint="eastAsia"/>
+        </w:rPr>
+      </w:pPr>
+    </w:p>
+    <w:p>
+      <w:pPr>
         <w:widowControl/>
         <w:jc w:val="left"/>
         <w:rPr>
@@ -19619,7 +19994,16 @@
           <w:kern w:val="0"/>
           <w:szCs w:val="21"/>
         </w:rPr>
-        <w:t>渲染解决方案</w:t>
+        <w:t>渲染</w:t>
+      </w:r>
+      <w:r>
+        <w:rPr>
+          <w:rFonts w:ascii="Times New Roman" w:eastAsia="微软雅黑 Light" w:hAnsi="Times New Roman" w:cs="Times New Roman"/>
+          <w:kern w:val="0"/>
+          <w:szCs w:val="21"/>
+        </w:rPr>
+        <w:lastRenderedPageBreak/>
+        <w:t>解决方案</w:t>
       </w:r>
       <w:r>
         <w:rPr>
@@ -21506,7 +21890,6 @@
           <w:kern w:val="0"/>
           <w:szCs w:val="21"/>
         </w:rPr>
-        <w:lastRenderedPageBreak/>
         <w:tab/>
       </w:r>
       <w:r>
@@ -21621,118 +22004,6 @@
           <w:szCs w:val="21"/>
         </w:rPr>
         <w:t>。</w:t>
-      </w:r>
-    </w:p>
-    <w:p>
-      <w:pPr>
-        <w:widowControl/>
-        <w:jc w:val="center"/>
-        <w:rPr>
-          <w:rFonts w:asciiTheme="majorHAnsi" w:eastAsiaTheme="majorHAnsi" w:hAnsiTheme="majorHAnsi"/>
-          <w:kern w:val="0"/>
-          <w:sz w:val="24"/>
-          <w:szCs w:val="24"/>
-        </w:rPr>
-      </w:pPr>
-      <w:r>
-        <w:rPr>
-          <w:rFonts w:asciiTheme="majorHAnsi" w:eastAsiaTheme="majorHAnsi" w:hAnsiTheme="majorHAnsi"/>
-          <w:noProof/>
-        </w:rPr>
-        <w:drawing>
-          <wp:inline distT="0" distB="0" distL="0" distR="0" wp14:anchorId="4A96A454" wp14:editId="1495B2D5">
-            <wp:extent cx="5513614" cy="1927707"/>
-            <wp:effectExtent l="0" t="0" r="0" b="0"/>
-            <wp:docPr id="5" name="图片 5" descr="https://pic2.zhimg.com/80/v2-a8a697e4bb8207c0bf1269957abb1df1_hd.jpg"/>
-            <wp:cNvGraphicFramePr>
-              <a:graphicFrameLocks xmlns:a="http://schemas.openxmlformats.org/drawingml/2006/main" noChangeAspect="1"/>
-            </wp:cNvGraphicFramePr>
-            <a:graphic xmlns:a="http://schemas.openxmlformats.org/drawingml/2006/main">
-              <a:graphicData uri="http://schemas.openxmlformats.org/drawingml/2006/picture">
-                <pic:pic xmlns:pic="http://schemas.openxmlformats.org/drawingml/2006/picture">
-                  <pic:nvPicPr>
-                    <pic:cNvPr id="0" name="Picture 6" descr="https://pic2.zhimg.com/80/v2-a8a697e4bb8207c0bf1269957abb1df1_hd.jpg"/>
-                    <pic:cNvPicPr>
-                      <a:picLocks noChangeAspect="1" noChangeArrowheads="1"/>
-                    </pic:cNvPicPr>
-                  </pic:nvPicPr>
-                  <pic:blipFill>
-                    <a:blip r:embed="rId20">
-                      <a:extLst>
-                        <a:ext uri="{28A0092B-C50C-407E-A947-70E740481C1C}">
-                          <a14:useLocalDpi xmlns:a14="http://schemas.microsoft.com/office/drawing/2010/main" val="0"/>
-                        </a:ext>
-                      </a:extLst>
-                    </a:blip>
-                    <a:srcRect/>
-                    <a:stretch>
-                      <a:fillRect/>
-                    </a:stretch>
-                  </pic:blipFill>
-                  <pic:spPr bwMode="auto">
-                    <a:xfrm>
-                      <a:off x="0" y="0"/>
-                      <a:ext cx="5523799" cy="1931268"/>
-                    </a:xfrm>
-                    <a:prstGeom prst="rect">
-                      <a:avLst/>
-                    </a:prstGeom>
-                    <a:noFill/>
-                    <a:ln>
-                      <a:noFill/>
-                    </a:ln>
-                  </pic:spPr>
-                </pic:pic>
-              </a:graphicData>
-            </a:graphic>
-          </wp:inline>
-        </w:drawing>
-      </w:r>
-    </w:p>
-    <w:p>
-      <w:pPr>
-        <w:widowControl/>
-        <w:jc w:val="center"/>
-        <w:rPr>
-          <w:rFonts w:ascii="微软雅黑 Light" w:eastAsia="微软雅黑 Light" w:hAnsi="微软雅黑 Light"/>
-          <w:kern w:val="0"/>
-          <w:sz w:val="15"/>
-          <w:szCs w:val="15"/>
-        </w:rPr>
-      </w:pPr>
-      <w:r>
-        <w:rPr>
-          <w:rFonts w:ascii="微软雅黑 Light" w:eastAsia="微软雅黑 Light" w:hAnsi="微软雅黑 Light"/>
-          <w:sz w:val="15"/>
-          <w:szCs w:val="15"/>
-        </w:rPr>
-        <w:t>图:微平面粗糙度对材质外观的影响。（图片来自</w:t>
-      </w:r>
-      <w:r>
-        <w:rPr>
-          <w:rFonts w:ascii="微软雅黑 Light" w:eastAsia="微软雅黑 Light" w:hAnsi="微软雅黑 Light" w:hint="eastAsia"/>
-          <w:sz w:val="15"/>
-          <w:szCs w:val="15"/>
-          <w:u w:val="single"/>
-        </w:rPr>
-        <w:t>[</w:t>
-      </w:r>
-      <w:r>
-        <w:rPr>
-          <w:rFonts w:ascii="微软雅黑 Light" w:eastAsia="微软雅黑 Light" w:hAnsi="微软雅黑 Light"/>
-          <w:sz w:val="15"/>
-          <w:szCs w:val="15"/>
-          <w:u w:val="single"/>
-        </w:rPr>
-        <w:t>Sebastien14]</w:t>
-      </w:r>
-      <w:r>
-        <w:rPr>
-          <w:rFonts w:ascii="微软雅黑 Light" w:eastAsia="微软雅黑 Light" w:hAnsi="微软雅黑 Light"/>
-          <w:sz w:val="15"/>
-          <w:szCs w:val="15"/>
-        </w:rPr>
-        <w:t>Moving Frostbite to PBR，SIGGRAPH 2014）</w:t>
       </w:r>
     </w:p>
     <w:p>
@@ -24688,6 +24959,7 @@
         <w:rPr>
           <w:noProof/>
         </w:rPr>
+        <w:lastRenderedPageBreak/>
         <w:drawing>
           <wp:inline distT="0" distB="0" distL="0" distR="0" wp14:anchorId="1398F36B" wp14:editId="01CBB5C3">
             <wp:extent cx="4646220" cy="2613429"/>
@@ -24822,7 +25094,6 @@
           <w:sz w:val="28"/>
           <w:szCs w:val="28"/>
         </w:rPr>
-        <w:lastRenderedPageBreak/>
         <w:t>漫反射</w:t>
       </w:r>
       <w:r>
@@ -25326,6 +25597,7 @@
           <w:kern w:val="0"/>
           <w:szCs w:val="21"/>
         </w:rPr>
+        <w:lastRenderedPageBreak/>
         <w:t>（局部次表面散射，</w:t>
       </w:r>
       <w:r>
@@ -25470,7 +25742,6 @@
           <w:sz w:val="15"/>
           <w:szCs w:val="15"/>
         </w:rPr>
-        <w:lastRenderedPageBreak/>
         <w:t>图</w:t>
       </w:r>
       <w:r>
@@ -26556,7 +26827,16 @@
           <w:kern w:val="0"/>
           <w:szCs w:val="21"/>
         </w:rPr>
-        <w:t>模型在边缘会显得</w:t>
+        <w:t>模型</w:t>
+      </w:r>
+      <w:r>
+        <w:rPr>
+          <w:rFonts w:ascii="Times New Roman" w:eastAsia="微软雅黑 Light" w:hAnsi="Times New Roman" w:cs="Times New Roman" w:hint="eastAsia"/>
+          <w:kern w:val="0"/>
+          <w:szCs w:val="21"/>
+        </w:rPr>
+        <w:lastRenderedPageBreak/>
+        <w:t>在边缘会显得</w:t>
       </w:r>
       <w:r>
         <w:rPr>
@@ -27485,7 +27765,6 @@
             <w:kern w:val="0"/>
             <w:szCs w:val="21"/>
           </w:rPr>
-          <w:lastRenderedPageBreak/>
           <m:t>α</m:t>
         </m:r>
       </m:oMath>
@@ -28348,6 +28627,9 @@
             </m:e>
           </m:d>
           <m:r>
+            <m:rPr>
+              <m:sty m:val="p"/>
+            </m:rPr>
             <w:rPr>
               <w:rFonts w:ascii="Cambria Math" w:eastAsia="微软雅黑 Light" w:hAnsi="Cambria Math" w:cs="Times New Roman"/>
               <w:kern w:val="0"/>
@@ -28534,8 +28816,6 @@
             </w:rPr>
             <m:t>+</m:t>
           </m:r>
-          <w:bookmarkStart w:id="0" w:name="_GoBack"/>
-          <w:bookmarkEnd w:id="0"/>
           <m:rad>
             <m:radPr>
               <m:degHide m:val="1"/>
@@ -29425,7 +29705,17 @@
           <w:kern w:val="0"/>
           <w:szCs w:val="21"/>
         </w:rPr>
-        <w:t>的映射：</w:t>
+        <w:t>的映</w:t>
+      </w:r>
+      <w:r>
+        <w:rPr>
+          <w:rFonts w:ascii="Times New Roman" w:eastAsia="微软雅黑 Light" w:hAnsi="Times New Roman" w:cs="Times New Roman" w:hint="eastAsia"/>
+          <w:color w:val="FF0000"/>
+          <w:kern w:val="0"/>
+          <w:szCs w:val="21"/>
+        </w:rPr>
+        <w:lastRenderedPageBreak/>
+        <w:t>射：</w:t>
       </w:r>
       <w:r>
         <w:rPr>
@@ -30572,6 +30862,7 @@
           <w:rFonts w:ascii="Times New Roman" w:hAnsi="Times New Roman" w:cs="Times New Roman"/>
           <w:szCs w:val="21"/>
         </w:rPr>
+        <w:lastRenderedPageBreak/>
         <w:t xml:space="preserve">[10] </w:t>
       </w:r>
       <w:proofErr w:type="spellStart"/>
@@ -30921,7 +31212,6 @@
           <w:kern w:val="0"/>
           <w:szCs w:val="21"/>
         </w:rPr>
-        <w:lastRenderedPageBreak/>
         <w:t>[14]</w:t>
       </w:r>
       <w:r>
@@ -32822,6 +33112,94 @@
     </w:lvl>
   </w:abstractNum>
   <w:abstractNum w:abstractNumId="3" w15:restartNumberingAfterBreak="0">
+    <w:nsid w:val="6F002FB0"/>
+    <w:multiLevelType w:val="hybridMultilevel"/>
+    <w:tmpl w:val="73F8722C"/>
+    <w:lvl w:ilvl="0" w:tplc="A2CE452E">
+      <w:numFmt w:val="decimal"/>
+      <w:lvlText w:val="%1."/>
+      <w:lvlJc w:val="left"/>
+      <w:pPr>
+        <w:ind w:left="360" w:hanging="360"/>
+      </w:pPr>
+      <w:rPr>
+        <w:rFonts w:hint="default"/>
+      </w:rPr>
+    </w:lvl>
+    <w:lvl w:ilvl="1" w:tplc="04090019" w:tentative="1">
+      <w:start w:val="1"/>
+      <w:numFmt w:val="lowerLetter"/>
+      <w:lvlText w:val="%2)"/>
+      <w:lvlJc w:val="left"/>
+      <w:pPr>
+        <w:ind w:left="840" w:hanging="420"/>
+      </w:pPr>
+    </w:lvl>
+    <w:lvl w:ilvl="2" w:tplc="0409001B" w:tentative="1">
+      <w:start w:val="1"/>
+      <w:numFmt w:val="lowerRoman"/>
+      <w:lvlText w:val="%3."/>
+      <w:lvlJc w:val="right"/>
+      <w:pPr>
+        <w:ind w:left="1260" w:hanging="420"/>
+      </w:pPr>
+    </w:lvl>
+    <w:lvl w:ilvl="3" w:tplc="0409000F" w:tentative="1">
+      <w:start w:val="1"/>
+      <w:numFmt w:val="decimal"/>
+      <w:lvlText w:val="%4."/>
+      <w:lvlJc w:val="left"/>
+      <w:pPr>
+        <w:ind w:left="1680" w:hanging="420"/>
+      </w:pPr>
+    </w:lvl>
+    <w:lvl w:ilvl="4" w:tplc="04090019" w:tentative="1">
+      <w:start w:val="1"/>
+      <w:numFmt w:val="lowerLetter"/>
+      <w:lvlText w:val="%5)"/>
+      <w:lvlJc w:val="left"/>
+      <w:pPr>
+        <w:ind w:left="2100" w:hanging="420"/>
+      </w:pPr>
+    </w:lvl>
+    <w:lvl w:ilvl="5" w:tplc="0409001B" w:tentative="1">
+      <w:start w:val="1"/>
+      <w:numFmt w:val="lowerRoman"/>
+      <w:lvlText w:val="%6."/>
+      <w:lvlJc w:val="right"/>
+      <w:pPr>
+        <w:ind w:left="2520" w:hanging="420"/>
+      </w:pPr>
+    </w:lvl>
+    <w:lvl w:ilvl="6" w:tplc="0409000F" w:tentative="1">
+      <w:start w:val="1"/>
+      <w:numFmt w:val="decimal"/>
+      <w:lvlText w:val="%7."/>
+      <w:lvlJc w:val="left"/>
+      <w:pPr>
+        <w:ind w:left="2940" w:hanging="420"/>
+      </w:pPr>
+    </w:lvl>
+    <w:lvl w:ilvl="7" w:tplc="04090019" w:tentative="1">
+      <w:start w:val="1"/>
+      <w:numFmt w:val="lowerLetter"/>
+      <w:lvlText w:val="%8)"/>
+      <w:lvlJc w:val="left"/>
+      <w:pPr>
+        <w:ind w:left="3360" w:hanging="420"/>
+      </w:pPr>
+    </w:lvl>
+    <w:lvl w:ilvl="8" w:tplc="0409001B" w:tentative="1">
+      <w:start w:val="1"/>
+      <w:numFmt w:val="lowerRoman"/>
+      <w:lvlText w:val="%9."/>
+      <w:lvlJc w:val="right"/>
+      <w:pPr>
+        <w:ind w:left="3780" w:hanging="420"/>
+      </w:pPr>
+    </w:lvl>
+  </w:abstractNum>
+  <w:abstractNum w:abstractNumId="4" w15:restartNumberingAfterBreak="0">
     <w:nsid w:val="7C837C41"/>
     <w:multiLevelType w:val="hybridMultilevel"/>
     <w:tmpl w:val="3872DC26"/>
@@ -32934,7 +33312,7 @@
       </w:rPr>
     </w:lvl>
   </w:abstractNum>
-  <w:abstractNum w:abstractNumId="4" w15:restartNumberingAfterBreak="0">
+  <w:abstractNum w:abstractNumId="5" w15:restartNumberingAfterBreak="0">
     <w:nsid w:val="7F87206B"/>
     <w:multiLevelType w:val="hybridMultilevel"/>
     <w:tmpl w:val="9D64A776"/>
@@ -33054,13 +33432,16 @@
     <w:abstractNumId w:val="1"/>
   </w:num>
   <w:num w:numId="3">
-    <w:abstractNumId w:val="4"/>
+    <w:abstractNumId w:val="5"/>
   </w:num>
   <w:num w:numId="4">
-    <w:abstractNumId w:val="3"/>
+    <w:abstractNumId w:val="4"/>
   </w:num>
   <w:num w:numId="5">
     <w:abstractNumId w:val="2"/>
+  </w:num>
+  <w:num w:numId="6">
+    <w:abstractNumId w:val="3"/>
   </w:num>
 </w:numbering>
 </file>
@@ -33907,7 +34288,7 @@
 </file>
 
 <file path=customXml/itemProps1.xml><?xml version="1.0" encoding="utf-8"?>
-<ds:datastoreItem xmlns:ds="http://schemas.openxmlformats.org/officeDocument/2006/customXml" ds:itemID="{FE482C8B-4B77-4679-A24E-2EC71496A46F}">
+<ds:datastoreItem xmlns:ds="http://schemas.openxmlformats.org/officeDocument/2006/customXml" ds:itemID="{D24CE8CE-3E0B-4B2B-8ECE-6C94DE96EE0B}">
   <ds:schemaRefs>
     <ds:schemaRef ds:uri="http://schemas.openxmlformats.org/officeDocument/2006/bibliography"/>
   </ds:schemaRefs>

</xml_diff>